<commit_message>
cambios 14 de mayo, memoria
</commit_message>
<xml_diff>
--- a/Memoria/MemoriaTFG.docx
+++ b/Memoria/MemoriaTFG.docx
@@ -303,7 +303,7 @@
           <w:noProof/>
           <w:szCs w:val="22"/>
         </w:rPr>
-        <w:t>12 de mayo de 2020</w:t>
+        <w:t>14 de mayo de 2020</w:t>
       </w:r>
       <w:r>
         <w:rPr>
@@ -348,11 +348,9 @@
       <w:pPr>
         <w:pStyle w:val="Ttulo"/>
       </w:pPr>
-      <w:proofErr w:type="spellStart"/>
       <w:r>
         <w:t>Resum</w:t>
       </w:r>
-      <w:proofErr w:type="spellEnd"/>
     </w:p>
     <w:p>
       <w:pPr>
@@ -361,199 +359,67 @@
         </w:rPr>
       </w:pPr>
       <w:r>
-        <w:t xml:space="preserve">La memoria del TFG </w:t>
-      </w:r>
-      <w:proofErr w:type="spellStart"/>
-      <w:r>
-        <w:t>comença</w:t>
-      </w:r>
-      <w:proofErr w:type="spellEnd"/>
-      <w:r>
-        <w:t xml:space="preserve"> </w:t>
-      </w:r>
-      <w:proofErr w:type="spellStart"/>
-      <w:r>
-        <w:t>amb</w:t>
-      </w:r>
-      <w:proofErr w:type="spellEnd"/>
-      <w:r>
-        <w:t xml:space="preserve"> un </w:t>
-      </w:r>
-      <w:proofErr w:type="spellStart"/>
-      <w:r>
-        <w:t>breu</w:t>
-      </w:r>
-      <w:proofErr w:type="spellEnd"/>
-      <w:r>
-        <w:t xml:space="preserve"> </w:t>
-      </w:r>
-      <w:proofErr w:type="spellStart"/>
-      <w:r>
-        <w:t>resum</w:t>
-      </w:r>
-      <w:proofErr w:type="spellEnd"/>
-      <w:r>
-        <w:t xml:space="preserve"> </w:t>
-      </w:r>
-      <w:proofErr w:type="spellStart"/>
-      <w:r>
-        <w:t>d’entre</w:t>
-      </w:r>
-      <w:proofErr w:type="spellEnd"/>
-      <w:r>
-        <w:t xml:space="preserve"> 150 i 200 </w:t>
-      </w:r>
-      <w:proofErr w:type="spellStart"/>
-      <w:r>
-        <w:t>paraules</w:t>
-      </w:r>
-      <w:proofErr w:type="spellEnd"/>
-      <w:r>
-        <w:t xml:space="preserve">, </w:t>
-      </w:r>
-      <w:proofErr w:type="spellStart"/>
-      <w:r>
-        <w:t>escrit</w:t>
-      </w:r>
-      <w:proofErr w:type="spellEnd"/>
-      <w:r>
-        <w:t xml:space="preserve"> en </w:t>
-      </w:r>
-      <w:proofErr w:type="spellStart"/>
-      <w:r>
-        <w:t>castellà</w:t>
-      </w:r>
-      <w:proofErr w:type="spellEnd"/>
-      <w:r>
-        <w:t xml:space="preserve">, </w:t>
-      </w:r>
-      <w:proofErr w:type="spellStart"/>
-      <w:r>
-        <w:t>valencià</w:t>
-      </w:r>
-      <w:proofErr w:type="spellEnd"/>
-      <w:r>
-        <w:t xml:space="preserve"> i </w:t>
-      </w:r>
-      <w:proofErr w:type="spellStart"/>
-      <w:r>
-        <w:t>anglès</w:t>
-      </w:r>
-      <w:proofErr w:type="spellEnd"/>
-      <w:r>
-        <w:t xml:space="preserve">. </w:t>
-      </w:r>
-      <w:proofErr w:type="spellStart"/>
+        <w:t xml:space="preserve">La memoria del TFG comença amb un breu resum d’entre 150 i 200 paraules, escrit en castellà, valencià i anglès. </w:t>
+      </w:r>
       <w:r>
         <w:rPr>
           <w:lang w:val="en-US"/>
         </w:rPr>
-        <w:t>Aquestes</w:t>
-      </w:r>
-      <w:proofErr w:type="spellEnd"/>
-      <w:r>
+        <w:t>Aquestes pàgines van sense numerar.</w:t>
+      </w:r>
+    </w:p>
+    <w:p>
+      <w:pPr>
         <w:rPr>
           <w:lang w:val="en-US"/>
         </w:rPr>
-        <w:t xml:space="preserve"> </w:t>
-      </w:r>
-      <w:proofErr w:type="spellStart"/>
-      <w:r>
+      </w:pPr>
+    </w:p>
+    <w:p>
+      <w:pPr>
         <w:rPr>
           <w:lang w:val="en-US"/>
         </w:rPr>
-        <w:t>pàgines</w:t>
-      </w:r>
-      <w:proofErr w:type="spellEnd"/>
-      <w:r>
+      </w:pPr>
+    </w:p>
+    <w:p>
+      <w:pPr>
+        <w:pStyle w:val="Ttulo"/>
         <w:rPr>
           <w:lang w:val="en-US"/>
         </w:rPr>
-        <w:t xml:space="preserve"> van sense </w:t>
-      </w:r>
-      <w:proofErr w:type="spellStart"/>
+      </w:pPr>
       <w:r>
         <w:rPr>
           <w:lang w:val="en-US"/>
         </w:rPr>
-        <w:t>numerar</w:t>
-      </w:r>
-      <w:proofErr w:type="spellEnd"/>
-      <w:r>
+        <w:t>Abstract</w:t>
+      </w:r>
+    </w:p>
+    <w:p>
+      <w:pPr>
         <w:rPr>
           <w:lang w:val="en-US"/>
         </w:rPr>
-        <w:t>.</w:t>
-      </w:r>
-    </w:p>
-    <w:p>
-      <w:pPr>
+      </w:pPr>
+      <w:r>
         <w:rPr>
           <w:lang w:val="en-US"/>
         </w:rPr>
-      </w:pPr>
-    </w:p>
-    <w:p>
-      <w:pPr>
+        <w:t xml:space="preserve">The memory of the TFG begins with a short abstract from 150 to 200 words, writen in </w:t>
+      </w:r>
+      <w:r>
         <w:rPr>
           <w:lang w:val="en-US"/>
         </w:rPr>
-      </w:pPr>
-    </w:p>
-    <w:p>
-      <w:pPr>
-        <w:pStyle w:val="Ttulo"/>
+        <w:t xml:space="preserve">Spanish, </w:t>
+      </w:r>
+      <w:r>
         <w:rPr>
           <w:lang w:val="en-US"/>
         </w:rPr>
-      </w:pPr>
-      <w:r>
-        <w:rPr>
-          <w:lang w:val="en-US"/>
-        </w:rPr>
-        <w:t>Abstract</w:t>
-      </w:r>
-    </w:p>
-    <w:p>
-      <w:pPr>
-        <w:rPr>
-          <w:lang w:val="en-US"/>
-        </w:rPr>
-      </w:pPr>
-      <w:r>
-        <w:rPr>
-          <w:lang w:val="en-US"/>
-        </w:rPr>
-        <w:t xml:space="preserve">The memory of the TFG begins with a short abstract from 150 to 200 words, </w:t>
-      </w:r>
-      <w:proofErr w:type="spellStart"/>
-      <w:r>
-        <w:rPr>
-          <w:lang w:val="en-US"/>
-        </w:rPr>
-        <w:t>writen</w:t>
-      </w:r>
-      <w:proofErr w:type="spellEnd"/>
-      <w:r>
-        <w:rPr>
-          <w:lang w:val="en-US"/>
-        </w:rPr>
-        <w:t xml:space="preserve"> in </w:t>
-      </w:r>
-      <w:r>
-        <w:rPr>
-          <w:lang w:val="en-US"/>
-        </w:rPr>
-        <w:t xml:space="preserve">Spanish, </w:t>
-      </w:r>
-      <w:proofErr w:type="gramStart"/>
-      <w:r>
-        <w:rPr>
-          <w:lang w:val="en-US"/>
-        </w:rPr>
         <w:t>Valencian</w:t>
       </w:r>
-      <w:proofErr w:type="gramEnd"/>
       <w:r>
         <w:rPr>
           <w:lang w:val="en-US"/>
@@ -788,7 +654,6 @@
           <w:docPartUnique/>
         </w:docPartObj>
       </w:sdtPr>
-      <w:sdtEndPr/>
       <w:sdtContent>
         <w:p>
           <w:pPr>
@@ -2458,75 +2323,27 @@
         </w:rPr>
         <w:t>Figura 1.1. Evolución de licencias de tenis y pádel desde 2012.</w:t>
       </w:r>
-      <w:sdt>
-        <w:sdtPr>
+      <w:r>
+        <w:rPr>
+          <w:b/>
+          <w:bCs/>
+          <w:sz w:val="18"/>
+          <w:szCs w:val="20"/>
+        </w:rPr>
+        <w:t xml:space="preserve"> </w:t>
+      </w:r>
+      <w:hyperlink w:anchor="_Bibliografía" w:history="1">
+        <w:r>
           <w:rPr>
-            <w:b/>
-            <w:bCs/>
+            <w:rStyle w:val="Hipervnculo"/>
+            <w:color w:val="000000" w:themeColor="text1"/>
             <w:sz w:val="18"/>
             <w:szCs w:val="20"/>
+            <w:u w:val="none"/>
           </w:rPr>
-          <w:id w:val="-1380472510"/>
-          <w:citation/>
-        </w:sdtPr>
-        <w:sdtEndPr/>
-        <w:sdtContent>
-          <w:r>
-            <w:rPr>
-              <w:b/>
-              <w:bCs/>
-              <w:sz w:val="18"/>
-              <w:szCs w:val="20"/>
-            </w:rPr>
-            <w:fldChar w:fldCharType="begin"/>
-          </w:r>
-          <w:r>
-            <w:rPr>
-              <w:b/>
-              <w:bCs/>
-              <w:sz w:val="18"/>
-              <w:szCs w:val="20"/>
-            </w:rPr>
-            <w:instrText xml:space="preserve"> CITATION RFE \l 3082 </w:instrText>
-          </w:r>
-          <w:r>
-            <w:rPr>
-              <w:b/>
-              <w:bCs/>
-              <w:sz w:val="18"/>
-              <w:szCs w:val="20"/>
-            </w:rPr>
-            <w:fldChar w:fldCharType="separate"/>
-          </w:r>
-          <w:r>
-            <w:rPr>
-              <w:b/>
-              <w:bCs/>
-              <w:noProof/>
-              <w:sz w:val="18"/>
-              <w:szCs w:val="20"/>
-            </w:rPr>
-            <w:t xml:space="preserve"> </w:t>
-          </w:r>
-          <w:r>
-            <w:rPr>
-              <w:noProof/>
-              <w:sz w:val="18"/>
-              <w:szCs w:val="20"/>
-            </w:rPr>
-            <w:t>(1)</w:t>
-          </w:r>
-          <w:r>
-            <w:rPr>
-              <w:b/>
-              <w:bCs/>
-              <w:sz w:val="18"/>
-              <w:szCs w:val="20"/>
-            </w:rPr>
-            <w:fldChar w:fldCharType="end"/>
-          </w:r>
-        </w:sdtContent>
-      </w:sdt>
+          <w:t>(1)</w:t>
+        </w:r>
+      </w:hyperlink>
     </w:p>
     <w:p>
       <w:pPr>
@@ -2668,18 +2485,10 @@
     </w:p>
     <w:p>
       <w:r>
-        <w:t xml:space="preserve">Su popularidad ha aumentado en los últimos </w:t>
-      </w:r>
-      <w:proofErr w:type="gramStart"/>
-      <w:r>
-        <w:t xml:space="preserve">tiempos </w:t>
-      </w:r>
-      <w:r>
-        <w:t xml:space="preserve"> y</w:t>
-      </w:r>
-      <w:proofErr w:type="gramEnd"/>
-      <w:r>
-        <w:t xml:space="preserve"> </w:t>
+        <w:t>Su popularidad ha aumentado en los últimos tiempos</w:t>
+      </w:r>
+      <w:r>
+        <w:t xml:space="preserve"> y </w:t>
       </w:r>
       <w:r>
         <w:t>para mucha gente se han convertido en un dispositivo tan necesario como podría ser un teléfono móvil (algunos relojes realizan funciones incluso de llamadas y mensajería) y que resultan de gran ayuda en especial en el terreno deportivo, facilitando el acceso a sistemas de monitorización de la actividad deportiva y de magnitudes físicas como la frecuencia cardíaca, claves en análisis de rendimiento y estado físico.</w:t>
@@ -2753,65 +2562,18 @@
         </w:rPr>
         <w:t xml:space="preserve">Figura 1.2. Porcentaje de penetración de wearables. </w:t>
       </w:r>
-      <w:sdt>
-        <w:sdtPr>
+      <w:hyperlink w:anchor="_Bibliografía" w:history="1">
+        <w:r>
           <w:rPr>
-            <w:b/>
-            <w:bCs/>
+            <w:rStyle w:val="Hipervnculo"/>
+            <w:color w:val="000000" w:themeColor="text1"/>
             <w:sz w:val="18"/>
             <w:szCs w:val="20"/>
+            <w:u w:val="none"/>
           </w:rPr>
-          <w:id w:val="-1355727784"/>
-          <w:citation/>
-        </w:sdtPr>
-        <w:sdtEndPr/>
-        <w:sdtContent>
-          <w:r>
-            <w:rPr>
-              <w:b/>
-              <w:bCs/>
-              <w:sz w:val="18"/>
-              <w:szCs w:val="20"/>
-            </w:rPr>
-            <w:fldChar w:fldCharType="begin"/>
-          </w:r>
-          <w:r>
-            <w:rPr>
-              <w:b/>
-              <w:bCs/>
-              <w:sz w:val="18"/>
-              <w:szCs w:val="20"/>
-            </w:rPr>
-            <w:instrText xml:space="preserve"> CITATION Por \l 3082 </w:instrText>
-          </w:r>
-          <w:r>
-            <w:rPr>
-              <w:b/>
-              <w:bCs/>
-              <w:sz w:val="18"/>
-              <w:szCs w:val="20"/>
-            </w:rPr>
-            <w:fldChar w:fldCharType="separate"/>
-          </w:r>
-          <w:r>
-            <w:rPr>
-              <w:noProof/>
-              <w:sz w:val="18"/>
-              <w:szCs w:val="20"/>
-            </w:rPr>
-            <w:t>(2)</w:t>
-          </w:r>
-          <w:r>
-            <w:rPr>
-              <w:b/>
-              <w:bCs/>
-              <w:sz w:val="18"/>
-              <w:szCs w:val="20"/>
-            </w:rPr>
-            <w:fldChar w:fldCharType="end"/>
-          </w:r>
-        </w:sdtContent>
-      </w:sdt>
+          <w:t>(2)</w:t>
+        </w:r>
+      </w:hyperlink>
     </w:p>
     <w:p/>
     <w:p>
@@ -2829,7 +2591,6 @@
       <w:r>
         <w:t xml:space="preserve">Según estos datos de la firma </w:t>
       </w:r>
-      <w:proofErr w:type="spellStart"/>
       <w:r>
         <w:rPr>
           <w:i/>
@@ -2837,7 +2598,6 @@
         </w:rPr>
         <w:t>GlobalData</w:t>
       </w:r>
-      <w:proofErr w:type="spellEnd"/>
       <w:r>
         <w:t xml:space="preserve">, esta tecnología aporta </w:t>
       </w:r>
@@ -2918,13 +2678,18 @@
         </w:rPr>
         <w:t xml:space="preserve">Figura 1.3. Previsión de ingresos por venta de wearables (2018-2023). </w:t>
       </w:r>
-      <w:r>
-        <w:rPr>
-          <w:sz w:val="18"/>
-          <w:szCs w:val="20"/>
-        </w:rPr>
-        <w:t>(3)</w:t>
-      </w:r>
+      <w:hyperlink w:anchor="_Bibliografía" w:history="1">
+        <w:r>
+          <w:rPr>
+            <w:rStyle w:val="Hipervnculo"/>
+            <w:color w:val="000000" w:themeColor="text1"/>
+            <w:sz w:val="18"/>
+            <w:szCs w:val="20"/>
+            <w:u w:val="none"/>
+          </w:rPr>
+          <w:t>(3)</w:t>
+        </w:r>
+      </w:hyperlink>
     </w:p>
     <w:p/>
     <w:p>
@@ -3151,45 +2916,26 @@
       </w:pPr>
       <w:bookmarkStart w:id="10" w:name="_Toc40176304"/>
       <w:r>
-        <w:t>MIKROE-2026 (</w:t>
-      </w:r>
-      <w:proofErr w:type="spellStart"/>
-      <w:r>
-        <w:t>Hexiwear</w:t>
-      </w:r>
-      <w:proofErr w:type="spellEnd"/>
-      <w:r>
-        <w:t>)</w:t>
+        <w:t>MIKROE-2026 (Hexiwear)</w:t>
       </w:r>
       <w:bookmarkEnd w:id="10"/>
     </w:p>
     <w:p>
       <w:r>
-        <w:t xml:space="preserve">El dispositivo de </w:t>
-      </w:r>
-      <w:proofErr w:type="spellStart"/>
-      <w:r>
-        <w:t>MikroElectronika</w:t>
-      </w:r>
-      <w:proofErr w:type="spellEnd"/>
-      <w:r>
-        <w:t xml:space="preserve"> MIKROE-2026 o </w:t>
-      </w:r>
-      <w:proofErr w:type="spellStart"/>
-      <w:r>
-        <w:t>Hexiwear</w:t>
-      </w:r>
-      <w:proofErr w:type="spellEnd"/>
-      <w:r>
-        <w:t xml:space="preserve"> </w:t>
-      </w:r>
-      <w:r>
-        <w:rPr>
-          <w:sz w:val="18"/>
-          <w:szCs w:val="18"/>
-        </w:rPr>
-        <w:t>(4)</w:t>
-      </w:r>
+        <w:t xml:space="preserve">El dispositivo de MikroElectronika MIKROE-2026 o Hexiwear </w:t>
+      </w:r>
+      <w:hyperlink w:anchor="_Bibliografía" w:history="1">
+        <w:r>
+          <w:rPr>
+            <w:rStyle w:val="Hipervnculo"/>
+            <w:color w:val="000000" w:themeColor="text1"/>
+            <w:sz w:val="18"/>
+            <w:szCs w:val="18"/>
+            <w:u w:val="none"/>
+          </w:rPr>
+          <w:t>(4)</w:t>
+        </w:r>
+      </w:hyperlink>
       <w:r>
         <w:t xml:space="preserve"> es un smartwatch con formato de kit de desarrollo. Ofrece la posibilidad de crear un dispositivo portátil propio compatible con aplicaciones de móvil. Consta de pantalla OLED de 1.1 pulgadas con 6 botones capacitivos. Conexión Micro USB-B para cargar la batería y para desarrollo del software del dispositivo. Su peso es de 40 gramos.</w:t>
       </w:r>
@@ -3271,259 +3017,192 @@
           <w:sz w:val="18"/>
           <w:szCs w:val="18"/>
         </w:rPr>
-        <w:t xml:space="preserve">Figura 2.1. Dispositivo </w:t>
-      </w:r>
-      <w:proofErr w:type="spellStart"/>
-      <w:r>
-        <w:rPr>
-          <w:b/>
-          <w:bCs/>
+        <w:t>Figura 2.1. Dispositivo Hexiwear MIKROE-2026</w:t>
+      </w:r>
+    </w:p>
+    <w:p>
+      <w:pPr>
+        <w:jc w:val="left"/>
+        <w:rPr>
+          <w:szCs w:val="22"/>
+        </w:rPr>
+      </w:pPr>
+    </w:p>
+    <w:p>
+      <w:pPr>
+        <w:jc w:val="left"/>
+        <w:rPr>
+          <w:szCs w:val="22"/>
+        </w:rPr>
+      </w:pPr>
+      <w:r>
+        <w:rPr>
+          <w:szCs w:val="22"/>
+        </w:rPr>
+        <w:t xml:space="preserve">El procesador que integra este dispositivo es un NXP-Kinetis K64 MCU </w:t>
+      </w:r>
+      <w:r>
+        <w:rPr>
           <w:sz w:val="18"/>
           <w:szCs w:val="18"/>
         </w:rPr>
-        <w:t>Hexiwear</w:t>
-      </w:r>
-      <w:proofErr w:type="spellEnd"/>
-      <w:r>
-        <w:rPr>
-          <w:b/>
-          <w:bCs/>
+        <w:t>(</w:t>
+      </w:r>
+      <w:r>
+        <w:rPr>
           <w:sz w:val="18"/>
           <w:szCs w:val="18"/>
         </w:rPr>
-        <w:t xml:space="preserve"> MIKROE-2026</w:t>
-      </w:r>
-    </w:p>
-    <w:p>
-      <w:pPr>
-        <w:jc w:val="left"/>
-        <w:rPr>
-          <w:szCs w:val="22"/>
-        </w:rPr>
-      </w:pPr>
-    </w:p>
-    <w:p>
-      <w:pPr>
-        <w:jc w:val="left"/>
-        <w:rPr>
-          <w:szCs w:val="22"/>
-        </w:rPr>
-      </w:pPr>
-      <w:r>
-        <w:rPr>
-          <w:szCs w:val="22"/>
-        </w:rPr>
-        <w:t>El procesador que integra este dispositivo es un NXP-</w:t>
-      </w:r>
-      <w:proofErr w:type="spellStart"/>
-      <w:r>
-        <w:rPr>
-          <w:szCs w:val="22"/>
-        </w:rPr>
-        <w:t>Kinetis</w:t>
-      </w:r>
-      <w:proofErr w:type="spellEnd"/>
-      <w:r>
-        <w:rPr>
-          <w:szCs w:val="22"/>
-        </w:rPr>
-        <w:t xml:space="preserve"> K64 MCU </w:t>
+        <w:t>5</w:t>
       </w:r>
       <w:r>
         <w:rPr>
           <w:sz w:val="18"/>
           <w:szCs w:val="18"/>
         </w:rPr>
-        <w:t>(</w:t>
+        <w:t>)</w:t>
+      </w:r>
+      <w:r>
+        <w:rPr>
+          <w:szCs w:val="22"/>
+        </w:rPr>
+        <w:t>, basado en un ARM Cortex-M4:</w:t>
+      </w:r>
+    </w:p>
+    <w:p>
+      <w:pPr>
+        <w:jc w:val="left"/>
+        <w:rPr>
+          <w:szCs w:val="22"/>
+        </w:rPr>
+      </w:pPr>
+      <w:r>
+        <w:rPr>
+          <w:szCs w:val="22"/>
+        </w:rPr>
+        <w:t>-</w:t>
+      </w:r>
+      <w:r>
+        <w:rPr>
+          <w:szCs w:val="22"/>
+        </w:rPr>
+        <w:tab/>
+        <w:t>Velocidad de reloj de hasta 120 MHz.</w:t>
+      </w:r>
+    </w:p>
+    <w:p>
+      <w:pPr>
+        <w:jc w:val="left"/>
+        <w:rPr>
+          <w:szCs w:val="22"/>
+        </w:rPr>
+      </w:pPr>
+      <w:r>
+        <w:rPr>
+          <w:szCs w:val="22"/>
+        </w:rPr>
+        <w:t>-</w:t>
+      </w:r>
+      <w:r>
+        <w:rPr>
+          <w:szCs w:val="22"/>
+        </w:rPr>
+        <w:tab/>
+        <w:t>Memoria SRAM de 256 KB.</w:t>
+      </w:r>
+    </w:p>
+    <w:p>
+      <w:pPr>
+        <w:jc w:val="left"/>
+        <w:rPr>
+          <w:szCs w:val="22"/>
+        </w:rPr>
+      </w:pPr>
+      <w:r>
+        <w:rPr>
+          <w:szCs w:val="22"/>
+        </w:rPr>
+        <w:lastRenderedPageBreak/>
+        <w:t>-</w:t>
+      </w:r>
+      <w:r>
+        <w:rPr>
+          <w:szCs w:val="22"/>
+        </w:rPr>
+        <w:tab/>
+        <w:t>Memoria flash de 1 MB.</w:t>
+      </w:r>
+    </w:p>
+    <w:p>
+      <w:pPr>
+        <w:jc w:val="left"/>
+        <w:rPr>
+          <w:szCs w:val="22"/>
+        </w:rPr>
+      </w:pPr>
+      <w:r>
+        <w:rPr>
+          <w:szCs w:val="22"/>
+        </w:rPr>
+        <w:t xml:space="preserve">Para la comunicación, incorpora un procesador NXP-Kinetis KW4x </w:t>
       </w:r>
       <w:r>
         <w:rPr>
           <w:sz w:val="18"/>
           <w:szCs w:val="18"/>
         </w:rPr>
-        <w:t>5</w:t>
+        <w:t>(5)</w:t>
+      </w:r>
+      <w:r>
+        <w:rPr>
+          <w:szCs w:val="22"/>
+        </w:rPr>
+        <w:t>, basado en un ARM Cortex-M0+ y que proporciona conectividad BLE (Bluetooth Low Energy).</w:t>
+      </w:r>
+    </w:p>
+    <w:p>
+      <w:pPr>
+        <w:jc w:val="left"/>
+        <w:rPr>
+          <w:szCs w:val="22"/>
+        </w:rPr>
+      </w:pPr>
+      <w:r>
+        <w:rPr>
+          <w:szCs w:val="22"/>
+        </w:rPr>
+        <w:t xml:space="preserve">En cuanto a su IMU, tiene dos apartados: por una parte el FXOS8700CQ, que integra acelerómetro y magnetómetro, y por otra el FXAS21002, que proporciona medidas del giróscopo. Ambos proporcionados por NXP </w:t>
       </w:r>
       <w:r>
         <w:rPr>
           <w:sz w:val="18"/>
           <w:szCs w:val="18"/>
         </w:rPr>
-        <w:t>)</w:t>
-      </w:r>
-      <w:r>
+        <w:t>(5).</w:t>
+      </w:r>
+    </w:p>
+    <w:p>
+      <w:pPr>
+        <w:jc w:val="left"/>
         <w:rPr>
           <w:szCs w:val="22"/>
         </w:rPr>
-        <w:t>, basado en un ARM Cortex-M4:</w:t>
-      </w:r>
-    </w:p>
-    <w:p>
-      <w:pPr>
-        <w:jc w:val="left"/>
+      </w:pPr>
+      <w:r>
         <w:rPr>
           <w:szCs w:val="22"/>
         </w:rPr>
-      </w:pPr>
-      <w:r>
-        <w:rPr>
-          <w:szCs w:val="22"/>
-        </w:rPr>
-        <w:t>-</w:t>
-      </w:r>
-      <w:r>
-        <w:rPr>
-          <w:szCs w:val="22"/>
-        </w:rPr>
-        <w:tab/>
-        <w:t>Velocidad de reloj de hasta 120 MHz.</w:t>
-      </w:r>
-    </w:p>
-    <w:p>
-      <w:pPr>
-        <w:jc w:val="left"/>
-        <w:rPr>
-          <w:szCs w:val="22"/>
-        </w:rPr>
-      </w:pPr>
-      <w:r>
-        <w:rPr>
-          <w:szCs w:val="22"/>
-        </w:rPr>
-        <w:t>-</w:t>
-      </w:r>
-      <w:r>
-        <w:rPr>
-          <w:szCs w:val="22"/>
-        </w:rPr>
-        <w:tab/>
-        <w:t>Memoria SRAM de 256 KB.</w:t>
-      </w:r>
-    </w:p>
-    <w:p>
-      <w:pPr>
-        <w:jc w:val="left"/>
-        <w:rPr>
-          <w:szCs w:val="22"/>
-        </w:rPr>
-      </w:pPr>
-      <w:r>
-        <w:rPr>
-          <w:szCs w:val="22"/>
-        </w:rPr>
-        <w:lastRenderedPageBreak/>
-        <w:t>-</w:t>
-      </w:r>
-      <w:r>
-        <w:rPr>
-          <w:szCs w:val="22"/>
-        </w:rPr>
-        <w:tab/>
-        <w:t>Memoria flash de 1 MB.</w:t>
-      </w:r>
-    </w:p>
-    <w:p>
-      <w:pPr>
-        <w:jc w:val="left"/>
-        <w:rPr>
-          <w:szCs w:val="22"/>
-        </w:rPr>
-      </w:pPr>
-      <w:r>
-        <w:rPr>
-          <w:szCs w:val="22"/>
-        </w:rPr>
-        <w:t>Para la comunicación, incorpora un procesador NXP-</w:t>
-      </w:r>
-      <w:proofErr w:type="spellStart"/>
-      <w:r>
-        <w:rPr>
-          <w:szCs w:val="22"/>
-        </w:rPr>
-        <w:t>Kinetis</w:t>
-      </w:r>
-      <w:proofErr w:type="spellEnd"/>
-      <w:r>
-        <w:rPr>
-          <w:szCs w:val="22"/>
-        </w:rPr>
-        <w:t xml:space="preserve"> KW4x </w:t>
-      </w:r>
-      <w:r>
-        <w:rPr>
-          <w:sz w:val="18"/>
-          <w:szCs w:val="18"/>
-        </w:rPr>
-        <w:t>(5)</w:t>
-      </w:r>
-      <w:r>
-        <w:rPr>
-          <w:szCs w:val="22"/>
-        </w:rPr>
-        <w:t>, basado en un ARM Cortex-M0+ y que proporciona conectividad BLE (Bluetooth Low Energy).</w:t>
-      </w:r>
-    </w:p>
-    <w:p>
-      <w:pPr>
-        <w:jc w:val="left"/>
-        <w:rPr>
-          <w:szCs w:val="22"/>
-        </w:rPr>
-      </w:pPr>
-      <w:r>
-        <w:rPr>
-          <w:szCs w:val="22"/>
-        </w:rPr>
-        <w:t xml:space="preserve">En cuanto a su IMU, tiene dos apartados: por una parte el FXOS8700CQ, que integra acelerómetro y magnetómetro, y por otra el FXAS21002, que proporciona medidas del giróscopo. Ambos proporcionados por NXP </w:t>
-      </w:r>
-      <w:r>
-        <w:rPr>
-          <w:sz w:val="18"/>
-          <w:szCs w:val="18"/>
-        </w:rPr>
-        <w:t>(5).</w:t>
-      </w:r>
-    </w:p>
-    <w:p>
-      <w:pPr>
-        <w:jc w:val="left"/>
-        <w:rPr>
-          <w:szCs w:val="22"/>
-        </w:rPr>
-      </w:pPr>
-      <w:r>
-        <w:rPr>
-          <w:szCs w:val="22"/>
-        </w:rPr>
         <w:t xml:space="preserve">Como dato interesante, el desarrollo de este dispositivo se llevó a cabo gracias a un proceso de crowdfunding y es un proyecto de código libre. </w:t>
       </w:r>
     </w:p>
-    <w:p>
-      <w:pPr>
-        <w:jc w:val="left"/>
-        <w:rPr>
-          <w:szCs w:val="22"/>
-        </w:rPr>
-      </w:pPr>
-      <w:r>
-        <w:rPr>
-          <w:szCs w:val="22"/>
-        </w:rPr>
-        <w:t>Tiene un precio de 49 dólares la versión básica, a la que habría que añadir otros 19 para comprar una correa tipo reloj y poder llevarlo en la muñeca en nuestro caso.</w:t>
-      </w:r>
-    </w:p>
     <w:p/>
     <w:p>
       <w:pPr>
         <w:pStyle w:val="Ttulo3"/>
       </w:pPr>
       <w:bookmarkStart w:id="11" w:name="_Toc40176305"/>
-      <w:proofErr w:type="spellStart"/>
-      <w:r>
-        <w:t>SensorTag</w:t>
-      </w:r>
-      <w:proofErr w:type="spellEnd"/>
-      <w:r>
-        <w:t xml:space="preserve"> CC1350</w:t>
+      <w:r>
+        <w:t>SensorTag CC1350</w:t>
       </w:r>
       <w:bookmarkEnd w:id="11"/>
       <w:r>
@@ -3649,7 +3328,6 @@
         </w:rPr>
         <w:t xml:space="preserve"> </w:t>
       </w:r>
-      <w:proofErr w:type="spellStart"/>
       <w:r>
         <w:rPr>
           <w:b/>
@@ -3657,9 +3335,8 @@
           <w:sz w:val="18"/>
           <w:szCs w:val="18"/>
         </w:rPr>
-        <w:t>SensorTag</w:t>
-      </w:r>
-      <w:proofErr w:type="spellEnd"/>
+        <w:t xml:space="preserve">SensorTag </w:t>
+      </w:r>
       <w:r>
         <w:rPr>
           <w:b/>
@@ -3667,141 +3344,115 @@
           <w:sz w:val="18"/>
           <w:szCs w:val="18"/>
         </w:rPr>
-        <w:t xml:space="preserve"> </w:t>
-      </w:r>
-      <w:r>
-        <w:rPr>
-          <w:b/>
-          <w:bCs/>
+        <w:t xml:space="preserve">CC1350. </w:t>
+      </w:r>
+      <w:r>
+        <w:rPr>
           <w:sz w:val="18"/>
           <w:szCs w:val="18"/>
         </w:rPr>
-        <w:t xml:space="preserve">CC1350. </w:t>
+        <w:t>(6)</w:t>
+      </w:r>
+    </w:p>
+    <w:p/>
+    <w:p>
+      <w:r>
+        <w:t>El microprocesador que incorporan está basado en un ARM Cortex-M3 de 32 bits:</w:t>
+      </w:r>
+    </w:p>
+    <w:p>
+      <w:r>
+        <w:tab/>
+      </w:r>
+      <w:r>
+        <w:t>-</w:t>
+      </w:r>
+      <w:r>
+        <w:t xml:space="preserve"> </w:t>
+      </w:r>
+      <w:r>
+        <w:t xml:space="preserve">Velocidad de reloj de hasta 48 MHz. </w:t>
+      </w:r>
+    </w:p>
+    <w:p>
+      <w:r>
+        <w:tab/>
+      </w:r>
+      <w:r>
+        <w:t>-</w:t>
+      </w:r>
+      <w:r>
+        <w:t xml:space="preserve"> </w:t>
+      </w:r>
+      <w:r>
+        <w:t>Memoria flash de 128 KB.</w:t>
+      </w:r>
+    </w:p>
+    <w:p>
+      <w:r>
+        <w:tab/>
+      </w:r>
+      <w:r>
+        <w:t>-</w:t>
+      </w:r>
+      <w:r>
+        <w:t xml:space="preserve"> </w:t>
+      </w:r>
+      <w:r>
+        <w:t>Memoria SRAM de 20 KB.</w:t>
+      </w:r>
+    </w:p>
+    <w:p>
+      <w:r>
+        <w:tab/>
+      </w:r>
+      <w:r>
+        <w:t>-</w:t>
+      </w:r>
+      <w:r>
+        <w:t xml:space="preserve"> </w:t>
+      </w:r>
+      <w:r>
+        <w:t>8 KB de caché/RAM.</w:t>
+      </w:r>
+    </w:p>
+    <w:p>
+      <w:r>
+        <w:t>También contienen hasta diez sensores, con los cuales se puede medir magnitudes como temperatura, humedad y presión, junto con la IMU, que en este caso se trata del módulo MPU-</w:t>
+      </w:r>
+    </w:p>
+    <w:p/>
+    <w:p/>
+    <w:p>
+      <w:r>
+        <w:lastRenderedPageBreak/>
+        <w:t xml:space="preserve">9250 </w:t>
       </w:r>
       <w:r>
         <w:rPr>
           <w:sz w:val="18"/>
           <w:szCs w:val="18"/>
         </w:rPr>
-        <w:t>(6)</w:t>
+        <w:t>(7)</w:t>
+      </w:r>
+      <w:r>
+        <w:t xml:space="preserve"> y que se define como controlador de sensores de ultra baja potencia, que permite el uso autónomo, con 20 KB de SRAM y que soporta actualización OTA (Over-the-Air).</w:t>
+      </w:r>
+    </w:p>
+    <w:p>
+      <w:r>
+        <w:t>La conectividad de este dispositivo se basa en dos sistemas: por una parte permite Bluetooth Low Energy, y por otra añade funcionalidad Sub-1GHz, que consiste en usar una frecuencia inferior, por lo tanto aporta mayor rango y menor potencia.</w:t>
       </w:r>
     </w:p>
     <w:p/>
     <w:p>
-      <w:r>
-        <w:t>El microprocesador que incorporan está basado en un ARM Cortex-M3 de 32 bits:</w:t>
-      </w:r>
-    </w:p>
-    <w:p>
-      <w:r>
-        <w:tab/>
-      </w:r>
-      <w:r>
-        <w:t>-</w:t>
-      </w:r>
-      <w:r>
-        <w:t xml:space="preserve"> </w:t>
-      </w:r>
-      <w:r>
-        <w:t xml:space="preserve">Velocidad de reloj de hasta 48 MHz. </w:t>
-      </w:r>
-    </w:p>
-    <w:p>
-      <w:r>
-        <w:tab/>
-      </w:r>
-      <w:r>
-        <w:t>-</w:t>
-      </w:r>
-      <w:r>
-        <w:t xml:space="preserve"> </w:t>
-      </w:r>
-      <w:r>
-        <w:t>Memoria flash de 128 KB.</w:t>
-      </w:r>
-    </w:p>
-    <w:p>
-      <w:r>
-        <w:tab/>
-      </w:r>
-      <w:r>
-        <w:t>-</w:t>
-      </w:r>
-      <w:r>
-        <w:t xml:space="preserve"> </w:t>
-      </w:r>
-      <w:r>
-        <w:t>Memoria SRAM de 20 KB.</w:t>
-      </w:r>
-    </w:p>
-    <w:p>
-      <w:r>
-        <w:tab/>
-      </w:r>
-      <w:r>
-        <w:t>-</w:t>
-      </w:r>
-      <w:r>
-        <w:t xml:space="preserve"> </w:t>
-      </w:r>
-      <w:r>
-        <w:t>8 KB de caché/RAM.</w:t>
-      </w:r>
-    </w:p>
-    <w:p>
-      <w:r>
-        <w:t>También contienen hasta diez sensores, con los cuales se puede medir magnitudes como temperatura, humedad y presión, junto con la IMU, que en este caso se trata del módulo MPU-</w:t>
-      </w:r>
-    </w:p>
-    <w:p/>
-    <w:p/>
-    <w:p>
-      <w:r>
-        <w:t xml:space="preserve">9250 </w:t>
-      </w:r>
-      <w:r>
-        <w:rPr>
-          <w:sz w:val="18"/>
-          <w:szCs w:val="18"/>
-        </w:rPr>
-        <w:t>(7)</w:t>
-      </w:r>
-      <w:r>
-        <w:t xml:space="preserve"> y que se define como controlador de sensores de ultra baja potencia, que permite el uso autónomo, con 20 KB de SRAM y que soporta actualización OTA (</w:t>
-      </w:r>
-      <w:proofErr w:type="spellStart"/>
-      <w:r>
-        <w:t>Over</w:t>
-      </w:r>
-      <w:proofErr w:type="spellEnd"/>
-      <w:r>
-        <w:t>-</w:t>
-      </w:r>
-      <w:proofErr w:type="spellStart"/>
-      <w:r>
-        <w:t>the</w:t>
-      </w:r>
-      <w:proofErr w:type="spellEnd"/>
-      <w:r>
-        <w:t>-Air).</w:t>
-      </w:r>
-    </w:p>
-    <w:p>
-      <w:r>
-        <w:t>La conectividad de este dispositivo se basa en dos sistemas: por una parte permite Bluetooth Low Energy, y por otra añade funcionalidad Sub-1GHz, que consiste en usar una frecuencia inferior, por lo tanto aporta mayor rango y menor potencia.</w:t>
-      </w:r>
-    </w:p>
-    <w:p/>
-    <w:p>
       <w:pPr>
         <w:pStyle w:val="Ttulo3"/>
       </w:pPr>
       <w:bookmarkStart w:id="12" w:name="_Toc40176306"/>
-      <w:proofErr w:type="spellStart"/>
       <w:r>
         <w:t>SensorTag</w:t>
       </w:r>
-      <w:proofErr w:type="spellEnd"/>
       <w:r>
         <w:t xml:space="preserve"> CC3200</w:t>
       </w:r>
@@ -3812,15 +3463,7 @@
     </w:p>
     <w:p>
       <w:r>
-        <w:t xml:space="preserve">Es un dispositivo parecido a los de la familia anterior. Contiene los mismos sensores y la misma IMU, la MPU-9250 de </w:t>
-      </w:r>
-      <w:proofErr w:type="spellStart"/>
-      <w:r>
-        <w:t>Invensense</w:t>
-      </w:r>
-      <w:proofErr w:type="spellEnd"/>
-      <w:r>
-        <w:t>. La diferencia se encuentra en el procesador que incorpora, que en este caso está basado en un ARM Cortex-M4 de 32 bits:</w:t>
+        <w:t>Es un dispositivo parecido a los de la familia anterior. Contiene los mismos sensores y la misma IMU, la MPU-9250 de Invensense. La diferencia se encuentra en el procesador que incorpora, que en este caso está basado en un ARM Cortex-M4 de 32 bits:</w:t>
       </w:r>
     </w:p>
     <w:p>
@@ -3837,15 +3480,7 @@
     </w:p>
     <w:p>
       <w:r>
-        <w:t xml:space="preserve">También se encuentra una gran diferencia en la comunicación, realizándose en este caso por </w:t>
-      </w:r>
-      <w:proofErr w:type="spellStart"/>
-      <w:r>
-        <w:t>Wi</w:t>
-      </w:r>
-      <w:proofErr w:type="spellEnd"/>
-      <w:r>
-        <w:t>-Fi (por estándar 802.11 b/g/n), lo que permite el uso de TCP/IP, TLS/SSL, HTTP y otros protocolos de Internet. Esto es útil porque permite la carga directamente a Internet en el caso de que se utilice un servidor web o en la nube para almacenar los datos.</w:t>
+        <w:t>También se encuentra una gran diferencia en la comunicación, realizándose en este caso por Wi-Fi (por estándar 802.11 b/g/n), lo que permite el uso de TCP/IP, TLS/SSL, HTTP y otros protocolos de Internet. Esto es útil porque permite la carga directamente a Internet en el caso de que se utilice un servidor web o en la nube para almacenar los datos.</w:t>
       </w:r>
     </w:p>
     <w:p>
@@ -3929,75 +3564,42 @@
           <w:sz w:val="18"/>
           <w:szCs w:val="18"/>
         </w:rPr>
-        <w:t xml:space="preserve">Figura 2.3. Dispositivo </w:t>
-      </w:r>
-      <w:proofErr w:type="spellStart"/>
-      <w:r>
-        <w:rPr>
-          <w:b/>
-          <w:bCs/>
+        <w:t xml:space="preserve">Figura 2.3. Dispositivo SensorTag CC3200 </w:t>
+      </w:r>
+      <w:r>
+        <w:rPr>
           <w:sz w:val="18"/>
           <w:szCs w:val="18"/>
         </w:rPr>
-        <w:t>SensorTag</w:t>
-      </w:r>
-      <w:proofErr w:type="spellEnd"/>
-      <w:r>
-        <w:rPr>
-          <w:b/>
-          <w:bCs/>
-          <w:sz w:val="18"/>
-          <w:szCs w:val="18"/>
-        </w:rPr>
-        <w:t xml:space="preserve"> CC3200 </w:t>
-      </w:r>
-      <w:r>
-        <w:rPr>
-          <w:sz w:val="18"/>
-          <w:szCs w:val="18"/>
-        </w:rPr>
         <w:t>(6)</w:t>
       </w:r>
     </w:p>
     <w:p/>
     <w:p>
-      <w:r>
-        <w:t>En este caso, el precio se encuentra en los 47 dólares.</w:t>
+      <w:pPr>
+        <w:pStyle w:val="Ttulo3"/>
+      </w:pPr>
+      <w:bookmarkStart w:id="13" w:name="_Toc40176307"/>
+      <w:r>
+        <w:t>STEVAL-WESU1</w:t>
+      </w:r>
+      <w:bookmarkEnd w:id="13"/>
+    </w:p>
+    <w:p>
+      <w:r>
+        <w:t xml:space="preserve">El STEVAL-WESU1 de ST MicroElectronics (8) es un dispositivo pensado para wearable, aplicaciones de medición de datos con un set completo de ejemplos firmware. Es sencillo de programar, mediante el ST-LINK. En este caso contiene cuatro sensores: el IMU habitual más el sensor de presión. </w:t>
+      </w:r>
+    </w:p>
+    <w:p>
+      <w:r>
+        <w:t xml:space="preserve">Tiene disponibles apps en iOS y Android que miden y muestran por pantalla el comportamiento de los sensores. </w:t>
       </w:r>
     </w:p>
     <w:p/>
-    <w:p>
-      <w:pPr>
-        <w:pStyle w:val="Ttulo3"/>
-      </w:pPr>
-      <w:bookmarkStart w:id="13" w:name="_Toc40176307"/>
-      <w:r>
-        <w:t>STEVAL-WESU1</w:t>
-      </w:r>
-      <w:bookmarkEnd w:id="13"/>
-    </w:p>
-    <w:p>
-      <w:r>
-        <w:t xml:space="preserve">El STEVAL-WESU1 de ST </w:t>
-      </w:r>
-      <w:proofErr w:type="spellStart"/>
-      <w:r>
-        <w:t>MicroElectronics</w:t>
-      </w:r>
-      <w:proofErr w:type="spellEnd"/>
-      <w:r>
-        <w:t xml:space="preserve"> (8) es un dispositivo pensado para wearable, aplicaciones de medición de datos con un set completo de ejemplos firmware. Es sencillo de programar, mediante el ST-LINK. En este caso contiene cuatro sensores: el IMU habitual más el sensor de presión. </w:t>
-      </w:r>
-    </w:p>
+    <w:p/>
     <w:p>
       <w:r>
         <w:lastRenderedPageBreak/>
-        <w:t xml:space="preserve">Tiene disponibles apps en iOS y Android que miden y muestran por pantalla el comportamiento de los sensores. </w:t>
-      </w:r>
-    </w:p>
-    <w:p/>
-    <w:p>
-      <w:r>
         <w:t>Sus dimensiones son de 3x3.5 cm, y viene en formato de cápsula que se introduce en una correa tipo reloj (incluido en el pack de venta). Peso de 15 gramos.</w:t>
       </w:r>
     </w:p>
@@ -4108,15 +3710,7 @@
     </w:p>
     <w:p>
       <w:r>
-        <w:t xml:space="preserve">Todos los sistemas son de fabricación propia de ST </w:t>
-      </w:r>
-      <w:proofErr w:type="spellStart"/>
-      <w:r>
-        <w:t>Microelectronics</w:t>
-      </w:r>
-      <w:proofErr w:type="spellEnd"/>
-      <w:r>
-        <w:t>.</w:t>
+        <w:t>Todos los sistemas son de fabricación propia de ST Microelectronics.</w:t>
       </w:r>
     </w:p>
     <w:p>
@@ -4243,37 +3837,1750 @@
         </w:rPr>
         <w:t>Figura 2.5. Sensores del STEVAL-WESU1.</w:t>
       </w:r>
+      <w:r>
+        <w:t xml:space="preserve"> </w:t>
+      </w:r>
     </w:p>
     <w:p/>
     <w:p>
-      <w:r>
-        <w:t xml:space="preserve">El precio de un kit de desarrollo que incluya este dispositivo se encuentra en los 50 dólares. </w:t>
+      <w:pPr>
+        <w:pStyle w:val="Ttulo3"/>
+      </w:pPr>
+      <w:r>
+        <w:t>Tabla comparativa</w:t>
       </w:r>
     </w:p>
     <w:p/>
-    <w:p>
-      <w:pPr>
-        <w:pStyle w:val="Ttulo2"/>
-      </w:pPr>
-      <w:bookmarkStart w:id="14" w:name="_Toc40176308"/>
-      <w:r>
-        <w:t>Posibles soluciones software</w:t>
-      </w:r>
-      <w:bookmarkEnd w:id="14"/>
-    </w:p>
-    <w:p>
-      <w:pPr>
-        <w:pStyle w:val="Ttulo3"/>
+    <w:tbl>
+      <w:tblPr>
+        <w:tblpPr w:leftFromText="141" w:rightFromText="141" w:vertAnchor="text" w:horzAnchor="margin" w:tblpXSpec="center" w:tblpY="137"/>
+        <w:tblW w:w="9320" w:type="dxa"/>
+        <w:tblCellMar>
+          <w:left w:w="70" w:type="dxa"/>
+          <w:right w:w="70" w:type="dxa"/>
+        </w:tblCellMar>
+        <w:tblLook w:val="04A0" w:firstRow="1" w:lastRow="0" w:firstColumn="1" w:lastColumn="0" w:noHBand="0" w:noVBand="1"/>
+      </w:tblPr>
+      <w:tblGrid>
+        <w:gridCol w:w="1780"/>
+        <w:gridCol w:w="2300"/>
+        <w:gridCol w:w="1049"/>
+        <w:gridCol w:w="1497"/>
+        <w:gridCol w:w="1494"/>
+        <w:gridCol w:w="1200"/>
+      </w:tblGrid>
+      <w:tr>
+        <w:trPr>
+          <w:trHeight w:val="645"/>
+        </w:trPr>
+        <w:tc>
+          <w:tcPr>
+            <w:tcW w:w="1780" w:type="dxa"/>
+            <w:tcBorders>
+              <w:top w:val="single" w:sz="4" w:space="0" w:color="auto"/>
+              <w:left w:val="nil"/>
+              <w:bottom w:val="single" w:sz="8" w:space="0" w:color="auto"/>
+              <w:right w:val="nil"/>
+            </w:tcBorders>
+            <w:shd w:val="clear" w:color="auto" w:fill="auto"/>
+            <w:noWrap/>
+            <w:vAlign w:val="center"/>
+            <w:hideMark/>
+          </w:tcPr>
+          <w:p>
+            <w:pPr>
+              <w:spacing w:before="0"/>
+              <w:jc w:val="center"/>
+              <w:rPr>
+                <w:rFonts w:eastAsia="Times New Roman"/>
+                <w:b/>
+                <w:bCs/>
+                <w:color w:val="000000"/>
+                <w:szCs w:val="22"/>
+              </w:rPr>
+            </w:pPr>
+            <w:r>
+              <w:rPr>
+                <w:rFonts w:eastAsia="Times New Roman"/>
+                <w:b/>
+                <w:bCs/>
+                <w:color w:val="000000"/>
+                <w:szCs w:val="22"/>
+              </w:rPr>
+              <w:t>Dispositivo</w:t>
+            </w:r>
+          </w:p>
+        </w:tc>
+        <w:tc>
+          <w:tcPr>
+            <w:tcW w:w="2300" w:type="dxa"/>
+            <w:tcBorders>
+              <w:top w:val="single" w:sz="4" w:space="0" w:color="auto"/>
+              <w:left w:val="nil"/>
+              <w:bottom w:val="single" w:sz="8" w:space="0" w:color="auto"/>
+              <w:right w:val="nil"/>
+            </w:tcBorders>
+            <w:shd w:val="clear" w:color="auto" w:fill="auto"/>
+            <w:noWrap/>
+            <w:vAlign w:val="center"/>
+            <w:hideMark/>
+          </w:tcPr>
+          <w:p>
+            <w:pPr>
+              <w:spacing w:before="0"/>
+              <w:jc w:val="center"/>
+              <w:rPr>
+                <w:rFonts w:eastAsia="Times New Roman"/>
+                <w:b/>
+                <w:bCs/>
+                <w:color w:val="000000"/>
+                <w:szCs w:val="22"/>
+              </w:rPr>
+            </w:pPr>
+            <w:r>
+              <w:rPr>
+                <w:rFonts w:eastAsia="Times New Roman"/>
+                <w:b/>
+                <w:bCs/>
+                <w:color w:val="000000"/>
+                <w:szCs w:val="22"/>
+              </w:rPr>
+              <w:t>Procesador</w:t>
+            </w:r>
+          </w:p>
+        </w:tc>
+        <w:tc>
+          <w:tcPr>
+            <w:tcW w:w="1049" w:type="dxa"/>
+            <w:tcBorders>
+              <w:top w:val="single" w:sz="4" w:space="0" w:color="auto"/>
+              <w:left w:val="nil"/>
+              <w:bottom w:val="single" w:sz="8" w:space="0" w:color="auto"/>
+              <w:right w:val="nil"/>
+            </w:tcBorders>
+            <w:shd w:val="clear" w:color="auto" w:fill="auto"/>
+            <w:vAlign w:val="center"/>
+            <w:hideMark/>
+          </w:tcPr>
+          <w:p>
+            <w:pPr>
+              <w:spacing w:before="0"/>
+              <w:jc w:val="center"/>
+              <w:rPr>
+                <w:rFonts w:eastAsia="Times New Roman"/>
+                <w:b/>
+                <w:bCs/>
+                <w:color w:val="000000"/>
+                <w:szCs w:val="22"/>
+              </w:rPr>
+            </w:pPr>
+            <w:r>
+              <w:rPr>
+                <w:rFonts w:eastAsia="Times New Roman"/>
+                <w:b/>
+                <w:bCs/>
+                <w:color w:val="000000"/>
+                <w:szCs w:val="22"/>
+              </w:rPr>
+              <w:t>Vel. Reloj (MHz)</w:t>
+            </w:r>
+          </w:p>
+        </w:tc>
+        <w:tc>
+          <w:tcPr>
+            <w:tcW w:w="1497" w:type="dxa"/>
+            <w:tcBorders>
+              <w:top w:val="single" w:sz="4" w:space="0" w:color="auto"/>
+              <w:left w:val="nil"/>
+              <w:bottom w:val="single" w:sz="8" w:space="0" w:color="auto"/>
+              <w:right w:val="nil"/>
+            </w:tcBorders>
+            <w:shd w:val="clear" w:color="auto" w:fill="auto"/>
+            <w:noWrap/>
+            <w:vAlign w:val="center"/>
+            <w:hideMark/>
+          </w:tcPr>
+          <w:p>
+            <w:pPr>
+              <w:spacing w:before="0"/>
+              <w:jc w:val="center"/>
+              <w:rPr>
+                <w:rFonts w:eastAsia="Times New Roman"/>
+                <w:b/>
+                <w:bCs/>
+                <w:color w:val="000000"/>
+                <w:szCs w:val="22"/>
+              </w:rPr>
+            </w:pPr>
+            <w:r>
+              <w:rPr>
+                <w:rFonts w:eastAsia="Times New Roman"/>
+                <w:b/>
+                <w:bCs/>
+                <w:color w:val="000000"/>
+                <w:szCs w:val="22"/>
+              </w:rPr>
+              <w:t>Conectividad</w:t>
+            </w:r>
+          </w:p>
+        </w:tc>
+        <w:tc>
+          <w:tcPr>
+            <w:tcW w:w="1494" w:type="dxa"/>
+            <w:tcBorders>
+              <w:top w:val="single" w:sz="4" w:space="0" w:color="auto"/>
+              <w:left w:val="nil"/>
+              <w:bottom w:val="single" w:sz="8" w:space="0" w:color="auto"/>
+              <w:right w:val="nil"/>
+            </w:tcBorders>
+            <w:shd w:val="clear" w:color="auto" w:fill="auto"/>
+            <w:vAlign w:val="center"/>
+            <w:hideMark/>
+          </w:tcPr>
+          <w:p>
+            <w:pPr>
+              <w:spacing w:before="0"/>
+              <w:jc w:val="center"/>
+              <w:rPr>
+                <w:rFonts w:eastAsia="Times New Roman"/>
+                <w:b/>
+                <w:bCs/>
+                <w:color w:val="000000"/>
+                <w:sz w:val="20"/>
+                <w:szCs w:val="20"/>
+              </w:rPr>
+            </w:pPr>
+            <w:r>
+              <w:rPr>
+                <w:rFonts w:eastAsia="Times New Roman"/>
+                <w:b/>
+                <w:bCs/>
+                <w:color w:val="000000"/>
+                <w:sz w:val="20"/>
+                <w:szCs w:val="20"/>
+              </w:rPr>
+              <w:t>Dimensiones (cm x cm x cm)</w:t>
+            </w:r>
+          </w:p>
+        </w:tc>
+        <w:tc>
+          <w:tcPr>
+            <w:tcW w:w="1200" w:type="dxa"/>
+            <w:tcBorders>
+              <w:top w:val="single" w:sz="4" w:space="0" w:color="auto"/>
+              <w:left w:val="nil"/>
+              <w:bottom w:val="single" w:sz="8" w:space="0" w:color="auto"/>
+              <w:right w:val="nil"/>
+            </w:tcBorders>
+            <w:shd w:val="clear" w:color="auto" w:fill="auto"/>
+            <w:noWrap/>
+            <w:vAlign w:val="center"/>
+            <w:hideMark/>
+          </w:tcPr>
+          <w:p>
+            <w:pPr>
+              <w:spacing w:before="0"/>
+              <w:jc w:val="center"/>
+              <w:rPr>
+                <w:rFonts w:eastAsia="Times New Roman"/>
+                <w:b/>
+                <w:bCs/>
+                <w:color w:val="000000"/>
+                <w:szCs w:val="22"/>
+              </w:rPr>
+            </w:pPr>
+            <w:r>
+              <w:rPr>
+                <w:rFonts w:eastAsia="Times New Roman"/>
+                <w:b/>
+                <w:bCs/>
+                <w:color w:val="000000"/>
+                <w:szCs w:val="22"/>
+              </w:rPr>
+              <w:t>Precio (€)</w:t>
+            </w:r>
+          </w:p>
+        </w:tc>
+      </w:tr>
+      <w:tr>
+        <w:trPr>
+          <w:trHeight w:val="600"/>
+        </w:trPr>
+        <w:tc>
+          <w:tcPr>
+            <w:tcW w:w="1780" w:type="dxa"/>
+            <w:tcBorders>
+              <w:top w:val="nil"/>
+              <w:left w:val="nil"/>
+              <w:bottom w:val="nil"/>
+              <w:right w:val="single" w:sz="4" w:space="0" w:color="auto"/>
+            </w:tcBorders>
+            <w:shd w:val="clear" w:color="auto" w:fill="auto"/>
+            <w:noWrap/>
+            <w:vAlign w:val="center"/>
+            <w:hideMark/>
+          </w:tcPr>
+          <w:p>
+            <w:pPr>
+              <w:spacing w:before="0"/>
+              <w:jc w:val="center"/>
+              <w:rPr>
+                <w:rFonts w:eastAsia="Times New Roman"/>
+                <w:color w:val="000000"/>
+                <w:szCs w:val="22"/>
+              </w:rPr>
+            </w:pPr>
+            <w:r>
+              <w:rPr>
+                <w:rFonts w:eastAsia="Times New Roman"/>
+                <w:color w:val="000000"/>
+                <w:szCs w:val="22"/>
+              </w:rPr>
+              <w:t>Hexiwear</w:t>
+            </w:r>
+          </w:p>
+        </w:tc>
+        <w:tc>
+          <w:tcPr>
+            <w:tcW w:w="2300" w:type="dxa"/>
+            <w:tcBorders>
+              <w:top w:val="nil"/>
+              <w:left w:val="nil"/>
+              <w:bottom w:val="nil"/>
+              <w:right w:val="nil"/>
+            </w:tcBorders>
+            <w:shd w:val="clear" w:color="auto" w:fill="auto"/>
+            <w:noWrap/>
+            <w:vAlign w:val="center"/>
+            <w:hideMark/>
+          </w:tcPr>
+          <w:p>
+            <w:pPr>
+              <w:spacing w:before="0"/>
+              <w:jc w:val="center"/>
+              <w:rPr>
+                <w:rFonts w:eastAsia="Times New Roman"/>
+                <w:color w:val="000000"/>
+                <w:szCs w:val="22"/>
+              </w:rPr>
+            </w:pPr>
+            <w:r>
+              <w:rPr>
+                <w:rFonts w:eastAsia="Times New Roman"/>
+                <w:color w:val="000000"/>
+                <w:szCs w:val="22"/>
+              </w:rPr>
+              <w:t>NXP-Kinetis K64 MCU</w:t>
+            </w:r>
+          </w:p>
+        </w:tc>
+        <w:tc>
+          <w:tcPr>
+            <w:tcW w:w="1049" w:type="dxa"/>
+            <w:tcBorders>
+              <w:top w:val="nil"/>
+              <w:left w:val="nil"/>
+              <w:bottom w:val="nil"/>
+              <w:right w:val="nil"/>
+            </w:tcBorders>
+            <w:shd w:val="clear" w:color="auto" w:fill="auto"/>
+            <w:noWrap/>
+            <w:vAlign w:val="center"/>
+            <w:hideMark/>
+          </w:tcPr>
+          <w:p>
+            <w:pPr>
+              <w:spacing w:before="0"/>
+              <w:jc w:val="center"/>
+              <w:rPr>
+                <w:rFonts w:eastAsia="Times New Roman"/>
+                <w:color w:val="000000"/>
+                <w:szCs w:val="22"/>
+              </w:rPr>
+            </w:pPr>
+            <w:r>
+              <w:rPr>
+                <w:rFonts w:eastAsia="Times New Roman"/>
+                <w:color w:val="000000"/>
+                <w:szCs w:val="22"/>
+              </w:rPr>
+              <w:t>120</w:t>
+            </w:r>
+          </w:p>
+        </w:tc>
+        <w:tc>
+          <w:tcPr>
+            <w:tcW w:w="1497" w:type="dxa"/>
+            <w:tcBorders>
+              <w:top w:val="nil"/>
+              <w:left w:val="nil"/>
+              <w:bottom w:val="nil"/>
+              <w:right w:val="nil"/>
+            </w:tcBorders>
+            <w:shd w:val="clear" w:color="auto" w:fill="auto"/>
+            <w:noWrap/>
+            <w:vAlign w:val="center"/>
+            <w:hideMark/>
+          </w:tcPr>
+          <w:p>
+            <w:pPr>
+              <w:spacing w:before="0"/>
+              <w:jc w:val="center"/>
+              <w:rPr>
+                <w:rFonts w:eastAsia="Times New Roman"/>
+                <w:color w:val="000000"/>
+                <w:szCs w:val="22"/>
+              </w:rPr>
+            </w:pPr>
+            <w:r>
+              <w:rPr>
+                <w:rFonts w:eastAsia="Times New Roman"/>
+                <w:color w:val="000000"/>
+                <w:szCs w:val="22"/>
+              </w:rPr>
+              <w:t>BLE</w:t>
+            </w:r>
+          </w:p>
+        </w:tc>
+        <w:tc>
+          <w:tcPr>
+            <w:tcW w:w="1494" w:type="dxa"/>
+            <w:tcBorders>
+              <w:top w:val="nil"/>
+              <w:left w:val="nil"/>
+              <w:bottom w:val="nil"/>
+              <w:right w:val="nil"/>
+            </w:tcBorders>
+            <w:shd w:val="clear" w:color="auto" w:fill="auto"/>
+            <w:noWrap/>
+            <w:vAlign w:val="center"/>
+            <w:hideMark/>
+          </w:tcPr>
+          <w:p>
+            <w:pPr>
+              <w:spacing w:before="0"/>
+              <w:jc w:val="center"/>
+              <w:rPr>
+                <w:rFonts w:eastAsia="Times New Roman"/>
+                <w:color w:val="000000"/>
+                <w:szCs w:val="22"/>
+              </w:rPr>
+            </w:pPr>
+            <w:r>
+              <w:rPr>
+                <w:rFonts w:eastAsia="Times New Roman"/>
+                <w:color w:val="000000"/>
+                <w:szCs w:val="22"/>
+              </w:rPr>
+              <w:t>Sin datos</w:t>
+            </w:r>
+          </w:p>
+        </w:tc>
+        <w:tc>
+          <w:tcPr>
+            <w:tcW w:w="1200" w:type="dxa"/>
+            <w:tcBorders>
+              <w:top w:val="nil"/>
+              <w:left w:val="nil"/>
+              <w:bottom w:val="nil"/>
+              <w:right w:val="nil"/>
+            </w:tcBorders>
+            <w:shd w:val="clear" w:color="auto" w:fill="auto"/>
+            <w:noWrap/>
+            <w:vAlign w:val="center"/>
+            <w:hideMark/>
+          </w:tcPr>
+          <w:p>
+            <w:pPr>
+              <w:spacing w:before="0"/>
+              <w:jc w:val="center"/>
+              <w:rPr>
+                <w:rFonts w:eastAsia="Times New Roman"/>
+                <w:color w:val="000000"/>
+                <w:szCs w:val="22"/>
+              </w:rPr>
+            </w:pPr>
+            <w:r>
+              <w:rPr>
+                <w:rFonts w:eastAsia="Times New Roman"/>
+                <w:color w:val="000000"/>
+                <w:szCs w:val="22"/>
+              </w:rPr>
+              <w:t>44,1</w:t>
+            </w:r>
+          </w:p>
+        </w:tc>
+      </w:tr>
+      <w:tr>
+        <w:trPr>
+          <w:trHeight w:val="600"/>
+        </w:trPr>
+        <w:tc>
+          <w:tcPr>
+            <w:tcW w:w="1780" w:type="dxa"/>
+            <w:tcBorders>
+              <w:top w:val="nil"/>
+              <w:left w:val="nil"/>
+              <w:bottom w:val="nil"/>
+              <w:right w:val="single" w:sz="4" w:space="0" w:color="auto"/>
+            </w:tcBorders>
+            <w:shd w:val="clear" w:color="auto" w:fill="auto"/>
+            <w:noWrap/>
+            <w:vAlign w:val="center"/>
+            <w:hideMark/>
+          </w:tcPr>
+          <w:p>
+            <w:pPr>
+              <w:spacing w:before="0"/>
+              <w:jc w:val="center"/>
+              <w:rPr>
+                <w:rFonts w:eastAsia="Times New Roman"/>
+                <w:color w:val="000000"/>
+                <w:szCs w:val="22"/>
+              </w:rPr>
+            </w:pPr>
+            <w:r>
+              <w:rPr>
+                <w:rFonts w:eastAsia="Times New Roman"/>
+                <w:color w:val="000000"/>
+                <w:szCs w:val="22"/>
+              </w:rPr>
+              <w:t>CC1350STK</w:t>
+            </w:r>
+          </w:p>
+        </w:tc>
+        <w:tc>
+          <w:tcPr>
+            <w:tcW w:w="2300" w:type="dxa"/>
+            <w:tcBorders>
+              <w:top w:val="nil"/>
+              <w:left w:val="nil"/>
+              <w:bottom w:val="nil"/>
+              <w:right w:val="nil"/>
+            </w:tcBorders>
+            <w:shd w:val="clear" w:color="auto" w:fill="auto"/>
+            <w:noWrap/>
+            <w:vAlign w:val="center"/>
+            <w:hideMark/>
+          </w:tcPr>
+          <w:p>
+            <w:pPr>
+              <w:spacing w:before="0"/>
+              <w:jc w:val="center"/>
+              <w:rPr>
+                <w:rFonts w:eastAsia="Times New Roman"/>
+                <w:color w:val="000000"/>
+                <w:szCs w:val="22"/>
+              </w:rPr>
+            </w:pPr>
+            <w:r>
+              <w:rPr>
+                <w:rFonts w:eastAsia="Times New Roman"/>
+                <w:color w:val="000000"/>
+                <w:szCs w:val="22"/>
+              </w:rPr>
+              <w:t>ARM Cortex-M3</w:t>
+            </w:r>
+          </w:p>
+        </w:tc>
+        <w:tc>
+          <w:tcPr>
+            <w:tcW w:w="1049" w:type="dxa"/>
+            <w:tcBorders>
+              <w:top w:val="nil"/>
+              <w:left w:val="nil"/>
+              <w:bottom w:val="nil"/>
+              <w:right w:val="nil"/>
+            </w:tcBorders>
+            <w:shd w:val="clear" w:color="auto" w:fill="auto"/>
+            <w:noWrap/>
+            <w:vAlign w:val="center"/>
+            <w:hideMark/>
+          </w:tcPr>
+          <w:p>
+            <w:pPr>
+              <w:spacing w:before="0"/>
+              <w:jc w:val="center"/>
+              <w:rPr>
+                <w:rFonts w:eastAsia="Times New Roman"/>
+                <w:color w:val="000000"/>
+                <w:szCs w:val="22"/>
+              </w:rPr>
+            </w:pPr>
+            <w:r>
+              <w:rPr>
+                <w:rFonts w:eastAsia="Times New Roman"/>
+                <w:color w:val="000000"/>
+                <w:szCs w:val="22"/>
+              </w:rPr>
+              <w:t>48</w:t>
+            </w:r>
+          </w:p>
+        </w:tc>
+        <w:tc>
+          <w:tcPr>
+            <w:tcW w:w="1497" w:type="dxa"/>
+            <w:tcBorders>
+              <w:top w:val="nil"/>
+              <w:left w:val="nil"/>
+              <w:bottom w:val="nil"/>
+              <w:right w:val="nil"/>
+            </w:tcBorders>
+            <w:shd w:val="clear" w:color="auto" w:fill="auto"/>
+            <w:noWrap/>
+            <w:vAlign w:val="center"/>
+            <w:hideMark/>
+          </w:tcPr>
+          <w:p>
+            <w:pPr>
+              <w:spacing w:before="0"/>
+              <w:jc w:val="center"/>
+              <w:rPr>
+                <w:rFonts w:eastAsia="Times New Roman"/>
+                <w:color w:val="000000"/>
+                <w:szCs w:val="22"/>
+              </w:rPr>
+            </w:pPr>
+            <w:r>
+              <w:rPr>
+                <w:rFonts w:eastAsia="Times New Roman"/>
+                <w:color w:val="000000"/>
+                <w:szCs w:val="22"/>
+              </w:rPr>
+              <w:t>BLE, Sub-1GHz</w:t>
+            </w:r>
+          </w:p>
+        </w:tc>
+        <w:tc>
+          <w:tcPr>
+            <w:tcW w:w="1494" w:type="dxa"/>
+            <w:tcBorders>
+              <w:top w:val="nil"/>
+              <w:left w:val="nil"/>
+              <w:bottom w:val="nil"/>
+              <w:right w:val="nil"/>
+            </w:tcBorders>
+            <w:shd w:val="clear" w:color="auto" w:fill="auto"/>
+            <w:noWrap/>
+            <w:vAlign w:val="center"/>
+            <w:hideMark/>
+          </w:tcPr>
+          <w:p>
+            <w:pPr>
+              <w:spacing w:before="0"/>
+              <w:jc w:val="center"/>
+              <w:rPr>
+                <w:rFonts w:eastAsia="Times New Roman"/>
+                <w:color w:val="000000"/>
+                <w:szCs w:val="22"/>
+              </w:rPr>
+            </w:pPr>
+            <w:r>
+              <w:rPr>
+                <w:rFonts w:eastAsia="Times New Roman"/>
+                <w:color w:val="000000"/>
+                <w:szCs w:val="22"/>
+              </w:rPr>
+              <w:t>5 x 6,7 x 1,4</w:t>
+            </w:r>
+          </w:p>
+        </w:tc>
+        <w:tc>
+          <w:tcPr>
+            <w:tcW w:w="1200" w:type="dxa"/>
+            <w:tcBorders>
+              <w:top w:val="nil"/>
+              <w:left w:val="nil"/>
+              <w:bottom w:val="nil"/>
+              <w:right w:val="nil"/>
+            </w:tcBorders>
+            <w:shd w:val="clear" w:color="auto" w:fill="auto"/>
+            <w:noWrap/>
+            <w:vAlign w:val="center"/>
+            <w:hideMark/>
+          </w:tcPr>
+          <w:p>
+            <w:pPr>
+              <w:spacing w:before="0"/>
+              <w:jc w:val="center"/>
+              <w:rPr>
+                <w:rFonts w:eastAsia="Times New Roman"/>
+                <w:color w:val="000000"/>
+                <w:szCs w:val="22"/>
+              </w:rPr>
+            </w:pPr>
+            <w:r>
+              <w:rPr>
+                <w:rFonts w:eastAsia="Times New Roman"/>
+                <w:color w:val="000000"/>
+                <w:szCs w:val="22"/>
+              </w:rPr>
+              <w:t>69</w:t>
+            </w:r>
+          </w:p>
+        </w:tc>
+      </w:tr>
+      <w:tr>
+        <w:trPr>
+          <w:trHeight w:val="600"/>
+        </w:trPr>
+        <w:tc>
+          <w:tcPr>
+            <w:tcW w:w="1780" w:type="dxa"/>
+            <w:tcBorders>
+              <w:top w:val="nil"/>
+              <w:left w:val="nil"/>
+              <w:bottom w:val="nil"/>
+              <w:right w:val="single" w:sz="4" w:space="0" w:color="auto"/>
+            </w:tcBorders>
+            <w:shd w:val="clear" w:color="auto" w:fill="auto"/>
+            <w:noWrap/>
+            <w:vAlign w:val="center"/>
+            <w:hideMark/>
+          </w:tcPr>
+          <w:p>
+            <w:pPr>
+              <w:spacing w:before="0"/>
+              <w:jc w:val="center"/>
+              <w:rPr>
+                <w:rFonts w:eastAsia="Times New Roman"/>
+                <w:color w:val="000000"/>
+                <w:szCs w:val="22"/>
+              </w:rPr>
+            </w:pPr>
+            <w:r>
+              <w:rPr>
+                <w:rFonts w:eastAsia="Times New Roman"/>
+                <w:color w:val="000000"/>
+                <w:szCs w:val="22"/>
+              </w:rPr>
+              <w:t>CC3200STK</w:t>
+            </w:r>
+          </w:p>
+        </w:tc>
+        <w:tc>
+          <w:tcPr>
+            <w:tcW w:w="2300" w:type="dxa"/>
+            <w:tcBorders>
+              <w:top w:val="nil"/>
+              <w:left w:val="nil"/>
+              <w:bottom w:val="nil"/>
+              <w:right w:val="nil"/>
+            </w:tcBorders>
+            <w:shd w:val="clear" w:color="auto" w:fill="auto"/>
+            <w:noWrap/>
+            <w:vAlign w:val="center"/>
+            <w:hideMark/>
+          </w:tcPr>
+          <w:p>
+            <w:pPr>
+              <w:spacing w:before="0"/>
+              <w:jc w:val="center"/>
+              <w:rPr>
+                <w:rFonts w:eastAsia="Times New Roman"/>
+                <w:color w:val="000000"/>
+                <w:szCs w:val="22"/>
+              </w:rPr>
+            </w:pPr>
+            <w:r>
+              <w:rPr>
+                <w:rFonts w:eastAsia="Times New Roman"/>
+                <w:color w:val="000000"/>
+                <w:szCs w:val="22"/>
+              </w:rPr>
+              <w:t>ARM Cortex-M4</w:t>
+            </w:r>
+          </w:p>
+        </w:tc>
+        <w:tc>
+          <w:tcPr>
+            <w:tcW w:w="1049" w:type="dxa"/>
+            <w:tcBorders>
+              <w:top w:val="nil"/>
+              <w:left w:val="nil"/>
+              <w:bottom w:val="nil"/>
+              <w:right w:val="nil"/>
+            </w:tcBorders>
+            <w:shd w:val="clear" w:color="auto" w:fill="auto"/>
+            <w:noWrap/>
+            <w:vAlign w:val="center"/>
+            <w:hideMark/>
+          </w:tcPr>
+          <w:p>
+            <w:pPr>
+              <w:spacing w:before="0"/>
+              <w:jc w:val="center"/>
+              <w:rPr>
+                <w:rFonts w:eastAsia="Times New Roman"/>
+                <w:color w:val="000000"/>
+                <w:szCs w:val="22"/>
+              </w:rPr>
+            </w:pPr>
+            <w:r>
+              <w:rPr>
+                <w:rFonts w:eastAsia="Times New Roman"/>
+                <w:color w:val="000000"/>
+                <w:szCs w:val="22"/>
+              </w:rPr>
+              <w:t>80</w:t>
+            </w:r>
+          </w:p>
+        </w:tc>
+        <w:tc>
+          <w:tcPr>
+            <w:tcW w:w="1497" w:type="dxa"/>
+            <w:tcBorders>
+              <w:top w:val="nil"/>
+              <w:left w:val="nil"/>
+              <w:bottom w:val="nil"/>
+              <w:right w:val="nil"/>
+            </w:tcBorders>
+            <w:shd w:val="clear" w:color="auto" w:fill="auto"/>
+            <w:noWrap/>
+            <w:vAlign w:val="center"/>
+            <w:hideMark/>
+          </w:tcPr>
+          <w:p>
+            <w:pPr>
+              <w:spacing w:before="0"/>
+              <w:jc w:val="center"/>
+              <w:rPr>
+                <w:rFonts w:eastAsia="Times New Roman"/>
+                <w:color w:val="000000"/>
+                <w:szCs w:val="22"/>
+              </w:rPr>
+            </w:pPr>
+            <w:r>
+              <w:rPr>
+                <w:rFonts w:eastAsia="Times New Roman"/>
+                <w:color w:val="000000"/>
+                <w:szCs w:val="22"/>
+              </w:rPr>
+              <w:t>Wi-Fi</w:t>
+            </w:r>
+          </w:p>
+        </w:tc>
+        <w:tc>
+          <w:tcPr>
+            <w:tcW w:w="1494" w:type="dxa"/>
+            <w:tcBorders>
+              <w:top w:val="nil"/>
+              <w:left w:val="nil"/>
+              <w:bottom w:val="nil"/>
+              <w:right w:val="nil"/>
+            </w:tcBorders>
+            <w:shd w:val="clear" w:color="auto" w:fill="auto"/>
+            <w:noWrap/>
+            <w:vAlign w:val="center"/>
+            <w:hideMark/>
+          </w:tcPr>
+          <w:p>
+            <w:pPr>
+              <w:spacing w:before="0"/>
+              <w:jc w:val="center"/>
+              <w:rPr>
+                <w:rFonts w:eastAsia="Times New Roman"/>
+                <w:color w:val="000000"/>
+                <w:szCs w:val="22"/>
+              </w:rPr>
+            </w:pPr>
+            <w:r>
+              <w:rPr>
+                <w:rFonts w:eastAsia="Times New Roman"/>
+                <w:color w:val="000000"/>
+                <w:szCs w:val="22"/>
+              </w:rPr>
+              <w:t>3,2 x 4,2 x 0,8</w:t>
+            </w:r>
+          </w:p>
+        </w:tc>
+        <w:tc>
+          <w:tcPr>
+            <w:tcW w:w="1200" w:type="dxa"/>
+            <w:tcBorders>
+              <w:top w:val="nil"/>
+              <w:left w:val="nil"/>
+              <w:bottom w:val="nil"/>
+              <w:right w:val="nil"/>
+            </w:tcBorders>
+            <w:shd w:val="clear" w:color="auto" w:fill="auto"/>
+            <w:noWrap/>
+            <w:vAlign w:val="center"/>
+            <w:hideMark/>
+          </w:tcPr>
+          <w:p>
+            <w:pPr>
+              <w:spacing w:before="0"/>
+              <w:jc w:val="center"/>
+              <w:rPr>
+                <w:rFonts w:eastAsia="Times New Roman"/>
+                <w:color w:val="000000"/>
+                <w:szCs w:val="22"/>
+              </w:rPr>
+            </w:pPr>
+            <w:r>
+              <w:rPr>
+                <w:rFonts w:eastAsia="Times New Roman"/>
+                <w:color w:val="000000"/>
+                <w:szCs w:val="22"/>
+              </w:rPr>
+              <w:t>46,79</w:t>
+            </w:r>
+          </w:p>
+        </w:tc>
+      </w:tr>
+      <w:tr>
+        <w:trPr>
+          <w:trHeight w:val="600"/>
+        </w:trPr>
+        <w:tc>
+          <w:tcPr>
+            <w:tcW w:w="1780" w:type="dxa"/>
+            <w:tcBorders>
+              <w:top w:val="nil"/>
+              <w:left w:val="nil"/>
+              <w:bottom w:val="nil"/>
+              <w:right w:val="single" w:sz="4" w:space="0" w:color="auto"/>
+            </w:tcBorders>
+            <w:shd w:val="clear" w:color="auto" w:fill="auto"/>
+            <w:noWrap/>
+            <w:vAlign w:val="center"/>
+            <w:hideMark/>
+          </w:tcPr>
+          <w:p>
+            <w:pPr>
+              <w:spacing w:before="0"/>
+              <w:jc w:val="center"/>
+              <w:rPr>
+                <w:rFonts w:eastAsia="Times New Roman"/>
+                <w:color w:val="000000"/>
+                <w:szCs w:val="22"/>
+              </w:rPr>
+            </w:pPr>
+            <w:r>
+              <w:rPr>
+                <w:rFonts w:eastAsia="Times New Roman"/>
+                <w:color w:val="000000"/>
+                <w:szCs w:val="22"/>
+              </w:rPr>
+              <w:t>STEVAL-WESU1</w:t>
+            </w:r>
+          </w:p>
+        </w:tc>
+        <w:tc>
+          <w:tcPr>
+            <w:tcW w:w="2300" w:type="dxa"/>
+            <w:tcBorders>
+              <w:top w:val="nil"/>
+              <w:left w:val="nil"/>
+              <w:bottom w:val="nil"/>
+              <w:right w:val="nil"/>
+            </w:tcBorders>
+            <w:shd w:val="clear" w:color="auto" w:fill="auto"/>
+            <w:noWrap/>
+            <w:vAlign w:val="center"/>
+            <w:hideMark/>
+          </w:tcPr>
+          <w:p>
+            <w:pPr>
+              <w:spacing w:before="0"/>
+              <w:jc w:val="center"/>
+              <w:rPr>
+                <w:rFonts w:eastAsia="Times New Roman"/>
+                <w:color w:val="000000"/>
+                <w:szCs w:val="22"/>
+              </w:rPr>
+            </w:pPr>
+            <w:r>
+              <w:rPr>
+                <w:rFonts w:eastAsia="Times New Roman"/>
+                <w:color w:val="000000"/>
+                <w:szCs w:val="22"/>
+              </w:rPr>
+              <w:t>ARM Cortex-M3</w:t>
+            </w:r>
+          </w:p>
+        </w:tc>
+        <w:tc>
+          <w:tcPr>
+            <w:tcW w:w="1049" w:type="dxa"/>
+            <w:tcBorders>
+              <w:top w:val="nil"/>
+              <w:left w:val="nil"/>
+              <w:bottom w:val="nil"/>
+              <w:right w:val="nil"/>
+            </w:tcBorders>
+            <w:shd w:val="clear" w:color="auto" w:fill="auto"/>
+            <w:noWrap/>
+            <w:vAlign w:val="center"/>
+            <w:hideMark/>
+          </w:tcPr>
+          <w:p>
+            <w:pPr>
+              <w:spacing w:before="0"/>
+              <w:jc w:val="center"/>
+              <w:rPr>
+                <w:rFonts w:eastAsia="Times New Roman"/>
+                <w:color w:val="000000"/>
+                <w:szCs w:val="22"/>
+              </w:rPr>
+            </w:pPr>
+            <w:r>
+              <w:rPr>
+                <w:rFonts w:eastAsia="Times New Roman"/>
+                <w:color w:val="000000"/>
+                <w:szCs w:val="22"/>
+              </w:rPr>
+              <w:t>32</w:t>
+            </w:r>
+          </w:p>
+        </w:tc>
+        <w:tc>
+          <w:tcPr>
+            <w:tcW w:w="1497" w:type="dxa"/>
+            <w:tcBorders>
+              <w:top w:val="nil"/>
+              <w:left w:val="nil"/>
+              <w:bottom w:val="nil"/>
+              <w:right w:val="nil"/>
+            </w:tcBorders>
+            <w:shd w:val="clear" w:color="auto" w:fill="auto"/>
+            <w:noWrap/>
+            <w:vAlign w:val="center"/>
+            <w:hideMark/>
+          </w:tcPr>
+          <w:p>
+            <w:pPr>
+              <w:spacing w:before="0"/>
+              <w:jc w:val="center"/>
+              <w:rPr>
+                <w:rFonts w:eastAsia="Times New Roman"/>
+                <w:color w:val="000000"/>
+                <w:szCs w:val="22"/>
+              </w:rPr>
+            </w:pPr>
+            <w:r>
+              <w:rPr>
+                <w:rFonts w:eastAsia="Times New Roman"/>
+                <w:color w:val="000000"/>
+                <w:szCs w:val="22"/>
+              </w:rPr>
+              <w:t>BLE</w:t>
+            </w:r>
+          </w:p>
+        </w:tc>
+        <w:tc>
+          <w:tcPr>
+            <w:tcW w:w="1494" w:type="dxa"/>
+            <w:tcBorders>
+              <w:top w:val="nil"/>
+              <w:left w:val="nil"/>
+              <w:bottom w:val="nil"/>
+              <w:right w:val="nil"/>
+            </w:tcBorders>
+            <w:shd w:val="clear" w:color="auto" w:fill="auto"/>
+            <w:noWrap/>
+            <w:vAlign w:val="center"/>
+            <w:hideMark/>
+          </w:tcPr>
+          <w:p>
+            <w:pPr>
+              <w:spacing w:before="0"/>
+              <w:jc w:val="center"/>
+              <w:rPr>
+                <w:rFonts w:eastAsia="Times New Roman"/>
+                <w:color w:val="000000"/>
+                <w:szCs w:val="22"/>
+              </w:rPr>
+            </w:pPr>
+            <w:r>
+              <w:rPr>
+                <w:rFonts w:eastAsia="Times New Roman"/>
+                <w:color w:val="000000"/>
+                <w:szCs w:val="22"/>
+              </w:rPr>
+              <w:t>3 x 3,5 x 1</w:t>
+            </w:r>
+          </w:p>
+        </w:tc>
+        <w:tc>
+          <w:tcPr>
+            <w:tcW w:w="1200" w:type="dxa"/>
+            <w:tcBorders>
+              <w:top w:val="nil"/>
+              <w:left w:val="nil"/>
+              <w:bottom w:val="nil"/>
+              <w:right w:val="nil"/>
+            </w:tcBorders>
+            <w:shd w:val="clear" w:color="auto" w:fill="auto"/>
+            <w:noWrap/>
+            <w:vAlign w:val="center"/>
+            <w:hideMark/>
+          </w:tcPr>
+          <w:p>
+            <w:pPr>
+              <w:spacing w:before="0"/>
+              <w:jc w:val="center"/>
+              <w:rPr>
+                <w:rFonts w:eastAsia="Times New Roman"/>
+                <w:color w:val="000000"/>
+                <w:szCs w:val="22"/>
+              </w:rPr>
+            </w:pPr>
+            <w:r>
+              <w:rPr>
+                <w:rFonts w:eastAsia="Times New Roman"/>
+                <w:color w:val="000000"/>
+                <w:szCs w:val="22"/>
+              </w:rPr>
+              <w:t>46,75</w:t>
+            </w:r>
+          </w:p>
+        </w:tc>
+      </w:tr>
+    </w:tbl>
+    <w:p>
+      <w:pPr>
+        <w:jc w:val="center"/>
+        <w:rPr>
+          <w:b/>
+          <w:bCs/>
+          <w:sz w:val="18"/>
+          <w:szCs w:val="20"/>
+        </w:rPr>
+      </w:pPr>
+      <w:r>
+        <w:rPr>
+          <w:b/>
+          <w:bCs/>
+          <w:sz w:val="18"/>
+          <w:szCs w:val="20"/>
+        </w:rPr>
+        <w:t>Tabla 2.1. Comparación de datos de dispositivos</w:t>
+      </w:r>
+    </w:p>
+    <w:p>
+      <w:pPr>
+        <w:jc w:val="center"/>
+        <w:rPr>
+          <w:b/>
+          <w:bCs/>
+          <w:sz w:val="18"/>
+          <w:szCs w:val="20"/>
+        </w:rPr>
+      </w:pPr>
+    </w:p>
+    <w:p>
+      <w:pPr>
+        <w:jc w:val="left"/>
+      </w:pPr>
+      <w:r>
+        <w:t xml:space="preserve">En la tabla comparativa podemos observar que el Hexiwear MIKROE-2026 se sale de la norma, teniendo un procesador diferente fabricado por NXP mientras el resto tiene procesadores de fabricación propia pero basados todos en ARM Cortex. Esto hace que su procesador tenga mayores prestaciones de velocidad. </w:t>
+      </w:r>
+    </w:p>
+    <w:p>
+      <w:pPr>
+        <w:jc w:val="left"/>
+      </w:pPr>
+      <w:r>
+        <w:t>En cuanto a la conectividad, lo establecido es el Bluetooth de baja energía o BLE, que se ha mostrado como un sistema muy útil para este segmento, como se puede observar en el mercado, donde las empresas más grandes como puede ser Xiaomi lo utilizan en sus dispositivos wearable, las pulseras y relojes de actividad de la gama Amazfit. Aun así, destaca el uso de Wi-Fi en el caso del CC-3200STK, lo cual hace que sea una gran opción para aplicaciones que utilicen un servicio web, ya que se puede cargar los datos directamente a un servidor de este tipo.</w:t>
+      </w:r>
+    </w:p>
+    <w:p>
+      <w:pPr>
+        <w:jc w:val="left"/>
+      </w:pPr>
+    </w:p>
+    <w:p>
+      <w:pPr>
+        <w:jc w:val="left"/>
+      </w:pPr>
+      <w:r>
+        <w:t>Fijándonos en las dimensiones, realmente todas las alternativas son de tamaño contenido, con utilidad de reloj de pulsera. No se han encontrado los datos exactos del Hexiwear, pero el peso es de 40 gramos y se vende con pulsera para usarlo de esa manera, así que se asume que es así también.</w:t>
+      </w:r>
+    </w:p>
+    <w:p>
+      <w:pPr>
+        <w:jc w:val="left"/>
+        <w:rPr>
+          <w:rFonts w:asciiTheme="minorHAnsi" w:hAnsiTheme="minorHAnsi" w:cstheme="minorBidi"/>
+          <w:szCs w:val="22"/>
+          <w:lang w:eastAsia="en-US"/>
+        </w:rPr>
+      </w:pPr>
+      <w:r>
+        <w:t>Por último, en cuanto a precio, vemos que todas las alternativas se sitúan en el mismo rango de entre 40 y 50 euros, excepto el CC-1350STK, que sube de precio debido a su baja disponibilidad en detrimento de dispositivos más modernos</w:t>
+      </w:r>
+      <w:r>
+        <w:t>. Cabe recordar que este dispositivo salió en 2016.</w:t>
+      </w:r>
+      <w:r>
+        <w:fldChar w:fldCharType="begin"/>
+      </w:r>
+      <w:r>
+        <w:instrText xml:space="preserve"> LINK Excel.Sheet.12 "C:\\Users\\Diego\\Desktop\\Libro1.xlsx" "Hoja1!F7C5:F11C10" \a \f 4 \h  \* MERGEFORMAT </w:instrText>
+      </w:r>
+      <w:r>
+        <w:fldChar w:fldCharType="separate"/>
+      </w:r>
+    </w:p>
+    <w:p>
+      <w:pPr>
+        <w:jc w:val="left"/>
+      </w:pPr>
+      <w:r>
+        <w:fldChar w:fldCharType="end"/>
+      </w:r>
+      <w:r>
+        <w:t>También se puede realizar una comparación de los sensores que incorporan los dispositivos.</w:t>
+      </w:r>
+    </w:p>
+    <w:p>
+      <w:pPr>
+        <w:jc w:val="left"/>
+      </w:pPr>
+      <w:r>
+        <w:t>· MIKROE-2026: Incluye una IMU con dos módulos diferentes, por un lado el acelerómetro y magnetómetro y por otro lado el giróscopo.</w:t>
+      </w:r>
+      <w:r>
+        <w:t xml:space="preserve"> </w:t>
+      </w:r>
+      <w:hyperlink w:anchor="_Bibliografía" w:history="1">
+        <w:r>
+          <w:rPr>
+            <w:rStyle w:val="Hipervnculo"/>
+            <w:sz w:val="18"/>
+            <w:szCs w:val="20"/>
+          </w:rPr>
+          <w:t>(4</w:t>
+        </w:r>
+        <w:r>
+          <w:rPr>
+            <w:rStyle w:val="Hipervnculo"/>
+            <w:sz w:val="18"/>
+            <w:szCs w:val="20"/>
+          </w:rPr>
+          <w:t>)</w:t>
+        </w:r>
+      </w:hyperlink>
+    </w:p>
+    <w:p>
+      <w:pPr>
+        <w:pStyle w:val="Prrafodelista"/>
         <w:numPr>
           <w:ilvl w:val="0"/>
-          <w:numId w:val="0"/>
+          <w:numId w:val="13"/>
         </w:numPr>
-        <w:ind w:left="720"/>
-      </w:pPr>
-    </w:p>
-    <w:p>
-      <w:r>
-        <w:t xml:space="preserve">En este apartado se describirán los diferentes sistemas operativos móviles que se utilizan en la actualidad. </w:t>
+        <w:jc w:val="left"/>
+      </w:pPr>
+      <w:r>
+        <w:t>Acelerómetro: FXOS8700CQ</w:t>
+      </w:r>
+    </w:p>
+    <w:p>
+      <w:pPr>
+        <w:pStyle w:val="Prrafodelista"/>
+        <w:numPr>
+          <w:ilvl w:val="1"/>
+          <w:numId w:val="13"/>
+        </w:numPr>
+        <w:jc w:val="left"/>
+      </w:pPr>
+      <w:r>
+        <w:t>Rango de ±2g, ±4g, ±8g.</w:t>
+      </w:r>
+    </w:p>
+    <w:p>
+      <w:pPr>
+        <w:pStyle w:val="Prrafodelista"/>
+        <w:numPr>
+          <w:ilvl w:val="1"/>
+          <w:numId w:val="13"/>
+        </w:numPr>
+        <w:jc w:val="left"/>
+      </w:pPr>
+      <w:r>
+        <w:t>Frecuencia de muestreo de hasta 800 Hz.</w:t>
+      </w:r>
+    </w:p>
+    <w:p>
+      <w:pPr>
+        <w:pStyle w:val="Prrafodelista"/>
+        <w:ind w:left="1440"/>
+        <w:jc w:val="left"/>
+      </w:pPr>
+    </w:p>
+    <w:p>
+      <w:pPr>
+        <w:pStyle w:val="Prrafodelista"/>
+        <w:numPr>
+          <w:ilvl w:val="0"/>
+          <w:numId w:val="13"/>
+        </w:numPr>
+        <w:jc w:val="left"/>
+      </w:pPr>
+      <w:r>
+        <w:t>Giróscopo: FXAS21002C</w:t>
+      </w:r>
+    </w:p>
+    <w:p>
+      <w:pPr>
+        <w:pStyle w:val="Prrafodelista"/>
+        <w:numPr>
+          <w:ilvl w:val="1"/>
+          <w:numId w:val="13"/>
+        </w:numPr>
+        <w:jc w:val="left"/>
+      </w:pPr>
+      <w:r>
+        <w:t>Rango de ±250º/s, ±500º/s, ±1000º/s, ±2000º/s.</w:t>
+      </w:r>
+    </w:p>
+    <w:p>
+      <w:pPr>
+        <w:pStyle w:val="Prrafodelista"/>
+        <w:numPr>
+          <w:ilvl w:val="1"/>
+          <w:numId w:val="13"/>
+        </w:numPr>
+        <w:jc w:val="left"/>
+      </w:pPr>
+      <w:r>
+        <w:t>Frecuencia de muestreo de hasta 800 Hz.</w:t>
+      </w:r>
+    </w:p>
+    <w:p>
+      <w:pPr>
+        <w:pStyle w:val="Prrafodelista"/>
+        <w:jc w:val="left"/>
+      </w:pPr>
+    </w:p>
+    <w:p>
+      <w:pPr>
+        <w:pStyle w:val="Prrafodelista"/>
+        <w:numPr>
+          <w:ilvl w:val="0"/>
+          <w:numId w:val="13"/>
+        </w:numPr>
+        <w:jc w:val="left"/>
+      </w:pPr>
+      <w:r>
+        <w:t>Magnetómetro: FXOS8700CQ</w:t>
+      </w:r>
+    </w:p>
+    <w:p>
+      <w:pPr>
+        <w:pStyle w:val="Prrafodelista"/>
+        <w:numPr>
+          <w:ilvl w:val="1"/>
+          <w:numId w:val="13"/>
+        </w:numPr>
+        <w:jc w:val="left"/>
+      </w:pPr>
+      <w:r>
+        <w:t>Rango de ±1200 µT.</w:t>
+      </w:r>
+    </w:p>
+    <w:p>
+      <w:pPr>
+        <w:pStyle w:val="Prrafodelista"/>
+        <w:numPr>
+          <w:ilvl w:val="1"/>
+          <w:numId w:val="13"/>
+        </w:numPr>
+        <w:jc w:val="left"/>
+      </w:pPr>
+      <w:r>
+        <w:t>Frecuencia de muestreo de hasta 800 Hz.</w:t>
+      </w:r>
+    </w:p>
+    <w:p>
+      <w:pPr>
+        <w:jc w:val="left"/>
+      </w:pPr>
+    </w:p>
+    <w:p>
+      <w:pPr>
+        <w:jc w:val="left"/>
+      </w:pPr>
+      <w:r>
+        <w:t xml:space="preserve">· CC1350STK y CC3200STK: Incluyen la misma IMU, la MPU-9250, de InvenSense. </w:t>
+      </w:r>
+      <w:hyperlink w:anchor="_Bibliografía" w:history="1">
+        <w:r>
+          <w:rPr>
+            <w:rStyle w:val="Hipervnculo"/>
+            <w:color w:val="000000" w:themeColor="text1"/>
+            <w:sz w:val="18"/>
+            <w:szCs w:val="20"/>
+            <w:u w:val="none"/>
+          </w:rPr>
+          <w:t>(7)</w:t>
+        </w:r>
+      </w:hyperlink>
+    </w:p>
+    <w:p>
+      <w:pPr>
+        <w:pStyle w:val="Prrafodelista"/>
+        <w:numPr>
+          <w:ilvl w:val="0"/>
+          <w:numId w:val="13"/>
+        </w:numPr>
+        <w:jc w:val="left"/>
+      </w:pPr>
+      <w:r>
+        <w:t>Acelerómetro:</w:t>
+      </w:r>
+    </w:p>
+    <w:p>
+      <w:pPr>
+        <w:pStyle w:val="Prrafodelista"/>
+        <w:numPr>
+          <w:ilvl w:val="1"/>
+          <w:numId w:val="13"/>
+        </w:numPr>
+        <w:jc w:val="left"/>
+      </w:pPr>
+      <w:r>
+        <w:t>Rango de ±2g, ±4g, ±8g, ±16g.</w:t>
+      </w:r>
+    </w:p>
+    <w:p>
+      <w:pPr>
+        <w:pStyle w:val="Prrafodelista"/>
+        <w:numPr>
+          <w:ilvl w:val="1"/>
+          <w:numId w:val="13"/>
+        </w:numPr>
+        <w:jc w:val="left"/>
+      </w:pPr>
+      <w:r>
+        <w:t>Frecuencia de muestreo de hasta 4 KHz.</w:t>
+      </w:r>
+    </w:p>
+    <w:p>
+      <w:pPr>
+        <w:pStyle w:val="Prrafodelista"/>
+        <w:jc w:val="left"/>
+      </w:pPr>
+    </w:p>
+    <w:p>
+      <w:pPr>
+        <w:pStyle w:val="Prrafodelista"/>
+        <w:numPr>
+          <w:ilvl w:val="0"/>
+          <w:numId w:val="13"/>
+        </w:numPr>
+        <w:jc w:val="left"/>
+      </w:pPr>
+      <w:r>
+        <w:t xml:space="preserve">Giróscopo: </w:t>
+      </w:r>
+    </w:p>
+    <w:p>
+      <w:pPr>
+        <w:pStyle w:val="Prrafodelista"/>
+        <w:numPr>
+          <w:ilvl w:val="1"/>
+          <w:numId w:val="13"/>
+        </w:numPr>
+        <w:jc w:val="left"/>
+      </w:pPr>
+      <w:r>
+        <w:t>Rango de ±250º/s, ±500º/s, ±1000º/s, ±2000º/s.</w:t>
+      </w:r>
+    </w:p>
+    <w:p>
+      <w:pPr>
+        <w:pStyle w:val="Prrafodelista"/>
+        <w:numPr>
+          <w:ilvl w:val="1"/>
+          <w:numId w:val="13"/>
+        </w:numPr>
+        <w:jc w:val="left"/>
+      </w:pPr>
+      <w:r>
+        <w:t>Frecuencia de muestreo de hasta 1 KHz.</w:t>
+      </w:r>
+    </w:p>
+    <w:p>
+      <w:pPr>
+        <w:pStyle w:val="Prrafodelista"/>
+        <w:jc w:val="left"/>
+      </w:pPr>
+    </w:p>
+    <w:p>
+      <w:pPr>
+        <w:pStyle w:val="Prrafodelista"/>
+        <w:numPr>
+          <w:ilvl w:val="0"/>
+          <w:numId w:val="13"/>
+        </w:numPr>
+        <w:jc w:val="left"/>
+      </w:pPr>
+      <w:r>
+        <w:t>Magnetómetro:</w:t>
+      </w:r>
+    </w:p>
+    <w:p>
+      <w:pPr>
+        <w:pStyle w:val="Prrafodelista"/>
+        <w:numPr>
+          <w:ilvl w:val="1"/>
+          <w:numId w:val="13"/>
+        </w:numPr>
+        <w:jc w:val="left"/>
+      </w:pPr>
+      <w:r>
+        <w:t>Rango de ±4800 µT.</w:t>
+      </w:r>
+    </w:p>
+    <w:p>
+      <w:pPr>
+        <w:pStyle w:val="Prrafodelista"/>
+        <w:numPr>
+          <w:ilvl w:val="1"/>
+          <w:numId w:val="13"/>
+        </w:numPr>
+        <w:jc w:val="left"/>
+      </w:pPr>
+      <w:r>
+        <w:t>Frecuencia de muestreo de hasta 8 Hz.</w:t>
+      </w:r>
+    </w:p>
+    <w:p>
+      <w:pPr>
+        <w:jc w:val="left"/>
+      </w:pPr>
+    </w:p>
+    <w:p>
+      <w:pPr>
+        <w:jc w:val="left"/>
+      </w:pPr>
+      <w:r>
+        <w:t xml:space="preserve">· STEVAL-WESU1: </w:t>
+      </w:r>
+      <w:r>
+        <w:t>Dividen su IMU en dos módulos, en este caso, el acelerómetro y el giróscopo en uno y el magnetómetro en otro.</w:t>
+      </w:r>
+      <w:r>
+        <w:t xml:space="preserve"> </w:t>
+      </w:r>
+      <w:r>
+        <w:rPr>
+          <w:sz w:val="18"/>
+          <w:szCs w:val="18"/>
+        </w:rPr>
+        <w:t>(8)</w:t>
+      </w:r>
+    </w:p>
+    <w:p>
+      <w:pPr>
+        <w:pStyle w:val="Prrafodelista"/>
+        <w:numPr>
+          <w:ilvl w:val="0"/>
+          <w:numId w:val="13"/>
+        </w:numPr>
+        <w:jc w:val="left"/>
+      </w:pPr>
+      <w:r>
+        <w:t>Acelerómetro: LSM6DS3</w:t>
+      </w:r>
+    </w:p>
+    <w:p>
+      <w:pPr>
+        <w:pStyle w:val="Prrafodelista"/>
+        <w:numPr>
+          <w:ilvl w:val="1"/>
+          <w:numId w:val="13"/>
+        </w:numPr>
+        <w:jc w:val="left"/>
+      </w:pPr>
+      <w:r>
+        <w:t>Rango de ±2g, ±4g, ±8g, ±16g.</w:t>
+      </w:r>
+    </w:p>
+    <w:p>
+      <w:pPr>
+        <w:pStyle w:val="Prrafodelista"/>
+        <w:numPr>
+          <w:ilvl w:val="1"/>
+          <w:numId w:val="13"/>
+        </w:numPr>
+        <w:jc w:val="left"/>
+      </w:pPr>
+      <w:r>
+        <w:t>Frecuencia de muestreo de hasta 1.6 KHz.</w:t>
+      </w:r>
+    </w:p>
+    <w:p>
+      <w:pPr>
+        <w:pStyle w:val="Prrafodelista"/>
+        <w:jc w:val="left"/>
+      </w:pPr>
+    </w:p>
+    <w:p>
+      <w:pPr>
+        <w:pStyle w:val="Prrafodelista"/>
+        <w:numPr>
+          <w:ilvl w:val="0"/>
+          <w:numId w:val="13"/>
+        </w:numPr>
+        <w:jc w:val="left"/>
+      </w:pPr>
+      <w:r>
+        <w:t>Giróscopo: LSM6DS3</w:t>
+      </w:r>
+    </w:p>
+    <w:p>
+      <w:pPr>
+        <w:pStyle w:val="Prrafodelista"/>
+        <w:numPr>
+          <w:ilvl w:val="1"/>
+          <w:numId w:val="13"/>
+        </w:numPr>
+        <w:jc w:val="left"/>
+      </w:pPr>
+      <w:r>
+        <w:t>Rango de ±125º/s, ±245º/s, ±500º/s, ±1000º/s, ±2000º/s.</w:t>
+      </w:r>
+    </w:p>
+    <w:p>
+      <w:pPr>
+        <w:pStyle w:val="Prrafodelista"/>
+        <w:numPr>
+          <w:ilvl w:val="1"/>
+          <w:numId w:val="13"/>
+        </w:numPr>
+        <w:jc w:val="left"/>
+      </w:pPr>
+      <w:r>
+        <w:t>Frecuencia de muestreo de hasta 1.6 KHz.</w:t>
+      </w:r>
+    </w:p>
+    <w:p>
+      <w:pPr>
+        <w:jc w:val="left"/>
+      </w:pPr>
+    </w:p>
+    <w:p>
+      <w:pPr>
+        <w:jc w:val="left"/>
+      </w:pPr>
+    </w:p>
+    <w:p>
+      <w:pPr>
+        <w:pStyle w:val="Prrafodelista"/>
+        <w:numPr>
+          <w:ilvl w:val="0"/>
+          <w:numId w:val="13"/>
+        </w:numPr>
+        <w:jc w:val="left"/>
+      </w:pPr>
+      <w:r>
+        <w:t>Magnetómetro: LIS3MDL</w:t>
+      </w:r>
+    </w:p>
+    <w:p>
+      <w:pPr>
+        <w:pStyle w:val="Prrafodelista"/>
+        <w:numPr>
+          <w:ilvl w:val="1"/>
+          <w:numId w:val="13"/>
+        </w:numPr>
+        <w:jc w:val="left"/>
+      </w:pPr>
+      <w:r>
+        <w:t>Rango de ±400</w:t>
+      </w:r>
+      <w:r>
+        <w:t xml:space="preserve"> </w:t>
+      </w:r>
+      <w:r>
+        <w:t>µT, ±800</w:t>
+      </w:r>
+      <w:r>
+        <w:t xml:space="preserve"> </w:t>
+      </w:r>
+      <w:r>
+        <w:t>µT, 1200</w:t>
+      </w:r>
+      <w:r>
+        <w:t xml:space="preserve"> </w:t>
+      </w:r>
+      <w:r>
+        <w:t>µT, 1600</w:t>
+      </w:r>
+      <w:r>
+        <w:t xml:space="preserve"> </w:t>
+      </w:r>
+      <w:r>
+        <w:t>µT.</w:t>
+      </w:r>
+      <w:r>
+        <w:t xml:space="preserve"> </w:t>
+      </w:r>
+      <w:r>
+        <w:rPr>
+          <w:sz w:val="18"/>
+          <w:szCs w:val="20"/>
+        </w:rPr>
+        <w:t>(9)</w:t>
+      </w:r>
+    </w:p>
+    <w:p>
+      <w:pPr>
+        <w:pStyle w:val="Prrafodelista"/>
+        <w:numPr>
+          <w:ilvl w:val="1"/>
+          <w:numId w:val="13"/>
+        </w:numPr>
+        <w:jc w:val="left"/>
+      </w:pPr>
+      <w:r>
+        <w:t>Frecuencia de muestreo de hasta 1,6 KHz.</w:t>
+      </w:r>
+    </w:p>
+    <w:p>
+      <w:pPr>
+        <w:jc w:val="left"/>
+      </w:pPr>
+    </w:p>
+    <w:p>
+      <w:pPr>
+        <w:jc w:val="left"/>
+      </w:pPr>
+      <w:r>
+        <w:t>Con estos datos, podemos observar que las tres IMU son bastante similares, teniendo menos rango y algo menos de frecuencia de muestreo en general el dispositivo MIKROE-2026, y estando las otras dos igualadas. Cabe destacar el acelerómetro de la MPU-9250, ya que en rango y en frecuencia de muestreo es la más alta, y también el magnetómetro del STEVAL-WESU1.</w:t>
+      </w:r>
+    </w:p>
+    <w:p>
+      <w:pPr>
+        <w:tabs>
+          <w:tab w:val="left" w:pos="1305"/>
+        </w:tabs>
+        <w:jc w:val="left"/>
+      </w:pPr>
+    </w:p>
+    <w:p>
+      <w:pPr>
+        <w:pStyle w:val="Ttulo2"/>
+      </w:pPr>
+      <w:bookmarkStart w:id="14" w:name="_Toc40176308"/>
+      <w:r>
+        <w:t>Posibles soluciones software</w:t>
+      </w:r>
+      <w:bookmarkEnd w:id="14"/>
+    </w:p>
+    <w:p>
+      <w:r>
+        <w:t xml:space="preserve">En este apartado se describirán los diferentes sistemas operativos móviles </w:t>
+      </w:r>
+      <w:r>
+        <w:t>que se consideran alternativas para realizar el proyecto.</w:t>
+      </w:r>
+      <w:r>
+        <w:t xml:space="preserve"> </w:t>
       </w:r>
     </w:p>
     <w:p/>
@@ -4286,35 +5593,307 @@
         <w:t>Android</w:t>
       </w:r>
       <w:bookmarkEnd w:id="15"/>
+    </w:p>
+    <w:p>
+      <w:pPr>
+        <w:rPr>
+          <w:sz w:val="18"/>
+          <w:szCs w:val="20"/>
+        </w:rPr>
+      </w:pPr>
+      <w:r>
+        <w:t xml:space="preserve">Android es el sistema operativo móvil más utilizado en la actualidad </w:t>
+      </w:r>
+      <w:r>
+        <w:rPr>
+          <w:sz w:val="18"/>
+          <w:szCs w:val="20"/>
+        </w:rPr>
+        <w:t>(10)</w:t>
+      </w:r>
+      <w:r>
+        <w:rPr>
+          <w:sz w:val="18"/>
+          <w:szCs w:val="20"/>
+        </w:rPr>
+        <w:t xml:space="preserve">. </w:t>
+      </w:r>
+      <w:r>
+        <w:t>Según datos de Google (que lo desarrolla), se utiliza en 2500 millones de dispositivos activos.</w:t>
+      </w:r>
+    </w:p>
+    <w:p>
+      <w:r>
+        <w:t>Está basado en el Kernel de Linux y su principal característica es la de ser una plataforma de código abierto y de desarrollo libre por parte de cualquier usuario que quiera ser desarrollador.</w:t>
+      </w:r>
+    </w:p>
+    <w:p>
+      <w:r>
+        <w:t>Su primera versión fue presentada en 2007 y Android 1 (Apple Pie) salió en septiembre de 2008. Se ha ido desarrollando desde entonces, siendo su última versión Android 10</w:t>
+      </w:r>
+      <w:r>
+        <w:t>, lanzada en septiembre de 2019.</w:t>
+      </w:r>
+    </w:p>
+    <w:p>
+      <w:r>
+        <w:t>Los componentes principales del sistema son:</w:t>
+      </w:r>
+    </w:p>
+    <w:p>
+      <w:pPr>
+        <w:pStyle w:val="Prrafodelista"/>
+        <w:numPr>
+          <w:ilvl w:val="0"/>
+          <w:numId w:val="13"/>
+        </w:numPr>
+      </w:pPr>
+      <w:r>
+        <w:t>Aplicaciones: escritas en Java o Kotlin principalmente. Implementan los servicios desarrollados para el usuario.</w:t>
+      </w:r>
+    </w:p>
+    <w:p>
+      <w:pPr>
+        <w:pStyle w:val="Prrafodelista"/>
+        <w:numPr>
+          <w:ilvl w:val="0"/>
+          <w:numId w:val="13"/>
+        </w:numPr>
+      </w:pPr>
+      <w:r>
+        <w:t>Marco de trabajo para apps: la arquitectura está diseñada para que la reutilización de los componentes sea sencilla, de forma que una aplicación publique sus capacidades y cualquier otra pueda hacer uso de ellos, siempre de manera segura (según reglas del ‘framework’.</w:t>
+      </w:r>
+    </w:p>
+    <w:p>
+      <w:pPr>
+        <w:pStyle w:val="Prrafodelista"/>
+        <w:numPr>
+          <w:ilvl w:val="0"/>
+          <w:numId w:val="13"/>
+        </w:numPr>
+      </w:pPr>
+      <w:r>
+        <w:t>Bibliotecas: Android incluye un conjunto de características llamado bibliotecas, donde los desarrolladores podrán acceder a esas características para añadirlas a sus aplicaciones. Hay multitud como SQLite, 3D, etc.</w:t>
+      </w:r>
+    </w:p>
+    <w:p>
+      <w:pPr>
+        <w:pStyle w:val="Prrafodelista"/>
+        <w:numPr>
+          <w:ilvl w:val="0"/>
+          <w:numId w:val="13"/>
+        </w:numPr>
+      </w:pPr>
+      <w:r>
+        <w:t>Núcleo Linux: gestiona lo servicios básicos como son la seguridad o la gestión de memoria. Completamente de código abierto.</w:t>
+      </w:r>
+    </w:p>
+    <w:p>
+      <w:r>
+        <w:t>Con esto, las características que definen a Android son:</w:t>
+      </w:r>
+    </w:p>
+    <w:p>
+      <w:pPr>
+        <w:pStyle w:val="Prrafodelista"/>
+        <w:numPr>
+          <w:ilvl w:val="0"/>
+          <w:numId w:val="14"/>
+        </w:numPr>
+      </w:pPr>
+      <w:r>
+        <w:t>Código libre para el desarrollo de cualquier usuario.</w:t>
+      </w:r>
+    </w:p>
+    <w:p>
+      <w:pPr>
+        <w:pStyle w:val="Prrafodelista"/>
+        <w:numPr>
+          <w:ilvl w:val="0"/>
+          <w:numId w:val="14"/>
+        </w:numPr>
+      </w:pPr>
+      <w:r>
+        <w:t>Programación en Java/Kotlin</w:t>
+      </w:r>
+    </w:p>
+    <w:p>
+      <w:pPr>
+        <w:pStyle w:val="Prrafodelista"/>
+        <w:numPr>
+          <w:ilvl w:val="0"/>
+          <w:numId w:val="14"/>
+        </w:numPr>
+      </w:pPr>
+      <w:r>
+        <w:t>Catálogo de aplicaciones muy amplio a través de su tienda Google Play Store (gracias a la libertad de desarrollo que aporta el código abierto).</w:t>
+      </w:r>
+    </w:p>
+    <w:p>
+      <w:pPr>
+        <w:pStyle w:val="Prrafodelista"/>
+        <w:numPr>
+          <w:ilvl w:val="0"/>
+          <w:numId w:val="14"/>
+        </w:numPr>
+      </w:pPr>
+      <w:r>
+        <w:t>Diseño adaptable a pantallas de resolución, tamaño y formas muy variables.</w:t>
+      </w:r>
+    </w:p>
+    <w:p>
+      <w:pPr>
+        <w:pStyle w:val="Prrafodelista"/>
+        <w:numPr>
+          <w:ilvl w:val="0"/>
+          <w:numId w:val="14"/>
+        </w:numPr>
+      </w:pPr>
+      <w:r>
+        <w:t>Soporte multimedia y streaming extensos.</w:t>
+      </w:r>
+    </w:p>
+    <w:p>
+      <w:pPr>
+        <w:pStyle w:val="Prrafodelista"/>
+        <w:numPr>
+          <w:ilvl w:val="0"/>
+          <w:numId w:val="14"/>
+        </w:numPr>
+      </w:pPr>
+      <w:r>
+        <w:t>Navegación web mediante el uso de HTML.</w:t>
+      </w:r>
+    </w:p>
+    <w:p>
+      <w:pPr>
+        <w:pStyle w:val="Prrafodelista"/>
+        <w:numPr>
+          <w:ilvl w:val="0"/>
+          <w:numId w:val="14"/>
+        </w:numPr>
+      </w:pPr>
+      <w:r>
+        <w:t xml:space="preserve">Multitarea real de aplicaciones. </w:t>
+      </w:r>
+    </w:p>
+    <w:p>
+      <w:pPr>
+        <w:pStyle w:val="Prrafodelista"/>
+        <w:numPr>
+          <w:ilvl w:val="0"/>
+          <w:numId w:val="14"/>
+        </w:numPr>
+      </w:pPr>
+      <w:r>
+        <w:t>Conexiones inalámbricas como Wi-Fi, redes celulares y Bluetooth.</w:t>
+      </w:r>
+    </w:p>
+    <w:p>
+      <w:pPr>
+        <w:pStyle w:val="Prrafodelista"/>
+        <w:numPr>
+          <w:ilvl w:val="0"/>
+          <w:numId w:val="14"/>
+        </w:numPr>
+      </w:pPr>
+      <w:r>
+        <w:t>Asistente virtual (Google Assistant).</w:t>
+      </w:r>
+    </w:p>
+    <w:p>
+      <w:pPr>
+        <w:pStyle w:val="Prrafodelista"/>
+      </w:pPr>
+    </w:p>
+    <w:p>
+      <w:pPr>
+        <w:pStyle w:val="Prrafodelista"/>
+        <w:numPr>
+          <w:ilvl w:val="0"/>
+          <w:numId w:val="14"/>
+        </w:numPr>
+      </w:pPr>
+      <w:r>
+        <w:t>Amplia base de usuarios potenciales, válido para todo tipo de gente.</w:t>
+      </w:r>
+    </w:p>
+    <w:p>
+      <w:pPr>
+        <w:pStyle w:val="Prrafodelista"/>
+      </w:pPr>
+    </w:p>
+    <w:p/>
+    <w:p>
+      <w:pPr>
+        <w:pStyle w:val="Ttulo3"/>
+      </w:pPr>
+      <w:bookmarkStart w:id="16" w:name="_Toc40176310"/>
+      <w:r>
+        <w:t>iOS</w:t>
+      </w:r>
+      <w:bookmarkEnd w:id="16"/>
+    </w:p>
+    <w:p>
+      <w:r>
+        <w:t>iOS es el sistema operativo móvil desarrollado por la empesa estadounidense Apple. Fue originalmente pensado para el iPhone, pero más adelante también usado en tabletas y reproductores de música (iPod).</w:t>
+      </w:r>
+      <w:r>
+        <w:t xml:space="preserve"> Deriva del sistema operativo de Apple para sus dispositivos sobremesa MacOS, y por tanto es un sistema operativo tipo Unix, uno de los primeros S.O. de código libre creado hace décadas en EEUU. </w:t>
+      </w:r>
+    </w:p>
+    <w:p>
+      <w:pPr>
+        <w:rPr>
+          <w:sz w:val="18"/>
+          <w:szCs w:val="20"/>
+        </w:rPr>
+      </w:pPr>
+      <w:r>
+        <w:t xml:space="preserve">Su lanzamiento inicial data de 2007 (iOS 1) y la última versión salió en septiembre de 2019, siendo actualizado constantemente, por última vez en abril de 2020 (iOS 13.4.1). </w:t>
+      </w:r>
+      <w:r>
+        <w:rPr>
+          <w:sz w:val="18"/>
+          <w:szCs w:val="20"/>
+        </w:rPr>
+        <w:t>(11)</w:t>
+      </w:r>
+    </w:p>
+    <w:p>
+      <w:r>
+        <w:t>Las características de iOS son similares a las de Android, con la mayor diferencia de la adaptabilidad del sistema</w:t>
+      </w:r>
+      <w:r>
+        <w:t xml:space="preserve"> y la libertad del código</w:t>
+      </w:r>
+      <w:r>
+        <w:t>. En este caso, el sistema no se adapta a diferentes dispositivos porque no es libre, solamente lo utiliza Apple para sus terminales. En el resto, funciona de manera similar, con aplicaciones implementadas por desarrolladores mediante Swift, el lenguaje creado por la misma empresa para este medio</w:t>
+      </w:r>
+      <w:r>
+        <w:t xml:space="preserve">, y puestas en el mercado mediante la tienda App Store. </w:t>
+      </w:r>
+    </w:p>
+    <w:p>
+      <w:r>
+        <w:t>También tiene soporte multimedia y streaming, navegación web mediante HTML y un asistente virtual, Siri.</w:t>
+      </w:r>
+    </w:p>
+    <w:p/>
+    <w:p>
+      <w:pPr>
+        <w:pStyle w:val="Ttulo3"/>
+      </w:pPr>
+      <w:bookmarkStart w:id="17" w:name="_Toc40176311"/>
+      <w:r>
+        <w:t>Otros sistemas operativos</w:t>
+      </w:r>
+      <w:bookmarkEnd w:id="17"/>
     </w:p>
     <w:p/>
     <w:p/>
     <w:p>
       <w:pPr>
-        <w:pStyle w:val="Ttulo3"/>
-      </w:pPr>
-      <w:bookmarkStart w:id="16" w:name="_Toc40176310"/>
-      <w:r>
-        <w:t>iOS</w:t>
-      </w:r>
-      <w:bookmarkEnd w:id="16"/>
-    </w:p>
-    <w:p/>
-    <w:p/>
-    <w:p>
-      <w:pPr>
-        <w:pStyle w:val="Ttulo3"/>
-      </w:pPr>
-      <w:bookmarkStart w:id="17" w:name="_Toc40176311"/>
-      <w:r>
-        <w:t>Otros sistemas operativos</w:t>
-      </w:r>
-      <w:bookmarkEnd w:id="17"/>
-    </w:p>
-    <w:p/>
-    <w:p/>
-    <w:p>
-      <w:pPr>
         <w:pStyle w:val="Ttulo2"/>
       </w:pPr>
       <w:bookmarkStart w:id="18" w:name="_Toc40176312"/>
@@ -4326,7 +5905,9 @@
         <w:t xml:space="preserve"> </w:t>
       </w:r>
     </w:p>
-    <w:bookmarkStart w:id="19" w:name="_Toc40176313" w:displacedByCustomXml="next"/>
+    <w:bookmarkStart w:id="19" w:name="_Bibliografía" w:displacedByCustomXml="next"/>
+    <w:bookmarkEnd w:id="19" w:displacedByCustomXml="next"/>
+    <w:bookmarkStart w:id="20" w:name="_Toc40176313" w:displacedByCustomXml="next"/>
     <w:sdt>
       <w:sdtPr>
         <w:rPr>
@@ -4342,7 +5923,6 @@
           <w:docPartUnique/>
         </w:docPartObj>
       </w:sdtPr>
-      <w:sdtEndPr/>
       <w:sdtContent>
         <w:p>
           <w:pPr>
@@ -4351,14 +5931,13 @@
           <w:r>
             <w:t>Bibliografía</w:t>
           </w:r>
-          <w:bookmarkEnd w:id="19"/>
+          <w:bookmarkEnd w:id="20"/>
         </w:p>
         <w:sdt>
           <w:sdtPr>
             <w:id w:val="111145805"/>
             <w:bibliography/>
           </w:sdtPr>
-          <w:sdtEndPr/>
           <w:sdtContent>
             <w:p>
               <w:pPr>
@@ -4409,15 +5988,7 @@
                 <w:t xml:space="preserve">      </w:t>
               </w:r>
               <w:r>
-                <w:t xml:space="preserve">[2] Estudio Live Panel de </w:t>
-              </w:r>
-              <w:proofErr w:type="spellStart"/>
-              <w:r>
-                <w:t>Wavemaker</w:t>
-              </w:r>
-              <w:proofErr w:type="spellEnd"/>
-              <w:r>
-                <w:t>.</w:t>
+                <w:t>[2] Estudio Live Panel de Wavemaker.</w:t>
               </w:r>
             </w:p>
             <w:p>
@@ -4451,15 +6022,7 @@
                 <w:t xml:space="preserve">      [3] Estudio de mercado </w:t>
               </w:r>
               <w:r>
-                <w:t xml:space="preserve">wearable, </w:t>
-              </w:r>
-              <w:proofErr w:type="spellStart"/>
-              <w:r>
-                <w:t>GlobalData</w:t>
-              </w:r>
-              <w:proofErr w:type="spellEnd"/>
-              <w:r>
-                <w:t>, 12 de febrero de 2020.</w:t>
+                <w:t>wearable, GlobalData, 12 de febrero de 2020.</w:t>
               </w:r>
             </w:p>
             <w:p>
@@ -4480,39 +6043,7 @@
                     <w:u w:val="none"/>
                   </w:rPr>
                   <w:tab/>
-                  <w:t>mainstream-</w:t>
-                </w:r>
-                <w:proofErr w:type="spellStart"/>
-                <w:r>
-                  <w:rPr>
-                    <w:rStyle w:val="Hipervnculo"/>
-                    <w:u w:val="none"/>
-                  </w:rPr>
-                  <w:t>says</w:t>
-                </w:r>
-                <w:proofErr w:type="spellEnd"/>
-                <w:r>
-                  <w:rPr>
-                    <w:rStyle w:val="Hipervnculo"/>
-                    <w:u w:val="none"/>
-                  </w:rPr>
-                  <w:t>-</w:t>
-                </w:r>
-                <w:proofErr w:type="spellStart"/>
-                <w:r>
-                  <w:rPr>
-                    <w:rStyle w:val="Hipervnculo"/>
-                    <w:u w:val="none"/>
-                  </w:rPr>
-                  <w:t>globaldata</w:t>
-                </w:r>
-                <w:proofErr w:type="spellEnd"/>
-                <w:r>
-                  <w:rPr>
-                    <w:rStyle w:val="Hipervnculo"/>
-                    <w:u w:val="none"/>
-                  </w:rPr>
-                  <w:t>/</w:t>
+                  <w:t>mainstream-says-globaldata/</w:t>
                 </w:r>
               </w:hyperlink>
               <w:r>
@@ -4526,23 +6057,7 @@
             </w:p>
             <w:p>
               <w:r>
-                <w:t xml:space="preserve">      [4] </w:t>
-              </w:r>
-              <w:proofErr w:type="spellStart"/>
-              <w:r>
-                <w:t>Hexiwear</w:t>
-              </w:r>
-              <w:proofErr w:type="spellEnd"/>
-              <w:r>
-                <w:t xml:space="preserve">, </w:t>
-              </w:r>
-              <w:proofErr w:type="spellStart"/>
-              <w:r>
-                <w:t>MikroElektronica</w:t>
-              </w:r>
-              <w:proofErr w:type="spellEnd"/>
-              <w:r>
-                <w:t>, Serbia. Todos los datos extraídos del apartado ‘Hardware’</w:t>
+                <w:t xml:space="preserve">      [4] Hexiwear, MikroElektronica, Serbia. Todos los datos extraídos del apartado ‘Hardware’</w:t>
               </w:r>
             </w:p>
             <w:p>
@@ -4562,18 +6077,59 @@
                 <w:t xml:space="preserve"> </w:t>
               </w:r>
             </w:p>
+            <w:p>
+              <w:pPr>
+                <w:jc w:val="left"/>
+              </w:pPr>
+              <w:r>
+                <w:tab/>
+              </w:r>
+              <w:r>
+                <w:t xml:space="preserve">Acelerómetro y Magnetómetro: </w:t>
+              </w:r>
+              <w:hyperlink r:id="rId26" w:history="1">
+                <w:r>
+                  <w:rPr>
+                    <w:rStyle w:val="Hipervnculo"/>
+                    <w:u w:val="none"/>
+                  </w:rPr>
+                  <w:t>https://www.nxp.com/docs/en/data-</w:t>
+                </w:r>
+                <w:r>
+                  <w:rPr>
+                    <w:rStyle w:val="Hipervnculo"/>
+                    <w:u w:val="none"/>
+                  </w:rPr>
+                  <w:tab/>
+                  <w:t>sheet/FXOS8700CQ.pdf</w:t>
+                </w:r>
+              </w:hyperlink>
+            </w:p>
+            <w:p>
+              <w:pPr>
+                <w:jc w:val="left"/>
+              </w:pPr>
+              <w:r>
+                <w:tab/>
+                <w:t xml:space="preserve">Giróscopo: </w:t>
+              </w:r>
+              <w:hyperlink r:id="rId27" w:history="1">
+                <w:r>
+                  <w:rPr>
+                    <w:rStyle w:val="Hipervnculo"/>
+                    <w:u w:val="none"/>
+                  </w:rPr>
+                  <w:t>https://www.nxp.com/docs/en/data-sheet/FXOS8700CQ.pdf</w:t>
+                </w:r>
+              </w:hyperlink>
+              <w:r>
+                <w:t xml:space="preserve"> </w:t>
+              </w:r>
+            </w:p>
             <w:p/>
             <w:p>
               <w:r>
-                <w:t xml:space="preserve">      [5] NXP </w:t>
-              </w:r>
-              <w:proofErr w:type="spellStart"/>
-              <w:r>
-                <w:t>Semiconductors</w:t>
-              </w:r>
-              <w:proofErr w:type="spellEnd"/>
-              <w:r>
-                <w:t xml:space="preserve">, Países Bajos. </w:t>
+                <w:t xml:space="preserve">      [5] NXP Semiconductors, Países Bajos. </w:t>
               </w:r>
             </w:p>
             <w:p>
@@ -4586,7 +6142,7 @@
               <w:r>
                 <w:tab/>
               </w:r>
-              <w:hyperlink r:id="rId26" w:history="1">
+              <w:hyperlink r:id="rId28" w:history="1">
                 <w:r>
                   <w:rPr>
                     <w:rStyle w:val="Hipervnculo"/>
@@ -4628,7 +6184,7 @@
               <w:r>
                 <w:tab/>
               </w:r>
-              <w:hyperlink r:id="rId27" w:history="1">
+              <w:hyperlink r:id="rId29" w:history="1">
                 <w:r>
                   <w:rPr>
                     <w:rStyle w:val="Hipervnculo"/>
@@ -4670,7 +6226,7 @@
               <w:r>
                 <w:tab/>
               </w:r>
-              <w:hyperlink r:id="rId28" w:history="1">
+              <w:hyperlink r:id="rId30" w:history="1">
                 <w:r>
                   <w:rPr>
                     <w:rStyle w:val="Hipervnculo"/>
@@ -4701,7 +6257,7 @@
                 </w:rPr>
                 <w:tab/>
               </w:r>
-              <w:hyperlink r:id="rId29" w:history="1">
+              <w:hyperlink r:id="rId31" w:history="1">
                 <w:r>
                   <w:rPr>
                     <w:rStyle w:val="Hipervnculo"/>
@@ -4746,18 +6302,8 @@
                   <w:color w:val="auto"/>
                   <w:u w:val="none"/>
                 </w:rPr>
-                <w:t xml:space="preserve">       [6] </w:t>
+                <w:t xml:space="preserve">       [6] SensorTag</w:t>
               </w:r>
-              <w:proofErr w:type="spellStart"/>
-              <w:r>
-                <w:rPr>
-                  <w:rStyle w:val="Hipervnculo"/>
-                  <w:color w:val="auto"/>
-                  <w:u w:val="none"/>
-                </w:rPr>
-                <w:t>SensorTag</w:t>
-              </w:r>
-              <w:proofErr w:type="spellEnd"/>
               <w:r>
                 <w:rPr>
                   <w:rStyle w:val="Hipervnculo"/>
@@ -4791,7 +6337,7 @@
                 </w:rPr>
                 <w:tab/>
               </w:r>
-              <w:hyperlink r:id="rId30" w:history="1">
+              <w:hyperlink r:id="rId32" w:history="1">
                 <w:r>
                   <w:rPr>
                     <w:rStyle w:val="Hipervnculo"/>
@@ -4824,24 +6370,7 @@
                   <w:u w:val="none"/>
                 </w:rPr>
                 <w:tab/>
-              </w:r>
-              <w:proofErr w:type="spellStart"/>
-              <w:r>
-                <w:rPr>
-                  <w:rStyle w:val="Hipervnculo"/>
-                  <w:color w:val="auto"/>
-                  <w:u w:val="none"/>
-                </w:rPr>
-                <w:t>Datasheet</w:t>
-              </w:r>
-              <w:proofErr w:type="spellEnd"/>
-              <w:r>
-                <w:rPr>
-                  <w:rStyle w:val="Hipervnculo"/>
-                  <w:color w:val="auto"/>
-                  <w:u w:val="none"/>
-                </w:rPr>
-                <w:t>:</w:t>
+                <w:t>Datasheet:</w:t>
               </w:r>
               <w:r>
                 <w:rPr>
@@ -4851,7 +6380,7 @@
                 </w:rPr>
                 <w:t xml:space="preserve"> </w:t>
               </w:r>
-              <w:hyperlink r:id="rId31" w:history="1">
+              <w:hyperlink r:id="rId33" w:history="1">
                 <w:r>
                   <w:rPr>
                     <w:rStyle w:val="Hipervnculo"/>
@@ -4874,7 +6403,7 @@
                 </w:rPr>
                 <w:tab/>
               </w:r>
-              <w:hyperlink r:id="rId32" w:history="1">
+              <w:hyperlink r:id="rId34" w:history="1">
                 <w:r>
                   <w:rPr>
                     <w:rStyle w:val="Hipervnculo"/>
@@ -4902,25 +6431,16 @@
                   <w:rStyle w:val="Hipervnculo"/>
                   <w:u w:val="none"/>
                 </w:rPr>
+                <w:lastRenderedPageBreak/>
                 <w:tab/>
               </w:r>
-              <w:proofErr w:type="spellStart"/>
               <w:r>
                 <w:rPr>
                   <w:rStyle w:val="Hipervnculo"/>
                   <w:color w:val="auto"/>
                   <w:u w:val="none"/>
                 </w:rPr>
-                <w:t>Datasheet</w:t>
-              </w:r>
-              <w:proofErr w:type="spellEnd"/>
-              <w:r>
-                <w:rPr>
-                  <w:rStyle w:val="Hipervnculo"/>
-                  <w:color w:val="auto"/>
-                  <w:u w:val="none"/>
-                </w:rPr>
-                <w:t>:</w:t>
+                <w:t>Datasheet:</w:t>
               </w:r>
               <w:r>
                 <w:rPr>
@@ -4929,7 +6449,7 @@
                 </w:rPr>
                 <w:t xml:space="preserve"> </w:t>
               </w:r>
-              <w:hyperlink r:id="rId33" w:history="1">
+              <w:hyperlink r:id="rId35" w:history="1">
                 <w:r>
                   <w:rPr>
                     <w:rStyle w:val="Hipervnculo"/>
@@ -4974,22 +6494,14 @@
                 <w:t xml:space="preserve">      [7]</w:t>
               </w:r>
               <w:r>
-                <w:t xml:space="preserve"> MPU-9250. </w:t>
-              </w:r>
-              <w:proofErr w:type="spellStart"/>
-              <w:r>
-                <w:t>Invensense</w:t>
-              </w:r>
-              <w:proofErr w:type="spellEnd"/>
-              <w:r>
-                <w:t>, EEUU.</w:t>
+                <w:t xml:space="preserve"> MPU-9250. Invensense, EEUU.</w:t>
               </w:r>
             </w:p>
             <w:p>
               <w:r>
                 <w:tab/>
               </w:r>
-              <w:hyperlink r:id="rId34" w:history="1">
+              <w:hyperlink r:id="rId36" w:history="1">
                 <w:r>
                   <w:rPr>
                     <w:rStyle w:val="Hipervnculo"/>
@@ -5002,25 +6514,45 @@
                 <w:t xml:space="preserve"> </w:t>
               </w:r>
             </w:p>
+            <w:p>
+              <w:r>
+                <w:tab/>
+              </w:r>
+              <w:r>
+                <w:t xml:space="preserve">Datasheet: </w:t>
+              </w:r>
+              <w:hyperlink r:id="rId37" w:history="1">
+                <w:r>
+                  <w:rPr>
+                    <w:rStyle w:val="Hipervnculo"/>
+                    <w:u w:val="none"/>
+                  </w:rPr>
+                  <w:t>https://invensense.tdk.com/wp-content/uploads/2015/02/PS-MPU-9250A-01-</w:t>
+                </w:r>
+                <w:r>
+                  <w:rPr>
+                    <w:rStyle w:val="Hipervnculo"/>
+                    <w:u w:val="none"/>
+                  </w:rPr>
+                  <w:tab/>
+                  <w:t>v1.1.pdf</w:t>
+                </w:r>
+              </w:hyperlink>
+              <w:r>
+                <w:t xml:space="preserve"> </w:t>
+              </w:r>
+            </w:p>
             <w:p/>
             <w:p>
               <w:r>
-                <w:t xml:space="preserve">      [8] STEVAL-WESU1. ST </w:t>
-              </w:r>
-              <w:proofErr w:type="spellStart"/>
-              <w:r>
-                <w:t>Microelectronics</w:t>
-              </w:r>
-              <w:proofErr w:type="spellEnd"/>
-              <w:r>
-                <w:t>, Suiza.</w:t>
+                <w:t xml:space="preserve">      [8] STEVAL-WESU1. ST Microelectronics, Suiza.</w:t>
               </w:r>
             </w:p>
             <w:p>
               <w:r>
                 <w:tab/>
               </w:r>
-              <w:hyperlink r:id="rId35" w:history="1">
+              <w:hyperlink r:id="rId38" w:history="1">
                 <w:r>
                   <w:rPr>
                     <w:rStyle w:val="Hipervnculo"/>
@@ -5036,16 +6568,9 @@
             <w:p>
               <w:r>
                 <w:tab/>
+                <w:t xml:space="preserve">Datasheet: </w:t>
               </w:r>
-              <w:proofErr w:type="spellStart"/>
-              <w:r>
-                <w:t>Datasheet</w:t>
-              </w:r>
-              <w:proofErr w:type="spellEnd"/>
-              <w:r>
-                <w:t xml:space="preserve">: </w:t>
-              </w:r>
-              <w:hyperlink r:id="rId36" w:history="1">
+              <w:hyperlink r:id="rId39" w:history="1">
                 <w:r>
                   <w:rPr>
                     <w:rStyle w:val="Hipervnculo"/>
@@ -5059,17 +6584,11 @@
               </w:r>
             </w:p>
             <w:p>
-              <w:pPr>
-                <w:rPr>
-                  <w:color w:val="0000FF" w:themeColor="hyperlink"/>
-                  <w:u w:val="single"/>
-                </w:rPr>
-              </w:pPr>
               <w:r>
                 <w:tab/>
                 <w:t xml:space="preserve">Manual de usuario: </w:t>
               </w:r>
-              <w:hyperlink r:id="rId37" w:history="1">
+              <w:hyperlink r:id="rId40" w:history="1">
                 <w:r>
                   <w:rPr>
                     <w:rStyle w:val="Hipervnculo"/>
@@ -5088,6 +6607,107 @@
               </w:hyperlink>
               <w:r>
                 <w:t xml:space="preserve">  </w:t>
+              </w:r>
+            </w:p>
+            <w:p>
+              <w:r>
+                <w:tab/>
+                <w:t xml:space="preserve">Acelerómetro y Giróscopo: </w:t>
+              </w:r>
+              <w:hyperlink r:id="rId41" w:history="1">
+                <w:r>
+                  <w:rPr>
+                    <w:rStyle w:val="Hipervnculo"/>
+                    <w:u w:val="none"/>
+                  </w:rPr>
+                  <w:t>https://www.st.com/resource/en/datasheet/lsm6ds3.pdf</w:t>
+                </w:r>
+              </w:hyperlink>
+              <w:r>
+                <w:t xml:space="preserve"> </w:t>
+              </w:r>
+            </w:p>
+            <w:p>
+              <w:r>
+                <w:tab/>
+                <w:t xml:space="preserve">Magnetómetro: </w:t>
+              </w:r>
+              <w:hyperlink r:id="rId42" w:history="1">
+                <w:r>
+                  <w:rPr>
+                    <w:rStyle w:val="Hipervnculo"/>
+                    <w:u w:val="none"/>
+                  </w:rPr>
+                  <w:t>https://www.st.com/resource/en/datasheet/lis3mdl.pdf</w:t>
+                </w:r>
+              </w:hyperlink>
+              <w:r>
+                <w:t xml:space="preserve"> </w:t>
+              </w:r>
+            </w:p>
+            <w:p>
+              <w:r>
+                <w:tab/>
+              </w:r>
+            </w:p>
+            <w:p>
+              <w:r>
+                <w:t xml:space="preserve">      [9] Los datos vienen en Gauss en el datasheet. Se ha utilizado la conversión 1 Gs = 10</w:t>
+              </w:r>
+              <w:r>
+                <w:rPr>
+                  <w:vertAlign w:val="superscript"/>
+                </w:rPr>
+                <w:t xml:space="preserve">-4 </w:t>
+              </w:r>
+              <w:r>
+                <w:t xml:space="preserve">T para </w:t>
+              </w:r>
+              <w:r>
+                <w:tab/>
+                <w:t>presentar todos los datos en las mismas unidades.</w:t>
+              </w:r>
+            </w:p>
+            <w:p/>
+            <w:p>
+              <w:r>
+                <w:t xml:space="preserve">      [10] ¿Qué es Android? </w:t>
+              </w:r>
+              <w:hyperlink r:id="rId43" w:history="1">
+                <w:r>
+                  <w:rPr>
+                    <w:rStyle w:val="Hipervnculo"/>
+                    <w:u w:val="none"/>
+                  </w:rPr>
+                  <w:t>https://www.android.com/intl/es_es/what-is-android/</w:t>
+                </w:r>
+              </w:hyperlink>
+              <w:r>
+                <w:t xml:space="preserve"> Google Inc</w:t>
+              </w:r>
+              <w:r>
+                <w:t xml:space="preserve">,    </w:t>
+              </w:r>
+              <w:r>
+                <w:tab/>
+                <w:t>EEUU</w:t>
+              </w:r>
+            </w:p>
+            <w:p/>
+            <w:p>
+              <w:r>
+                <w:t xml:space="preserve">      [11] Datos de iOS. </w:t>
+              </w:r>
+              <w:hyperlink r:id="rId44" w:history="1">
+                <w:r>
+                  <w:rPr>
+                    <w:rStyle w:val="Hipervnculo"/>
+                  </w:rPr>
+                  <w:t>https://www.apple.com/es/ios/ios-13/</w:t>
+                </w:r>
+              </w:hyperlink>
+              <w:r>
+                <w:t xml:space="preserve"> Apple Inc, EEUU</w:t>
               </w:r>
             </w:p>
           </w:sdtContent>
@@ -5138,15 +6758,7 @@
         <w:t xml:space="preserve">La memoria se estructurará de forma coherente, </w:t>
       </w:r>
       <w:r>
-        <w:t xml:space="preserve">en hojas numeradas. Se recomienda que la memoria no exceda de una extensión de 75 </w:t>
-      </w:r>
-      <w:proofErr w:type="spellStart"/>
-      <w:r>
-        <w:t>pag.</w:t>
-      </w:r>
-      <w:proofErr w:type="spellEnd"/>
-      <w:r>
-        <w:t xml:space="preserve"> incluyendo anexos.</w:t>
+        <w:t>en hojas numeradas. Se recomienda que la memoria no exceda de una extensión de 75 pag. incluyendo anexos.</w:t>
       </w:r>
     </w:p>
     <w:p>
@@ -6007,7 +7619,6 @@
         <w:docPartUnique/>
       </w:docPartObj>
     </w:sdtPr>
-    <w:sdtEndPr/>
     <w:sdtContent>
       <w:p>
         <w:pPr>
@@ -6370,7 +7981,7 @@
         <w:rFonts w:ascii="LM Roman 10" w:eastAsiaTheme="minorHAnsi" w:hAnsi="LM Roman 10" w:cstheme="minorBidi" w:hint="default"/>
       </w:rPr>
     </w:lvl>
-    <w:lvl w:ilvl="1" w:tplc="0C0A0003" w:tentative="1">
+    <w:lvl w:ilvl="1" w:tplc="0C0A0003">
       <w:start w:val="1"/>
       <w:numFmt w:val="bullet"/>
       <w:lvlText w:val="o"/>
@@ -6881,6 +8492,95 @@
     </w:lvl>
   </w:abstractNum>
   <w:abstractNum w:abstractNumId="5" w15:restartNumberingAfterBreak="0">
+    <w:nsid w:val="43084BA5"/>
+    <w:multiLevelType w:val="hybridMultilevel"/>
+    <w:tmpl w:val="7E145978"/>
+    <w:lvl w:ilvl="0" w:tplc="0C0A000F">
+      <w:start w:val="1"/>
+      <w:numFmt w:val="decimal"/>
+      <w:lvlText w:val="%1."/>
+      <w:lvlJc w:val="left"/>
+      <w:pPr>
+        <w:ind w:left="720" w:hanging="360"/>
+      </w:pPr>
+      <w:rPr>
+        <w:rFonts w:hint="default"/>
+      </w:rPr>
+    </w:lvl>
+    <w:lvl w:ilvl="1" w:tplc="0C0A0019" w:tentative="1">
+      <w:start w:val="1"/>
+      <w:numFmt w:val="lowerLetter"/>
+      <w:lvlText w:val="%2."/>
+      <w:lvlJc w:val="left"/>
+      <w:pPr>
+        <w:ind w:left="1440" w:hanging="360"/>
+      </w:pPr>
+    </w:lvl>
+    <w:lvl w:ilvl="2" w:tplc="0C0A001B" w:tentative="1">
+      <w:start w:val="1"/>
+      <w:numFmt w:val="lowerRoman"/>
+      <w:lvlText w:val="%3."/>
+      <w:lvlJc w:val="right"/>
+      <w:pPr>
+        <w:ind w:left="2160" w:hanging="180"/>
+      </w:pPr>
+    </w:lvl>
+    <w:lvl w:ilvl="3" w:tplc="0C0A000F" w:tentative="1">
+      <w:start w:val="1"/>
+      <w:numFmt w:val="decimal"/>
+      <w:lvlText w:val="%4."/>
+      <w:lvlJc w:val="left"/>
+      <w:pPr>
+        <w:ind w:left="2880" w:hanging="360"/>
+      </w:pPr>
+    </w:lvl>
+    <w:lvl w:ilvl="4" w:tplc="0C0A0019" w:tentative="1">
+      <w:start w:val="1"/>
+      <w:numFmt w:val="lowerLetter"/>
+      <w:lvlText w:val="%5."/>
+      <w:lvlJc w:val="left"/>
+      <w:pPr>
+        <w:ind w:left="3600" w:hanging="360"/>
+      </w:pPr>
+    </w:lvl>
+    <w:lvl w:ilvl="5" w:tplc="0C0A001B" w:tentative="1">
+      <w:start w:val="1"/>
+      <w:numFmt w:val="lowerRoman"/>
+      <w:lvlText w:val="%6."/>
+      <w:lvlJc w:val="right"/>
+      <w:pPr>
+        <w:ind w:left="4320" w:hanging="180"/>
+      </w:pPr>
+    </w:lvl>
+    <w:lvl w:ilvl="6" w:tplc="0C0A000F" w:tentative="1">
+      <w:start w:val="1"/>
+      <w:numFmt w:val="decimal"/>
+      <w:lvlText w:val="%7."/>
+      <w:lvlJc w:val="left"/>
+      <w:pPr>
+        <w:ind w:left="5040" w:hanging="360"/>
+      </w:pPr>
+    </w:lvl>
+    <w:lvl w:ilvl="7" w:tplc="0C0A0019" w:tentative="1">
+      <w:start w:val="1"/>
+      <w:numFmt w:val="lowerLetter"/>
+      <w:lvlText w:val="%8."/>
+      <w:lvlJc w:val="left"/>
+      <w:pPr>
+        <w:ind w:left="5760" w:hanging="360"/>
+      </w:pPr>
+    </w:lvl>
+    <w:lvl w:ilvl="8" w:tplc="0C0A001B" w:tentative="1">
+      <w:start w:val="1"/>
+      <w:numFmt w:val="lowerRoman"/>
+      <w:lvlText w:val="%9."/>
+      <w:lvlJc w:val="right"/>
+      <w:pPr>
+        <w:ind w:left="6480" w:hanging="180"/>
+      </w:pPr>
+    </w:lvl>
+  </w:abstractNum>
+  <w:abstractNum w:abstractNumId="6" w15:restartNumberingAfterBreak="0">
     <w:nsid w:val="542F6875"/>
     <w:multiLevelType w:val="hybridMultilevel"/>
     <w:tmpl w:val="B4C8F72A"/>
@@ -6992,7 +8692,7 @@
       </w:rPr>
     </w:lvl>
   </w:abstractNum>
-  <w:abstractNum w:abstractNumId="6" w15:restartNumberingAfterBreak="0">
+  <w:abstractNum w:abstractNumId="7" w15:restartNumberingAfterBreak="0">
     <w:nsid w:val="5F0464A9"/>
     <w:multiLevelType w:val="multilevel"/>
     <w:tmpl w:val="0C0A001F"/>
@@ -7078,7 +8778,7 @@
       </w:pPr>
     </w:lvl>
   </w:abstractNum>
-  <w:abstractNum w:abstractNumId="7" w15:restartNumberingAfterBreak="0">
+  <w:abstractNum w:abstractNumId="8" w15:restartNumberingAfterBreak="0">
     <w:nsid w:val="66312C32"/>
     <w:multiLevelType w:val="multilevel"/>
     <w:tmpl w:val="0C0A001F"/>
@@ -7167,7 +8867,7 @@
       </w:pPr>
     </w:lvl>
   </w:abstractNum>
-  <w:abstractNum w:abstractNumId="8" w15:restartNumberingAfterBreak="0">
+  <w:abstractNum w:abstractNumId="9" w15:restartNumberingAfterBreak="0">
     <w:nsid w:val="66DE15AC"/>
     <w:multiLevelType w:val="hybridMultilevel"/>
     <w:tmpl w:val="E4146D4C"/>
@@ -7306,7 +9006,7 @@
       </w:pPr>
     </w:lvl>
   </w:abstractNum>
-  <w:abstractNum w:abstractNumId="9" w15:restartNumberingAfterBreak="0">
+  <w:abstractNum w:abstractNumId="10" w15:restartNumberingAfterBreak="0">
     <w:nsid w:val="7A60073B"/>
     <w:multiLevelType w:val="hybridMultilevel"/>
     <w:tmpl w:val="79123262"/>
@@ -7423,7 +9123,7 @@
       </w:pPr>
     </w:lvl>
   </w:abstractNum>
-  <w:abstractNum w:abstractNumId="10" w15:restartNumberingAfterBreak="0">
+  <w:abstractNum w:abstractNumId="11" w15:restartNumberingAfterBreak="0">
     <w:nsid w:val="7F867FF4"/>
     <w:multiLevelType w:val="hybridMultilevel"/>
     <w:tmpl w:val="13307E18"/>
@@ -7512,7 +9212,7 @@
       </w:pPr>
     </w:lvl>
   </w:abstractNum>
-  <w:abstractNum w:abstractNumId="11" w15:restartNumberingAfterBreak="0">
+  <w:abstractNum w:abstractNumId="12" w15:restartNumberingAfterBreak="0">
     <w:nsid w:val="7F9716F3"/>
     <w:multiLevelType w:val="hybridMultilevel"/>
     <w:tmpl w:val="035E71D4"/>
@@ -7608,10 +9308,10 @@
     </w:lvlOverride>
   </w:num>
   <w:num w:numId="3">
-    <w:abstractNumId w:val="9"/>
+    <w:abstractNumId w:val="10"/>
   </w:num>
   <w:num w:numId="4">
-    <w:abstractNumId w:val="5"/>
+    <w:abstractNumId w:val="6"/>
   </w:num>
   <w:num w:numId="5">
     <w:abstractNumId w:val="2"/>
@@ -7623,22 +9323,25 @@
     <w:abstractNumId w:val="1"/>
   </w:num>
   <w:num w:numId="8">
+    <w:abstractNumId w:val="9"/>
+  </w:num>
+  <w:num w:numId="9">
     <w:abstractNumId w:val="8"/>
   </w:num>
-  <w:num w:numId="9">
+  <w:num w:numId="10">
+    <w:abstractNumId w:val="12"/>
+  </w:num>
+  <w:num w:numId="11">
     <w:abstractNumId w:val="7"/>
   </w:num>
-  <w:num w:numId="10">
+  <w:num w:numId="12">
     <w:abstractNumId w:val="11"/>
-  </w:num>
-  <w:num w:numId="11">
-    <w:abstractNumId w:val="6"/>
-  </w:num>
-  <w:num w:numId="12">
-    <w:abstractNumId w:val="10"/>
   </w:num>
   <w:num w:numId="13">
     <w:abstractNumId w:val="0"/>
+  </w:num>
+  <w:num w:numId="14">
+    <w:abstractNumId w:val="5"/>
   </w:num>
 </w:numbering>
 </file>
@@ -8790,6 +10493,18 @@
     <w:uiPriority w:val="37"/>
     <w:unhideWhenUsed/>
     <w:rsid w:val="00734DB7"/>
+  </w:style>
+  <w:style w:type="character" w:styleId="Hipervnculovisitado">
+    <w:name w:val="FollowedHyperlink"/>
+    <w:basedOn w:val="Fuentedeprrafopredeter"/>
+    <w:uiPriority w:val="99"/>
+    <w:semiHidden/>
+    <w:unhideWhenUsed/>
+    <w:rsid w:val="009A3DC2"/>
+    <w:rPr>
+      <w:color w:val="800080" w:themeColor="followedHyperlink"/>
+      <w:u w:val="single"/>
+    </w:rPr>
   </w:style>
 </w:styles>
 </file>
@@ -10219,7 +11934,7 @@
 </file>
 
 <file path=customXml/itemProps1.xml><?xml version="1.0" encoding="utf-8"?>
-<ds:datastoreItem xmlns:ds="http://schemas.openxmlformats.org/officeDocument/2006/customXml" ds:itemID="{3EDDAEA6-49A7-4713-B4AC-9B27947984FB}">
+<ds:datastoreItem xmlns:ds="http://schemas.openxmlformats.org/officeDocument/2006/customXml" ds:itemID="{82CE707C-115A-4F4A-B355-03314BC3698F}">
   <ds:schemaRefs>
     <ds:schemaRef ds:uri="http://schemas.openxmlformats.org/officeDocument/2006/bibliography"/>
   </ds:schemaRefs>

</xml_diff>

<commit_message>
Cambios en App (spinner) y memoria
</commit_message>
<xml_diff>
--- a/Memoria/MemoriaTFG.docx
+++ b/Memoria/MemoriaTFG.docx
@@ -298,13 +298,13 @@
         </w:rPr>
         <w:fldChar w:fldCharType="separate"/>
       </w:r>
-      <w:ins w:id="0" w:author="DIEGO PÉREZ LAVARÍAS" w:date="2020-05-19T15:35:00Z">
+      <w:ins w:id="0" w:author="DIEGO PÉREZ LAVARÍAS" w:date="2020-05-21T12:04:00Z">
         <w:r>
           <w:rPr>
             <w:noProof/>
             <w:szCs w:val="22"/>
           </w:rPr>
-          <w:t>19 de mayo de 2020</w:t>
+          <w:t>21 de mayo de 2020</w:t>
         </w:r>
       </w:ins>
       <w:del w:id="1" w:author="DIEGO PÉREZ LAVARÍAS" w:date="2020-05-16T11:29:00Z">
@@ -425,14 +425,12 @@
         </w:rPr>
         <w:t xml:space="preserve">Spanish, </w:t>
       </w:r>
-      <w:proofErr w:type="gramStart"/>
       <w:r>
         <w:rPr>
           <w:lang w:val="en-US"/>
         </w:rPr>
         <w:t>Valencian</w:t>
       </w:r>
-      <w:proofErr w:type="gramEnd"/>
       <w:r>
         <w:rPr>
           <w:lang w:val="en-US"/>
@@ -733,11 +731,6 @@
               <w:rPr>
                 <w:rStyle w:val="Hipervnculo"/>
               </w:rPr>
-            </w:r>
-            <w:r>
-              <w:rPr>
-                <w:rStyle w:val="Hipervnculo"/>
-              </w:rPr>
               <w:fldChar w:fldCharType="separate"/>
             </w:r>
             <w:r>
@@ -779,12 +772,12 @@
               </w:rPr>
               <w:instrText xml:space="preserve"> PAGEREF _Toc40795227 \h </w:instrText>
             </w:r>
-            <w:r>
-              <w:rPr>
-                <w:webHidden/>
-              </w:rPr>
-            </w:r>
           </w:ins>
+          <w:r>
+            <w:rPr>
+              <w:webHidden/>
+            </w:rPr>
+          </w:r>
           <w:r>
             <w:rPr>
               <w:webHidden/>
@@ -859,45 +852,39 @@
                 <w:rStyle w:val="Hipervnculo"/>
                 <w:noProof/>
               </w:rPr>
+              <w:fldChar w:fldCharType="separate"/>
             </w:r>
             <w:r>
               <w:rPr>
                 <w:rStyle w:val="Hipervnculo"/>
                 <w:noProof/>
               </w:rPr>
-              <w:fldChar w:fldCharType="separate"/>
+              <w:t>1.1</w:t>
+            </w:r>
+            <w:r>
+              <w:rPr>
+                <w:rFonts w:asciiTheme="minorHAnsi" w:eastAsiaTheme="minorEastAsia" w:hAnsiTheme="minorHAnsi" w:cstheme="minorBidi"/>
+                <w:noProof/>
+                <w:szCs w:val="22"/>
+              </w:rPr>
+              <w:tab/>
             </w:r>
             <w:r>
               <w:rPr>
                 <w:rStyle w:val="Hipervnculo"/>
                 <w:noProof/>
               </w:rPr>
-              <w:t>1.1</w:t>
-            </w:r>
-            <w:r>
-              <w:rPr>
-                <w:rFonts w:asciiTheme="minorHAnsi" w:eastAsiaTheme="minorEastAsia" w:hAnsiTheme="minorHAnsi" w:cstheme="minorBidi"/>
-                <w:noProof/>
-                <w:szCs w:val="22"/>
+              <w:t>Motivación</w:t>
+            </w:r>
+            <w:r>
+              <w:rPr>
+                <w:noProof/>
+                <w:webHidden/>
               </w:rPr>
               <w:tab/>
             </w:r>
             <w:r>
               <w:rPr>
-                <w:rStyle w:val="Hipervnculo"/>
-                <w:noProof/>
-              </w:rPr>
-              <w:t>Motivación</w:t>
-            </w:r>
-            <w:r>
-              <w:rPr>
-                <w:noProof/>
-                <w:webHidden/>
-              </w:rPr>
-              <w:tab/>
-            </w:r>
-            <w:r>
-              <w:rPr>
                 <w:noProof/>
                 <w:webHidden/>
               </w:rPr>
@@ -910,13 +897,13 @@
               </w:rPr>
               <w:instrText xml:space="preserve"> PAGEREF _Toc40795228 \h </w:instrText>
             </w:r>
-            <w:r>
-              <w:rPr>
-                <w:noProof/>
-                <w:webHidden/>
-              </w:rPr>
-            </w:r>
           </w:ins>
+          <w:r>
+            <w:rPr>
+              <w:noProof/>
+              <w:webHidden/>
+            </w:rPr>
+          </w:r>
           <w:r>
             <w:rPr>
               <w:noProof/>
@@ -995,45 +982,39 @@
                 <w:rStyle w:val="Hipervnculo"/>
                 <w:noProof/>
               </w:rPr>
+              <w:fldChar w:fldCharType="separate"/>
             </w:r>
             <w:r>
               <w:rPr>
                 <w:rStyle w:val="Hipervnculo"/>
                 <w:noProof/>
               </w:rPr>
-              <w:fldChar w:fldCharType="separate"/>
+              <w:t>1.1.1</w:t>
+            </w:r>
+            <w:r>
+              <w:rPr>
+                <w:rFonts w:asciiTheme="minorHAnsi" w:eastAsiaTheme="minorEastAsia" w:hAnsiTheme="minorHAnsi" w:cstheme="minorBidi"/>
+                <w:noProof/>
+                <w:szCs w:val="22"/>
+              </w:rPr>
+              <w:tab/>
             </w:r>
             <w:r>
               <w:rPr>
                 <w:rStyle w:val="Hipervnculo"/>
                 <w:noProof/>
               </w:rPr>
-              <w:t>1.1.1</w:t>
-            </w:r>
-            <w:r>
-              <w:rPr>
-                <w:rFonts w:asciiTheme="minorHAnsi" w:eastAsiaTheme="minorEastAsia" w:hAnsiTheme="minorHAnsi" w:cstheme="minorBidi"/>
-                <w:noProof/>
-                <w:szCs w:val="22"/>
+              <w:t>Deportes de raqueta</w:t>
+            </w:r>
+            <w:r>
+              <w:rPr>
+                <w:noProof/>
+                <w:webHidden/>
               </w:rPr>
               <w:tab/>
             </w:r>
             <w:r>
               <w:rPr>
-                <w:rStyle w:val="Hipervnculo"/>
-                <w:noProof/>
-              </w:rPr>
-              <w:t>Deportes de raqueta</w:t>
-            </w:r>
-            <w:r>
-              <w:rPr>
-                <w:noProof/>
-                <w:webHidden/>
-              </w:rPr>
-              <w:tab/>
-            </w:r>
-            <w:r>
-              <w:rPr>
                 <w:noProof/>
                 <w:webHidden/>
               </w:rPr>
@@ -1046,13 +1027,13 @@
               </w:rPr>
               <w:instrText xml:space="preserve"> PAGEREF _Toc40795229 \h </w:instrText>
             </w:r>
-            <w:r>
-              <w:rPr>
-                <w:noProof/>
-                <w:webHidden/>
-              </w:rPr>
-            </w:r>
           </w:ins>
+          <w:r>
+            <w:rPr>
+              <w:noProof/>
+              <w:webHidden/>
+            </w:rPr>
+          </w:r>
           <w:r>
             <w:rPr>
               <w:noProof/>
@@ -1131,45 +1112,39 @@
                 <w:rStyle w:val="Hipervnculo"/>
                 <w:noProof/>
               </w:rPr>
+              <w:fldChar w:fldCharType="separate"/>
             </w:r>
             <w:r>
               <w:rPr>
                 <w:rStyle w:val="Hipervnculo"/>
                 <w:noProof/>
               </w:rPr>
-              <w:fldChar w:fldCharType="separate"/>
+              <w:t>1.1.2</w:t>
+            </w:r>
+            <w:r>
+              <w:rPr>
+                <w:rFonts w:asciiTheme="minorHAnsi" w:eastAsiaTheme="minorEastAsia" w:hAnsiTheme="minorHAnsi" w:cstheme="minorBidi"/>
+                <w:noProof/>
+                <w:szCs w:val="22"/>
+              </w:rPr>
+              <w:tab/>
             </w:r>
             <w:r>
               <w:rPr>
                 <w:rStyle w:val="Hipervnculo"/>
                 <w:noProof/>
               </w:rPr>
-              <w:t>1.1.2</w:t>
-            </w:r>
-            <w:r>
-              <w:rPr>
-                <w:rFonts w:asciiTheme="minorHAnsi" w:eastAsiaTheme="minorEastAsia" w:hAnsiTheme="minorHAnsi" w:cstheme="minorBidi"/>
-                <w:noProof/>
-                <w:szCs w:val="22"/>
+              <w:t>Tecnología wearable</w:t>
+            </w:r>
+            <w:r>
+              <w:rPr>
+                <w:noProof/>
+                <w:webHidden/>
               </w:rPr>
               <w:tab/>
             </w:r>
             <w:r>
               <w:rPr>
-                <w:rStyle w:val="Hipervnculo"/>
-                <w:noProof/>
-              </w:rPr>
-              <w:t>Tecnología wearable</w:t>
-            </w:r>
-            <w:r>
-              <w:rPr>
-                <w:noProof/>
-                <w:webHidden/>
-              </w:rPr>
-              <w:tab/>
-            </w:r>
-            <w:r>
-              <w:rPr>
                 <w:noProof/>
                 <w:webHidden/>
               </w:rPr>
@@ -1182,13 +1157,13 @@
               </w:rPr>
               <w:instrText xml:space="preserve"> PAGEREF _Toc40795230 \h </w:instrText>
             </w:r>
-            <w:r>
-              <w:rPr>
-                <w:noProof/>
-                <w:webHidden/>
-              </w:rPr>
-            </w:r>
           </w:ins>
+          <w:r>
+            <w:rPr>
+              <w:noProof/>
+              <w:webHidden/>
+            </w:rPr>
+          </w:r>
           <w:r>
             <w:rPr>
               <w:noProof/>
@@ -1267,45 +1242,39 @@
                 <w:rStyle w:val="Hipervnculo"/>
                 <w:noProof/>
               </w:rPr>
+              <w:fldChar w:fldCharType="separate"/>
             </w:r>
             <w:r>
               <w:rPr>
                 <w:rStyle w:val="Hipervnculo"/>
                 <w:noProof/>
               </w:rPr>
-              <w:fldChar w:fldCharType="separate"/>
+              <w:t>1.2</w:t>
+            </w:r>
+            <w:r>
+              <w:rPr>
+                <w:rFonts w:asciiTheme="minorHAnsi" w:eastAsiaTheme="minorEastAsia" w:hAnsiTheme="minorHAnsi" w:cstheme="minorBidi"/>
+                <w:noProof/>
+                <w:szCs w:val="22"/>
+              </w:rPr>
+              <w:tab/>
             </w:r>
             <w:r>
               <w:rPr>
                 <w:rStyle w:val="Hipervnculo"/>
                 <w:noProof/>
               </w:rPr>
-              <w:t>1.2</w:t>
-            </w:r>
-            <w:r>
-              <w:rPr>
-                <w:rFonts w:asciiTheme="minorHAnsi" w:eastAsiaTheme="minorEastAsia" w:hAnsiTheme="minorHAnsi" w:cstheme="minorBidi"/>
-                <w:noProof/>
-                <w:szCs w:val="22"/>
+              <w:t>Objetivos</w:t>
+            </w:r>
+            <w:r>
+              <w:rPr>
+                <w:noProof/>
+                <w:webHidden/>
               </w:rPr>
               <w:tab/>
             </w:r>
             <w:r>
               <w:rPr>
-                <w:rStyle w:val="Hipervnculo"/>
-                <w:noProof/>
-              </w:rPr>
-              <w:t>Objetivos</w:t>
-            </w:r>
-            <w:r>
-              <w:rPr>
-                <w:noProof/>
-                <w:webHidden/>
-              </w:rPr>
-              <w:tab/>
-            </w:r>
-            <w:r>
-              <w:rPr>
                 <w:noProof/>
                 <w:webHidden/>
               </w:rPr>
@@ -1318,13 +1287,13 @@
               </w:rPr>
               <w:instrText xml:space="preserve"> PAGEREF _Toc40795232 \h </w:instrText>
             </w:r>
-            <w:r>
-              <w:rPr>
-                <w:noProof/>
-                <w:webHidden/>
-              </w:rPr>
-            </w:r>
           </w:ins>
+          <w:r>
+            <w:rPr>
+              <w:noProof/>
+              <w:webHidden/>
+            </w:rPr>
+          </w:r>
           <w:r>
             <w:rPr>
               <w:noProof/>
@@ -1403,45 +1372,39 @@
                 <w:rStyle w:val="Hipervnculo"/>
                 <w:noProof/>
               </w:rPr>
+              <w:fldChar w:fldCharType="separate"/>
             </w:r>
             <w:r>
               <w:rPr>
                 <w:rStyle w:val="Hipervnculo"/>
                 <w:noProof/>
               </w:rPr>
-              <w:fldChar w:fldCharType="separate"/>
+              <w:t>1.3</w:t>
+            </w:r>
+            <w:r>
+              <w:rPr>
+                <w:rFonts w:asciiTheme="minorHAnsi" w:eastAsiaTheme="minorEastAsia" w:hAnsiTheme="minorHAnsi" w:cstheme="minorBidi"/>
+                <w:noProof/>
+                <w:szCs w:val="22"/>
+              </w:rPr>
+              <w:tab/>
             </w:r>
             <w:r>
               <w:rPr>
                 <w:rStyle w:val="Hipervnculo"/>
                 <w:noProof/>
               </w:rPr>
-              <w:t>1.3</w:t>
-            </w:r>
-            <w:r>
-              <w:rPr>
-                <w:rFonts w:asciiTheme="minorHAnsi" w:eastAsiaTheme="minorEastAsia" w:hAnsiTheme="minorHAnsi" w:cstheme="minorBidi"/>
-                <w:noProof/>
-                <w:szCs w:val="22"/>
+              <w:t>Metodología</w:t>
+            </w:r>
+            <w:r>
+              <w:rPr>
+                <w:noProof/>
+                <w:webHidden/>
               </w:rPr>
               <w:tab/>
             </w:r>
             <w:r>
               <w:rPr>
-                <w:rStyle w:val="Hipervnculo"/>
-                <w:noProof/>
-              </w:rPr>
-              <w:t>Metodología</w:t>
-            </w:r>
-            <w:r>
-              <w:rPr>
-                <w:noProof/>
-                <w:webHidden/>
-              </w:rPr>
-              <w:tab/>
-            </w:r>
-            <w:r>
-              <w:rPr>
                 <w:noProof/>
                 <w:webHidden/>
               </w:rPr>
@@ -1454,13 +1417,13 @@
               </w:rPr>
               <w:instrText xml:space="preserve"> PAGEREF _Toc40795233 \h </w:instrText>
             </w:r>
-            <w:r>
-              <w:rPr>
-                <w:noProof/>
-                <w:webHidden/>
-              </w:rPr>
-            </w:r>
           </w:ins>
+          <w:r>
+            <w:rPr>
+              <w:noProof/>
+              <w:webHidden/>
+            </w:rPr>
+          </w:r>
           <w:r>
             <w:rPr>
               <w:noProof/>
@@ -1529,11 +1492,6 @@
               <w:rPr>
                 <w:rStyle w:val="Hipervnculo"/>
               </w:rPr>
-            </w:r>
-            <w:r>
-              <w:rPr>
-                <w:rStyle w:val="Hipervnculo"/>
-              </w:rPr>
               <w:fldChar w:fldCharType="separate"/>
             </w:r>
             <w:r>
@@ -1575,12 +1533,12 @@
               </w:rPr>
               <w:instrText xml:space="preserve"> PAGEREF _Toc40795234 \h </w:instrText>
             </w:r>
-            <w:r>
-              <w:rPr>
-                <w:webHidden/>
-              </w:rPr>
-            </w:r>
           </w:ins>
+          <w:r>
+            <w:rPr>
+              <w:webHidden/>
+            </w:rPr>
+          </w:r>
           <w:r>
             <w:rPr>
               <w:webHidden/>
@@ -1655,45 +1613,39 @@
                 <w:rStyle w:val="Hipervnculo"/>
                 <w:noProof/>
               </w:rPr>
+              <w:fldChar w:fldCharType="separate"/>
             </w:r>
             <w:r>
               <w:rPr>
                 <w:rStyle w:val="Hipervnculo"/>
                 <w:noProof/>
               </w:rPr>
-              <w:fldChar w:fldCharType="separate"/>
+              <w:t>2.1</w:t>
+            </w:r>
+            <w:r>
+              <w:rPr>
+                <w:rFonts w:asciiTheme="minorHAnsi" w:eastAsiaTheme="minorEastAsia" w:hAnsiTheme="minorHAnsi" w:cstheme="minorBidi"/>
+                <w:noProof/>
+                <w:szCs w:val="22"/>
+              </w:rPr>
+              <w:tab/>
             </w:r>
             <w:r>
               <w:rPr>
                 <w:rStyle w:val="Hipervnculo"/>
                 <w:noProof/>
               </w:rPr>
-              <w:t>2.1</w:t>
-            </w:r>
-            <w:r>
-              <w:rPr>
-                <w:rFonts w:asciiTheme="minorHAnsi" w:eastAsiaTheme="minorEastAsia" w:hAnsiTheme="minorHAnsi" w:cstheme="minorBidi"/>
-                <w:noProof/>
-                <w:szCs w:val="22"/>
+              <w:t>Posibles soluciones hardware</w:t>
+            </w:r>
+            <w:r>
+              <w:rPr>
+                <w:noProof/>
+                <w:webHidden/>
               </w:rPr>
               <w:tab/>
             </w:r>
             <w:r>
               <w:rPr>
-                <w:rStyle w:val="Hipervnculo"/>
-                <w:noProof/>
-              </w:rPr>
-              <w:t>Posibles soluciones hardware</w:t>
-            </w:r>
-            <w:r>
-              <w:rPr>
-                <w:noProof/>
-                <w:webHidden/>
-              </w:rPr>
-              <w:tab/>
-            </w:r>
-            <w:r>
-              <w:rPr>
                 <w:noProof/>
                 <w:webHidden/>
               </w:rPr>
@@ -1706,13 +1658,13 @@
               </w:rPr>
               <w:instrText xml:space="preserve"> PAGEREF _Toc40795236 \h </w:instrText>
             </w:r>
-            <w:r>
-              <w:rPr>
-                <w:noProof/>
-                <w:webHidden/>
-              </w:rPr>
-            </w:r>
           </w:ins>
+          <w:r>
+            <w:rPr>
+              <w:noProof/>
+              <w:webHidden/>
+            </w:rPr>
+          </w:r>
           <w:r>
             <w:rPr>
               <w:noProof/>
@@ -1791,45 +1743,39 @@
                 <w:rStyle w:val="Hipervnculo"/>
                 <w:noProof/>
               </w:rPr>
+              <w:fldChar w:fldCharType="separate"/>
             </w:r>
             <w:r>
               <w:rPr>
                 <w:rStyle w:val="Hipervnculo"/>
                 <w:noProof/>
               </w:rPr>
-              <w:fldChar w:fldCharType="separate"/>
+              <w:t>2.1.1</w:t>
+            </w:r>
+            <w:r>
+              <w:rPr>
+                <w:rFonts w:asciiTheme="minorHAnsi" w:eastAsiaTheme="minorEastAsia" w:hAnsiTheme="minorHAnsi" w:cstheme="minorBidi"/>
+                <w:noProof/>
+                <w:szCs w:val="22"/>
+              </w:rPr>
+              <w:tab/>
             </w:r>
             <w:r>
               <w:rPr>
                 <w:rStyle w:val="Hipervnculo"/>
                 <w:noProof/>
               </w:rPr>
-              <w:t>2.1.1</w:t>
-            </w:r>
-            <w:r>
-              <w:rPr>
-                <w:rFonts w:asciiTheme="minorHAnsi" w:eastAsiaTheme="minorEastAsia" w:hAnsiTheme="minorHAnsi" w:cstheme="minorBidi"/>
-                <w:noProof/>
-                <w:szCs w:val="22"/>
+              <w:t>MIKROE-2026 (Hexiwear)</w:t>
+            </w:r>
+            <w:r>
+              <w:rPr>
+                <w:noProof/>
+                <w:webHidden/>
               </w:rPr>
               <w:tab/>
             </w:r>
             <w:r>
               <w:rPr>
-                <w:rStyle w:val="Hipervnculo"/>
-                <w:noProof/>
-              </w:rPr>
-              <w:t>MIKROE-2026 (Hexiwear)</w:t>
-            </w:r>
-            <w:r>
-              <w:rPr>
-                <w:noProof/>
-                <w:webHidden/>
-              </w:rPr>
-              <w:tab/>
-            </w:r>
-            <w:r>
-              <w:rPr>
                 <w:noProof/>
                 <w:webHidden/>
               </w:rPr>
@@ -1842,13 +1788,13 @@
               </w:rPr>
               <w:instrText xml:space="preserve"> PAGEREF _Toc40795237 \h </w:instrText>
             </w:r>
-            <w:r>
-              <w:rPr>
-                <w:noProof/>
-                <w:webHidden/>
-              </w:rPr>
-            </w:r>
           </w:ins>
+          <w:r>
+            <w:rPr>
+              <w:noProof/>
+              <w:webHidden/>
+            </w:rPr>
+          </w:r>
           <w:r>
             <w:rPr>
               <w:noProof/>
@@ -1927,45 +1873,39 @@
                 <w:rStyle w:val="Hipervnculo"/>
                 <w:noProof/>
               </w:rPr>
+              <w:fldChar w:fldCharType="separate"/>
             </w:r>
             <w:r>
               <w:rPr>
                 <w:rStyle w:val="Hipervnculo"/>
                 <w:noProof/>
               </w:rPr>
-              <w:fldChar w:fldCharType="separate"/>
+              <w:t>2.1.2</w:t>
+            </w:r>
+            <w:r>
+              <w:rPr>
+                <w:rFonts w:asciiTheme="minorHAnsi" w:eastAsiaTheme="minorEastAsia" w:hAnsiTheme="minorHAnsi" w:cstheme="minorBidi"/>
+                <w:noProof/>
+                <w:szCs w:val="22"/>
+              </w:rPr>
+              <w:tab/>
             </w:r>
             <w:r>
               <w:rPr>
                 <w:rStyle w:val="Hipervnculo"/>
                 <w:noProof/>
               </w:rPr>
-              <w:t>2.1.2</w:t>
-            </w:r>
-            <w:r>
-              <w:rPr>
-                <w:rFonts w:asciiTheme="minorHAnsi" w:eastAsiaTheme="minorEastAsia" w:hAnsiTheme="minorHAnsi" w:cstheme="minorBidi"/>
-                <w:noProof/>
-                <w:szCs w:val="22"/>
+              <w:t>SensorTag CC1350STK EU</w:t>
+            </w:r>
+            <w:r>
+              <w:rPr>
+                <w:noProof/>
+                <w:webHidden/>
               </w:rPr>
               <w:tab/>
             </w:r>
             <w:r>
               <w:rPr>
-                <w:rStyle w:val="Hipervnculo"/>
-                <w:noProof/>
-              </w:rPr>
-              <w:t>SensorTag CC1350STK EU</w:t>
-            </w:r>
-            <w:r>
-              <w:rPr>
-                <w:noProof/>
-                <w:webHidden/>
-              </w:rPr>
-              <w:tab/>
-            </w:r>
-            <w:r>
-              <w:rPr>
                 <w:noProof/>
                 <w:webHidden/>
               </w:rPr>
@@ -1978,13 +1918,13 @@
               </w:rPr>
               <w:instrText xml:space="preserve"> PAGEREF _Toc40795238 \h </w:instrText>
             </w:r>
-            <w:r>
-              <w:rPr>
-                <w:noProof/>
-                <w:webHidden/>
-              </w:rPr>
-            </w:r>
           </w:ins>
+          <w:r>
+            <w:rPr>
+              <w:noProof/>
+              <w:webHidden/>
+            </w:rPr>
+          </w:r>
           <w:r>
             <w:rPr>
               <w:noProof/>
@@ -2063,45 +2003,39 @@
                 <w:rStyle w:val="Hipervnculo"/>
                 <w:noProof/>
               </w:rPr>
+              <w:fldChar w:fldCharType="separate"/>
             </w:r>
             <w:r>
               <w:rPr>
                 <w:rStyle w:val="Hipervnculo"/>
                 <w:noProof/>
               </w:rPr>
-              <w:fldChar w:fldCharType="separate"/>
+              <w:t>2.1.3</w:t>
+            </w:r>
+            <w:r>
+              <w:rPr>
+                <w:rFonts w:asciiTheme="minorHAnsi" w:eastAsiaTheme="minorEastAsia" w:hAnsiTheme="minorHAnsi" w:cstheme="minorBidi"/>
+                <w:noProof/>
+                <w:szCs w:val="22"/>
+              </w:rPr>
+              <w:tab/>
             </w:r>
             <w:r>
               <w:rPr>
                 <w:rStyle w:val="Hipervnculo"/>
                 <w:noProof/>
               </w:rPr>
-              <w:t>2.1.3</w:t>
-            </w:r>
-            <w:r>
-              <w:rPr>
-                <w:rFonts w:asciiTheme="minorHAnsi" w:eastAsiaTheme="minorEastAsia" w:hAnsiTheme="minorHAnsi" w:cstheme="minorBidi"/>
-                <w:noProof/>
-                <w:szCs w:val="22"/>
+              <w:t>SensorTag CC3200STK - WIFIMK</w:t>
+            </w:r>
+            <w:r>
+              <w:rPr>
+                <w:noProof/>
+                <w:webHidden/>
               </w:rPr>
               <w:tab/>
             </w:r>
             <w:r>
               <w:rPr>
-                <w:rStyle w:val="Hipervnculo"/>
-                <w:noProof/>
-              </w:rPr>
-              <w:t>SensorTag CC3200STK - WIFIMK</w:t>
-            </w:r>
-            <w:r>
-              <w:rPr>
-                <w:noProof/>
-                <w:webHidden/>
-              </w:rPr>
-              <w:tab/>
-            </w:r>
-            <w:r>
-              <w:rPr>
                 <w:noProof/>
                 <w:webHidden/>
               </w:rPr>
@@ -2114,13 +2048,13 @@
               </w:rPr>
               <w:instrText xml:space="preserve"> PAGEREF _Toc40795239 \h </w:instrText>
             </w:r>
-            <w:r>
-              <w:rPr>
-                <w:noProof/>
-                <w:webHidden/>
-              </w:rPr>
-            </w:r>
           </w:ins>
+          <w:r>
+            <w:rPr>
+              <w:noProof/>
+              <w:webHidden/>
+            </w:rPr>
+          </w:r>
           <w:r>
             <w:rPr>
               <w:noProof/>
@@ -2199,45 +2133,39 @@
                 <w:rStyle w:val="Hipervnculo"/>
                 <w:noProof/>
               </w:rPr>
+              <w:fldChar w:fldCharType="separate"/>
             </w:r>
             <w:r>
               <w:rPr>
                 <w:rStyle w:val="Hipervnculo"/>
                 <w:noProof/>
               </w:rPr>
-              <w:fldChar w:fldCharType="separate"/>
+              <w:t>2.1.4</w:t>
+            </w:r>
+            <w:r>
+              <w:rPr>
+                <w:rFonts w:asciiTheme="minorHAnsi" w:eastAsiaTheme="minorEastAsia" w:hAnsiTheme="minorHAnsi" w:cstheme="minorBidi"/>
+                <w:noProof/>
+                <w:szCs w:val="22"/>
+              </w:rPr>
+              <w:tab/>
             </w:r>
             <w:r>
               <w:rPr>
                 <w:rStyle w:val="Hipervnculo"/>
                 <w:noProof/>
               </w:rPr>
-              <w:t>2.1.4</w:t>
-            </w:r>
-            <w:r>
-              <w:rPr>
-                <w:rFonts w:asciiTheme="minorHAnsi" w:eastAsiaTheme="minorEastAsia" w:hAnsiTheme="minorHAnsi" w:cstheme="minorBidi"/>
-                <w:noProof/>
-                <w:szCs w:val="22"/>
+              <w:t>STEVAL-WESU1</w:t>
+            </w:r>
+            <w:r>
+              <w:rPr>
+                <w:noProof/>
+                <w:webHidden/>
               </w:rPr>
               <w:tab/>
             </w:r>
             <w:r>
               <w:rPr>
-                <w:rStyle w:val="Hipervnculo"/>
-                <w:noProof/>
-              </w:rPr>
-              <w:t>STEVAL-WESU1</w:t>
-            </w:r>
-            <w:r>
-              <w:rPr>
-                <w:noProof/>
-                <w:webHidden/>
-              </w:rPr>
-              <w:tab/>
-            </w:r>
-            <w:r>
-              <w:rPr>
                 <w:noProof/>
                 <w:webHidden/>
               </w:rPr>
@@ -2250,13 +2178,13 @@
               </w:rPr>
               <w:instrText xml:space="preserve"> PAGEREF _Toc40795240 \h </w:instrText>
             </w:r>
-            <w:r>
-              <w:rPr>
-                <w:noProof/>
-                <w:webHidden/>
-              </w:rPr>
-            </w:r>
           </w:ins>
+          <w:r>
+            <w:rPr>
+              <w:noProof/>
+              <w:webHidden/>
+            </w:rPr>
+          </w:r>
           <w:r>
             <w:rPr>
               <w:noProof/>
@@ -2335,45 +2263,39 @@
                 <w:rStyle w:val="Hipervnculo"/>
                 <w:noProof/>
               </w:rPr>
+              <w:fldChar w:fldCharType="separate"/>
             </w:r>
             <w:r>
               <w:rPr>
                 <w:rStyle w:val="Hipervnculo"/>
                 <w:noProof/>
               </w:rPr>
-              <w:fldChar w:fldCharType="separate"/>
+              <w:t>2.1.5</w:t>
+            </w:r>
+            <w:r>
+              <w:rPr>
+                <w:rFonts w:asciiTheme="minorHAnsi" w:eastAsiaTheme="minorEastAsia" w:hAnsiTheme="minorHAnsi" w:cstheme="minorBidi"/>
+                <w:noProof/>
+                <w:szCs w:val="22"/>
+              </w:rPr>
+              <w:tab/>
             </w:r>
             <w:r>
               <w:rPr>
                 <w:rStyle w:val="Hipervnculo"/>
                 <w:noProof/>
               </w:rPr>
-              <w:t>2.1.5</w:t>
-            </w:r>
-            <w:r>
-              <w:rPr>
-                <w:rFonts w:asciiTheme="minorHAnsi" w:eastAsiaTheme="minorEastAsia" w:hAnsiTheme="minorHAnsi" w:cstheme="minorBidi"/>
-                <w:noProof/>
-                <w:szCs w:val="22"/>
+              <w:t>Tabla comparativa</w:t>
+            </w:r>
+            <w:r>
+              <w:rPr>
+                <w:noProof/>
+                <w:webHidden/>
               </w:rPr>
               <w:tab/>
             </w:r>
             <w:r>
               <w:rPr>
-                <w:rStyle w:val="Hipervnculo"/>
-                <w:noProof/>
-              </w:rPr>
-              <w:t>Tabla comparativa</w:t>
-            </w:r>
-            <w:r>
-              <w:rPr>
-                <w:noProof/>
-                <w:webHidden/>
-              </w:rPr>
-              <w:tab/>
-            </w:r>
-            <w:r>
-              <w:rPr>
                 <w:noProof/>
                 <w:webHidden/>
               </w:rPr>
@@ -2386,13 +2308,13 @@
               </w:rPr>
               <w:instrText xml:space="preserve"> PAGEREF _Toc40795241 \h </w:instrText>
             </w:r>
-            <w:r>
-              <w:rPr>
-                <w:noProof/>
-                <w:webHidden/>
-              </w:rPr>
-            </w:r>
           </w:ins>
+          <w:r>
+            <w:rPr>
+              <w:noProof/>
+              <w:webHidden/>
+            </w:rPr>
+          </w:r>
           <w:r>
             <w:rPr>
               <w:noProof/>
@@ -2471,45 +2393,39 @@
                 <w:rStyle w:val="Hipervnculo"/>
                 <w:noProof/>
               </w:rPr>
+              <w:fldChar w:fldCharType="separate"/>
             </w:r>
             <w:r>
               <w:rPr>
                 <w:rStyle w:val="Hipervnculo"/>
                 <w:noProof/>
               </w:rPr>
-              <w:fldChar w:fldCharType="separate"/>
+              <w:t>2.2</w:t>
+            </w:r>
+            <w:r>
+              <w:rPr>
+                <w:rFonts w:asciiTheme="minorHAnsi" w:eastAsiaTheme="minorEastAsia" w:hAnsiTheme="minorHAnsi" w:cstheme="minorBidi"/>
+                <w:noProof/>
+                <w:szCs w:val="22"/>
+              </w:rPr>
+              <w:tab/>
             </w:r>
             <w:r>
               <w:rPr>
                 <w:rStyle w:val="Hipervnculo"/>
                 <w:noProof/>
               </w:rPr>
-              <w:t>2.2</w:t>
-            </w:r>
-            <w:r>
-              <w:rPr>
-                <w:rFonts w:asciiTheme="minorHAnsi" w:eastAsiaTheme="minorEastAsia" w:hAnsiTheme="minorHAnsi" w:cstheme="minorBidi"/>
-                <w:noProof/>
-                <w:szCs w:val="22"/>
+              <w:t>Posibles soluciones software</w:t>
+            </w:r>
+            <w:r>
+              <w:rPr>
+                <w:noProof/>
+                <w:webHidden/>
               </w:rPr>
               <w:tab/>
             </w:r>
             <w:r>
               <w:rPr>
-                <w:rStyle w:val="Hipervnculo"/>
-                <w:noProof/>
-              </w:rPr>
-              <w:t>Posibles soluciones software</w:t>
-            </w:r>
-            <w:r>
-              <w:rPr>
-                <w:noProof/>
-                <w:webHidden/>
-              </w:rPr>
-              <w:tab/>
-            </w:r>
-            <w:r>
-              <w:rPr>
                 <w:noProof/>
                 <w:webHidden/>
               </w:rPr>
@@ -2522,13 +2438,13 @@
               </w:rPr>
               <w:instrText xml:space="preserve"> PAGEREF _Toc40795242 \h </w:instrText>
             </w:r>
-            <w:r>
-              <w:rPr>
-                <w:noProof/>
-                <w:webHidden/>
-              </w:rPr>
-            </w:r>
           </w:ins>
+          <w:r>
+            <w:rPr>
+              <w:noProof/>
+              <w:webHidden/>
+            </w:rPr>
+          </w:r>
           <w:r>
             <w:rPr>
               <w:noProof/>
@@ -2607,45 +2523,39 @@
                 <w:rStyle w:val="Hipervnculo"/>
                 <w:noProof/>
               </w:rPr>
+              <w:fldChar w:fldCharType="separate"/>
             </w:r>
             <w:r>
               <w:rPr>
                 <w:rStyle w:val="Hipervnculo"/>
                 <w:noProof/>
               </w:rPr>
-              <w:fldChar w:fldCharType="separate"/>
+              <w:t>2.2.1</w:t>
+            </w:r>
+            <w:r>
+              <w:rPr>
+                <w:rFonts w:asciiTheme="minorHAnsi" w:eastAsiaTheme="minorEastAsia" w:hAnsiTheme="minorHAnsi" w:cstheme="minorBidi"/>
+                <w:noProof/>
+                <w:szCs w:val="22"/>
+              </w:rPr>
+              <w:tab/>
             </w:r>
             <w:r>
               <w:rPr>
                 <w:rStyle w:val="Hipervnculo"/>
                 <w:noProof/>
               </w:rPr>
-              <w:t>2.2.1</w:t>
-            </w:r>
-            <w:r>
-              <w:rPr>
-                <w:rFonts w:asciiTheme="minorHAnsi" w:eastAsiaTheme="minorEastAsia" w:hAnsiTheme="minorHAnsi" w:cstheme="minorBidi"/>
-                <w:noProof/>
-                <w:szCs w:val="22"/>
+              <w:t>Android</w:t>
+            </w:r>
+            <w:r>
+              <w:rPr>
+                <w:noProof/>
+                <w:webHidden/>
               </w:rPr>
               <w:tab/>
             </w:r>
             <w:r>
               <w:rPr>
-                <w:rStyle w:val="Hipervnculo"/>
-                <w:noProof/>
-              </w:rPr>
-              <w:t>Android</w:t>
-            </w:r>
-            <w:r>
-              <w:rPr>
-                <w:noProof/>
-                <w:webHidden/>
-              </w:rPr>
-              <w:tab/>
-            </w:r>
-            <w:r>
-              <w:rPr>
                 <w:noProof/>
                 <w:webHidden/>
               </w:rPr>
@@ -2658,13 +2568,13 @@
               </w:rPr>
               <w:instrText xml:space="preserve"> PAGEREF _Toc40795243 \h </w:instrText>
             </w:r>
-            <w:r>
-              <w:rPr>
-                <w:noProof/>
-                <w:webHidden/>
-              </w:rPr>
-            </w:r>
           </w:ins>
+          <w:r>
+            <w:rPr>
+              <w:noProof/>
+              <w:webHidden/>
+            </w:rPr>
+          </w:r>
           <w:r>
             <w:rPr>
               <w:noProof/>
@@ -2743,45 +2653,39 @@
                 <w:rStyle w:val="Hipervnculo"/>
                 <w:noProof/>
               </w:rPr>
+              <w:fldChar w:fldCharType="separate"/>
             </w:r>
             <w:r>
               <w:rPr>
                 <w:rStyle w:val="Hipervnculo"/>
                 <w:noProof/>
               </w:rPr>
-              <w:fldChar w:fldCharType="separate"/>
+              <w:t>2.2.2</w:t>
+            </w:r>
+            <w:r>
+              <w:rPr>
+                <w:rFonts w:asciiTheme="minorHAnsi" w:eastAsiaTheme="minorEastAsia" w:hAnsiTheme="minorHAnsi" w:cstheme="minorBidi"/>
+                <w:noProof/>
+                <w:szCs w:val="22"/>
+              </w:rPr>
+              <w:tab/>
             </w:r>
             <w:r>
               <w:rPr>
                 <w:rStyle w:val="Hipervnculo"/>
                 <w:noProof/>
               </w:rPr>
-              <w:t>2.2.2</w:t>
-            </w:r>
-            <w:r>
-              <w:rPr>
-                <w:rFonts w:asciiTheme="minorHAnsi" w:eastAsiaTheme="minorEastAsia" w:hAnsiTheme="minorHAnsi" w:cstheme="minorBidi"/>
-                <w:noProof/>
-                <w:szCs w:val="22"/>
+              <w:t>iOS</w:t>
+            </w:r>
+            <w:r>
+              <w:rPr>
+                <w:noProof/>
+                <w:webHidden/>
               </w:rPr>
               <w:tab/>
             </w:r>
             <w:r>
               <w:rPr>
-                <w:rStyle w:val="Hipervnculo"/>
-                <w:noProof/>
-              </w:rPr>
-              <w:t>iOS</w:t>
-            </w:r>
-            <w:r>
-              <w:rPr>
-                <w:noProof/>
-                <w:webHidden/>
-              </w:rPr>
-              <w:tab/>
-            </w:r>
-            <w:r>
-              <w:rPr>
                 <w:noProof/>
                 <w:webHidden/>
               </w:rPr>
@@ -2794,13 +2698,13 @@
               </w:rPr>
               <w:instrText xml:space="preserve"> PAGEREF _Toc40795244 \h </w:instrText>
             </w:r>
-            <w:r>
-              <w:rPr>
-                <w:noProof/>
-                <w:webHidden/>
-              </w:rPr>
-            </w:r>
           </w:ins>
+          <w:r>
+            <w:rPr>
+              <w:noProof/>
+              <w:webHidden/>
+            </w:rPr>
+          </w:r>
           <w:r>
             <w:rPr>
               <w:noProof/>
@@ -2879,45 +2783,39 @@
                 <w:rStyle w:val="Hipervnculo"/>
                 <w:noProof/>
               </w:rPr>
+              <w:fldChar w:fldCharType="separate"/>
             </w:r>
             <w:r>
               <w:rPr>
                 <w:rStyle w:val="Hipervnculo"/>
                 <w:noProof/>
               </w:rPr>
-              <w:fldChar w:fldCharType="separate"/>
+              <w:t>2.2.3</w:t>
+            </w:r>
+            <w:r>
+              <w:rPr>
+                <w:rFonts w:asciiTheme="minorHAnsi" w:eastAsiaTheme="minorEastAsia" w:hAnsiTheme="minorHAnsi" w:cstheme="minorBidi"/>
+                <w:noProof/>
+                <w:szCs w:val="22"/>
+              </w:rPr>
+              <w:tab/>
             </w:r>
             <w:r>
               <w:rPr>
                 <w:rStyle w:val="Hipervnculo"/>
                 <w:noProof/>
               </w:rPr>
-              <w:t>2.2.3</w:t>
-            </w:r>
-            <w:r>
-              <w:rPr>
-                <w:rFonts w:asciiTheme="minorHAnsi" w:eastAsiaTheme="minorEastAsia" w:hAnsiTheme="minorHAnsi" w:cstheme="minorBidi"/>
-                <w:noProof/>
-                <w:szCs w:val="22"/>
+              <w:t>Otros sistemas operativos</w:t>
+            </w:r>
+            <w:r>
+              <w:rPr>
+                <w:noProof/>
+                <w:webHidden/>
               </w:rPr>
               <w:tab/>
             </w:r>
             <w:r>
               <w:rPr>
-                <w:rStyle w:val="Hipervnculo"/>
-                <w:noProof/>
-              </w:rPr>
-              <w:t>Otros sistemas operativos</w:t>
-            </w:r>
-            <w:r>
-              <w:rPr>
-                <w:noProof/>
-                <w:webHidden/>
-              </w:rPr>
-              <w:tab/>
-            </w:r>
-            <w:r>
-              <w:rPr>
                 <w:noProof/>
                 <w:webHidden/>
               </w:rPr>
@@ -2930,13 +2828,13 @@
               </w:rPr>
               <w:instrText xml:space="preserve"> PAGEREF _Toc40795245 \h </w:instrText>
             </w:r>
-            <w:r>
-              <w:rPr>
-                <w:noProof/>
-                <w:webHidden/>
-              </w:rPr>
-            </w:r>
           </w:ins>
+          <w:r>
+            <w:rPr>
+              <w:noProof/>
+              <w:webHidden/>
+            </w:rPr>
+          </w:r>
           <w:r>
             <w:rPr>
               <w:noProof/>
@@ -3015,45 +2913,39 @@
                 <w:rStyle w:val="Hipervnculo"/>
                 <w:noProof/>
               </w:rPr>
+              <w:fldChar w:fldCharType="separate"/>
             </w:r>
             <w:r>
               <w:rPr>
                 <w:rStyle w:val="Hipervnculo"/>
                 <w:noProof/>
               </w:rPr>
-              <w:fldChar w:fldCharType="separate"/>
+              <w:t>2.3</w:t>
+            </w:r>
+            <w:r>
+              <w:rPr>
+                <w:rFonts w:asciiTheme="minorHAnsi" w:eastAsiaTheme="minorEastAsia" w:hAnsiTheme="minorHAnsi" w:cstheme="minorBidi"/>
+                <w:noProof/>
+                <w:szCs w:val="22"/>
+              </w:rPr>
+              <w:tab/>
             </w:r>
             <w:r>
               <w:rPr>
                 <w:rStyle w:val="Hipervnculo"/>
                 <w:noProof/>
               </w:rPr>
-              <w:t>2.3</w:t>
-            </w:r>
-            <w:r>
-              <w:rPr>
-                <w:rFonts w:asciiTheme="minorHAnsi" w:eastAsiaTheme="minorEastAsia" w:hAnsiTheme="minorHAnsi" w:cstheme="minorBidi"/>
-                <w:noProof/>
-                <w:szCs w:val="22"/>
+              <w:t>Descripción de la solución adoptada</w:t>
+            </w:r>
+            <w:r>
+              <w:rPr>
+                <w:noProof/>
+                <w:webHidden/>
               </w:rPr>
               <w:tab/>
             </w:r>
             <w:r>
               <w:rPr>
-                <w:rStyle w:val="Hipervnculo"/>
-                <w:noProof/>
-              </w:rPr>
-              <w:t>Descripción de la solución adoptada</w:t>
-            </w:r>
-            <w:r>
-              <w:rPr>
-                <w:noProof/>
-                <w:webHidden/>
-              </w:rPr>
-              <w:tab/>
-            </w:r>
-            <w:r>
-              <w:rPr>
                 <w:noProof/>
                 <w:webHidden/>
               </w:rPr>
@@ -3066,13 +2958,13 @@
               </w:rPr>
               <w:instrText xml:space="preserve"> PAGEREF _Toc40795246 \h </w:instrText>
             </w:r>
-            <w:r>
-              <w:rPr>
-                <w:noProof/>
-                <w:webHidden/>
-              </w:rPr>
-            </w:r>
           </w:ins>
+          <w:r>
+            <w:rPr>
+              <w:noProof/>
+              <w:webHidden/>
+            </w:rPr>
+          </w:r>
           <w:r>
             <w:rPr>
               <w:noProof/>
@@ -3151,45 +3043,39 @@
                 <w:rStyle w:val="Hipervnculo"/>
                 <w:noProof/>
               </w:rPr>
+              <w:fldChar w:fldCharType="separate"/>
             </w:r>
             <w:r>
               <w:rPr>
                 <w:rStyle w:val="Hipervnculo"/>
                 <w:noProof/>
               </w:rPr>
-              <w:fldChar w:fldCharType="separate"/>
+              <w:t>2.3.1</w:t>
+            </w:r>
+            <w:r>
+              <w:rPr>
+                <w:rFonts w:asciiTheme="minorHAnsi" w:eastAsiaTheme="minorEastAsia" w:hAnsiTheme="minorHAnsi" w:cstheme="minorBidi"/>
+                <w:noProof/>
+                <w:szCs w:val="22"/>
+              </w:rPr>
+              <w:tab/>
             </w:r>
             <w:r>
               <w:rPr>
                 <w:rStyle w:val="Hipervnculo"/>
                 <w:noProof/>
               </w:rPr>
-              <w:t>2.3.1</w:t>
-            </w:r>
-            <w:r>
-              <w:rPr>
-                <w:rFonts w:asciiTheme="minorHAnsi" w:eastAsiaTheme="minorEastAsia" w:hAnsiTheme="minorHAnsi" w:cstheme="minorBidi"/>
-                <w:noProof/>
-                <w:szCs w:val="22"/>
+              <w:t>Hardware</w:t>
+            </w:r>
+            <w:r>
+              <w:rPr>
+                <w:noProof/>
+                <w:webHidden/>
               </w:rPr>
               <w:tab/>
             </w:r>
             <w:r>
               <w:rPr>
-                <w:rStyle w:val="Hipervnculo"/>
-                <w:noProof/>
-              </w:rPr>
-              <w:t>Hardware</w:t>
-            </w:r>
-            <w:r>
-              <w:rPr>
-                <w:noProof/>
-                <w:webHidden/>
-              </w:rPr>
-              <w:tab/>
-            </w:r>
-            <w:r>
-              <w:rPr>
                 <w:noProof/>
                 <w:webHidden/>
               </w:rPr>
@@ -3202,13 +3088,13 @@
               </w:rPr>
               <w:instrText xml:space="preserve"> PAGEREF _Toc40795247 \h </w:instrText>
             </w:r>
-            <w:r>
-              <w:rPr>
-                <w:noProof/>
-                <w:webHidden/>
-              </w:rPr>
-            </w:r>
           </w:ins>
+          <w:r>
+            <w:rPr>
+              <w:noProof/>
+              <w:webHidden/>
+            </w:rPr>
+          </w:r>
           <w:r>
             <w:rPr>
               <w:noProof/>
@@ -3287,45 +3173,39 @@
                 <w:rStyle w:val="Hipervnculo"/>
                 <w:noProof/>
               </w:rPr>
+              <w:fldChar w:fldCharType="separate"/>
             </w:r>
             <w:r>
               <w:rPr>
                 <w:rStyle w:val="Hipervnculo"/>
                 <w:noProof/>
               </w:rPr>
-              <w:fldChar w:fldCharType="separate"/>
+              <w:t>2.3.2</w:t>
+            </w:r>
+            <w:r>
+              <w:rPr>
+                <w:rFonts w:asciiTheme="minorHAnsi" w:eastAsiaTheme="minorEastAsia" w:hAnsiTheme="minorHAnsi" w:cstheme="minorBidi"/>
+                <w:noProof/>
+                <w:szCs w:val="22"/>
+              </w:rPr>
+              <w:tab/>
             </w:r>
             <w:r>
               <w:rPr>
                 <w:rStyle w:val="Hipervnculo"/>
                 <w:noProof/>
               </w:rPr>
-              <w:t>2.3.2</w:t>
-            </w:r>
-            <w:r>
-              <w:rPr>
-                <w:rFonts w:asciiTheme="minorHAnsi" w:eastAsiaTheme="minorEastAsia" w:hAnsiTheme="minorHAnsi" w:cstheme="minorBidi"/>
-                <w:noProof/>
-                <w:szCs w:val="22"/>
+              <w:t>Software</w:t>
+            </w:r>
+            <w:r>
+              <w:rPr>
+                <w:noProof/>
+                <w:webHidden/>
               </w:rPr>
               <w:tab/>
             </w:r>
             <w:r>
               <w:rPr>
-                <w:rStyle w:val="Hipervnculo"/>
-                <w:noProof/>
-              </w:rPr>
-              <w:t>Software</w:t>
-            </w:r>
-            <w:r>
-              <w:rPr>
-                <w:noProof/>
-                <w:webHidden/>
-              </w:rPr>
-              <w:tab/>
-            </w:r>
-            <w:r>
-              <w:rPr>
                 <w:noProof/>
                 <w:webHidden/>
               </w:rPr>
@@ -3338,13 +3218,13 @@
               </w:rPr>
               <w:instrText xml:space="preserve"> PAGEREF _Toc40795248 \h </w:instrText>
             </w:r>
-            <w:r>
-              <w:rPr>
-                <w:noProof/>
-                <w:webHidden/>
-              </w:rPr>
-            </w:r>
           </w:ins>
+          <w:r>
+            <w:rPr>
+              <w:noProof/>
+              <w:webHidden/>
+            </w:rPr>
+          </w:r>
           <w:r>
             <w:rPr>
               <w:noProof/>
@@ -3413,11 +3293,6 @@
               <w:rPr>
                 <w:rStyle w:val="Hipervnculo"/>
               </w:rPr>
-            </w:r>
-            <w:r>
-              <w:rPr>
-                <w:rStyle w:val="Hipervnculo"/>
-              </w:rPr>
               <w:fldChar w:fldCharType="separate"/>
             </w:r>
             <w:r>
@@ -3459,12 +3334,12 @@
               </w:rPr>
               <w:instrText xml:space="preserve"> PAGEREF _Toc40795249 \h </w:instrText>
             </w:r>
-            <w:r>
-              <w:rPr>
-                <w:webHidden/>
-              </w:rPr>
-            </w:r>
           </w:ins>
+          <w:r>
+            <w:rPr>
+              <w:webHidden/>
+            </w:rPr>
+          </w:r>
           <w:r>
             <w:rPr>
               <w:webHidden/>
@@ -3529,11 +3404,6 @@
               <w:rPr>
                 <w:rStyle w:val="Hipervnculo"/>
               </w:rPr>
-            </w:r>
-            <w:r>
-              <w:rPr>
-                <w:rStyle w:val="Hipervnculo"/>
-              </w:rPr>
               <w:fldChar w:fldCharType="separate"/>
             </w:r>
             <w:r>
@@ -3575,12 +3445,12 @@
               </w:rPr>
               <w:instrText xml:space="preserve"> PAGEREF _Toc40795250 \h </w:instrText>
             </w:r>
-            <w:r>
-              <w:rPr>
-                <w:webHidden/>
-              </w:rPr>
-            </w:r>
           </w:ins>
+          <w:r>
+            <w:rPr>
+              <w:webHidden/>
+            </w:rPr>
+          </w:r>
           <w:r>
             <w:rPr>
               <w:webHidden/>
@@ -13486,14 +13356,24 @@
       </w:ins>
       <w:ins w:id="583" w:author="DIEGO PÉREZ LAVARÍAS" w:date="2020-05-19T16:08:00Z">
         <w:r>
-          <w:t>s cada uno, mínimo) es que se obtienen diversas fuentes y por tanto hay que elegir. Para esto es normal que se utilice un Filtro de Kalman.</w:t>
-        </w:r>
-      </w:ins>
-    </w:p>
-    <w:p>
-      <w:pPr>
-        <w:rPr>
-          <w:ins w:id="584" w:author="DIEGO PÉREZ LAVARÍAS" w:date="2020-05-19T16:08:00Z"/>
+          <w:t xml:space="preserve">s cada uno, mínimo) es que se obtienen diversas fuentes y por tanto hay que elegir. Para </w:t>
+        </w:r>
+      </w:ins>
+      <w:ins w:id="584" w:author="DIEGO PÉREZ LAVARÍAS" w:date="2020-05-20T15:53:00Z">
+        <w:r>
+          <w:t xml:space="preserve">solventar </w:t>
+        </w:r>
+      </w:ins>
+      <w:ins w:id="585" w:author="DIEGO PÉREZ LAVARÍAS" w:date="2020-05-19T16:08:00Z">
+        <w:r>
+          <w:t>esto es normal que se utilice un Filtro de Kalman.</w:t>
+        </w:r>
+      </w:ins>
+    </w:p>
+    <w:p>
+      <w:pPr>
+        <w:rPr>
+          <w:ins w:id="586" w:author="DIEGO PÉREZ LAVARÍAS" w:date="2020-05-19T16:08:00Z"/>
         </w:rPr>
       </w:pPr>
     </w:p>
@@ -13501,10 +13381,10 @@
       <w:pPr>
         <w:pStyle w:val="Ttulo3"/>
         <w:rPr>
-          <w:ins w:id="585" w:author="DIEGO PÉREZ LAVARÍAS" w:date="2020-05-19T16:08:00Z"/>
-        </w:rPr>
-      </w:pPr>
-      <w:ins w:id="586" w:author="DIEGO PÉREZ LAVARÍAS" w:date="2020-05-19T16:08:00Z">
+          <w:ins w:id="587" w:author="DIEGO PÉREZ LAVARÍAS" w:date="2020-05-19T16:08:00Z"/>
+        </w:rPr>
+      </w:pPr>
+      <w:ins w:id="588" w:author="DIEGO PÉREZ LAVARÍAS" w:date="2020-05-19T16:08:00Z">
         <w:r>
           <w:t>Filtro de Kalman</w:t>
         </w:r>
@@ -13513,29 +13393,115 @@
     <w:p>
       <w:pPr>
         <w:rPr>
-          <w:ins w:id="587" w:author="DIEGO PÉREZ LAVARÍAS" w:date="2020-05-19T16:10:00Z"/>
-        </w:rPr>
-      </w:pPr>
-      <w:ins w:id="588" w:author="DIEGO PÉREZ LAVARÍAS" w:date="2020-05-19T16:08:00Z">
+          <w:ins w:id="589" w:author="DIEGO PÉREZ LAVARÍAS" w:date="2020-05-20T15:59:00Z"/>
+        </w:rPr>
+      </w:pPr>
+      <w:ins w:id="590" w:author="DIEGO PÉREZ LAVARÍAS" w:date="2020-05-19T16:08:00Z">
         <w:r>
           <w:t>El Filtro de Kalman es un algoritmo (desarrollado por</w:t>
         </w:r>
       </w:ins>
-      <w:ins w:id="589" w:author="DIEGO PÉREZ LAVARÍAS" w:date="2020-05-19T16:09:00Z">
-        <w:r>
-          <w:t xml:space="preserve"> R. E. Kalman en 1960) cuya utilidad es la de identificar el estado oculto de un sistema a partir de datos previamente medidos. </w:t>
-        </w:r>
-      </w:ins>
-      <w:ins w:id="590" w:author="DIEGO PÉREZ LAVARÍAS" w:date="2020-05-19T16:10:00Z">
-        <w:r>
-          <w:t>Con esto, se puede realizar la tarea de filtrar y la de predecir sistemas lineales.</w:t>
-        </w:r>
-      </w:ins>
-    </w:p>
-    <w:p>
-      <w:pPr>
-        <w:rPr>
-          <w:ins w:id="591" w:author="DIEGO PÉREZ LAVARÍAS" w:date="2020-05-19T16:10:00Z"/>
+      <w:ins w:id="591" w:author="DIEGO PÉREZ LAVARÍAS" w:date="2020-05-19T16:09:00Z">
+        <w:r>
+          <w:t xml:space="preserve"> R. E. Kalman en 1960) cuya utilidad </w:t>
+        </w:r>
+      </w:ins>
+      <w:ins w:id="592" w:author="DIEGO PÉREZ LAVARÍAS" w:date="2020-05-20T15:57:00Z">
+        <w:r>
+          <w:t xml:space="preserve">es la de estimar variables de estado no observables partiendo de variables </w:t>
+        </w:r>
+      </w:ins>
+      <w:ins w:id="593" w:author="DIEGO PÉREZ LAVARÍAS" w:date="2020-05-20T15:58:00Z">
+        <w:r>
+          <w:t xml:space="preserve">previamente </w:t>
+        </w:r>
+      </w:ins>
+      <w:ins w:id="594" w:author="DIEGO PÉREZ LAVARÍAS" w:date="2020-05-20T15:57:00Z">
+        <w:r>
+          <w:t>medidas.</w:t>
+        </w:r>
+      </w:ins>
+      <w:ins w:id="595" w:author="DIEGO PÉREZ LAVARÍAS" w:date="2020-05-20T15:58:00Z">
+        <w:r>
+          <w:t xml:space="preserve"> Para ello, requiere dos tipos de ecuaciones: las que relacionan las variables de estado con las observables (ec. principales) y las q</w:t>
+        </w:r>
+      </w:ins>
+      <w:ins w:id="596" w:author="DIEGO PÉREZ LAVARÍAS" w:date="2020-05-20T15:59:00Z">
+        <w:r>
+          <w:t>ue determinan la estructura temporal del estado (ec. de estado).</w:t>
+        </w:r>
+      </w:ins>
+    </w:p>
+    <w:p>
+      <w:pPr>
+        <w:rPr>
+          <w:ins w:id="597" w:author="DIEGO PÉREZ LAVARÍAS" w:date="2020-05-20T16:02:00Z"/>
+        </w:rPr>
+      </w:pPr>
+      <w:ins w:id="598" w:author="DIEGO PÉREZ LAVARÍAS" w:date="2020-05-20T16:01:00Z">
+        <w:r>
+          <w:t xml:space="preserve">Las estimaciones del estado se realizan </w:t>
+        </w:r>
+      </w:ins>
+      <w:ins w:id="599" w:author="DIEGO PÉREZ LAVARÍAS" w:date="2020-05-20T16:02:00Z">
+        <w:r>
+          <w:t>de acuerdo con</w:t>
+        </w:r>
+      </w:ins>
+      <w:ins w:id="600" w:author="DIEGO PÉREZ LAVARÍAS" w:date="2020-05-20T16:01:00Z">
+        <w:r>
+          <w:t xml:space="preserve"> la dinámica de ellas mismas (dimensión temporal) así como de las mediciones que se van obten</w:t>
+        </w:r>
+      </w:ins>
+      <w:ins w:id="601" w:author="DIEGO PÉREZ LAVARÍAS" w:date="2020-05-20T16:02:00Z">
+        <w:r>
+          <w:t>iendo (dimensión transversal). Por tanto, la dinámica se resume en:</w:t>
+        </w:r>
+      </w:ins>
+    </w:p>
+    <w:p>
+      <w:pPr>
+        <w:pStyle w:val="Prrafodelista"/>
+        <w:numPr>
+          <w:ilvl w:val="0"/>
+          <w:numId w:val="17"/>
+        </w:numPr>
+        <w:rPr>
+          <w:ins w:id="602" w:author="DIEGO PÉREZ LAVARÍAS" w:date="2020-05-20T16:02:00Z"/>
+        </w:rPr>
+      </w:pPr>
+      <w:ins w:id="603" w:author="DIEGO PÉREZ LAVARÍAS" w:date="2020-05-20T16:02:00Z">
+        <w:r>
+          <w:t>Estimar las variables de estado utilizando su misma dinámica (predicción).</w:t>
+        </w:r>
+      </w:ins>
+    </w:p>
+    <w:p>
+      <w:pPr>
+        <w:pStyle w:val="Prrafodelista"/>
+        <w:numPr>
+          <w:ilvl w:val="0"/>
+          <w:numId w:val="17"/>
+        </w:numPr>
+        <w:rPr>
+          <w:ins w:id="604" w:author="DIEGO PÉREZ LAVARÍAS" w:date="2020-05-20T16:03:00Z"/>
+        </w:rPr>
+      </w:pPr>
+      <w:ins w:id="605" w:author="DIEGO PÉREZ LAVARÍAS" w:date="2020-05-20T16:02:00Z">
+        <w:r>
+          <w:t xml:space="preserve">Mejorar esa estimación utilizando la información obtenida </w:t>
+        </w:r>
+      </w:ins>
+      <w:ins w:id="606" w:author="DIEGO PÉREZ LAVARÍAS" w:date="2020-05-20T16:03:00Z">
+        <w:r>
+          <w:t>en las variables observables (corrección).</w:t>
+        </w:r>
+      </w:ins>
+    </w:p>
+    <w:p>
+      <w:pPr>
+        <w:rPr>
+          <w:ins w:id="607" w:author="DIEGO PÉREZ LAVARÍAS" w:date="2020-05-20T16:06:00Z"/>
         </w:rPr>
       </w:pPr>
     </w:p>
@@ -13543,19 +13509,108 @@
       <w:pPr>
         <w:jc w:val="center"/>
         <w:rPr>
-          <w:ins w:id="592" w:author="DIEGO PÉREZ LAVARÍAS" w:date="2020-05-19T15:58:00Z"/>
+          <w:ins w:id="608" w:author="DIEGO PÉREZ LAVARÍAS" w:date="2020-05-20T16:06:00Z"/>
+        </w:rPr>
+      </w:pPr>
+      <w:ins w:id="609" w:author="DIEGO PÉREZ LAVARÍAS" w:date="2020-05-20T16:06:00Z">
+        <w:r>
+          <w:rPr>
+            <w:noProof/>
+          </w:rPr>
+          <w:drawing>
+            <wp:inline distT="0" distB="0" distL="0" distR="0" wp14:anchorId="05115A24" wp14:editId="0DB5D986">
+              <wp:extent cx="4401164" cy="2152950"/>
+              <wp:effectExtent l="0" t="0" r="0" b="0"/>
+              <wp:docPr id="17" name="Imagen 17"/>
+              <wp:cNvGraphicFramePr>
+                <a:graphicFrameLocks xmlns:a="http://schemas.openxmlformats.org/drawingml/2006/main" noChangeAspect="1"/>
+              </wp:cNvGraphicFramePr>
+              <a:graphic xmlns:a="http://schemas.openxmlformats.org/drawingml/2006/main">
+                <a:graphicData uri="http://schemas.openxmlformats.org/drawingml/2006/picture">
+                  <pic:pic xmlns:pic="http://schemas.openxmlformats.org/drawingml/2006/picture">
+                    <pic:nvPicPr>
+                      <pic:cNvPr id="17" name="captura.png"/>
+                      <pic:cNvPicPr/>
+                    </pic:nvPicPr>
+                    <pic:blipFill>
+                      <a:blip r:embed="rId34">
+                        <a:extLst>
+                          <a:ext uri="{28A0092B-C50C-407E-A947-70E740481C1C}">
+                            <a14:useLocalDpi xmlns:a14="http://schemas.microsoft.com/office/drawing/2010/main" val="0"/>
+                          </a:ext>
+                        </a:extLst>
+                      </a:blip>
+                      <a:stretch>
+                        <a:fillRect/>
+                      </a:stretch>
+                    </pic:blipFill>
+                    <pic:spPr>
+                      <a:xfrm>
+                        <a:off x="0" y="0"/>
+                        <a:ext cx="4401164" cy="2152950"/>
+                      </a:xfrm>
+                      <a:prstGeom prst="rect">
+                        <a:avLst/>
+                      </a:prstGeom>
+                    </pic:spPr>
+                  </pic:pic>
+                </a:graphicData>
+              </a:graphic>
+            </wp:inline>
+          </w:drawing>
+        </w:r>
+      </w:ins>
+    </w:p>
+    <w:p>
+      <w:pPr>
+        <w:jc w:val="center"/>
+        <w:rPr>
+          <w:ins w:id="610" w:author="DIEGO PÉREZ LAVARÍAS" w:date="2020-05-20T16:08:00Z"/>
           <w:b/>
           <w:bCs/>
           <w:sz w:val="18"/>
           <w:szCs w:val="20"/>
         </w:rPr>
       </w:pPr>
+      <w:ins w:id="611" w:author="DIEGO PÉREZ LAVARÍAS" w:date="2020-05-20T16:06:00Z">
+        <w:r>
+          <w:rPr>
+            <w:b/>
+            <w:bCs/>
+            <w:sz w:val="18"/>
+            <w:szCs w:val="20"/>
+          </w:rPr>
+          <w:t>Figura</w:t>
+        </w:r>
+      </w:ins>
+      <w:ins w:id="612" w:author="DIEGO PÉREZ LAVARÍAS" w:date="2020-05-20T16:07:00Z">
+        <w:r>
+          <w:rPr>
+            <w:b/>
+            <w:bCs/>
+            <w:sz w:val="18"/>
+            <w:szCs w:val="20"/>
+          </w:rPr>
+          <w:t xml:space="preserve"> 3.2. Ciclo del filtro de Kalman (</w:t>
+        </w:r>
+      </w:ins>
+      <w:ins w:id="613" w:author="DIEGO PÉREZ LAVARÍAS" w:date="2020-05-20T16:08:00Z">
+        <w:r>
+          <w:rPr>
+            <w:b/>
+            <w:bCs/>
+            <w:sz w:val="18"/>
+            <w:szCs w:val="20"/>
+          </w:rPr>
+          <w:t>18)</w:t>
+        </w:r>
+      </w:ins>
     </w:p>
     <w:p>
       <w:pPr>
         <w:jc w:val="center"/>
         <w:rPr>
-          <w:ins w:id="593" w:author="DIEGO PÉREZ LAVARÍAS" w:date="2020-05-19T15:58:00Z"/>
+          <w:ins w:id="614" w:author="DIEGO PÉREZ LAVARÍAS" w:date="2020-05-20T16:08:00Z"/>
           <w:b/>
           <w:bCs/>
           <w:sz w:val="18"/>
@@ -13565,21 +13620,449 @@
     </w:p>
     <w:p>
       <w:pPr>
+        <w:jc w:val="left"/>
+        <w:rPr>
+          <w:ins w:id="615" w:author="DIEGO PÉREZ LAVARÍAS" w:date="2020-05-20T16:10:00Z"/>
+          <w:szCs w:val="22"/>
+        </w:rPr>
+      </w:pPr>
+      <w:ins w:id="616" w:author="DIEGO PÉREZ LAVARÍAS" w:date="2020-05-20T16:08:00Z">
+        <w:r>
+          <w:rPr>
+            <w:szCs w:val="22"/>
+          </w:rPr>
+          <w:t>Un aspecto interesante de este Filtr</w:t>
+        </w:r>
+      </w:ins>
+      <w:ins w:id="617" w:author="DIEGO PÉREZ LAVARÍAS" w:date="2020-05-20T16:09:00Z">
+        <w:r>
+          <w:rPr>
+            <w:szCs w:val="22"/>
+          </w:rPr>
+          <w:t>o es su característica de recursividad. La estimación de las variables de estado no requiere que se almacenen los datos anteriores para volverlos a procesar</w:t>
+        </w:r>
+      </w:ins>
+      <w:ins w:id="618" w:author="DIEGO PÉREZ LAVARÍAS" w:date="2020-05-20T16:10:00Z">
+        <w:r>
+          <w:rPr>
+            <w:szCs w:val="22"/>
+          </w:rPr>
+          <w:t xml:space="preserve"> con la llegada de nuevas muestras.</w:t>
+        </w:r>
+      </w:ins>
+    </w:p>
+    <w:p>
+      <w:pPr>
+        <w:jc w:val="left"/>
+        <w:rPr>
+          <w:ins w:id="619" w:author="DIEGO PÉREZ LAVARÍAS" w:date="2020-05-20T16:11:00Z"/>
+          <w:szCs w:val="22"/>
+        </w:rPr>
+      </w:pPr>
+      <w:ins w:id="620" w:author="DIEGO PÉREZ LAVARÍAS" w:date="2020-05-20T16:10:00Z">
+        <w:r>
+          <w:rPr>
+            <w:szCs w:val="22"/>
+          </w:rPr>
+          <w:t>Tiene numerosas aplicaciones, como la gu</w:t>
+        </w:r>
+      </w:ins>
+      <w:ins w:id="621" w:author="DIEGO PÉREZ LAVARÍAS" w:date="2020-05-20T16:11:00Z">
+        <w:r>
+          <w:rPr>
+            <w:szCs w:val="22"/>
+          </w:rPr>
+          <w:t>ía y navegación de vehículos, especialmente espaciales, además de campos como la econometría y procesado de señal.</w:t>
+        </w:r>
+      </w:ins>
+    </w:p>
+    <w:p>
+      <w:pPr>
+        <w:jc w:val="left"/>
+        <w:rPr>
+          <w:ins w:id="622" w:author="DIEGO PÉREZ LAVARÍAS" w:date="2020-05-20T16:11:00Z"/>
+          <w:szCs w:val="22"/>
+        </w:rPr>
+      </w:pPr>
+    </w:p>
+    <w:p>
+      <w:pPr>
+        <w:jc w:val="left"/>
+        <w:rPr>
+          <w:ins w:id="623" w:author="DIEGO PÉREZ LAVARÍAS" w:date="2020-05-20T16:11:00Z"/>
+          <w:szCs w:val="22"/>
+        </w:rPr>
+      </w:pPr>
+    </w:p>
+    <w:p>
+      <w:pPr>
+        <w:jc w:val="left"/>
+        <w:rPr>
+          <w:ins w:id="624" w:author="DIEGO PÉREZ LAVARÍAS" w:date="2020-05-20T16:11:00Z"/>
+          <w:szCs w:val="22"/>
+        </w:rPr>
+      </w:pPr>
+    </w:p>
+    <w:p>
+      <w:pPr>
+        <w:jc w:val="left"/>
+        <w:rPr>
+          <w:ins w:id="625" w:author="DIEGO PÉREZ LAVARÍAS" w:date="2020-05-20T16:11:00Z"/>
+          <w:szCs w:val="22"/>
+        </w:rPr>
+      </w:pPr>
+    </w:p>
+    <w:p>
+      <w:pPr>
+        <w:pStyle w:val="Ttulo3"/>
+        <w:rPr>
+          <w:ins w:id="626" w:author="DIEGO PÉREZ LAVARÍAS" w:date="2020-05-20T16:12:00Z"/>
+        </w:rPr>
+      </w:pPr>
+      <w:ins w:id="627" w:author="DIEGO PÉREZ LAVARÍAS" w:date="2020-05-20T16:12:00Z">
+        <w:r>
+          <w:t>Algoritmo de Madgwick</w:t>
+        </w:r>
+      </w:ins>
+    </w:p>
+    <w:p>
+      <w:pPr>
+        <w:rPr>
+          <w:ins w:id="628" w:author="DIEGO PÉREZ LAVARÍAS" w:date="2020-05-20T16:14:00Z"/>
+        </w:rPr>
+      </w:pPr>
+      <w:ins w:id="629" w:author="DIEGO PÉREZ LAVARÍAS" w:date="2020-05-20T16:12:00Z">
+        <w:r>
+          <w:t xml:space="preserve">Este algoritmo trata de un paso más a la idea del Filtro de Kalman para su aplicación en IMU y </w:t>
+        </w:r>
+      </w:ins>
+      <w:ins w:id="630" w:author="DIEGO PÉREZ LAVARÍAS" w:date="2020-05-20T16:13:00Z">
+        <w:r>
+          <w:t>AHRS</w:t>
+        </w:r>
+      </w:ins>
+      <w:ins w:id="631" w:author="DIEGO PÉREZ LAVARÍAS" w:date="2020-05-20T16:12:00Z">
+        <w:r>
+          <w:t>.</w:t>
+        </w:r>
+      </w:ins>
+      <w:ins w:id="632" w:author="DIEGO PÉREZ LAVARÍAS" w:date="2020-05-20T16:13:00Z">
+        <w:r>
+          <w:t xml:space="preserve"> Toma su nombre de su autor, Sebastian O.H. Madgwick (</w:t>
+        </w:r>
+      </w:ins>
+      <w:ins w:id="633" w:author="DIEGO PÉREZ LAVARÍAS" w:date="2020-05-20T16:28:00Z">
+        <w:r>
+          <w:t>investigador de la Universidad de Bristol</w:t>
+        </w:r>
+      </w:ins>
+      <w:ins w:id="634" w:author="DIEGO PÉREZ LAVARÍAS" w:date="2020-05-20T16:13:00Z">
+        <w:r>
+          <w:t xml:space="preserve">) y utiliza el cuaternión como método para representar la orientación. Esto soluciona problemas </w:t>
+        </w:r>
+      </w:ins>
+      <w:ins w:id="635" w:author="DIEGO PÉREZ LAVARÍAS" w:date="2020-05-20T16:14:00Z">
+        <w:r>
+          <w:t>en la representación que veremos en el apartado siguiente.</w:t>
+        </w:r>
+      </w:ins>
+    </w:p>
+    <w:p>
+      <w:pPr>
+        <w:rPr>
+          <w:ins w:id="636" w:author="DIEGO PÉREZ LAVARÍAS" w:date="2020-05-20T16:15:00Z"/>
+        </w:rPr>
+      </w:pPr>
+      <w:ins w:id="637" w:author="DIEGO PÉREZ LAVARÍAS" w:date="2020-05-20T16:14:00Z">
+        <w:r>
+          <w:t xml:space="preserve">Este </w:t>
+        </w:r>
+      </w:ins>
+      <w:ins w:id="638" w:author="DIEGO PÉREZ LAVARÍAS" w:date="2020-05-20T16:16:00Z">
+        <w:r>
+          <w:t>método</w:t>
+        </w:r>
+      </w:ins>
+      <w:ins w:id="639" w:author="DIEGO PÉREZ LAVARÍAS" w:date="2020-05-20T16:14:00Z">
+        <w:r>
+          <w:t xml:space="preserve"> nos ofrece buenos resultados gracias a ese uso del cuaternión que hemos comentado y está optimizado para su </w:t>
+        </w:r>
+      </w:ins>
+      <w:ins w:id="640" w:author="DIEGO PÉREZ LAVARÍAS" w:date="2020-05-20T16:15:00Z">
+        <w:r>
+          <w:t xml:space="preserve">implementación en microcontroladores de pequeñas prestaciones, además de estar ideado para su uso con AHRS </w:t>
+        </w:r>
+        <w:r>
+          <w:t>con 9 grados de medición, como es nuestro caso.</w:t>
+        </w:r>
+      </w:ins>
+    </w:p>
+    <w:p>
+      <w:pPr>
+        <w:rPr>
+          <w:ins w:id="641" w:author="DIEGO PÉREZ LAVARÍAS" w:date="2020-05-19T16:10:00Z"/>
+        </w:rPr>
+      </w:pPr>
+      <w:ins w:id="642" w:author="DIEGO PÉREZ LAVARÍAS" w:date="2020-05-20T16:15:00Z">
+        <w:r>
+          <w:t>Los bene</w:t>
+        </w:r>
+      </w:ins>
+      <w:ins w:id="643" w:author="DIEGO PÉREZ LAVARÍAS" w:date="2020-05-20T16:16:00Z">
+        <w:r>
+          <w:t>ficios que obtenemos de usar este algoritmo son:</w:t>
+        </w:r>
+      </w:ins>
+    </w:p>
+    <w:p>
+      <w:pPr>
+        <w:pStyle w:val="Prrafodelista"/>
+        <w:numPr>
+          <w:ilvl w:val="0"/>
+          <w:numId w:val="18"/>
+        </w:numPr>
+        <w:rPr>
+          <w:ins w:id="644" w:author="DIEGO PÉREZ LAVARÍAS" w:date="2020-05-20T16:17:00Z"/>
+        </w:rPr>
+      </w:pPr>
+      <w:ins w:id="645" w:author="DIEGO PÉREZ LAVARÍAS" w:date="2020-05-20T16:16:00Z">
+        <w:r>
+          <w:t xml:space="preserve">Buena efectividad en aplicaciones con frecuencia de muestreo relativamente baja, como es nuestro caso, donde </w:t>
+        </w:r>
+      </w:ins>
+      <w:ins w:id="646" w:author="DIEGO PÉREZ LAVARÍAS" w:date="2020-05-20T16:17:00Z">
+        <w:r>
+          <w:t>la frecuencia estará entre los 100 y los 1000 Hz.</w:t>
+        </w:r>
+      </w:ins>
+    </w:p>
+    <w:p>
+      <w:pPr>
+        <w:pStyle w:val="Prrafodelista"/>
+        <w:numPr>
+          <w:ilvl w:val="0"/>
+          <w:numId w:val="18"/>
+        </w:numPr>
+        <w:rPr>
+          <w:ins w:id="647" w:author="DIEGO PÉREZ LAVARÍAS" w:date="2020-05-20T16:18:00Z"/>
+        </w:rPr>
+      </w:pPr>
+      <w:ins w:id="648" w:author="DIEGO PÉREZ LAVARÍAS" w:date="2020-05-20T16:17:00Z">
+        <w:r>
+          <w:t>Bajo coste computacional. Requiere solamente 109 operaciones ari</w:t>
+        </w:r>
+      </w:ins>
+      <w:ins w:id="649" w:author="DIEGO PÉREZ LAVARÍAS" w:date="2020-05-20T16:18:00Z">
+        <w:r>
+          <w:t>tméticas en su varianet IMU y 277 en su variante AHRS, que utilizaremos.</w:t>
+        </w:r>
+      </w:ins>
+    </w:p>
+    <w:p>
+      <w:pPr>
+        <w:pStyle w:val="Prrafodelista"/>
+        <w:numPr>
+          <w:ilvl w:val="0"/>
+          <w:numId w:val="18"/>
+        </w:numPr>
+        <w:rPr>
+          <w:ins w:id="650" w:author="DIEGO PÉREZ LAVARÍAS" w:date="2020-05-20T16:20:00Z"/>
+        </w:rPr>
+      </w:pPr>
+      <w:ins w:id="651" w:author="DIEGO PÉREZ LAVARÍAS" w:date="2020-05-20T16:19:00Z">
+        <w:r>
+          <w:t>Contiene parámetros que se pueden ajustar para obtener mejores resultados en función del sistema en el que se usará.</w:t>
+        </w:r>
+      </w:ins>
+      <w:ins w:id="652" w:author="DIEGO PÉREZ LAVARÍAS" w:date="2020-05-20T16:20:00Z">
+        <w:r>
+          <w:t xml:space="preserve"> Concretamente, se puede modificar un parámetro en IMU (periodo de muestreo) y dos en AHRS (el anterior y la beta).</w:t>
+        </w:r>
+      </w:ins>
+    </w:p>
+    <w:p>
+      <w:pPr>
+        <w:pStyle w:val="Prrafodelista"/>
+        <w:numPr>
+          <w:ilvl w:val="0"/>
+          <w:numId w:val="18"/>
+        </w:numPr>
+        <w:rPr>
+          <w:ins w:id="653" w:author="DIEGO PÉREZ LAVARÍAS" w:date="2020-05-20T16:23:00Z"/>
+        </w:rPr>
+      </w:pPr>
+      <w:ins w:id="654" w:author="DIEGO PÉREZ LAVARÍAS" w:date="2020-05-20T16:22:00Z">
+        <w:r>
+          <w:t>Es un algoritmo muy usado en este campo y se puede encontrar fácilmente</w:t>
+        </w:r>
+      </w:ins>
+      <w:ins w:id="655" w:author="DIEGO PÉREZ LAVARÍAS" w:date="2020-05-20T16:23:00Z">
+        <w:r>
+          <w:t xml:space="preserve"> en bibliotecas fiables de Internet, ya que está implementado en muchos sistemas de programación y es de código abierto.</w:t>
+        </w:r>
+      </w:ins>
+    </w:p>
+    <w:p>
+      <w:pPr>
+        <w:rPr>
+          <w:ins w:id="656" w:author="DIEGO PÉREZ LAVARÍAS" w:date="2020-05-20T16:26:00Z"/>
+        </w:rPr>
+      </w:pPr>
+      <w:ins w:id="657" w:author="DIEGO PÉREZ LAVARÍAS" w:date="2020-05-20T16:24:00Z">
+        <w:r>
+          <w:t>Se utilizará este algoritmo en su variante AHRS, con el mismo periodo de muestreo que utilicemos en los sensores. La beta quedará como parámetro ajustable para obtener el</w:t>
+        </w:r>
+      </w:ins>
+      <w:ins w:id="658" w:author="DIEGO PÉREZ LAVARÍAS" w:date="2020-05-20T16:25:00Z">
+        <w:r>
+          <w:t xml:space="preserve"> resultado óptimo que buscamos. Este parámetro corresponde con la ganancia del algoritmo, es decir, el tiempo que necesitará para corregir errores.</w:t>
+        </w:r>
+        <w:r>
+          <w:t xml:space="preserve"> A mayor β, menos errores pero más tiempo</w:t>
+        </w:r>
+      </w:ins>
+      <w:ins w:id="659" w:author="DIEGO PÉREZ LAVARÍAS" w:date="2020-05-20T16:26:00Z">
+        <w:r>
+          <w:t xml:space="preserve"> necesita para converger.</w:t>
+        </w:r>
+      </w:ins>
+    </w:p>
+    <w:p>
+      <w:pPr>
+        <w:rPr>
+          <w:ins w:id="660" w:author="DIEGO PÉREZ LAVARÍAS" w:date="2020-05-20T16:23:00Z"/>
+        </w:rPr>
+        <w:pPrChange w:id="661" w:author="DIEGO PÉREZ LAVARÍAS" w:date="2020-05-20T16:23:00Z">
+          <w:pPr>
+            <w:pStyle w:val="Prrafodelista"/>
+            <w:numPr>
+              <w:numId w:val="18"/>
+            </w:numPr>
+            <w:ind w:hanging="360"/>
+          </w:pPr>
+        </w:pPrChange>
+      </w:pPr>
+    </w:p>
+    <w:p>
+      <w:pPr>
+        <w:rPr>
+          <w:ins w:id="662" w:author="DIEGO PÉREZ LAVARÍAS" w:date="2020-05-20T16:26:00Z"/>
+        </w:rPr>
+      </w:pPr>
+      <w:ins w:id="663" w:author="DIEGO PÉREZ LAVARÍAS" w:date="2020-05-20T16:23:00Z">
+        <w:r>
+          <w:rPr>
+            <w:noProof/>
+          </w:rPr>
+          <w:drawing>
+            <wp:inline distT="0" distB="0" distL="0" distR="0" wp14:anchorId="770B5181" wp14:editId="6CF55F69">
+              <wp:extent cx="5400040" cy="3403600"/>
+              <wp:effectExtent l="0" t="0" r="0" b="6350"/>
+              <wp:docPr id="33" name="Imagen 33"/>
+              <wp:cNvGraphicFramePr>
+                <a:graphicFrameLocks xmlns:a="http://schemas.openxmlformats.org/drawingml/2006/main" noChangeAspect="1"/>
+              </wp:cNvGraphicFramePr>
+              <a:graphic xmlns:a="http://schemas.openxmlformats.org/drawingml/2006/main">
+                <a:graphicData uri="http://schemas.openxmlformats.org/drawingml/2006/picture">
+                  <pic:pic xmlns:pic="http://schemas.openxmlformats.org/drawingml/2006/picture">
+                    <pic:nvPicPr>
+                      <pic:cNvPr id="0" name="Picture 1"/>
+                      <pic:cNvPicPr>
+                        <a:picLocks noChangeAspect="1" noChangeArrowheads="1"/>
+                      </pic:cNvPicPr>
+                    </pic:nvPicPr>
+                    <pic:blipFill>
+                      <a:blip r:embed="rId35">
+                        <a:extLst>
+                          <a:ext uri="{28A0092B-C50C-407E-A947-70E740481C1C}">
+                            <a14:useLocalDpi xmlns:a14="http://schemas.microsoft.com/office/drawing/2010/main" val="0"/>
+                          </a:ext>
+                        </a:extLst>
+                      </a:blip>
+                      <a:srcRect/>
+                      <a:stretch>
+                        <a:fillRect/>
+                      </a:stretch>
+                    </pic:blipFill>
+                    <pic:spPr bwMode="auto">
+                      <a:xfrm>
+                        <a:off x="0" y="0"/>
+                        <a:ext cx="5400040" cy="3403600"/>
+                      </a:xfrm>
+                      <a:prstGeom prst="rect">
+                        <a:avLst/>
+                      </a:prstGeom>
+                      <a:noFill/>
+                      <a:ln>
+                        <a:noFill/>
+                      </a:ln>
+                    </pic:spPr>
+                  </pic:pic>
+                </a:graphicData>
+              </a:graphic>
+            </wp:inline>
+          </w:drawing>
+        </w:r>
+      </w:ins>
+    </w:p>
+    <w:p>
+      <w:pPr>
         <w:jc w:val="center"/>
         <w:rPr>
-          <w:ins w:id="594" w:author="DIEGO PÉREZ LAVARÍAS" w:date="2020-05-19T15:58:00Z"/>
+          <w:ins w:id="664" w:author="DIEGO PÉREZ LAVARÍAS" w:date="2020-05-19T16:10:00Z"/>
           <w:b/>
           <w:bCs/>
           <w:sz w:val="18"/>
           <w:szCs w:val="20"/>
-        </w:rPr>
-      </w:pPr>
+          <w:rPrChange w:id="665" w:author="DIEGO PÉREZ LAVARÍAS" w:date="2020-05-20T16:26:00Z">
+            <w:rPr>
+              <w:ins w:id="666" w:author="DIEGO PÉREZ LAVARÍAS" w:date="2020-05-19T16:10:00Z"/>
+            </w:rPr>
+          </w:rPrChange>
+        </w:rPr>
+        <w:pPrChange w:id="667" w:author="DIEGO PÉREZ LAVARÍAS" w:date="2020-05-20T16:26:00Z">
+          <w:pPr/>
+        </w:pPrChange>
+      </w:pPr>
+      <w:ins w:id="668" w:author="DIEGO PÉREZ LAVARÍAS" w:date="2020-05-20T16:26:00Z">
+        <w:r>
+          <w:rPr>
+            <w:b/>
+            <w:bCs/>
+            <w:sz w:val="18"/>
+            <w:szCs w:val="20"/>
+          </w:rPr>
+          <w:t>Figura 3.3. Diagrama de bloques del algoritmo de Madgwick para una implementación AHRS (</w:t>
+        </w:r>
+      </w:ins>
+      <w:ins w:id="669" w:author="DIEGO PÉREZ LAVARÍAS" w:date="2020-05-20T16:28:00Z">
+        <w:r>
+          <w:rPr>
+            <w:b/>
+            <w:bCs/>
+            <w:sz w:val="18"/>
+            <w:szCs w:val="20"/>
+          </w:rPr>
+          <w:t>19</w:t>
+        </w:r>
+      </w:ins>
+      <w:ins w:id="670" w:author="DIEGO PÉREZ LAVARÍAS" w:date="2020-05-20T16:26:00Z">
+        <w:r>
+          <w:rPr>
+            <w:b/>
+            <w:bCs/>
+            <w:sz w:val="18"/>
+            <w:szCs w:val="20"/>
+          </w:rPr>
+          <w:t>)</w:t>
+        </w:r>
+      </w:ins>
     </w:p>
     <w:p>
       <w:pPr>
         <w:jc w:val="center"/>
         <w:rPr>
-          <w:ins w:id="595" w:author="DIEGO PÉREZ LAVARÍAS" w:date="2020-05-19T15:58:00Z"/>
+          <w:ins w:id="671" w:author="DIEGO PÉREZ LAVARÍAS" w:date="2020-05-21T12:04:00Z"/>
           <w:b/>
           <w:bCs/>
           <w:sz w:val="18"/>
@@ -13591,19 +14074,742 @@
       <w:pPr>
         <w:jc w:val="center"/>
         <w:rPr>
-          <w:ins w:id="596" w:author="DIEGO PÉREZ LAVARÍAS" w:date="2020-05-19T15:38:00Z"/>
+          <w:ins w:id="672" w:author="DIEGO PÉREZ LAVARÍAS" w:date="2020-05-21T12:04:00Z"/>
           <w:b/>
           <w:bCs/>
           <w:sz w:val="18"/>
           <w:szCs w:val="20"/>
-          <w:rPrChange w:id="597" w:author="DIEGO PÉREZ LAVARÍAS" w:date="2020-05-19T15:58:00Z">
+        </w:rPr>
+      </w:pPr>
+    </w:p>
+    <w:p>
+      <w:pPr>
+        <w:pStyle w:val="Ttulo2"/>
+        <w:rPr>
+          <w:ins w:id="673" w:author="DIEGO PÉREZ LAVARÍAS" w:date="2020-05-21T12:05:00Z"/>
+        </w:rPr>
+      </w:pPr>
+      <w:ins w:id="674" w:author="DIEGO PÉREZ LAVARÍAS" w:date="2020-05-21T12:04:00Z">
+        <w:r>
+          <w:t>R</w:t>
+        </w:r>
+      </w:ins>
+      <w:ins w:id="675" w:author="DIEGO PÉREZ LAVARÍAS" w:date="2020-05-21T12:05:00Z">
+        <w:r>
+          <w:t>epresentación de la orientación</w:t>
+        </w:r>
+      </w:ins>
+    </w:p>
+    <w:p>
+      <w:pPr>
+        <w:rPr>
+          <w:ins w:id="676" w:author="DIEGO PÉREZ LAVARÍAS" w:date="2020-05-21T12:07:00Z"/>
+        </w:rPr>
+      </w:pPr>
+      <w:ins w:id="677" w:author="DIEGO PÉREZ LAVARÍAS" w:date="2020-05-21T12:05:00Z">
+        <w:r>
+          <w:t>Una vez tomados los datos de la ori</w:t>
+        </w:r>
+      </w:ins>
+      <w:ins w:id="678" w:author="DIEGO PÉREZ LAVARÍAS" w:date="2020-05-21T12:06:00Z">
+        <w:r>
+          <w:t>entación del dispositivo, la idea es la de realizar una representación</w:t>
+        </w:r>
+      </w:ins>
+      <w:ins w:id="679" w:author="DIEGO PÉREZ LAVARÍAS" w:date="2020-05-21T12:07:00Z">
+        <w:r>
+          <w:t xml:space="preserve"> a partir</w:t>
+        </w:r>
+      </w:ins>
+      <w:ins w:id="680" w:author="DIEGO PÉREZ LAVARÍAS" w:date="2020-05-21T12:06:00Z">
+        <w:r>
+          <w:t xml:space="preserve"> de la cual podamos </w:t>
+        </w:r>
+      </w:ins>
+      <w:ins w:id="681" w:author="DIEGO PÉREZ LAVARÍAS" w:date="2020-05-21T12:07:00Z">
+        <w:r>
+          <w:t xml:space="preserve">realizar un análisis de la técnica de golpeo de tenis, como puede ser detectar el golpe que se ha realizado. </w:t>
+        </w:r>
+      </w:ins>
+    </w:p>
+    <w:p>
+      <w:pPr>
+        <w:rPr>
+          <w:ins w:id="682" w:author="DIEGO PÉREZ LAVARÍAS" w:date="2020-05-21T12:11:00Z"/>
+        </w:rPr>
+      </w:pPr>
+      <w:ins w:id="683" w:author="DIEGO PÉREZ LAVARÍAS" w:date="2020-05-21T12:07:00Z">
+        <w:r>
+          <w:t>Para realizar esta representación, hay que tener en cuenta que no todos los métodos son óptimos.</w:t>
+        </w:r>
+      </w:ins>
+      <w:ins w:id="684" w:author="DIEGO PÉREZ LAVARÍAS" w:date="2020-05-21T12:08:00Z">
+        <w:r>
+          <w:t xml:space="preserve"> Se van a explicar dos: representación por ángulos de Euler y por cuaterniones.</w:t>
+        </w:r>
+      </w:ins>
+    </w:p>
+    <w:p>
+      <w:pPr>
+        <w:rPr>
+          <w:ins w:id="685" w:author="DIEGO PÉREZ LAVARÍAS" w:date="2020-05-21T12:11:00Z"/>
+        </w:rPr>
+      </w:pPr>
+    </w:p>
+    <w:p>
+      <w:pPr>
+        <w:pStyle w:val="Ttulo3"/>
+        <w:rPr>
+          <w:ins w:id="686" w:author="DIEGO PÉREZ LAVARÍAS" w:date="2020-05-21T12:15:00Z"/>
+        </w:rPr>
+      </w:pPr>
+      <w:ins w:id="687" w:author="DIEGO PÉREZ LAVARÍAS" w:date="2020-05-21T12:11:00Z">
+        <w:r>
+          <w:t>Ángulos de Euler</w:t>
+        </w:r>
+      </w:ins>
+      <w:ins w:id="688" w:author="DIEGO PÉREZ LAVARÍAS" w:date="2020-05-21T12:15:00Z">
+        <w:r>
+          <w:t xml:space="preserve"> y ángulos de navegación</w:t>
+        </w:r>
+      </w:ins>
+    </w:p>
+    <w:p>
+      <w:pPr>
+        <w:rPr>
+          <w:ins w:id="689" w:author="DIEGO PÉREZ LAVARÍAS" w:date="2020-05-21T12:17:00Z"/>
+        </w:rPr>
+      </w:pPr>
+      <w:ins w:id="690" w:author="DIEGO PÉREZ LAVARÍAS" w:date="2020-05-21T12:15:00Z">
+        <w:r>
+          <w:t xml:space="preserve">Este tipo de ángulos constituyen un conjunto de tres coordenadas angulares cuya utilidad es la de especificar la orientación de un sistema </w:t>
+        </w:r>
+      </w:ins>
+      <w:ins w:id="691" w:author="DIEGO PÉREZ LAVARÍAS" w:date="2020-05-21T12:16:00Z">
+        <w:r>
+          <w:t xml:space="preserve">móvil </w:t>
+        </w:r>
+      </w:ins>
+      <w:ins w:id="692" w:author="DIEGO PÉREZ LAVARÍAS" w:date="2020-05-21T12:15:00Z">
+        <w:r>
+          <w:t>de ejes ortogona</w:t>
+        </w:r>
+      </w:ins>
+      <w:ins w:id="693" w:author="DIEGO PÉREZ LAVARÍAS" w:date="2020-05-21T12:16:00Z">
+        <w:r>
+          <w:t xml:space="preserve">les respecto a otro sistema </w:t>
+        </w:r>
+        <w:r>
+          <w:t xml:space="preserve">de ejes ortogonales fijos. Fueron introducidos por Leonhard Euler precisamente para descibir la orientación de un sistema </w:t>
+        </w:r>
+      </w:ins>
+      <w:ins w:id="694" w:author="DIEGO PÉREZ LAVARÍAS" w:date="2020-05-21T12:17:00Z">
+        <w:r>
+          <w:t>de referencia.</w:t>
+        </w:r>
+      </w:ins>
+    </w:p>
+    <w:p>
+      <w:pPr>
+        <w:rPr>
+          <w:ins w:id="695" w:author="DIEGO PÉREZ LAVARÍAS" w:date="2020-05-21T12:24:00Z"/>
+        </w:rPr>
+      </w:pPr>
+      <w:ins w:id="696" w:author="DIEGO PÉREZ LAVARÍAS" w:date="2020-05-21T12:18:00Z">
+        <w:r>
+          <w:t>Teniendo dos sistemas de coordenadas</w:t>
+        </w:r>
+      </w:ins>
+      <w:ins w:id="697" w:author="DIEGO PÉREZ LAVARÍAS" w:date="2020-05-21T12:24:00Z">
+        <w:r>
+          <w:t xml:space="preserve"> (xyz, el móvil y XYZ, la referencia)</w:t>
+        </w:r>
+      </w:ins>
+      <w:ins w:id="698" w:author="DIEGO PÉREZ LAVARÍAS" w:date="2020-05-21T12:18:00Z">
+        <w:r>
+          <w:t>, se puede determinar la posición de uno en términos de otro utilizando tres ángul</w:t>
+        </w:r>
+      </w:ins>
+      <w:ins w:id="699" w:author="DIEGO PÉREZ LAVARÍAS" w:date="2020-05-21T12:19:00Z">
+        <w:r>
+          <w:t xml:space="preserve">os (por convención se utilizan los símbolos α, β, γ). </w:t>
+        </w:r>
+      </w:ins>
+      <w:ins w:id="700" w:author="DIEGO PÉREZ LAVARÍAS" w:date="2020-05-21T12:24:00Z">
+        <w:r>
+          <w:t>Se basa en escoger dos planos,</w:t>
+        </w:r>
+      </w:ins>
+      <w:ins w:id="701" w:author="DIEGO PÉREZ LAVARÍAS" w:date="2020-05-21T12:25:00Z">
+        <w:r>
+          <w:t xml:space="preserve"> uno en el sistema de referencia (xy) y otro en el triedro rotado (XY). La intersección entre estos dos planos se llama línea de modos, y es lo que se utiliza para definir los tres ángulos, que se pueden observar en la figura 3.3:</w:t>
+        </w:r>
+      </w:ins>
+    </w:p>
+    <w:p>
+      <w:pPr>
+        <w:pStyle w:val="Prrafodelista"/>
+        <w:numPr>
+          <w:ilvl w:val="0"/>
+          <w:numId w:val="19"/>
+        </w:numPr>
+        <w:rPr>
+          <w:ins w:id="702" w:author="DIEGO PÉREZ LAVARÍAS" w:date="2020-05-21T12:25:00Z"/>
+        </w:rPr>
+      </w:pPr>
+      <w:ins w:id="703" w:author="DIEGO PÉREZ LAVARÍAS" w:date="2020-05-21T12:23:00Z">
+        <w:r>
+          <w:t>α</w:t>
+        </w:r>
+        <w:r>
+          <w:t xml:space="preserve">: </w:t>
+        </w:r>
+      </w:ins>
+      <w:ins w:id="704" w:author="DIEGO PÉREZ LAVARÍAS" w:date="2020-05-21T12:24:00Z">
+        <w:r>
+          <w:t>Ángulo entre eje x y la línea de nodos.</w:t>
+        </w:r>
+      </w:ins>
+    </w:p>
+    <w:p>
+      <w:pPr>
+        <w:pStyle w:val="Prrafodelista"/>
+        <w:numPr>
+          <w:ilvl w:val="0"/>
+          <w:numId w:val="19"/>
+        </w:numPr>
+        <w:rPr>
+          <w:ins w:id="705" w:author="DIEGO PÉREZ LAVARÍAS" w:date="2020-05-21T12:26:00Z"/>
+        </w:rPr>
+      </w:pPr>
+      <w:ins w:id="706" w:author="DIEGO PÉREZ LAVARÍAS" w:date="2020-05-21T12:26:00Z">
+        <w:r>
+          <w:t>β</w:t>
+        </w:r>
+        <w:r>
+          <w:t>: Ángulo entre el eje z y el Z.</w:t>
+        </w:r>
+      </w:ins>
+    </w:p>
+    <w:p>
+      <w:pPr>
+        <w:pStyle w:val="Prrafodelista"/>
+        <w:numPr>
+          <w:ilvl w:val="0"/>
+          <w:numId w:val="19"/>
+        </w:numPr>
+        <w:rPr>
+          <w:ins w:id="707" w:author="DIEGO PÉREZ LAVARÍAS" w:date="2020-05-21T12:22:00Z"/>
+        </w:rPr>
+        <w:pPrChange w:id="708" w:author="DIEGO PÉREZ LAVARÍAS" w:date="2020-05-21T12:23:00Z">
+          <w:pPr/>
+        </w:pPrChange>
+      </w:pPr>
+      <w:ins w:id="709" w:author="DIEGO PÉREZ LAVARÍAS" w:date="2020-05-21T12:26:00Z">
+        <w:r>
+          <w:t>γ</w:t>
+        </w:r>
+        <w:r>
+          <w:t>: Ángulo entre la línea de nodos y el eje X.</w:t>
+        </w:r>
+      </w:ins>
+    </w:p>
+    <w:p>
+      <w:pPr>
+        <w:jc w:val="center"/>
+        <w:rPr>
+          <w:ins w:id="710" w:author="DIEGO PÉREZ LAVARÍAS" w:date="2020-05-21T12:22:00Z"/>
+        </w:rPr>
+      </w:pPr>
+      <w:ins w:id="711" w:author="DIEGO PÉREZ LAVARÍAS" w:date="2020-05-21T12:22:00Z">
+        <w:r>
+          <w:rPr>
+            <w:noProof/>
+          </w:rPr>
+          <w:drawing>
+            <wp:inline distT="0" distB="0" distL="0" distR="0" wp14:anchorId="245D33C7" wp14:editId="6F6D8843">
+              <wp:extent cx="2238375" cy="2470004"/>
+              <wp:effectExtent l="0" t="0" r="0" b="6985"/>
+              <wp:docPr id="15" name="Imagen 15"/>
+              <wp:cNvGraphicFramePr>
+                <a:graphicFrameLocks xmlns:a="http://schemas.openxmlformats.org/drawingml/2006/main" noChangeAspect="1"/>
+              </wp:cNvGraphicFramePr>
+              <a:graphic xmlns:a="http://schemas.openxmlformats.org/drawingml/2006/main">
+                <a:graphicData uri="http://schemas.openxmlformats.org/drawingml/2006/picture">
+                  <pic:pic xmlns:pic="http://schemas.openxmlformats.org/drawingml/2006/picture">
+                    <pic:nvPicPr>
+                      <pic:cNvPr id="0" name="Picture 1"/>
+                      <pic:cNvPicPr>
+                        <a:picLocks noChangeAspect="1" noChangeArrowheads="1"/>
+                      </pic:cNvPicPr>
+                    </pic:nvPicPr>
+                    <pic:blipFill>
+                      <a:blip r:embed="rId36" cstate="print">
+                        <a:extLst>
+                          <a:ext uri="{28A0092B-C50C-407E-A947-70E740481C1C}">
+                            <a14:useLocalDpi xmlns:a14="http://schemas.microsoft.com/office/drawing/2010/main" val="0"/>
+                          </a:ext>
+                        </a:extLst>
+                      </a:blip>
+                      <a:srcRect/>
+                      <a:stretch>
+                        <a:fillRect/>
+                      </a:stretch>
+                    </pic:blipFill>
+                    <pic:spPr bwMode="auto">
+                      <a:xfrm>
+                        <a:off x="0" y="0"/>
+                        <a:ext cx="2245994" cy="2478412"/>
+                      </a:xfrm>
+                      <a:prstGeom prst="rect">
+                        <a:avLst/>
+                      </a:prstGeom>
+                      <a:noFill/>
+                      <a:ln>
+                        <a:noFill/>
+                      </a:ln>
+                    </pic:spPr>
+                  </pic:pic>
+                </a:graphicData>
+              </a:graphic>
+            </wp:inline>
+          </w:drawing>
+        </w:r>
+      </w:ins>
+    </w:p>
+    <w:p>
+      <w:pPr>
+        <w:jc w:val="center"/>
+        <w:rPr>
+          <w:ins w:id="712" w:author="DIEGO PÉREZ LAVARÍAS" w:date="2020-05-21T12:11:00Z"/>
+          <w:b/>
+          <w:bCs/>
+          <w:sz w:val="18"/>
+          <w:szCs w:val="20"/>
+          <w:rPrChange w:id="713" w:author="DIEGO PÉREZ LAVARÍAS" w:date="2020-05-21T12:22:00Z">
             <w:rPr>
-              <w:ins w:id="598" w:author="DIEGO PÉREZ LAVARÍAS" w:date="2020-05-19T15:38:00Z"/>
+              <w:ins w:id="714" w:author="DIEGO PÉREZ LAVARÍAS" w:date="2020-05-21T12:11:00Z"/>
+            </w:rPr>
+          </w:rPrChange>
+        </w:rPr>
+        <w:pPrChange w:id="715" w:author="DIEGO PÉREZ LAVARÍAS" w:date="2020-05-21T12:22:00Z">
+          <w:pPr>
+            <w:pStyle w:val="Ttulo3"/>
+          </w:pPr>
+        </w:pPrChange>
+      </w:pPr>
+      <w:ins w:id="716" w:author="DIEGO PÉREZ LAVARÍAS" w:date="2020-05-21T12:22:00Z">
+        <w:r>
+          <w:rPr>
+            <w:b/>
+            <w:bCs/>
+            <w:sz w:val="18"/>
+            <w:szCs w:val="20"/>
+          </w:rPr>
+          <w:t xml:space="preserve">Figura 3.3. </w:t>
+        </w:r>
+      </w:ins>
+      <w:ins w:id="717" w:author="DIEGO PÉREZ LAVARÍAS" w:date="2020-05-21T12:23:00Z">
+        <w:r>
+          <w:rPr>
+            <w:b/>
+            <w:bCs/>
+            <w:sz w:val="18"/>
+            <w:szCs w:val="20"/>
+          </w:rPr>
+          <w:t>Representación de los ángulos de Euler.</w:t>
+        </w:r>
+      </w:ins>
+    </w:p>
+    <w:p>
+      <w:pPr>
+        <w:rPr>
+          <w:ins w:id="718" w:author="DIEGO PÉREZ LAVARÍAS" w:date="2020-05-21T12:27:00Z"/>
+        </w:rPr>
+      </w:pPr>
+    </w:p>
+    <w:p>
+      <w:pPr>
+        <w:rPr>
+          <w:ins w:id="719" w:author="DIEGO PÉREZ LAVARÍAS" w:date="2020-05-21T12:30:00Z"/>
+        </w:rPr>
+      </w:pPr>
+      <w:ins w:id="720" w:author="DIEGO PÉREZ LAVARÍAS" w:date="2020-05-21T12:27:00Z">
+        <w:r>
+          <w:t>En otras ocasiones se utiliza como línea de nodos</w:t>
+        </w:r>
+      </w:ins>
+      <w:ins w:id="721" w:author="DIEGO PÉREZ LAVARÍAS" w:date="2020-05-21T12:29:00Z">
+        <w:r>
+          <w:t xml:space="preserve"> dos planos no homólogos (en este caso, </w:t>
+        </w:r>
+        <w:r>
+          <w:t>xy e YZ, o xy</w:t>
+        </w:r>
+      </w:ins>
+      <w:ins w:id="722" w:author="DIEGO PÉREZ LAVARÍAS" w:date="2020-05-21T12:30:00Z">
+        <w:r>
+          <w:t xml:space="preserve"> y XZ. Cuando se utiliza este último método, hablamos de ángulos de navegación o Tait-Bryan.</w:t>
+        </w:r>
+      </w:ins>
+    </w:p>
+    <w:p>
+      <w:pPr>
+        <w:rPr>
+          <w:ins w:id="723" w:author="DIEGO PÉREZ LAVARÍAS" w:date="2020-05-21T12:33:00Z"/>
+        </w:rPr>
+      </w:pPr>
+      <w:ins w:id="724" w:author="DIEGO PÉREZ LAVARÍAS" w:date="2020-05-21T12:31:00Z">
+        <w:r>
+          <w:t xml:space="preserve">Son los que se usan en navegación espacial y ya han sido nombrados anteriormente en el apartado de Medida de la Orientación. Se trata de los ángulos </w:t>
+        </w:r>
+      </w:ins>
+      <w:ins w:id="725" w:author="DIEGO PÉREZ LAVARÍAS" w:date="2020-05-21T12:32:00Z">
+        <w:r>
+          <w:t>φ (roll o alabeo), θ (pitch o cabeceo) y ψ (</w:t>
+        </w:r>
+      </w:ins>
+      <w:ins w:id="726" w:author="DIEGO PÉREZ LAVARÍAS" w:date="2020-05-21T12:33:00Z">
+        <w:r>
+          <w:t>yaw o guiñada), y su uso en un avión puede verse en la Figura 3.1.</w:t>
+        </w:r>
+      </w:ins>
+    </w:p>
+    <w:p>
+      <w:pPr>
+        <w:rPr>
+          <w:ins w:id="727" w:author="DIEGO PÉREZ LAVARÍAS" w:date="2020-05-21T12:33:00Z"/>
+        </w:rPr>
+      </w:pPr>
+    </w:p>
+    <w:p>
+      <w:pPr>
+        <w:rPr>
+          <w:ins w:id="728" w:author="DIEGO PÉREZ LAVARÍAS" w:date="2020-05-21T12:33:00Z"/>
+        </w:rPr>
+      </w:pPr>
+    </w:p>
+    <w:p>
+      <w:pPr>
+        <w:rPr>
+          <w:ins w:id="729" w:author="DIEGO PÉREZ LAVARÍAS" w:date="2020-05-21T12:33:00Z"/>
+        </w:rPr>
+      </w:pPr>
+    </w:p>
+    <w:p>
+      <w:pPr>
+        <w:rPr>
+          <w:ins w:id="730" w:author="DIEGO PÉREZ LAVARÍAS" w:date="2020-05-21T12:36:00Z"/>
+        </w:rPr>
+      </w:pPr>
+      <w:ins w:id="731" w:author="DIEGO PÉREZ LAVARÍAS" w:date="2020-05-21T12:33:00Z">
+        <w:r>
+          <w:t>En este caso</w:t>
+        </w:r>
+      </w:ins>
+      <w:ins w:id="732" w:author="DIEGO PÉREZ LAVARÍAS" w:date="2020-05-21T12:34:00Z">
+        <w:r>
+          <w:t>, como ya se ha mencionado, la línea de nodos es la intersección entre los planos coordenados xy e YZ</w:t>
+        </w:r>
+      </w:ins>
+      <w:ins w:id="733" w:author="DIEGO PÉREZ LAVARÍAS" w:date="2020-05-21T12:36:00Z">
+        <w:r>
+          <w:t xml:space="preserve"> (se puede ver en la figura 3.4)</w:t>
+        </w:r>
+      </w:ins>
+      <w:ins w:id="734" w:author="DIEGO PÉREZ LAVARÍAS" w:date="2020-05-21T12:34:00Z">
+        <w:r>
+          <w:t xml:space="preserve">, y se definen los ángulos: </w:t>
+        </w:r>
+      </w:ins>
+    </w:p>
+    <w:p>
+      <w:pPr>
+        <w:pStyle w:val="Prrafodelista"/>
+        <w:numPr>
+          <w:ilvl w:val="0"/>
+          <w:numId w:val="20"/>
+        </w:numPr>
+        <w:rPr>
+          <w:ins w:id="735" w:author="DIEGO PÉREZ LAVARÍAS" w:date="2020-05-21T12:36:00Z"/>
+        </w:rPr>
+      </w:pPr>
+      <w:ins w:id="736" w:author="DIEGO PÉREZ LAVARÍAS" w:date="2020-05-21T12:36:00Z">
+        <w:r>
+          <w:t>φ</w:t>
+        </w:r>
+        <w:r>
+          <w:t>: Ángulo entre la línea de nodos y eje Y.</w:t>
+        </w:r>
+      </w:ins>
+    </w:p>
+    <w:p>
+      <w:pPr>
+        <w:pStyle w:val="Prrafodelista"/>
+        <w:numPr>
+          <w:ilvl w:val="0"/>
+          <w:numId w:val="20"/>
+        </w:numPr>
+        <w:rPr>
+          <w:ins w:id="737" w:author="DIEGO PÉREZ LAVARÍAS" w:date="2020-05-21T12:36:00Z"/>
+        </w:rPr>
+      </w:pPr>
+      <w:ins w:id="738" w:author="DIEGO PÉREZ LAVARÍAS" w:date="2020-05-21T12:36:00Z">
+        <w:r>
+          <w:t>θ</w:t>
+        </w:r>
+        <w:r>
+          <w:t>: Ángulo entre el plano xy y eje X.</w:t>
+        </w:r>
+      </w:ins>
+    </w:p>
+    <w:p>
+      <w:pPr>
+        <w:pStyle w:val="Prrafodelista"/>
+        <w:numPr>
+          <w:ilvl w:val="0"/>
+          <w:numId w:val="20"/>
+        </w:numPr>
+        <w:rPr>
+          <w:ins w:id="739" w:author="DIEGO PÉREZ LAVARÍAS" w:date="2020-05-21T12:35:00Z"/>
+        </w:rPr>
+        <w:pPrChange w:id="740" w:author="DIEGO PÉREZ LAVARÍAS" w:date="2020-05-21T12:36:00Z">
+          <w:pPr/>
+        </w:pPrChange>
+      </w:pPr>
+      <w:ins w:id="741" w:author="DIEGO PÉREZ LAVARÍAS" w:date="2020-05-21T12:37:00Z">
+        <w:r>
+          <w:t>ψ</w:t>
+        </w:r>
+        <w:r>
+          <w:t>: Ángulo entre eje y y línea de nodos.</w:t>
+        </w:r>
+      </w:ins>
+    </w:p>
+    <w:p>
+      <w:pPr>
+        <w:jc w:val="center"/>
+        <w:rPr>
+          <w:ins w:id="742" w:author="DIEGO PÉREZ LAVARÍAS" w:date="2020-05-21T12:35:00Z"/>
+        </w:rPr>
+      </w:pPr>
+      <w:ins w:id="743" w:author="DIEGO PÉREZ LAVARÍAS" w:date="2020-05-21T12:35:00Z">
+        <w:r>
+          <w:rPr>
+            <w:noProof/>
+          </w:rPr>
+          <w:drawing>
+            <wp:inline distT="0" distB="0" distL="0" distR="0" wp14:anchorId="17917A5D" wp14:editId="51023752">
+              <wp:extent cx="2892531" cy="2828925"/>
+              <wp:effectExtent l="0" t="0" r="3175" b="0"/>
+              <wp:docPr id="34" name="Imagen 34"/>
+              <wp:cNvGraphicFramePr>
+                <a:graphicFrameLocks xmlns:a="http://schemas.openxmlformats.org/drawingml/2006/main" noChangeAspect="1"/>
+              </wp:cNvGraphicFramePr>
+              <a:graphic xmlns:a="http://schemas.openxmlformats.org/drawingml/2006/main">
+                <a:graphicData uri="http://schemas.openxmlformats.org/drawingml/2006/picture">
+                  <pic:pic xmlns:pic="http://schemas.openxmlformats.org/drawingml/2006/picture">
+                    <pic:nvPicPr>
+                      <pic:cNvPr id="0" name="Picture 8"/>
+                      <pic:cNvPicPr>
+                        <a:picLocks noChangeAspect="1" noChangeArrowheads="1"/>
+                      </pic:cNvPicPr>
+                    </pic:nvPicPr>
+                    <pic:blipFill>
+                      <a:blip r:embed="rId37" cstate="print">
+                        <a:extLst>
+                          <a:ext uri="{28A0092B-C50C-407E-A947-70E740481C1C}">
+                            <a14:useLocalDpi xmlns:a14="http://schemas.microsoft.com/office/drawing/2010/main" val="0"/>
+                          </a:ext>
+                        </a:extLst>
+                      </a:blip>
+                      <a:srcRect/>
+                      <a:stretch>
+                        <a:fillRect/>
+                      </a:stretch>
+                    </pic:blipFill>
+                    <pic:spPr bwMode="auto">
+                      <a:xfrm>
+                        <a:off x="0" y="0"/>
+                        <a:ext cx="2901693" cy="2837886"/>
+                      </a:xfrm>
+                      <a:prstGeom prst="rect">
+                        <a:avLst/>
+                      </a:prstGeom>
+                      <a:noFill/>
+                      <a:ln>
+                        <a:noFill/>
+                      </a:ln>
+                    </pic:spPr>
+                  </pic:pic>
+                </a:graphicData>
+              </a:graphic>
+            </wp:inline>
+          </w:drawing>
+        </w:r>
+      </w:ins>
+    </w:p>
+    <w:p>
+      <w:pPr>
+        <w:jc w:val="center"/>
+        <w:rPr>
+          <w:ins w:id="744" w:author="DIEGO PÉREZ LAVARÍAS" w:date="2020-05-21T12:33:00Z"/>
+          <w:b/>
+          <w:bCs/>
+          <w:sz w:val="18"/>
+          <w:szCs w:val="20"/>
+          <w:rPrChange w:id="745" w:author="DIEGO PÉREZ LAVARÍAS" w:date="2020-05-21T12:35:00Z">
+            <w:rPr>
+              <w:ins w:id="746" w:author="DIEGO PÉREZ LAVARÍAS" w:date="2020-05-21T12:33:00Z"/>
+            </w:rPr>
+          </w:rPrChange>
+        </w:rPr>
+        <w:pPrChange w:id="747" w:author="DIEGO PÉREZ LAVARÍAS" w:date="2020-05-21T12:35:00Z">
+          <w:pPr/>
+        </w:pPrChange>
+      </w:pPr>
+      <w:ins w:id="748" w:author="DIEGO PÉREZ LAVARÍAS" w:date="2020-05-21T12:35:00Z">
+        <w:r>
+          <w:rPr>
+            <w:b/>
+            <w:bCs/>
+            <w:sz w:val="18"/>
+            <w:szCs w:val="20"/>
+          </w:rPr>
+          <w:t>Figura 3.4. Representación de los ángulos de nav</w:t>
+        </w:r>
+      </w:ins>
+      <w:ins w:id="749" w:author="DIEGO PÉREZ LAVARÍAS" w:date="2020-05-21T12:36:00Z">
+        <w:r>
+          <w:rPr>
+            <w:b/>
+            <w:bCs/>
+            <w:sz w:val="18"/>
+            <w:szCs w:val="20"/>
+          </w:rPr>
+          <w:t>egación.</w:t>
+        </w:r>
+      </w:ins>
+    </w:p>
+    <w:p>
+      <w:pPr>
+        <w:rPr>
+          <w:ins w:id="750" w:author="DIEGO PÉREZ LAVARÍAS" w:date="2020-05-21T12:33:00Z"/>
+        </w:rPr>
+      </w:pPr>
+    </w:p>
+    <w:p>
+      <w:pPr>
+        <w:rPr>
+          <w:ins w:id="751" w:author="DIEGO PÉREZ LAVARÍAS" w:date="2020-05-21T12:37:00Z"/>
+        </w:rPr>
+      </w:pPr>
+      <w:ins w:id="752" w:author="DIEGO PÉREZ LAVARÍAS" w:date="2020-05-21T12:37:00Z">
+        <w:r>
+          <w:t>No obstante, este sistema de representación tiene un problema, y se trata del Gimbal Lock.</w:t>
+        </w:r>
+      </w:ins>
+    </w:p>
+    <w:p>
+      <w:pPr>
+        <w:rPr>
+          <w:ins w:id="753" w:author="DIEGO PÉREZ LAVARÍAS" w:date="2020-05-21T12:37:00Z"/>
+        </w:rPr>
+      </w:pPr>
+    </w:p>
+    <w:p>
+      <w:pPr>
+        <w:pStyle w:val="Ttulo3"/>
+        <w:rPr>
+          <w:ins w:id="754" w:author="DIEGO PÉREZ LAVARÍAS" w:date="2020-05-21T12:37:00Z"/>
+        </w:rPr>
+      </w:pPr>
+      <w:ins w:id="755" w:author="DIEGO PÉREZ LAVARÍAS" w:date="2020-05-21T12:37:00Z">
+        <w:r>
+          <w:t>Gimbal Lock</w:t>
+        </w:r>
+      </w:ins>
+    </w:p>
+    <w:p>
+      <w:pPr>
+        <w:rPr>
+          <w:ins w:id="756" w:author="DIEGO PÉREZ LAVARÍAS" w:date="2020-05-21T12:33:00Z"/>
+          <w:rPrChange w:id="757" w:author="DIEGO PÉREZ LAVARÍAS" w:date="2020-05-21T12:37:00Z">
+            <w:rPr>
+              <w:ins w:id="758" w:author="DIEGO PÉREZ LAVARÍAS" w:date="2020-05-21T12:33:00Z"/>
+            </w:rPr>
+          </w:rPrChange>
+        </w:rPr>
+        <w:pPrChange w:id="759" w:author="DIEGO PÉREZ LAVARÍAS" w:date="2020-05-21T12:37:00Z">
+          <w:pPr/>
+        </w:pPrChange>
+      </w:pPr>
+    </w:p>
+    <w:p>
+      <w:pPr>
+        <w:rPr>
+          <w:ins w:id="760" w:author="DIEGO PÉREZ LAVARÍAS" w:date="2020-05-21T12:33:00Z"/>
+        </w:rPr>
+      </w:pPr>
+    </w:p>
+    <w:p>
+      <w:pPr>
+        <w:rPr>
+          <w:ins w:id="761" w:author="DIEGO PÉREZ LAVARÍAS" w:date="2020-05-19T15:58:00Z"/>
+          <w:rPrChange w:id="762" w:author="DIEGO PÉREZ LAVARÍAS" w:date="2020-05-21T12:11:00Z">
+            <w:rPr>
+              <w:ins w:id="763" w:author="DIEGO PÉREZ LAVARÍAS" w:date="2020-05-19T15:58:00Z"/>
+              <w:b/>
+              <w:bCs/>
+            </w:rPr>
+          </w:rPrChange>
+        </w:rPr>
+        <w:pPrChange w:id="764" w:author="DIEGO PÉREZ LAVARÍAS" w:date="2020-05-21T12:11:00Z">
+          <w:pPr>
+            <w:jc w:val="center"/>
+          </w:pPr>
+        </w:pPrChange>
+      </w:pPr>
+    </w:p>
+    <w:p>
+      <w:pPr>
+        <w:jc w:val="center"/>
+        <w:rPr>
+          <w:ins w:id="765" w:author="DIEGO PÉREZ LAVARÍAS" w:date="2020-05-19T15:58:00Z"/>
+          <w:b/>
+          <w:bCs/>
+          <w:sz w:val="18"/>
+          <w:szCs w:val="20"/>
+        </w:rPr>
+      </w:pPr>
+    </w:p>
+    <w:p>
+      <w:pPr>
+        <w:jc w:val="center"/>
+        <w:rPr>
+          <w:ins w:id="766" w:author="DIEGO PÉREZ LAVARÍAS" w:date="2020-05-19T15:58:00Z"/>
+          <w:b/>
+          <w:bCs/>
+          <w:sz w:val="18"/>
+          <w:szCs w:val="20"/>
+        </w:rPr>
+      </w:pPr>
+    </w:p>
+    <w:p>
+      <w:pPr>
+        <w:jc w:val="center"/>
+        <w:rPr>
+          <w:ins w:id="767" w:author="DIEGO PÉREZ LAVARÍAS" w:date="2020-05-19T15:38:00Z"/>
+          <w:sz w:val="18"/>
+          <w:szCs w:val="20"/>
+          <w:rPrChange w:id="768" w:author="DIEGO PÉREZ LAVARÍAS" w:date="2020-05-19T15:58:00Z">
+            <w:rPr>
+              <w:ins w:id="769" w:author="DIEGO PÉREZ LAVARÍAS" w:date="2020-05-19T15:38:00Z"/>
               <w:rFonts w:eastAsiaTheme="minorHAnsi"/>
             </w:rPr>
           </w:rPrChange>
         </w:rPr>
-        <w:pPrChange w:id="599" w:author="DIEGO PÉREZ LAVARÍAS" w:date="2020-05-19T15:58:00Z">
+        <w:pPrChange w:id="770" w:author="DIEGO PÉREZ LAVARÍAS" w:date="2020-05-19T15:58:00Z">
           <w:pPr>
             <w:pStyle w:val="Ttulo1"/>
           </w:pPr>
@@ -13618,14 +14824,14 @@
           <w:numId w:val="0"/>
         </w:numPr>
         <w:rPr>
-          <w:ins w:id="600" w:author="DIEGO PÉREZ LAVARÍAS" w:date="2020-05-15T15:46:00Z"/>
-          <w:rPrChange w:id="601" w:author="DIEGO PÉREZ LAVARÍAS" w:date="2020-05-19T15:38:00Z">
+          <w:ins w:id="771" w:author="DIEGO PÉREZ LAVARÍAS" w:date="2020-05-15T15:46:00Z"/>
+          <w:rPrChange w:id="772" w:author="DIEGO PÉREZ LAVARÍAS" w:date="2020-05-19T15:38:00Z">
             <w:rPr>
-              <w:ins w:id="602" w:author="DIEGO PÉREZ LAVARÍAS" w:date="2020-05-15T15:46:00Z"/>
+              <w:ins w:id="773" w:author="DIEGO PÉREZ LAVARÍAS" w:date="2020-05-15T15:46:00Z"/>
             </w:rPr>
           </w:rPrChange>
         </w:rPr>
-        <w:pPrChange w:id="603" w:author="DIEGO PÉREZ LAVARÍAS" w:date="2020-05-19T15:39:00Z">
+        <w:pPrChange w:id="774" w:author="DIEGO PÉREZ LAVARÍAS" w:date="2020-05-19T15:39:00Z">
           <w:pPr>
             <w:pStyle w:val="Ttulo3"/>
           </w:pPr>
@@ -13635,14 +14841,14 @@
     <w:p>
       <w:pPr>
         <w:rPr>
-          <w:ins w:id="604" w:author="DIEGO PÉREZ LAVARÍAS" w:date="2020-05-15T15:46:00Z"/>
-          <w:rPrChange w:id="605" w:author="DIEGO PÉREZ LAVARÍAS" w:date="2020-05-15T15:46:00Z">
+          <w:ins w:id="775" w:author="DIEGO PÉREZ LAVARÍAS" w:date="2020-05-15T15:46:00Z"/>
+          <w:rPrChange w:id="776" w:author="DIEGO PÉREZ LAVARÍAS" w:date="2020-05-15T15:46:00Z">
             <w:rPr>
-              <w:ins w:id="606" w:author="DIEGO PÉREZ LAVARÍAS" w:date="2020-05-15T15:46:00Z"/>
+              <w:ins w:id="777" w:author="DIEGO PÉREZ LAVARÍAS" w:date="2020-05-15T15:46:00Z"/>
             </w:rPr>
           </w:rPrChange>
         </w:rPr>
-        <w:pPrChange w:id="607" w:author="DIEGO PÉREZ LAVARÍAS" w:date="2020-05-15T15:46:00Z">
+        <w:pPrChange w:id="778" w:author="DIEGO PÉREZ LAVARÍAS" w:date="2020-05-15T15:46:00Z">
           <w:pPr>
             <w:pStyle w:val="Ttulo3"/>
           </w:pPr>
@@ -13652,20 +14858,20 @@
     <w:p>
       <w:pPr>
         <w:rPr>
-          <w:rPrChange w:id="608" w:author="DIEGO PÉREZ LAVARÍAS" w:date="2020-05-15T15:46:00Z">
+          <w:rPrChange w:id="779" w:author="DIEGO PÉREZ LAVARÍAS" w:date="2020-05-15T15:46:00Z">
             <w:rPr/>
           </w:rPrChange>
         </w:rPr>
-        <w:pPrChange w:id="609" w:author="DIEGO PÉREZ LAVARÍAS" w:date="2020-05-15T15:46:00Z">
+        <w:pPrChange w:id="780" w:author="DIEGO PÉREZ LAVARÍAS" w:date="2020-05-15T15:46:00Z">
           <w:pPr>
             <w:pStyle w:val="Ttulo2"/>
           </w:pPr>
         </w:pPrChange>
       </w:pPr>
     </w:p>
-    <w:bookmarkStart w:id="610" w:name="_Bibliografía" w:displacedByCustomXml="next"/>
-    <w:bookmarkEnd w:id="610" w:displacedByCustomXml="next"/>
-    <w:bookmarkStart w:id="611" w:name="_Toc40795250" w:displacedByCustomXml="next"/>
+    <w:bookmarkStart w:id="781" w:name="_Bibliografía" w:displacedByCustomXml="next"/>
+    <w:bookmarkEnd w:id="781" w:displacedByCustomXml="next"/>
+    <w:bookmarkStart w:id="782" w:name="_Toc40795250" w:displacedByCustomXml="next"/>
     <w:sdt>
       <w:sdtPr>
         <w:rPr>
@@ -13689,7 +14895,7 @@
           <w:r>
             <w:t>Bibliografía</w:t>
           </w:r>
-          <w:bookmarkEnd w:id="611"/>
+          <w:bookmarkEnd w:id="782"/>
         </w:p>
         <w:sdt>
           <w:sdtPr>
@@ -13713,7 +14919,7 @@
               <w:r>
                 <w:tab/>
               </w:r>
-              <w:hyperlink r:id="rId34" w:history="1">
+              <w:hyperlink r:id="rId38" w:history="1">
                 <w:r>
                   <w:rPr>
                     <w:rStyle w:val="Hipervnculo"/>
@@ -13727,7 +14933,7 @@
               <w:r>
                 <w:tab/>
               </w:r>
-              <w:hyperlink r:id="rId35" w:history="1">
+              <w:hyperlink r:id="rId39" w:history="1">
                 <w:r>
                   <w:rPr>
                     <w:rStyle w:val="Hipervnculo"/>
@@ -13753,7 +14959,7 @@
               <w:r>
                 <w:tab/>
               </w:r>
-              <w:hyperlink r:id="rId36" w:history="1">
+              <w:hyperlink r:id="rId40" w:history="1">
                 <w:r>
                   <w:rPr>
                     <w:rStyle w:val="Hipervnculo"/>
@@ -13787,7 +14993,7 @@
               <w:r>
                 <w:tab/>
               </w:r>
-              <w:hyperlink r:id="rId37" w:history="1">
+              <w:hyperlink r:id="rId41" w:history="1">
                 <w:r>
                   <w:rPr>
                     <w:rStyle w:val="Hipervnculo"/>
@@ -13822,7 +15028,7 @@
               <w:r>
                 <w:tab/>
               </w:r>
-              <w:hyperlink r:id="rId38" w:history="1">
+              <w:hyperlink r:id="rId42" w:history="1">
                 <w:r>
                   <w:rPr>
                     <w:rStyle w:val="Hipervnculo"/>
@@ -13845,7 +15051,7 @@
               <w:r>
                 <w:t xml:space="preserve">Acelerómetro y Magnetómetro: </w:t>
               </w:r>
-              <w:hyperlink r:id="rId39" w:history="1">
+              <w:hyperlink r:id="rId43" w:history="1">
                 <w:r>
                   <w:rPr>
                     <w:rStyle w:val="Hipervnculo"/>
@@ -13871,7 +15077,7 @@
                 <w:tab/>
                 <w:t xml:space="preserve">Giróscopo: </w:t>
               </w:r>
-              <w:hyperlink r:id="rId40" w:history="1">
+              <w:hyperlink r:id="rId44" w:history="1">
                 <w:r>
                   <w:rPr>
                     <w:rStyle w:val="Hipervnculo"/>
@@ -13900,7 +15106,7 @@
               <w:r>
                 <w:tab/>
               </w:r>
-              <w:hyperlink r:id="rId41" w:history="1">
+              <w:hyperlink r:id="rId45" w:history="1">
                 <w:r>
                   <w:rPr>
                     <w:rStyle w:val="Hipervnculo"/>
@@ -13942,7 +15148,7 @@
               <w:r>
                 <w:tab/>
               </w:r>
-              <w:hyperlink r:id="rId42" w:history="1">
+              <w:hyperlink r:id="rId46" w:history="1">
                 <w:r>
                   <w:rPr>
                     <w:rStyle w:val="Hipervnculo"/>
@@ -13984,7 +15190,7 @@
               <w:r>
                 <w:tab/>
               </w:r>
-              <w:hyperlink r:id="rId43" w:history="1">
+              <w:hyperlink r:id="rId47" w:history="1">
                 <w:r>
                   <w:rPr>
                     <w:rStyle w:val="Hipervnculo"/>
@@ -14015,7 +15221,7 @@
                 </w:rPr>
                 <w:tab/>
               </w:r>
-              <w:hyperlink r:id="rId44" w:history="1">
+              <w:hyperlink r:id="rId48" w:history="1">
                 <w:r>
                   <w:rPr>
                     <w:rStyle w:val="Hipervnculo"/>
@@ -14130,7 +15336,7 @@
                 </w:rPr>
                 <w:tab/>
               </w:r>
-              <w:hyperlink r:id="rId45" w:history="1">
+              <w:hyperlink r:id="rId49" w:history="1">
                 <w:r>
                   <w:rPr>
                     <w:rStyle w:val="Hipervnculo"/>
@@ -14173,7 +15379,7 @@
                 </w:rPr>
                 <w:t xml:space="preserve"> </w:t>
               </w:r>
-              <w:hyperlink r:id="rId46" w:history="1">
+              <w:hyperlink r:id="rId50" w:history="1">
                 <w:r>
                   <w:rPr>
                     <w:rStyle w:val="Hipervnculo"/>
@@ -14196,7 +15402,7 @@
                 </w:rPr>
                 <w:tab/>
               </w:r>
-              <w:hyperlink r:id="rId47" w:history="1">
+              <w:hyperlink r:id="rId51" w:history="1">
                 <w:r>
                   <w:rPr>
                     <w:rStyle w:val="Hipervnculo"/>
@@ -14241,7 +15447,7 @@
                 </w:rPr>
                 <w:t xml:space="preserve"> </w:t>
               </w:r>
-              <w:hyperlink r:id="rId48" w:history="1">
+              <w:hyperlink r:id="rId52" w:history="1">
                 <w:r>
                   <w:rPr>
                     <w:rStyle w:val="Hipervnculo"/>
@@ -14277,7 +15483,7 @@
               <w:r>
                 <w:tab/>
               </w:r>
-              <w:hyperlink r:id="rId49" w:history="1">
+              <w:hyperlink r:id="rId53" w:history="1">
                 <w:r>
                   <w:rPr>
                     <w:rStyle w:val="Hipervnculo"/>
@@ -14297,7 +15503,7 @@
               <w:r>
                 <w:t xml:space="preserve">Datasheet: </w:t>
               </w:r>
-              <w:hyperlink r:id="rId50" w:history="1">
+              <w:hyperlink r:id="rId54" w:history="1">
                 <w:r>
                   <w:rPr>
                     <w:rStyle w:val="Hipervnculo"/>
@@ -14328,7 +15534,7 @@
               <w:r>
                 <w:tab/>
               </w:r>
-              <w:hyperlink r:id="rId51" w:history="1">
+              <w:hyperlink r:id="rId55" w:history="1">
                 <w:r>
                   <w:rPr>
                     <w:rStyle w:val="Hipervnculo"/>
@@ -14346,7 +15552,7 @@
                 <w:tab/>
                 <w:t xml:space="preserve">Datasheet: </w:t>
               </w:r>
-              <w:hyperlink r:id="rId52" w:history="1">
+              <w:hyperlink r:id="rId56" w:history="1">
                 <w:r>
                   <w:rPr>
                     <w:rStyle w:val="Hipervnculo"/>
@@ -14364,7 +15570,7 @@
                 <w:tab/>
                 <w:t xml:space="preserve">Manual de usuario: </w:t>
               </w:r>
-              <w:hyperlink r:id="rId53" w:history="1">
+              <w:hyperlink r:id="rId57" w:history="1">
                 <w:r>
                   <w:rPr>
                     <w:rStyle w:val="Hipervnculo"/>
@@ -14390,7 +15596,7 @@
                 <w:tab/>
                 <w:t xml:space="preserve">Acelerómetro y Giróscopo: </w:t>
               </w:r>
-              <w:hyperlink r:id="rId54" w:history="1">
+              <w:hyperlink r:id="rId58" w:history="1">
                 <w:r>
                   <w:rPr>
                     <w:rStyle w:val="Hipervnculo"/>
@@ -14408,7 +15614,7 @@
                 <w:tab/>
                 <w:t xml:space="preserve">Magnetómetro: </w:t>
               </w:r>
-              <w:hyperlink r:id="rId55" w:history="1">
+              <w:hyperlink r:id="rId59" w:history="1">
                 <w:r>
                   <w:rPr>
                     <w:rStyle w:val="Hipervnculo"/>
@@ -14449,7 +15655,7 @@
               <w:r>
                 <w:t xml:space="preserve">      [10] ¿Qué es Android? </w:t>
               </w:r>
-              <w:hyperlink r:id="rId56" w:history="1">
+              <w:hyperlink r:id="rId60" w:history="1">
                 <w:r>
                   <w:rPr>
                     <w:rStyle w:val="Hipervnculo"/>
@@ -14486,7 +15692,7 @@
               <w:r>
                 <w:t xml:space="preserve"> </w:t>
               </w:r>
-              <w:hyperlink r:id="rId57" w:history="1">
+              <w:hyperlink r:id="rId61" w:history="1">
                 <w:r>
                   <w:rPr>
                     <w:rStyle w:val="Hipervnculo"/>
@@ -14515,7 +15721,7 @@
     <w:p>
       <w:pPr>
         <w:rPr>
-          <w:ins w:id="612" w:author="DIEGO PÉREZ LAVARÍAS" w:date="2020-05-15T12:40:00Z"/>
+          <w:ins w:id="783" w:author="DIEGO PÉREZ LAVARÍAS" w:date="2020-05-15T12:40:00Z"/>
         </w:rPr>
       </w:pPr>
       <w:r>
@@ -14523,7 +15729,7 @@
       </w:r>
       <w:r>
         <w:rPr>
-          <w:rPrChange w:id="613" w:author="DIEGO PÉREZ LAVARÍAS" w:date="2020-05-15T12:40:00Z">
+          <w:rPrChange w:id="784" w:author="DIEGO PÉREZ LAVARÍAS" w:date="2020-05-15T12:40:00Z">
             <w:rPr/>
           </w:rPrChange>
         </w:rPr>
@@ -14534,7 +15740,7 @@
       </w:r>
       <w:r>
         <w:rPr>
-          <w:rPrChange w:id="614" w:author="DIEGO PÉREZ LAVARÍAS" w:date="2020-05-15T12:40:00Z">
+          <w:rPrChange w:id="785" w:author="DIEGO PÉREZ LAVARÍAS" w:date="2020-05-15T12:40:00Z">
             <w:rPr>
               <w:rStyle w:val="Hipervnculo"/>
             </w:rPr>
@@ -14546,7 +15752,7 @@
         <w:rPr>
           <w:rStyle w:val="Hipervnculo"/>
           <w:u w:val="none"/>
-          <w:rPrChange w:id="615" w:author="DIEGO PÉREZ LAVARÍAS" w:date="2020-05-15T12:40:00Z">
+          <w:rPrChange w:id="786" w:author="DIEGO PÉREZ LAVARÍAS" w:date="2020-05-15T12:40:00Z">
             <w:rPr>
               <w:rStyle w:val="Hipervnculo"/>
             </w:rPr>
@@ -14558,7 +15764,7 @@
         <w:rPr>
           <w:rStyle w:val="Hipervnculo"/>
           <w:u w:val="none"/>
-          <w:rPrChange w:id="616" w:author="DIEGO PÉREZ LAVARÍAS" w:date="2020-05-15T12:40:00Z">
+          <w:rPrChange w:id="787" w:author="DIEGO PÉREZ LAVARÍAS" w:date="2020-05-15T12:40:00Z">
             <w:rPr>
               <w:rStyle w:val="Hipervnculo"/>
             </w:rPr>
@@ -14573,23 +15779,23 @@
     <w:p>
       <w:pPr>
         <w:rPr>
-          <w:ins w:id="617" w:author="DIEGO PÉREZ LAVARÍAS" w:date="2020-05-15T12:40:00Z"/>
-        </w:rPr>
-      </w:pPr>
-    </w:p>
-    <w:p>
-      <w:pPr>
-        <w:rPr>
-          <w:ins w:id="618" w:author="DIEGO PÉREZ LAVARÍAS" w:date="2020-05-15T12:49:00Z"/>
-        </w:rPr>
-      </w:pPr>
-      <w:ins w:id="619" w:author="DIEGO PÉREZ LAVARÍAS" w:date="2020-05-15T12:40:00Z">
+          <w:ins w:id="788" w:author="DIEGO PÉREZ LAVARÍAS" w:date="2020-05-15T12:40:00Z"/>
+        </w:rPr>
+      </w:pPr>
+    </w:p>
+    <w:p>
+      <w:pPr>
+        <w:rPr>
+          <w:ins w:id="789" w:author="DIEGO PÉREZ LAVARÍAS" w:date="2020-05-15T12:49:00Z"/>
+        </w:rPr>
+      </w:pPr>
+      <w:ins w:id="790" w:author="DIEGO PÉREZ LAVARÍAS" w:date="2020-05-15T12:40:00Z">
         <w:r>
           <w:t xml:space="preserve">      [13] Kai OS. </w:t>
         </w:r>
         <w:r>
           <w:rPr>
-            <w:rPrChange w:id="620" w:author="DIEGO PÉREZ LAVARÍAS" w:date="2020-05-15T12:40:00Z">
+            <w:rPrChange w:id="791" w:author="DIEGO PÉREZ LAVARÍAS" w:date="2020-05-15T12:40:00Z">
               <w:rPr/>
             </w:rPrChange>
           </w:rPr>
@@ -14600,7 +15806,7 @@
         </w:r>
         <w:r>
           <w:rPr>
-            <w:rPrChange w:id="621" w:author="DIEGO PÉREZ LAVARÍAS" w:date="2020-05-15T12:40:00Z">
+            <w:rPrChange w:id="792" w:author="DIEGO PÉREZ LAVARÍAS" w:date="2020-05-15T12:40:00Z">
               <w:rPr/>
             </w:rPrChange>
           </w:rPr>
@@ -14610,7 +15816,7 @@
           <w:rPr>
             <w:rStyle w:val="Hipervnculo"/>
             <w:u w:val="none"/>
-            <w:rPrChange w:id="622" w:author="DIEGO PÉREZ LAVARÍAS" w:date="2020-05-15T12:40:00Z">
+            <w:rPrChange w:id="793" w:author="DIEGO PÉREZ LAVARÍAS" w:date="2020-05-15T12:40:00Z">
               <w:rPr>
                 <w:rStyle w:val="Hipervnculo"/>
               </w:rPr>
@@ -14620,7 +15826,7 @@
         </w:r>
         <w:r>
           <w:rPr>
-            <w:rPrChange w:id="623" w:author="DIEGO PÉREZ LAVARÍAS" w:date="2020-05-15T12:40:00Z">
+            <w:rPrChange w:id="794" w:author="DIEGO PÉREZ LAVARÍAS" w:date="2020-05-15T12:40:00Z">
               <w:rPr/>
             </w:rPrChange>
           </w:rPr>
@@ -14630,7 +15836,7 @@
           <w:t xml:space="preserve"> </w:t>
         </w:r>
       </w:ins>
-      <w:ins w:id="624" w:author="DIEGO PÉREZ LAVARÍAS" w:date="2020-05-15T12:42:00Z">
+      <w:ins w:id="795" w:author="DIEGO PÉREZ LAVARÍAS" w:date="2020-05-15T12:42:00Z">
         <w:r>
           <w:t>KaiOS Technologies Inc, EEUU.</w:t>
         </w:r>
@@ -14639,23 +15845,23 @@
     <w:p>
       <w:pPr>
         <w:rPr>
-          <w:ins w:id="625" w:author="DIEGO PÉREZ LAVARÍAS" w:date="2020-05-15T12:49:00Z"/>
-        </w:rPr>
-      </w:pPr>
-    </w:p>
-    <w:p>
-      <w:pPr>
-        <w:rPr>
-          <w:ins w:id="626" w:author="DIEGO PÉREZ LAVARÍAS" w:date="2020-05-15T12:52:00Z"/>
-        </w:rPr>
-      </w:pPr>
-      <w:ins w:id="627" w:author="DIEGO PÉREZ LAVARÍAS" w:date="2020-05-15T12:49:00Z">
+          <w:ins w:id="796" w:author="DIEGO PÉREZ LAVARÍAS" w:date="2020-05-15T12:49:00Z"/>
+        </w:rPr>
+      </w:pPr>
+    </w:p>
+    <w:p>
+      <w:pPr>
+        <w:rPr>
+          <w:ins w:id="797" w:author="DIEGO PÉREZ LAVARÍAS" w:date="2020-05-15T12:52:00Z"/>
+        </w:rPr>
+      </w:pPr>
+      <w:ins w:id="798" w:author="DIEGO PÉREZ LAVARÍAS" w:date="2020-05-15T12:49:00Z">
         <w:r>
           <w:t xml:space="preserve">      [14] Problemas entre Huawei y EEUU. </w:t>
         </w:r>
         <w:r>
           <w:rPr>
-            <w:rPrChange w:id="628" w:author="DIEGO PÉREZ LAVARÍAS" w:date="2020-05-15T12:49:00Z">
+            <w:rPrChange w:id="799" w:author="DIEGO PÉREZ LAVARÍAS" w:date="2020-05-15T12:49:00Z">
               <w:rPr/>
             </w:rPrChange>
           </w:rPr>
@@ -14666,7 +15872,7 @@
         </w:r>
         <w:r>
           <w:rPr>
-            <w:rPrChange w:id="629" w:author="DIEGO PÉREZ LAVARÍAS" w:date="2020-05-15T12:49:00Z">
+            <w:rPrChange w:id="800" w:author="DIEGO PÉREZ LAVARÍAS" w:date="2020-05-15T12:49:00Z">
               <w:rPr>
                 <w:rStyle w:val="Hipervnculo"/>
               </w:rPr>
@@ -14676,7 +15882,7 @@
         </w:r>
         <w:r>
           <w:rPr>
-            <w:rPrChange w:id="630" w:author="DIEGO PÉREZ LAVARÍAS" w:date="2020-05-15T12:49:00Z">
+            <w:rPrChange w:id="801" w:author="DIEGO PÉREZ LAVARÍAS" w:date="2020-05-15T12:49:00Z">
               <w:rPr>
                 <w:rStyle w:val="Hipervnculo"/>
               </w:rPr>
@@ -14687,7 +15893,7 @@
         </w:r>
         <w:r>
           <w:rPr>
-            <w:rPrChange w:id="631" w:author="DIEGO PÉREZ LAVARÍAS" w:date="2020-05-15T12:49:00Z">
+            <w:rPrChange w:id="802" w:author="DIEGO PÉREZ LAVARÍAS" w:date="2020-05-15T12:49:00Z">
               <w:rPr>
                 <w:rStyle w:val="Hipervnculo"/>
               </w:rPr>
@@ -14701,7 +15907,7 @@
         </w:r>
         <w:r>
           <w:rPr>
-            <w:rPrChange w:id="632" w:author="DIEGO PÉREZ LAVARÍAS" w:date="2020-05-15T12:49:00Z">
+            <w:rPrChange w:id="803" w:author="DIEGO PÉREZ LAVARÍAS" w:date="2020-05-15T12:49:00Z">
               <w:rPr/>
             </w:rPrChange>
           </w:rPr>
@@ -14711,7 +15917,7 @@
           <w:rPr>
             <w:rStyle w:val="Hipervnculo"/>
             <w:u w:val="none"/>
-            <w:rPrChange w:id="633" w:author="DIEGO PÉREZ LAVARÍAS" w:date="2020-05-15T12:49:00Z">
+            <w:rPrChange w:id="804" w:author="DIEGO PÉREZ LAVARÍAS" w:date="2020-05-15T12:49:00Z">
               <w:rPr>
                 <w:rStyle w:val="Hipervnculo"/>
               </w:rPr>
@@ -14723,7 +15929,7 @@
           <w:rPr>
             <w:rStyle w:val="Hipervnculo"/>
             <w:u w:val="none"/>
-            <w:rPrChange w:id="634" w:author="DIEGO PÉREZ LAVARÍAS" w:date="2020-05-15T12:49:00Z">
+            <w:rPrChange w:id="805" w:author="DIEGO PÉREZ LAVARÍAS" w:date="2020-05-15T12:49:00Z">
               <w:rPr>
                 <w:rStyle w:val="Hipervnculo"/>
               </w:rPr>
@@ -14736,7 +15942,7 @@
           <w:rPr>
             <w:rStyle w:val="Hipervnculo"/>
             <w:u w:val="none"/>
-            <w:rPrChange w:id="635" w:author="DIEGO PÉREZ LAVARÍAS" w:date="2020-05-15T12:49:00Z">
+            <w:rPrChange w:id="806" w:author="DIEGO PÉREZ LAVARÍAS" w:date="2020-05-15T12:49:00Z">
               <w:rPr>
                 <w:rStyle w:val="Hipervnculo"/>
               </w:rPr>
@@ -14747,7 +15953,7 @@
         </w:r>
         <w:r>
           <w:rPr>
-            <w:rPrChange w:id="636" w:author="DIEGO PÉREZ LAVARÍAS" w:date="2020-05-15T12:49:00Z">
+            <w:rPrChange w:id="807" w:author="DIEGO PÉREZ LAVARÍAS" w:date="2020-05-15T12:49:00Z">
               <w:rPr/>
             </w:rPrChange>
           </w:rPr>
@@ -14761,7 +15967,7 @@
     <w:p>
       <w:pPr>
         <w:rPr>
-          <w:ins w:id="637" w:author="DIEGO PÉREZ LAVARÍAS" w:date="2020-05-15T12:52:00Z"/>
+          <w:ins w:id="808" w:author="DIEGO PÉREZ LAVARÍAS" w:date="2020-05-15T12:52:00Z"/>
         </w:rPr>
       </w:pPr>
     </w:p>
@@ -14769,10 +15975,10 @@
       <w:pPr>
         <w:jc w:val="left"/>
         <w:rPr>
-          <w:ins w:id="638" w:author="DIEGO PÉREZ LAVARÍAS" w:date="2020-05-15T16:13:00Z"/>
-        </w:rPr>
-      </w:pPr>
-      <w:ins w:id="639" w:author="DIEGO PÉREZ LAVARÍAS" w:date="2020-05-15T12:52:00Z">
+          <w:ins w:id="809" w:author="DIEGO PÉREZ LAVARÍAS" w:date="2020-05-15T16:13:00Z"/>
+        </w:rPr>
+      </w:pPr>
+      <w:ins w:id="810" w:author="DIEGO PÉREZ LAVARÍAS" w:date="2020-05-15T12:52:00Z">
         <w:r>
           <w:t xml:space="preserve">      [15] Cuota de mercado de </w:t>
         </w:r>
@@ -14780,7 +15986,7 @@
           <w:rPr>
             <w:i/>
             <w:iCs/>
-            <w:rPrChange w:id="640" w:author="DIEGO PÉREZ LAVARÍAS" w:date="2020-05-15T12:53:00Z">
+            <w:rPrChange w:id="811" w:author="DIEGO PÉREZ LAVARÍAS" w:date="2020-05-15T12:53:00Z">
               <w:rPr/>
             </w:rPrChange>
           </w:rPr>
@@ -14790,12 +15996,12 @@
           <w:t xml:space="preserve"> por marca</w:t>
         </w:r>
       </w:ins>
-      <w:ins w:id="641" w:author="DIEGO PÉREZ LAVARÍAS" w:date="2020-05-15T12:53:00Z">
+      <w:ins w:id="812" w:author="DIEGO PÉREZ LAVARÍAS" w:date="2020-05-15T12:53:00Z">
         <w:r>
           <w:t>, 2019.</w:t>
         </w:r>
       </w:ins>
-      <w:ins w:id="642" w:author="DIEGO PÉREZ LAVARÍAS" w:date="2020-05-15T12:52:00Z">
+      <w:ins w:id="813" w:author="DIEGO PÉREZ LAVARÍAS" w:date="2020-05-15T12:52:00Z">
         <w:r>
           <w:t xml:space="preserve"> </w:t>
         </w:r>
@@ -14803,10 +16009,10 @@
           <w:tab/>
         </w:r>
       </w:ins>
-      <w:ins w:id="643" w:author="DIEGO PÉREZ LAVARÍAS" w:date="2020-05-15T12:53:00Z">
+      <w:ins w:id="814" w:author="DIEGO PÉREZ LAVARÍAS" w:date="2020-05-15T12:53:00Z">
         <w:r>
           <w:rPr>
-            <w:rPrChange w:id="644" w:author="DIEGO PÉREZ LAVARÍAS" w:date="2020-05-15T12:53:00Z">
+            <w:rPrChange w:id="815" w:author="DIEGO PÉREZ LAVARÍAS" w:date="2020-05-15T12:53:00Z">
               <w:rPr/>
             </w:rPrChange>
           </w:rPr>
@@ -14816,10 +16022,10 @@
           <w:instrText xml:space="preserve"> HYPERLINK "</w:instrText>
         </w:r>
       </w:ins>
-      <w:ins w:id="645" w:author="DIEGO PÉREZ LAVARÍAS" w:date="2020-05-15T12:52:00Z">
+      <w:ins w:id="816" w:author="DIEGO PÉREZ LAVARÍAS" w:date="2020-05-15T12:52:00Z">
         <w:r>
           <w:rPr>
-            <w:rPrChange w:id="646" w:author="DIEGO PÉREZ LAVARÍAS" w:date="2020-05-15T12:53:00Z">
+            <w:rPrChange w:id="817" w:author="DIEGO PÉREZ LAVARÍAS" w:date="2020-05-15T12:53:00Z">
               <w:rPr>
                 <w:rStyle w:val="Hipervnculo"/>
                 <w:u w:val="none"/>
@@ -14829,20 +16035,20 @@
           <w:instrText>https://www.counterpointresearch.com/global-smartphone-share/</w:instrText>
         </w:r>
       </w:ins>
-      <w:ins w:id="647" w:author="DIEGO PÉREZ LAVARÍAS" w:date="2020-05-15T12:53:00Z">
+      <w:ins w:id="818" w:author="DIEGO PÉREZ LAVARÍAS" w:date="2020-05-15T12:53:00Z">
         <w:r>
           <w:instrText xml:space="preserve">" </w:instrText>
         </w:r>
         <w:r>
           <w:rPr>
-            <w:rPrChange w:id="648" w:author="DIEGO PÉREZ LAVARÍAS" w:date="2020-05-15T12:53:00Z">
+            <w:rPrChange w:id="819" w:author="DIEGO PÉREZ LAVARÍAS" w:date="2020-05-15T12:53:00Z">
               <w:rPr/>
             </w:rPrChange>
           </w:rPr>
           <w:fldChar w:fldCharType="separate"/>
         </w:r>
       </w:ins>
-      <w:ins w:id="649" w:author="DIEGO PÉREZ LAVARÍAS" w:date="2020-05-15T12:52:00Z">
+      <w:ins w:id="820" w:author="DIEGO PÉREZ LAVARÍAS" w:date="2020-05-15T12:52:00Z">
         <w:r>
           <w:rPr>
             <w:rStyle w:val="Hipervnculo"/>
@@ -14851,17 +16057,17 @@
           <w:t>https://www.counterpointresearch.com/global-smartphone-share/</w:t>
         </w:r>
       </w:ins>
-      <w:ins w:id="650" w:author="DIEGO PÉREZ LAVARÍAS" w:date="2020-05-15T12:53:00Z">
+      <w:ins w:id="821" w:author="DIEGO PÉREZ LAVARÍAS" w:date="2020-05-15T12:53:00Z">
         <w:r>
           <w:rPr>
-            <w:rPrChange w:id="651" w:author="DIEGO PÉREZ LAVARÍAS" w:date="2020-05-15T12:53:00Z">
+            <w:rPrChange w:id="822" w:author="DIEGO PÉREZ LAVARÍAS" w:date="2020-05-15T12:53:00Z">
               <w:rPr/>
             </w:rPrChange>
           </w:rPr>
           <w:fldChar w:fldCharType="end"/>
         </w:r>
       </w:ins>
-      <w:ins w:id="652" w:author="DIEGO PÉREZ LAVARÍAS" w:date="2020-05-15T12:52:00Z">
+      <w:ins w:id="823" w:author="DIEGO PÉREZ LAVARÍAS" w:date="2020-05-15T12:52:00Z">
         <w:r>
           <w:t xml:space="preserve"> </w:t>
         </w:r>
@@ -14871,7 +16077,7 @@
       <w:pPr>
         <w:jc w:val="left"/>
         <w:rPr>
-          <w:ins w:id="653" w:author="DIEGO PÉREZ LAVARÍAS" w:date="2020-05-15T16:13:00Z"/>
+          <w:ins w:id="824" w:author="DIEGO PÉREZ LAVARÍAS" w:date="2020-05-15T16:13:00Z"/>
         </w:rPr>
       </w:pPr>
     </w:p>
@@ -14879,20 +16085,20 @@
       <w:pPr>
         <w:jc w:val="left"/>
         <w:rPr>
-          <w:ins w:id="654" w:author="DIEGO PÉREZ LAVARÍAS" w:date="2020-05-15T16:13:00Z"/>
-        </w:rPr>
-      </w:pPr>
-      <w:ins w:id="655" w:author="DIEGO PÉREZ LAVARÍAS" w:date="2020-05-15T16:13:00Z">
+          <w:ins w:id="825" w:author="DIEGO PÉREZ LAVARÍAS" w:date="2020-05-15T16:13:00Z"/>
+        </w:rPr>
+      </w:pPr>
+      <w:ins w:id="826" w:author="DIEGO PÉREZ LAVARÍAS" w:date="2020-05-15T16:13:00Z">
         <w:r>
           <w:t xml:space="preserve">      [16] Informe Anual 201</w:t>
         </w:r>
       </w:ins>
-      <w:ins w:id="656" w:author="DIEGO PÉREZ LAVARÍAS" w:date="2020-05-15T16:16:00Z">
+      <w:ins w:id="827" w:author="DIEGO PÉREZ LAVARÍAS" w:date="2020-05-15T16:16:00Z">
         <w:r>
           <w:t>9.</w:t>
         </w:r>
       </w:ins>
-      <w:ins w:id="657" w:author="DIEGO PÉREZ LAVARÍAS" w:date="2020-05-15T16:13:00Z">
+      <w:ins w:id="828" w:author="DIEGO PÉREZ LAVARÍAS" w:date="2020-05-15T16:13:00Z">
         <w:r>
           <w:t xml:space="preserve"> Dispositivos y comunicaciones móviles, CCN-CERT</w:t>
         </w:r>
@@ -14902,16 +16108,16 @@
       <w:pPr>
         <w:jc w:val="left"/>
         <w:rPr>
-          <w:ins w:id="658" w:author="DIEGO PÉREZ LAVARÍAS" w:date="2020-05-19T11:19:00Z"/>
-        </w:rPr>
-      </w:pPr>
-      <w:ins w:id="659" w:author="DIEGO PÉREZ LAVARÍAS" w:date="2020-05-15T16:16:00Z">
+          <w:ins w:id="829" w:author="DIEGO PÉREZ LAVARÍAS" w:date="2020-05-19T11:19:00Z"/>
+        </w:rPr>
+      </w:pPr>
+      <w:ins w:id="830" w:author="DIEGO PÉREZ LAVARÍAS" w:date="2020-05-15T16:16:00Z">
         <w:r>
           <w:tab/>
         </w:r>
         <w:r>
           <w:rPr>
-            <w:rPrChange w:id="660" w:author="DIEGO PÉREZ LAVARÍAS" w:date="2020-05-16T11:49:00Z">
+            <w:rPrChange w:id="831" w:author="DIEGO PÉREZ LAVARÍAS" w:date="2020-05-16T11:49:00Z">
               <w:rPr/>
             </w:rPrChange>
           </w:rPr>
@@ -14922,7 +16128,7 @@
         </w:r>
         <w:r>
           <w:rPr>
-            <w:rPrChange w:id="661" w:author="DIEGO PÉREZ LAVARÍAS" w:date="2020-05-16T11:49:00Z">
+            <w:rPrChange w:id="832" w:author="DIEGO PÉREZ LAVARÍAS" w:date="2020-05-16T11:49:00Z">
               <w:rPr>
                 <w:rStyle w:val="Hipervnculo"/>
               </w:rPr>
@@ -14932,7 +16138,7 @@
         </w:r>
         <w:r>
           <w:rPr>
-            <w:rPrChange w:id="662" w:author="DIEGO PÉREZ LAVARÍAS" w:date="2020-05-16T11:49:00Z">
+            <w:rPrChange w:id="833" w:author="DIEGO PÉREZ LAVARÍAS" w:date="2020-05-16T11:49:00Z">
               <w:rPr>
                 <w:rStyle w:val="Hipervnculo"/>
               </w:rPr>
@@ -14946,7 +16152,7 @@
         </w:r>
         <w:r>
           <w:rPr>
-            <w:rPrChange w:id="663" w:author="DIEGO PÉREZ LAVARÍAS" w:date="2020-05-16T11:49:00Z">
+            <w:rPrChange w:id="834" w:author="DIEGO PÉREZ LAVARÍAS" w:date="2020-05-16T11:49:00Z">
               <w:rPr/>
             </w:rPrChange>
           </w:rPr>
@@ -14956,7 +16162,7 @@
           <w:rPr>
             <w:rStyle w:val="Hipervnculo"/>
             <w:u w:val="none"/>
-            <w:rPrChange w:id="664" w:author="DIEGO PÉREZ LAVARÍAS" w:date="2020-05-16T11:49:00Z">
+            <w:rPrChange w:id="835" w:author="DIEGO PÉREZ LAVARÍAS" w:date="2020-05-16T11:49:00Z">
               <w:rPr>
                 <w:rStyle w:val="Hipervnculo"/>
               </w:rPr>
@@ -14968,7 +16174,7 @@
           <w:rPr>
             <w:rStyle w:val="Hipervnculo"/>
             <w:u w:val="none"/>
-            <w:rPrChange w:id="665" w:author="DIEGO PÉREZ LAVARÍAS" w:date="2020-05-16T11:49:00Z">
+            <w:rPrChange w:id="836" w:author="DIEGO PÉREZ LAVARÍAS" w:date="2020-05-16T11:49:00Z">
               <w:rPr>
                 <w:rStyle w:val="Hipervnculo"/>
               </w:rPr>
@@ -14979,7 +16185,7 @@
         </w:r>
         <w:r>
           <w:rPr>
-            <w:rPrChange w:id="666" w:author="DIEGO PÉREZ LAVARÍAS" w:date="2020-05-16T11:49:00Z">
+            <w:rPrChange w:id="837" w:author="DIEGO PÉREZ LAVARÍAS" w:date="2020-05-16T11:49:00Z">
               <w:rPr/>
             </w:rPrChange>
           </w:rPr>
@@ -14994,24 +16200,24 @@
       <w:pPr>
         <w:jc w:val="left"/>
         <w:rPr>
-          <w:ins w:id="667" w:author="DIEGO PÉREZ LAVARÍAS" w:date="2020-05-19T11:19:00Z"/>
+          <w:ins w:id="838" w:author="DIEGO PÉREZ LAVARÍAS" w:date="2020-05-19T11:19:00Z"/>
         </w:rPr>
       </w:pPr>
     </w:p>
     <w:p>
       <w:pPr>
         <w:jc w:val="left"/>
-        <w:pPrChange w:id="668" w:author="DIEGO PÉREZ LAVARÍAS" w:date="2020-05-15T12:52:00Z">
-          <w:pPr/>
-        </w:pPrChange>
-      </w:pPr>
-      <w:ins w:id="669" w:author="DIEGO PÉREZ LAVARÍAS" w:date="2020-05-19T11:19:00Z">
+        <w:rPr>
+          <w:ins w:id="839" w:author="DIEGO PÉREZ LAVARÍAS" w:date="2020-05-20T16:07:00Z"/>
+        </w:rPr>
+      </w:pPr>
+      <w:ins w:id="840" w:author="DIEGO PÉREZ LAVARÍAS" w:date="2020-05-19T11:19:00Z">
         <w:r>
           <w:t xml:space="preserve">      [17] Android Studio. </w:t>
         </w:r>
         <w:r>
           <w:rPr>
-            <w:rPrChange w:id="670" w:author="DIEGO PÉREZ LAVARÍAS" w:date="2020-05-19T11:19:00Z">
+            <w:rPrChange w:id="841" w:author="DIEGO PÉREZ LAVARÍAS" w:date="2020-05-19T11:19:00Z">
               <w:rPr/>
             </w:rPrChange>
           </w:rPr>
@@ -15022,7 +16228,7 @@
         </w:r>
         <w:r>
           <w:rPr>
-            <w:rPrChange w:id="671" w:author="DIEGO PÉREZ LAVARÍAS" w:date="2020-05-19T11:19:00Z">
+            <w:rPrChange w:id="842" w:author="DIEGO PÉREZ LAVARÍAS" w:date="2020-05-19T11:19:00Z">
               <w:rPr/>
             </w:rPrChange>
           </w:rPr>
@@ -15032,7 +16238,7 @@
           <w:rPr>
             <w:rStyle w:val="Hipervnculo"/>
             <w:u w:val="none"/>
-            <w:rPrChange w:id="672" w:author="DIEGO PÉREZ LAVARÍAS" w:date="2020-05-19T11:19:00Z">
+            <w:rPrChange w:id="843" w:author="DIEGO PÉREZ LAVARÍAS" w:date="2020-05-19T11:19:00Z">
               <w:rPr>
                 <w:rStyle w:val="Hipervnculo"/>
               </w:rPr>
@@ -15042,7 +16248,193 @@
         </w:r>
         <w:r>
           <w:rPr>
-            <w:rPrChange w:id="673" w:author="DIEGO PÉREZ LAVARÍAS" w:date="2020-05-19T11:19:00Z">
+            <w:rPrChange w:id="844" w:author="DIEGO PÉREZ LAVARÍAS" w:date="2020-05-19T11:19:00Z">
+              <w:rPr/>
+            </w:rPrChange>
+          </w:rPr>
+          <w:fldChar w:fldCharType="end"/>
+        </w:r>
+        <w:r>
+          <w:t xml:space="preserve"> </w:t>
+        </w:r>
+      </w:ins>
+    </w:p>
+    <w:p>
+      <w:pPr>
+        <w:jc w:val="left"/>
+        <w:rPr>
+          <w:ins w:id="845" w:author="DIEGO PÉREZ LAVARÍAS" w:date="2020-05-20T16:07:00Z"/>
+        </w:rPr>
+      </w:pPr>
+    </w:p>
+    <w:p>
+      <w:pPr>
+        <w:jc w:val="left"/>
+        <w:rPr>
+          <w:ins w:id="846" w:author="DIEGO PÉREZ LAVARÍAS" w:date="2020-05-20T16:28:00Z"/>
+        </w:rPr>
+      </w:pPr>
+      <w:ins w:id="847" w:author="DIEGO PÉREZ LAVARÍAS" w:date="2020-05-20T16:07:00Z">
+        <w:r>
+          <w:t xml:space="preserve">      [18] Documento explicativo Filtro de </w:t>
+        </w:r>
+      </w:ins>
+      <w:ins w:id="848" w:author="DIEGO PÉREZ LAVARÍAS" w:date="2020-05-20T16:08:00Z">
+        <w:r>
+          <w:t>Kalman. Ciclo extraído de aquí.</w:t>
+        </w:r>
+      </w:ins>
+      <w:ins w:id="849" w:author="DIEGO PÉREZ LAVARÍAS" w:date="2020-05-20T16:07:00Z">
+        <w:r>
+          <w:tab/>
+        </w:r>
+        <w:r>
+          <w:rPr>
+            <w:rPrChange w:id="850" w:author="DIEGO PÉREZ LAVARÍAS" w:date="2020-05-20T16:08:00Z">
+              <w:rPr/>
+            </w:rPrChange>
+          </w:rPr>
+          <w:fldChar w:fldCharType="begin"/>
+        </w:r>
+        <w:r>
+          <w:instrText xml:space="preserve"> HYPERLINK "</w:instrText>
+        </w:r>
+        <w:r>
+          <w:rPr>
+            <w:rPrChange w:id="851" w:author="DIEGO PÉREZ LAVARÍAS" w:date="2020-05-20T16:08:00Z">
+              <w:rPr>
+                <w:rStyle w:val="Hipervnculo"/>
+              </w:rPr>
+            </w:rPrChange>
+          </w:rPr>
+          <w:instrText>https://web.archive.org/web/20151123202219/http://www.bccr.fi.cr/06_metodos_cuanti</w:instrText>
+        </w:r>
+        <w:r>
+          <w:rPr>
+            <w:rPrChange w:id="852" w:author="DIEGO PÉREZ LAVARÍAS" w:date="2020-05-20T16:08:00Z">
+              <w:rPr>
+                <w:rStyle w:val="Hipervnculo"/>
+              </w:rPr>
+            </w:rPrChange>
+          </w:rPr>
+          <w:tab/>
+          <w:instrText>tativos/FILTRO%20DE%20KALMAN.pdf</w:instrText>
+        </w:r>
+        <w:r>
+          <w:instrText xml:space="preserve">" </w:instrText>
+        </w:r>
+        <w:r>
+          <w:rPr>
+            <w:rPrChange w:id="853" w:author="DIEGO PÉREZ LAVARÍAS" w:date="2020-05-20T16:08:00Z">
+              <w:rPr/>
+            </w:rPrChange>
+          </w:rPr>
+          <w:fldChar w:fldCharType="separate"/>
+        </w:r>
+        <w:r>
+          <w:rPr>
+            <w:rStyle w:val="Hipervnculo"/>
+            <w:u w:val="none"/>
+            <w:rPrChange w:id="854" w:author="DIEGO PÉREZ LAVARÍAS" w:date="2020-05-20T16:08:00Z">
+              <w:rPr>
+                <w:rStyle w:val="Hipervnculo"/>
+              </w:rPr>
+            </w:rPrChange>
+          </w:rPr>
+          <w:t>https://web.archive.org/web/20151123202219/http://www.bccr.fi.cr/06_metodos_cuanti</w:t>
+        </w:r>
+        <w:r>
+          <w:rPr>
+            <w:rStyle w:val="Hipervnculo"/>
+            <w:u w:val="none"/>
+            <w:rPrChange w:id="855" w:author="DIEGO PÉREZ LAVARÍAS" w:date="2020-05-20T16:08:00Z">
+              <w:rPr>
+                <w:rStyle w:val="Hipervnculo"/>
+              </w:rPr>
+            </w:rPrChange>
+          </w:rPr>
+          <w:tab/>
+          <w:t>tativos/FILTRO%20DE%20KALMAN.pdf</w:t>
+        </w:r>
+        <w:r>
+          <w:rPr>
+            <w:rPrChange w:id="856" w:author="DIEGO PÉREZ LAVARÍAS" w:date="2020-05-20T16:08:00Z">
+              <w:rPr/>
+            </w:rPrChange>
+          </w:rPr>
+          <w:fldChar w:fldCharType="end"/>
+        </w:r>
+        <w:r>
+          <w:t xml:space="preserve"> </w:t>
+        </w:r>
+      </w:ins>
+    </w:p>
+    <w:p>
+      <w:pPr>
+        <w:jc w:val="left"/>
+        <w:rPr>
+          <w:ins w:id="857" w:author="DIEGO PÉREZ LAVARÍAS" w:date="2020-05-20T16:28:00Z"/>
+        </w:rPr>
+      </w:pPr>
+    </w:p>
+    <w:p>
+      <w:pPr>
+        <w:jc w:val="left"/>
+        <w:rPr>
+          <w:ins w:id="858" w:author="DIEGO PÉREZ LAVARÍAS" w:date="2020-05-20T16:29:00Z"/>
+        </w:rPr>
+      </w:pPr>
+      <w:ins w:id="859" w:author="DIEGO PÉREZ LAVARÍAS" w:date="2020-05-20T16:28:00Z">
+        <w:r>
+          <w:t xml:space="preserve">      [19] Algoritmo de Madgwick, código libre. </w:t>
+        </w:r>
+      </w:ins>
+    </w:p>
+    <w:p>
+      <w:pPr>
+        <w:jc w:val="left"/>
+        <w:pPrChange w:id="860" w:author="DIEGO PÉREZ LAVARÍAS" w:date="2020-05-15T12:52:00Z">
+          <w:pPr/>
+        </w:pPrChange>
+      </w:pPr>
+      <w:ins w:id="861" w:author="DIEGO PÉREZ LAVARÍAS" w:date="2020-05-20T16:29:00Z">
+        <w:r>
+          <w:tab/>
+        </w:r>
+        <w:r>
+          <w:rPr>
+            <w:rPrChange w:id="862" w:author="DIEGO PÉREZ LAVARÍAS" w:date="2020-05-20T16:29:00Z">
+              <w:rPr/>
+            </w:rPrChange>
+          </w:rPr>
+          <w:fldChar w:fldCharType="begin"/>
+        </w:r>
+        <w:r>
+          <w:instrText xml:space="preserve"> HYPERLINK "https://x-io.co.uk/open-source-imu-and-ahrs-algorithms/" </w:instrText>
+        </w:r>
+        <w:r>
+          <w:rPr>
+            <w:rPrChange w:id="863" w:author="DIEGO PÉREZ LAVARÍAS" w:date="2020-05-20T16:29:00Z">
+              <w:rPr/>
+            </w:rPrChange>
+          </w:rPr>
+          <w:fldChar w:fldCharType="separate"/>
+        </w:r>
+        <w:r>
+          <w:rPr>
+            <w:rStyle w:val="Hipervnculo"/>
+            <w:u w:val="none"/>
+            <w:rPrChange w:id="864" w:author="DIEGO PÉREZ LAVARÍAS" w:date="2020-05-20T16:29:00Z">
+              <w:rPr>
+                <w:rStyle w:val="Hipervnculo"/>
+              </w:rPr>
+            </w:rPrChange>
+          </w:rPr>
+          <w:t>https://x-io.co.uk/open-source-imu-and-ahrs-algorithms/</w:t>
+        </w:r>
+        <w:r>
+          <w:rPr>
+            <w:rPrChange w:id="865" w:author="DIEGO PÉREZ LAVARÍAS" w:date="2020-05-20T16:29:00Z">
               <w:rPr/>
             </w:rPrChange>
           </w:rPr>
@@ -16109,6 +17501,95 @@
     </w:lvl>
   </w:abstractNum>
   <w:abstractNum w:abstractNumId="4" w15:restartNumberingAfterBreak="0">
+    <w:nsid w:val="2277660F"/>
+    <w:multiLevelType w:val="hybridMultilevel"/>
+    <w:tmpl w:val="EED2B5B4"/>
+    <w:lvl w:ilvl="0" w:tplc="0C0A000F">
+      <w:start w:val="1"/>
+      <w:numFmt w:val="decimal"/>
+      <w:lvlText w:val="%1."/>
+      <w:lvlJc w:val="left"/>
+      <w:pPr>
+        <w:ind w:left="720" w:hanging="360"/>
+      </w:pPr>
+      <w:rPr>
+        <w:rFonts w:hint="default"/>
+      </w:rPr>
+    </w:lvl>
+    <w:lvl w:ilvl="1" w:tplc="0C0A0019" w:tentative="1">
+      <w:start w:val="1"/>
+      <w:numFmt w:val="lowerLetter"/>
+      <w:lvlText w:val="%2."/>
+      <w:lvlJc w:val="left"/>
+      <w:pPr>
+        <w:ind w:left="1440" w:hanging="360"/>
+      </w:pPr>
+    </w:lvl>
+    <w:lvl w:ilvl="2" w:tplc="0C0A001B" w:tentative="1">
+      <w:start w:val="1"/>
+      <w:numFmt w:val="lowerRoman"/>
+      <w:lvlText w:val="%3."/>
+      <w:lvlJc w:val="right"/>
+      <w:pPr>
+        <w:ind w:left="2160" w:hanging="180"/>
+      </w:pPr>
+    </w:lvl>
+    <w:lvl w:ilvl="3" w:tplc="0C0A000F" w:tentative="1">
+      <w:start w:val="1"/>
+      <w:numFmt w:val="decimal"/>
+      <w:lvlText w:val="%4."/>
+      <w:lvlJc w:val="left"/>
+      <w:pPr>
+        <w:ind w:left="2880" w:hanging="360"/>
+      </w:pPr>
+    </w:lvl>
+    <w:lvl w:ilvl="4" w:tplc="0C0A0019" w:tentative="1">
+      <w:start w:val="1"/>
+      <w:numFmt w:val="lowerLetter"/>
+      <w:lvlText w:val="%5."/>
+      <w:lvlJc w:val="left"/>
+      <w:pPr>
+        <w:ind w:left="3600" w:hanging="360"/>
+      </w:pPr>
+    </w:lvl>
+    <w:lvl w:ilvl="5" w:tplc="0C0A001B" w:tentative="1">
+      <w:start w:val="1"/>
+      <w:numFmt w:val="lowerRoman"/>
+      <w:lvlText w:val="%6."/>
+      <w:lvlJc w:val="right"/>
+      <w:pPr>
+        <w:ind w:left="4320" w:hanging="180"/>
+      </w:pPr>
+    </w:lvl>
+    <w:lvl w:ilvl="6" w:tplc="0C0A000F" w:tentative="1">
+      <w:start w:val="1"/>
+      <w:numFmt w:val="decimal"/>
+      <w:lvlText w:val="%7."/>
+      <w:lvlJc w:val="left"/>
+      <w:pPr>
+        <w:ind w:left="5040" w:hanging="360"/>
+      </w:pPr>
+    </w:lvl>
+    <w:lvl w:ilvl="7" w:tplc="0C0A0019" w:tentative="1">
+      <w:start w:val="1"/>
+      <w:numFmt w:val="lowerLetter"/>
+      <w:lvlText w:val="%8."/>
+      <w:lvlJc w:val="left"/>
+      <w:pPr>
+        <w:ind w:left="5760" w:hanging="360"/>
+      </w:pPr>
+    </w:lvl>
+    <w:lvl w:ilvl="8" w:tplc="0C0A001B" w:tentative="1">
+      <w:start w:val="1"/>
+      <w:numFmt w:val="lowerRoman"/>
+      <w:lvlText w:val="%9."/>
+      <w:lvlJc w:val="right"/>
+      <w:pPr>
+        <w:ind w:left="6480" w:hanging="180"/>
+      </w:pPr>
+    </w:lvl>
+  </w:abstractNum>
+  <w:abstractNum w:abstractNumId="5" w15:restartNumberingAfterBreak="0">
     <w:nsid w:val="28B55D9C"/>
     <w:multiLevelType w:val="hybridMultilevel"/>
     <w:tmpl w:val="CACA2948"/>
@@ -16194,7 +17675,7 @@
       </w:pPr>
     </w:lvl>
   </w:abstractNum>
-  <w:abstractNum w:abstractNumId="5" w15:restartNumberingAfterBreak="0">
+  <w:abstractNum w:abstractNumId="6" w15:restartNumberingAfterBreak="0">
     <w:nsid w:val="2A733798"/>
     <w:multiLevelType w:val="hybridMultilevel"/>
     <w:tmpl w:val="35C420E6"/>
@@ -16333,7 +17814,96 @@
       </w:pPr>
     </w:lvl>
   </w:abstractNum>
-  <w:abstractNum w:abstractNumId="6" w15:restartNumberingAfterBreak="0">
+  <w:abstractNum w:abstractNumId="7" w15:restartNumberingAfterBreak="0">
+    <w:nsid w:val="33434210"/>
+    <w:multiLevelType w:val="hybridMultilevel"/>
+    <w:tmpl w:val="B8ECD616"/>
+    <w:lvl w:ilvl="0" w:tplc="0C0A000F">
+      <w:start w:val="1"/>
+      <w:numFmt w:val="decimal"/>
+      <w:lvlText w:val="%1."/>
+      <w:lvlJc w:val="left"/>
+      <w:pPr>
+        <w:ind w:left="720" w:hanging="360"/>
+      </w:pPr>
+      <w:rPr>
+        <w:rFonts w:hint="default"/>
+      </w:rPr>
+    </w:lvl>
+    <w:lvl w:ilvl="1" w:tplc="0C0A0019" w:tentative="1">
+      <w:start w:val="1"/>
+      <w:numFmt w:val="lowerLetter"/>
+      <w:lvlText w:val="%2."/>
+      <w:lvlJc w:val="left"/>
+      <w:pPr>
+        <w:ind w:left="1440" w:hanging="360"/>
+      </w:pPr>
+    </w:lvl>
+    <w:lvl w:ilvl="2" w:tplc="0C0A001B" w:tentative="1">
+      <w:start w:val="1"/>
+      <w:numFmt w:val="lowerRoman"/>
+      <w:lvlText w:val="%3."/>
+      <w:lvlJc w:val="right"/>
+      <w:pPr>
+        <w:ind w:left="2160" w:hanging="180"/>
+      </w:pPr>
+    </w:lvl>
+    <w:lvl w:ilvl="3" w:tplc="0C0A000F" w:tentative="1">
+      <w:start w:val="1"/>
+      <w:numFmt w:val="decimal"/>
+      <w:lvlText w:val="%4."/>
+      <w:lvlJc w:val="left"/>
+      <w:pPr>
+        <w:ind w:left="2880" w:hanging="360"/>
+      </w:pPr>
+    </w:lvl>
+    <w:lvl w:ilvl="4" w:tplc="0C0A0019" w:tentative="1">
+      <w:start w:val="1"/>
+      <w:numFmt w:val="lowerLetter"/>
+      <w:lvlText w:val="%5."/>
+      <w:lvlJc w:val="left"/>
+      <w:pPr>
+        <w:ind w:left="3600" w:hanging="360"/>
+      </w:pPr>
+    </w:lvl>
+    <w:lvl w:ilvl="5" w:tplc="0C0A001B" w:tentative="1">
+      <w:start w:val="1"/>
+      <w:numFmt w:val="lowerRoman"/>
+      <w:lvlText w:val="%6."/>
+      <w:lvlJc w:val="right"/>
+      <w:pPr>
+        <w:ind w:left="4320" w:hanging="180"/>
+      </w:pPr>
+    </w:lvl>
+    <w:lvl w:ilvl="6" w:tplc="0C0A000F" w:tentative="1">
+      <w:start w:val="1"/>
+      <w:numFmt w:val="decimal"/>
+      <w:lvlText w:val="%7."/>
+      <w:lvlJc w:val="left"/>
+      <w:pPr>
+        <w:ind w:left="5040" w:hanging="360"/>
+      </w:pPr>
+    </w:lvl>
+    <w:lvl w:ilvl="7" w:tplc="0C0A0019" w:tentative="1">
+      <w:start w:val="1"/>
+      <w:numFmt w:val="lowerLetter"/>
+      <w:lvlText w:val="%8."/>
+      <w:lvlJc w:val="left"/>
+      <w:pPr>
+        <w:ind w:left="5760" w:hanging="360"/>
+      </w:pPr>
+    </w:lvl>
+    <w:lvl w:ilvl="8" w:tplc="0C0A001B" w:tentative="1">
+      <w:start w:val="1"/>
+      <w:numFmt w:val="lowerRoman"/>
+      <w:lvlText w:val="%9."/>
+      <w:lvlJc w:val="right"/>
+      <w:pPr>
+        <w:ind w:left="6480" w:hanging="180"/>
+      </w:pPr>
+    </w:lvl>
+  </w:abstractNum>
+  <w:abstractNum w:abstractNumId="8" w15:restartNumberingAfterBreak="0">
     <w:nsid w:val="3AA32F6E"/>
     <w:multiLevelType w:val="multilevel"/>
     <w:tmpl w:val="AB240584"/>
@@ -16435,10 +18005,10 @@
       </w:pPr>
     </w:lvl>
   </w:abstractNum>
-  <w:abstractNum w:abstractNumId="7" w15:restartNumberingAfterBreak="0">
-    <w:nsid w:val="43084BA5"/>
+  <w:abstractNum w:abstractNumId="9" w15:restartNumberingAfterBreak="0">
+    <w:nsid w:val="3F490276"/>
     <w:multiLevelType w:val="hybridMultilevel"/>
-    <w:tmpl w:val="7E145978"/>
+    <w:tmpl w:val="7ED678E6"/>
     <w:lvl w:ilvl="0" w:tplc="0C0A000F">
       <w:start w:val="1"/>
       <w:numFmt w:val="decimal"/>
@@ -16524,7 +18094,96 @@
       </w:pPr>
     </w:lvl>
   </w:abstractNum>
-  <w:abstractNum w:abstractNumId="8" w15:restartNumberingAfterBreak="0">
+  <w:abstractNum w:abstractNumId="10" w15:restartNumberingAfterBreak="0">
+    <w:nsid w:val="43084BA5"/>
+    <w:multiLevelType w:val="hybridMultilevel"/>
+    <w:tmpl w:val="7E145978"/>
+    <w:lvl w:ilvl="0" w:tplc="0C0A000F">
+      <w:start w:val="1"/>
+      <w:numFmt w:val="decimal"/>
+      <w:lvlText w:val="%1."/>
+      <w:lvlJc w:val="left"/>
+      <w:pPr>
+        <w:ind w:left="720" w:hanging="360"/>
+      </w:pPr>
+      <w:rPr>
+        <w:rFonts w:hint="default"/>
+      </w:rPr>
+    </w:lvl>
+    <w:lvl w:ilvl="1" w:tplc="0C0A0019" w:tentative="1">
+      <w:start w:val="1"/>
+      <w:numFmt w:val="lowerLetter"/>
+      <w:lvlText w:val="%2."/>
+      <w:lvlJc w:val="left"/>
+      <w:pPr>
+        <w:ind w:left="1440" w:hanging="360"/>
+      </w:pPr>
+    </w:lvl>
+    <w:lvl w:ilvl="2" w:tplc="0C0A001B" w:tentative="1">
+      <w:start w:val="1"/>
+      <w:numFmt w:val="lowerRoman"/>
+      <w:lvlText w:val="%3."/>
+      <w:lvlJc w:val="right"/>
+      <w:pPr>
+        <w:ind w:left="2160" w:hanging="180"/>
+      </w:pPr>
+    </w:lvl>
+    <w:lvl w:ilvl="3" w:tplc="0C0A000F" w:tentative="1">
+      <w:start w:val="1"/>
+      <w:numFmt w:val="decimal"/>
+      <w:lvlText w:val="%4."/>
+      <w:lvlJc w:val="left"/>
+      <w:pPr>
+        <w:ind w:left="2880" w:hanging="360"/>
+      </w:pPr>
+    </w:lvl>
+    <w:lvl w:ilvl="4" w:tplc="0C0A0019" w:tentative="1">
+      <w:start w:val="1"/>
+      <w:numFmt w:val="lowerLetter"/>
+      <w:lvlText w:val="%5."/>
+      <w:lvlJc w:val="left"/>
+      <w:pPr>
+        <w:ind w:left="3600" w:hanging="360"/>
+      </w:pPr>
+    </w:lvl>
+    <w:lvl w:ilvl="5" w:tplc="0C0A001B" w:tentative="1">
+      <w:start w:val="1"/>
+      <w:numFmt w:val="lowerRoman"/>
+      <w:lvlText w:val="%6."/>
+      <w:lvlJc w:val="right"/>
+      <w:pPr>
+        <w:ind w:left="4320" w:hanging="180"/>
+      </w:pPr>
+    </w:lvl>
+    <w:lvl w:ilvl="6" w:tplc="0C0A000F" w:tentative="1">
+      <w:start w:val="1"/>
+      <w:numFmt w:val="decimal"/>
+      <w:lvlText w:val="%7."/>
+      <w:lvlJc w:val="left"/>
+      <w:pPr>
+        <w:ind w:left="5040" w:hanging="360"/>
+      </w:pPr>
+    </w:lvl>
+    <w:lvl w:ilvl="7" w:tplc="0C0A0019" w:tentative="1">
+      <w:start w:val="1"/>
+      <w:numFmt w:val="lowerLetter"/>
+      <w:lvlText w:val="%8."/>
+      <w:lvlJc w:val="left"/>
+      <w:pPr>
+        <w:ind w:left="5760" w:hanging="360"/>
+      </w:pPr>
+    </w:lvl>
+    <w:lvl w:ilvl="8" w:tplc="0C0A001B" w:tentative="1">
+      <w:start w:val="1"/>
+      <w:numFmt w:val="lowerRoman"/>
+      <w:lvlText w:val="%9."/>
+      <w:lvlJc w:val="right"/>
+      <w:pPr>
+        <w:ind w:left="6480" w:hanging="180"/>
+      </w:pPr>
+    </w:lvl>
+  </w:abstractNum>
+  <w:abstractNum w:abstractNumId="11" w15:restartNumberingAfterBreak="0">
     <w:nsid w:val="542F6875"/>
     <w:multiLevelType w:val="hybridMultilevel"/>
     <w:tmpl w:val="B4C8F72A"/>
@@ -16636,7 +18295,7 @@
       </w:rPr>
     </w:lvl>
   </w:abstractNum>
-  <w:abstractNum w:abstractNumId="9" w15:restartNumberingAfterBreak="0">
+  <w:abstractNum w:abstractNumId="12" w15:restartNumberingAfterBreak="0">
     <w:nsid w:val="5F0464A9"/>
     <w:multiLevelType w:val="multilevel"/>
     <w:tmpl w:val="0C0A001F"/>
@@ -16722,7 +18381,7 @@
       </w:pPr>
     </w:lvl>
   </w:abstractNum>
-  <w:abstractNum w:abstractNumId="10" w15:restartNumberingAfterBreak="0">
+  <w:abstractNum w:abstractNumId="13" w15:restartNumberingAfterBreak="0">
     <w:nsid w:val="66312C32"/>
     <w:multiLevelType w:val="multilevel"/>
     <w:tmpl w:val="0C0A001F"/>
@@ -16811,7 +18470,7 @@
       </w:pPr>
     </w:lvl>
   </w:abstractNum>
-  <w:abstractNum w:abstractNumId="11" w15:restartNumberingAfterBreak="0">
+  <w:abstractNum w:abstractNumId="14" w15:restartNumberingAfterBreak="0">
     <w:nsid w:val="66DE15AC"/>
     <w:multiLevelType w:val="hybridMultilevel"/>
     <w:tmpl w:val="E4146D4C"/>
@@ -16950,7 +18609,96 @@
       </w:pPr>
     </w:lvl>
   </w:abstractNum>
-  <w:abstractNum w:abstractNumId="12" w15:restartNumberingAfterBreak="0">
+  <w:abstractNum w:abstractNumId="15" w15:restartNumberingAfterBreak="0">
+    <w:nsid w:val="69B87E3E"/>
+    <w:multiLevelType w:val="hybridMultilevel"/>
+    <w:tmpl w:val="C25860BE"/>
+    <w:lvl w:ilvl="0" w:tplc="0C0A000F">
+      <w:start w:val="1"/>
+      <w:numFmt w:val="decimal"/>
+      <w:lvlText w:val="%1."/>
+      <w:lvlJc w:val="left"/>
+      <w:pPr>
+        <w:ind w:left="720" w:hanging="360"/>
+      </w:pPr>
+      <w:rPr>
+        <w:rFonts w:hint="default"/>
+      </w:rPr>
+    </w:lvl>
+    <w:lvl w:ilvl="1" w:tplc="0C0A0019" w:tentative="1">
+      <w:start w:val="1"/>
+      <w:numFmt w:val="lowerLetter"/>
+      <w:lvlText w:val="%2."/>
+      <w:lvlJc w:val="left"/>
+      <w:pPr>
+        <w:ind w:left="1440" w:hanging="360"/>
+      </w:pPr>
+    </w:lvl>
+    <w:lvl w:ilvl="2" w:tplc="0C0A001B" w:tentative="1">
+      <w:start w:val="1"/>
+      <w:numFmt w:val="lowerRoman"/>
+      <w:lvlText w:val="%3."/>
+      <w:lvlJc w:val="right"/>
+      <w:pPr>
+        <w:ind w:left="2160" w:hanging="180"/>
+      </w:pPr>
+    </w:lvl>
+    <w:lvl w:ilvl="3" w:tplc="0C0A000F" w:tentative="1">
+      <w:start w:val="1"/>
+      <w:numFmt w:val="decimal"/>
+      <w:lvlText w:val="%4."/>
+      <w:lvlJc w:val="left"/>
+      <w:pPr>
+        <w:ind w:left="2880" w:hanging="360"/>
+      </w:pPr>
+    </w:lvl>
+    <w:lvl w:ilvl="4" w:tplc="0C0A0019" w:tentative="1">
+      <w:start w:val="1"/>
+      <w:numFmt w:val="lowerLetter"/>
+      <w:lvlText w:val="%5."/>
+      <w:lvlJc w:val="left"/>
+      <w:pPr>
+        <w:ind w:left="3600" w:hanging="360"/>
+      </w:pPr>
+    </w:lvl>
+    <w:lvl w:ilvl="5" w:tplc="0C0A001B" w:tentative="1">
+      <w:start w:val="1"/>
+      <w:numFmt w:val="lowerRoman"/>
+      <w:lvlText w:val="%6."/>
+      <w:lvlJc w:val="right"/>
+      <w:pPr>
+        <w:ind w:left="4320" w:hanging="180"/>
+      </w:pPr>
+    </w:lvl>
+    <w:lvl w:ilvl="6" w:tplc="0C0A000F" w:tentative="1">
+      <w:start w:val="1"/>
+      <w:numFmt w:val="decimal"/>
+      <w:lvlText w:val="%7."/>
+      <w:lvlJc w:val="left"/>
+      <w:pPr>
+        <w:ind w:left="5040" w:hanging="360"/>
+      </w:pPr>
+    </w:lvl>
+    <w:lvl w:ilvl="7" w:tplc="0C0A0019" w:tentative="1">
+      <w:start w:val="1"/>
+      <w:numFmt w:val="lowerLetter"/>
+      <w:lvlText w:val="%8."/>
+      <w:lvlJc w:val="left"/>
+      <w:pPr>
+        <w:ind w:left="5760" w:hanging="360"/>
+      </w:pPr>
+    </w:lvl>
+    <w:lvl w:ilvl="8" w:tplc="0C0A001B" w:tentative="1">
+      <w:start w:val="1"/>
+      <w:numFmt w:val="lowerRoman"/>
+      <w:lvlText w:val="%9."/>
+      <w:lvlJc w:val="right"/>
+      <w:pPr>
+        <w:ind w:left="6480" w:hanging="180"/>
+      </w:pPr>
+    </w:lvl>
+  </w:abstractNum>
+  <w:abstractNum w:abstractNumId="16" w15:restartNumberingAfterBreak="0">
     <w:nsid w:val="7A60073B"/>
     <w:multiLevelType w:val="hybridMultilevel"/>
     <w:tmpl w:val="79123262"/>
@@ -17067,7 +18815,7 @@
       </w:pPr>
     </w:lvl>
   </w:abstractNum>
-  <w:abstractNum w:abstractNumId="13" w15:restartNumberingAfterBreak="0">
+  <w:abstractNum w:abstractNumId="17" w15:restartNumberingAfterBreak="0">
     <w:nsid w:val="7F867FF4"/>
     <w:multiLevelType w:val="hybridMultilevel"/>
     <w:tmpl w:val="13307E18"/>
@@ -17156,7 +18904,7 @@
       </w:pPr>
     </w:lvl>
   </w:abstractNum>
-  <w:abstractNum w:abstractNumId="14" w15:restartNumberingAfterBreak="0">
+  <w:abstractNum w:abstractNumId="18" w15:restartNumberingAfterBreak="0">
     <w:nsid w:val="7F9716F3"/>
     <w:multiLevelType w:val="hybridMultilevel"/>
     <w:tmpl w:val="035E71D4"/>
@@ -17243,55 +18991,67 @@
     </w:lvl>
   </w:abstractNum>
   <w:num w:numId="1">
-    <w:abstractNumId w:val="6"/>
+    <w:abstractNumId w:val="8"/>
   </w:num>
   <w:num w:numId="2">
-    <w:abstractNumId w:val="6"/>
+    <w:abstractNumId w:val="8"/>
     <w:lvlOverride w:ilvl="0">
       <w:startOverride w:val="1"/>
     </w:lvlOverride>
   </w:num>
   <w:num w:numId="3">
-    <w:abstractNumId w:val="12"/>
+    <w:abstractNumId w:val="16"/>
   </w:num>
   <w:num w:numId="4">
-    <w:abstractNumId w:val="8"/>
+    <w:abstractNumId w:val="11"/>
   </w:num>
   <w:num w:numId="5">
-    <w:abstractNumId w:val="4"/>
+    <w:abstractNumId w:val="5"/>
   </w:num>
   <w:num w:numId="6">
-    <w:abstractNumId w:val="5"/>
+    <w:abstractNumId w:val="6"/>
   </w:num>
   <w:num w:numId="7">
     <w:abstractNumId w:val="3"/>
   </w:num>
   <w:num w:numId="8">
-    <w:abstractNumId w:val="11"/>
+    <w:abstractNumId w:val="14"/>
   </w:num>
   <w:num w:numId="9">
-    <w:abstractNumId w:val="10"/>
+    <w:abstractNumId w:val="13"/>
   </w:num>
   <w:num w:numId="10">
-    <w:abstractNumId w:val="14"/>
+    <w:abstractNumId w:val="18"/>
   </w:num>
   <w:num w:numId="11">
-    <w:abstractNumId w:val="9"/>
+    <w:abstractNumId w:val="12"/>
   </w:num>
   <w:num w:numId="12">
-    <w:abstractNumId w:val="13"/>
+    <w:abstractNumId w:val="17"/>
   </w:num>
   <w:num w:numId="13">
     <w:abstractNumId w:val="2"/>
   </w:num>
   <w:num w:numId="14">
-    <w:abstractNumId w:val="7"/>
+    <w:abstractNumId w:val="10"/>
   </w:num>
   <w:num w:numId="15">
     <w:abstractNumId w:val="1"/>
   </w:num>
   <w:num w:numId="16">
     <w:abstractNumId w:val="0"/>
+  </w:num>
+  <w:num w:numId="17">
+    <w:abstractNumId w:val="15"/>
+  </w:num>
+  <w:num w:numId="18">
+    <w:abstractNumId w:val="7"/>
+  </w:num>
+  <w:num w:numId="19">
+    <w:abstractNumId w:val="9"/>
+  </w:num>
+  <w:num w:numId="20">
+    <w:abstractNumId w:val="4"/>
   </w:num>
 </w:numbering>
 </file>
@@ -20032,7 +21792,7 @@
 </file>
 
 <file path=customXml/itemProps1.xml><?xml version="1.0" encoding="utf-8"?>
-<ds:datastoreItem xmlns:ds="http://schemas.openxmlformats.org/officeDocument/2006/customXml" ds:itemID="{DB766D73-8C3C-4910-A49E-E4DC42D8ED96}">
+<ds:datastoreItem xmlns:ds="http://schemas.openxmlformats.org/officeDocument/2006/customXml" ds:itemID="{F402D092-4750-4F92-8C77-3B7BDA57BFAB}">
   <ds:schemaRefs>
     <ds:schemaRef ds:uri="http://schemas.openxmlformats.org/officeDocument/2006/bibliography"/>
   </ds:schemaRefs>

</xml_diff>

<commit_message>
Arreglos en diseño y base de datos
</commit_message>
<xml_diff>
--- a/Memoria/MemoriaTFG.docx
+++ b/Memoria/MemoriaTFG.docx
@@ -298,13 +298,13 @@
         </w:rPr>
         <w:fldChar w:fldCharType="separate"/>
       </w:r>
-      <w:ins w:id="0" w:author="DIEGO PÉREZ LAVARÍAS" w:date="2020-05-21T12:04:00Z">
+      <w:ins w:id="0" w:author="DIEGO PÉREZ LAVARÍAS" w:date="2020-05-23T15:22:00Z">
         <w:r>
           <w:rPr>
             <w:noProof/>
             <w:szCs w:val="22"/>
           </w:rPr>
-          <w:t>21 de mayo de 2020</w:t>
+          <w:t>23 de mayo de 2020</w:t>
         </w:r>
       </w:ins>
       <w:del w:id="1" w:author="DIEGO PÉREZ LAVARÍAS" w:date="2020-05-16T11:29:00Z">
@@ -14259,10 +14259,7 @@
       </w:pPr>
       <w:ins w:id="703" w:author="DIEGO PÉREZ LAVARÍAS" w:date="2020-05-21T12:23:00Z">
         <w:r>
-          <w:t>α</w:t>
-        </w:r>
-        <w:r>
-          <w:t xml:space="preserve">: </w:t>
+          <w:t xml:space="preserve">α: </w:t>
         </w:r>
       </w:ins>
       <w:ins w:id="704" w:author="DIEGO PÉREZ LAVARÍAS" w:date="2020-05-21T12:24:00Z">
@@ -14284,10 +14281,7 @@
       </w:pPr>
       <w:ins w:id="706" w:author="DIEGO PÉREZ LAVARÍAS" w:date="2020-05-21T12:26:00Z">
         <w:r>
-          <w:t>β</w:t>
-        </w:r>
-        <w:r>
-          <w:t>: Ángulo entre el eje z y el Z.</w:t>
+          <w:t>β: Ángulo entre el eje z y el Z.</w:t>
         </w:r>
       </w:ins>
     </w:p>
@@ -14307,10 +14301,7 @@
       </w:pPr>
       <w:ins w:id="709" w:author="DIEGO PÉREZ LAVARÍAS" w:date="2020-05-21T12:26:00Z">
         <w:r>
-          <w:t>γ</w:t>
-        </w:r>
-        <w:r>
-          <w:t>: Ángulo entre la línea de nodos y el eje X.</w:t>
+          <w:t>γ: Ángulo entre la línea de nodos y el eje X.</w:t>
         </w:r>
       </w:ins>
     </w:p>
@@ -14382,8 +14373,6 @@
         <w:jc w:val="center"/>
         <w:rPr>
           <w:ins w:id="712" w:author="DIEGO PÉREZ LAVARÍAS" w:date="2020-05-21T12:11:00Z"/>
-          <w:b/>
-          <w:bCs/>
           <w:sz w:val="18"/>
           <w:szCs w:val="20"/>
           <w:rPrChange w:id="713" w:author="DIEGO PÉREZ LAVARÍAS" w:date="2020-05-21T12:22:00Z">
@@ -14536,10 +14525,7 @@
       </w:pPr>
       <w:ins w:id="736" w:author="DIEGO PÉREZ LAVARÍAS" w:date="2020-05-21T12:36:00Z">
         <w:r>
-          <w:t>φ</w:t>
-        </w:r>
-        <w:r>
-          <w:t>: Ángulo entre la línea de nodos y eje Y.</w:t>
+          <w:t>φ: Ángulo entre la línea de nodos y eje Y.</w:t>
         </w:r>
       </w:ins>
     </w:p>
@@ -14556,10 +14542,7 @@
       </w:pPr>
       <w:ins w:id="738" w:author="DIEGO PÉREZ LAVARÍAS" w:date="2020-05-21T12:36:00Z">
         <w:r>
-          <w:t>θ</w:t>
-        </w:r>
-        <w:r>
-          <w:t>: Ángulo entre el plano xy y eje X.</w:t>
+          <w:t>θ: Ángulo entre el plano xy y eje X.</w:t>
         </w:r>
       </w:ins>
     </w:p>
@@ -14579,10 +14562,7 @@
       </w:pPr>
       <w:ins w:id="741" w:author="DIEGO PÉREZ LAVARÍAS" w:date="2020-05-21T12:37:00Z">
         <w:r>
-          <w:t>ψ</w:t>
-        </w:r>
-        <w:r>
-          <w:t>: Ángulo entre eje y y línea de nodos.</w:t>
+          <w:t>ψ: Ángulo entre eje y y línea de nodos.</w:t>
         </w:r>
       </w:ins>
     </w:p>
@@ -14712,59 +14692,2587 @@
     </w:p>
     <w:p>
       <w:pPr>
+        <w:pStyle w:val="Ttulo3"/>
         <w:rPr>
           <w:ins w:id="753" w:author="DIEGO PÉREZ LAVARÍAS" w:date="2020-05-21T12:37:00Z"/>
         </w:rPr>
       </w:pPr>
+      <w:ins w:id="754" w:author="DIEGO PÉREZ LAVARÍAS" w:date="2020-05-21T12:37:00Z">
+        <w:r>
+          <w:t>Gimbal Lock</w:t>
+        </w:r>
+      </w:ins>
+    </w:p>
+    <w:p>
+      <w:pPr>
+        <w:rPr>
+          <w:ins w:id="755" w:author="DIEGO PÉREZ LAVARÍAS" w:date="2020-05-22T16:40:00Z"/>
+        </w:rPr>
+      </w:pPr>
+      <w:ins w:id="756" w:author="DIEGO PÉREZ LAVARÍAS" w:date="2020-05-22T16:37:00Z">
+        <w:r>
+          <w:t>El Gimbal Lock (o bloqueo del cardán en castellano) es un problema que aparece en la representación de rotaciones en un sistema cuando se utilizan ángulos de Euler. Consiste en la pérdida de un grado de lib</w:t>
+        </w:r>
+      </w:ins>
+      <w:ins w:id="757" w:author="DIEGO PÉREZ LAVARÍAS" w:date="2020-05-22T16:38:00Z">
+        <w:r>
+          <w:t>ertad cuando dos de los ejes se colocan en paralelo</w:t>
+        </w:r>
+      </w:ins>
+      <w:ins w:id="758" w:author="DIEGO PÉREZ LAVARÍAS" w:date="2020-05-22T16:39:00Z">
+        <w:r>
+          <w:t xml:space="preserve"> </w:t>
+        </w:r>
+        <w:r>
+          <w:rPr>
+            <w:sz w:val="18"/>
+            <w:szCs w:val="20"/>
+            <w:rPrChange w:id="759" w:author="DIEGO PÉREZ LAVARÍAS" w:date="2020-05-22T16:40:00Z">
+              <w:rPr/>
+            </w:rPrChange>
+          </w:rPr>
+          <w:t>(</w:t>
+        </w:r>
+      </w:ins>
+      <w:ins w:id="760" w:author="DIEGO PÉREZ LAVARÍAS" w:date="2020-05-22T16:40:00Z">
+        <w:r>
+          <w:rPr>
+            <w:sz w:val="18"/>
+            <w:szCs w:val="20"/>
+            <w:rPrChange w:id="761" w:author="DIEGO PÉREZ LAVARÍAS" w:date="2020-05-22T16:40:00Z">
+              <w:rPr/>
+            </w:rPrChange>
+          </w:rPr>
+          <w:t>20)</w:t>
+        </w:r>
+        <w:r>
+          <w:t>.</w:t>
+        </w:r>
+      </w:ins>
+    </w:p>
+    <w:p>
+      <w:pPr>
+        <w:rPr>
+          <w:ins w:id="762" w:author="DIEGO PÉREZ LAVARÍAS" w:date="2020-05-22T16:41:00Z"/>
+        </w:rPr>
+      </w:pPr>
+      <w:ins w:id="763" w:author="DIEGO PÉREZ LAVARÍAS" w:date="2020-05-22T16:41:00Z">
+        <w:r>
+          <w:rPr>
+            <w:noProof/>
+          </w:rPr>
+          <w:drawing>
+            <wp:inline distT="0" distB="0" distL="0" distR="0" wp14:anchorId="1A091FA7" wp14:editId="4B0C8431">
+              <wp:extent cx="5400040" cy="2573020"/>
+              <wp:effectExtent l="0" t="0" r="0" b="0"/>
+              <wp:docPr id="16" name="Imagen 16" descr="Gimbal lock problem for Euler angles (A: no gimbal lock, B: yaw ..."/>
+              <wp:cNvGraphicFramePr>
+                <a:graphicFrameLocks xmlns:a="http://schemas.openxmlformats.org/drawingml/2006/main" noChangeAspect="1"/>
+              </wp:cNvGraphicFramePr>
+              <a:graphic xmlns:a="http://schemas.openxmlformats.org/drawingml/2006/main">
+                <a:graphicData uri="http://schemas.openxmlformats.org/drawingml/2006/picture">
+                  <pic:pic xmlns:pic="http://schemas.openxmlformats.org/drawingml/2006/picture">
+                    <pic:nvPicPr>
+                      <pic:cNvPr id="0" name="Picture 1" descr="Gimbal lock problem for Euler angles (A: no gimbal lock, B: yaw ..."/>
+                      <pic:cNvPicPr>
+                        <a:picLocks noChangeAspect="1" noChangeArrowheads="1"/>
+                      </pic:cNvPicPr>
+                    </pic:nvPicPr>
+                    <pic:blipFill>
+                      <a:blip r:embed="rId38">
+                        <a:extLst>
+                          <a:ext uri="{28A0092B-C50C-407E-A947-70E740481C1C}">
+                            <a14:useLocalDpi xmlns:a14="http://schemas.microsoft.com/office/drawing/2010/main" val="0"/>
+                          </a:ext>
+                        </a:extLst>
+                      </a:blip>
+                      <a:srcRect/>
+                      <a:stretch>
+                        <a:fillRect/>
+                      </a:stretch>
+                    </pic:blipFill>
+                    <pic:spPr bwMode="auto">
+                      <a:xfrm>
+                        <a:off x="0" y="0"/>
+                        <a:ext cx="5400040" cy="2573020"/>
+                      </a:xfrm>
+                      <a:prstGeom prst="rect">
+                        <a:avLst/>
+                      </a:prstGeom>
+                      <a:noFill/>
+                      <a:ln>
+                        <a:noFill/>
+                      </a:ln>
+                    </pic:spPr>
+                  </pic:pic>
+                </a:graphicData>
+              </a:graphic>
+            </wp:inline>
+          </w:drawing>
+        </w:r>
+      </w:ins>
+    </w:p>
+    <w:p>
+      <w:pPr>
+        <w:jc w:val="center"/>
+        <w:rPr>
+          <w:ins w:id="764" w:author="DIEGO PÉREZ LAVARÍAS" w:date="2020-05-22T16:42:00Z"/>
+          <w:b/>
+          <w:bCs/>
+          <w:sz w:val="18"/>
+          <w:szCs w:val="20"/>
+        </w:rPr>
+      </w:pPr>
+      <w:ins w:id="765" w:author="DIEGO PÉREZ LAVARÍAS" w:date="2020-05-22T16:41:00Z">
+        <w:r>
+          <w:rPr>
+            <w:b/>
+            <w:bCs/>
+            <w:sz w:val="18"/>
+            <w:szCs w:val="20"/>
+          </w:rPr>
+          <w:t>Figura 3.5. Representación del gimbal lock. En la situación A se sitúa perfectamente la orientación del avión, en la situac</w:t>
+        </w:r>
+      </w:ins>
+      <w:ins w:id="766" w:author="DIEGO PÉREZ LAVARÍAS" w:date="2020-05-22T16:42:00Z">
+        <w:r>
+          <w:rPr>
+            <w:b/>
+            <w:bCs/>
+            <w:sz w:val="18"/>
+            <w:szCs w:val="20"/>
+          </w:rPr>
+          <w:t>ión B tenemos dos ejes en paralelo y se da gimbal lock.</w:t>
+        </w:r>
+      </w:ins>
+    </w:p>
+    <w:p>
+      <w:pPr>
+        <w:jc w:val="center"/>
+        <w:rPr>
+          <w:ins w:id="767" w:author="DIEGO PÉREZ LAVARÍAS" w:date="2020-05-22T16:42:00Z"/>
+          <w:b/>
+          <w:bCs/>
+          <w:sz w:val="18"/>
+          <w:szCs w:val="20"/>
+        </w:rPr>
+      </w:pPr>
+    </w:p>
+    <w:p>
+      <w:pPr>
+        <w:jc w:val="left"/>
+        <w:rPr>
+          <w:ins w:id="768" w:author="DIEGO PÉREZ LAVARÍAS" w:date="2020-05-22T16:47:00Z"/>
+        </w:rPr>
+      </w:pPr>
+      <w:ins w:id="769" w:author="DIEGO PÉREZ LAVARÍAS" w:date="2020-05-22T16:42:00Z">
+        <w:r>
+          <w:t>En esta situación, uno de los do</w:t>
+        </w:r>
+      </w:ins>
+      <w:ins w:id="770" w:author="DIEGO PÉREZ LAVARÍAS" w:date="2020-05-22T16:43:00Z">
+        <w:r>
+          <w:t>s ejes queda dependiente del otro y no puede realizar sus propios movimientos. Para solucionarlo, lo mejor es introduci</w:t>
+        </w:r>
+      </w:ins>
+      <w:ins w:id="771" w:author="DIEGO PÉREZ LAVARÍAS" w:date="2020-05-22T16:44:00Z">
+        <w:r>
+          <w:t xml:space="preserve">r un método que trate la orientación como un propio valor </w:t>
+        </w:r>
+      </w:ins>
+      <w:ins w:id="772" w:author="DIEGO PÉREZ LAVARÍAS" w:date="2020-05-22T16:45:00Z">
+        <w:r>
+          <w:t>e incluya un cuarto eje o cardán para mantener el ángulo entre los ejes que se utilizan</w:t>
+        </w:r>
+      </w:ins>
+      <w:ins w:id="773" w:author="DIEGO PÉREZ LAVARÍAS" w:date="2020-05-22T16:46:00Z">
+        <w:r>
+          <w:t xml:space="preserve">, impidiendo que se </w:t>
+        </w:r>
+      </w:ins>
+      <w:ins w:id="774" w:author="DIEGO PÉREZ LAVARÍAS" w:date="2020-05-22T16:47:00Z">
+        <w:r>
+          <w:t>alineen.</w:t>
+        </w:r>
+      </w:ins>
+    </w:p>
+    <w:p>
+      <w:pPr>
+        <w:jc w:val="left"/>
+        <w:rPr>
+          <w:ins w:id="775" w:author="DIEGO PÉREZ LAVARÍAS" w:date="2020-05-22T16:47:00Z"/>
+        </w:rPr>
+      </w:pPr>
+      <w:ins w:id="776" w:author="DIEGO PÉREZ LAVARÍAS" w:date="2020-05-22T16:47:00Z">
+        <w:r>
+          <w:t>Para esto, se introduce el concepto de Cuaternión.</w:t>
+        </w:r>
+      </w:ins>
+    </w:p>
+    <w:p>
+      <w:pPr>
+        <w:jc w:val="left"/>
+        <w:rPr>
+          <w:ins w:id="777" w:author="DIEGO PÉREZ LAVARÍAS" w:date="2020-05-22T16:47:00Z"/>
+        </w:rPr>
+      </w:pPr>
     </w:p>
     <w:p>
       <w:pPr>
         <w:pStyle w:val="Ttulo3"/>
         <w:rPr>
-          <w:ins w:id="754" w:author="DIEGO PÉREZ LAVARÍAS" w:date="2020-05-21T12:37:00Z"/>
-        </w:rPr>
-      </w:pPr>
-      <w:ins w:id="755" w:author="DIEGO PÉREZ LAVARÍAS" w:date="2020-05-21T12:37:00Z">
-        <w:r>
-          <w:t>Gimbal Lock</w:t>
-        </w:r>
-      </w:ins>
-    </w:p>
-    <w:p>
-      <w:pPr>
-        <w:rPr>
-          <w:ins w:id="756" w:author="DIEGO PÉREZ LAVARÍAS" w:date="2020-05-21T12:33:00Z"/>
-          <w:rPrChange w:id="757" w:author="DIEGO PÉREZ LAVARÍAS" w:date="2020-05-21T12:37:00Z">
+          <w:ins w:id="778" w:author="DIEGO PÉREZ LAVARÍAS" w:date="2020-05-22T16:47:00Z"/>
+        </w:rPr>
+      </w:pPr>
+      <w:ins w:id="779" w:author="DIEGO PÉREZ LAVARÍAS" w:date="2020-05-22T16:47:00Z">
+        <w:r>
+          <w:t>Cuaterniones</w:t>
+        </w:r>
+      </w:ins>
+    </w:p>
+    <w:p>
+      <w:pPr>
+        <w:rPr>
+          <w:ins w:id="780" w:author="DIEGO PÉREZ LAVARÍAS" w:date="2020-05-22T16:50:00Z"/>
+        </w:rPr>
+      </w:pPr>
+      <w:ins w:id="781" w:author="DIEGO PÉREZ LAVARÍAS" w:date="2020-05-22T16:47:00Z">
+        <w:r>
+          <w:t xml:space="preserve">Los cuaterniones son </w:t>
+        </w:r>
+      </w:ins>
+      <w:ins w:id="782" w:author="DIEGO PÉREZ LAVARÍAS" w:date="2020-05-22T16:48:00Z">
+        <w:r>
+          <w:t xml:space="preserve">una extensión de los números reales con cuatro dimensiones. Su utilidad en este campo es la de proporcionar una notación matemática para representar </w:t>
+        </w:r>
+      </w:ins>
+      <w:ins w:id="783" w:author="DIEGO PÉREZ LAVARÍAS" w:date="2020-05-22T16:49:00Z">
+        <w:r>
+          <w:t>las orientaciones y rotaciones de objetos en un espacio tridimensional. Son más sencillos de componer que los Ángulos de Euler y evitan el problema del Gimbal Lock, ya que tienen cuatro ejes.</w:t>
+        </w:r>
+      </w:ins>
+      <w:ins w:id="784" w:author="DIEGO PÉREZ LAVARÍAS" w:date="2020-05-22T16:56:00Z">
+        <w:r>
+          <w:t xml:space="preserve"> </w:t>
+        </w:r>
+      </w:ins>
+    </w:p>
+    <w:p>
+      <w:pPr>
+        <w:rPr>
+          <w:ins w:id="785" w:author="DIEGO PÉREZ LAVARÍAS" w:date="2020-05-22T16:50:00Z"/>
+        </w:rPr>
+      </w:pPr>
+      <w:ins w:id="786" w:author="DIEGO PÉREZ LAVARÍAS" w:date="2020-05-22T16:50:00Z">
+        <w:r>
+          <w:t>Normalmente, se representan de la siguiente manera:</w:t>
+        </w:r>
+      </w:ins>
+    </w:p>
+    <w:p>
+      <w:pPr>
+        <w:jc w:val="right"/>
+        <w:rPr>
+          <w:ins w:id="787" w:author="DIEGO PÉREZ LAVARÍAS" w:date="2020-05-22T16:51:00Z"/>
+          <w:rFonts w:eastAsiaTheme="minorEastAsia"/>
+          <w:b/>
+          <w:bCs/>
+          <w:sz w:val="18"/>
+          <w:szCs w:val="20"/>
+          <w:rPrChange w:id="788" w:author="DIEGO PÉREZ LAVARÍAS" w:date="2020-05-22T16:52:00Z">
             <w:rPr>
-              <w:ins w:id="758" w:author="DIEGO PÉREZ LAVARÍAS" w:date="2020-05-21T12:33:00Z"/>
+              <w:ins w:id="789" w:author="DIEGO PÉREZ LAVARÍAS" w:date="2020-05-22T16:51:00Z"/>
+              <w:rFonts w:ascii="Cambria Math" w:hAnsi="Cambria Math"/>
+              <w:i/>
             </w:rPr>
           </w:rPrChange>
         </w:rPr>
-        <w:pPrChange w:id="759" w:author="DIEGO PÉREZ LAVARÍAS" w:date="2020-05-21T12:37:00Z">
+        <w:pPrChange w:id="790" w:author="DIEGO PÉREZ LAVARÍAS" w:date="2020-05-22T16:52:00Z">
           <w:pPr/>
         </w:pPrChange>
       </w:pPr>
-    </w:p>
-    <w:p>
-      <w:pPr>
-        <w:rPr>
-          <w:ins w:id="760" w:author="DIEGO PÉREZ LAVARÍAS" w:date="2020-05-21T12:33:00Z"/>
-        </w:rPr>
-      </w:pPr>
-    </w:p>
-    <w:p>
-      <w:pPr>
-        <w:rPr>
-          <w:ins w:id="761" w:author="DIEGO PÉREZ LAVARÍAS" w:date="2020-05-19T15:58:00Z"/>
-          <w:rPrChange w:id="762" w:author="DIEGO PÉREZ LAVARÍAS" w:date="2020-05-21T12:11:00Z">
+      <m:oMath>
+        <m:r>
+          <w:ins w:id="791" w:author="DIEGO PÉREZ LAVARÍAS" w:date="2020-05-22T16:51:00Z">
             <w:rPr>
-              <w:ins w:id="763" w:author="DIEGO PÉREZ LAVARÍAS" w:date="2020-05-19T15:58:00Z"/>
+              <w:rFonts w:ascii="Cambria Math" w:hAnsi="Cambria Math"/>
+            </w:rPr>
+            <m:t>q=a+bi+cj+dk</m:t>
+          </w:ins>
+        </m:r>
+      </m:oMath>
+      <w:ins w:id="792" w:author="DIEGO PÉREZ LAVARÍAS" w:date="2020-05-22T16:52:00Z">
+        <w:r>
+          <w:rPr>
+            <w:rFonts w:eastAsiaTheme="minorEastAsia"/>
+          </w:rPr>
+          <w:t xml:space="preserve">                                                           </w:t>
+        </w:r>
+        <w:r>
+          <w:rPr>
+            <w:rFonts w:eastAsiaTheme="minorEastAsia"/>
+            <w:b/>
+            <w:bCs/>
+            <w:sz w:val="18"/>
+            <w:szCs w:val="20"/>
+          </w:rPr>
+          <w:t>(3.1)</w:t>
+        </w:r>
+      </w:ins>
+    </w:p>
+    <w:p>
+      <w:pPr>
+        <w:rPr>
+          <w:ins w:id="793" w:author="DIEGO PÉREZ LAVARÍAS" w:date="2020-05-21T12:33:00Z"/>
+          <w:rFonts w:eastAsiaTheme="minorEastAsia"/>
+          <w:rPrChange w:id="794" w:author="DIEGO PÉREZ LAVARÍAS" w:date="2020-05-22T16:51:00Z">
+            <w:rPr>
+              <w:ins w:id="795" w:author="DIEGO PÉREZ LAVARÍAS" w:date="2020-05-21T12:33:00Z"/>
+            </w:rPr>
+          </w:rPrChange>
+        </w:rPr>
+      </w:pPr>
+      <w:ins w:id="796" w:author="DIEGO PÉREZ LAVARÍAS" w:date="2020-05-22T16:51:00Z">
+        <w:r>
+          <w:rPr>
+            <w:rFonts w:eastAsiaTheme="minorEastAsia"/>
+          </w:rPr>
+          <w:t xml:space="preserve">donde </w:t>
+        </w:r>
+      </w:ins>
+      <w:ins w:id="797" w:author="DIEGO PÉREZ LAVARÍAS" w:date="2020-05-22T16:53:00Z">
+        <w:r>
+          <w:rPr>
+            <w:rFonts w:eastAsiaTheme="minorEastAsia"/>
+          </w:rPr>
+          <w:t>a, b, c, d son números reales y i, j, k, son la parte imaginaria del cuaternión.</w:t>
+        </w:r>
+      </w:ins>
+    </w:p>
+    <w:p>
+      <w:pPr>
+        <w:rPr>
+          <w:ins w:id="798" w:author="DIEGO PÉREZ LAVARÍAS" w:date="2020-05-22T16:58:00Z"/>
+        </w:rPr>
+      </w:pPr>
+      <w:ins w:id="799" w:author="DIEGO PÉREZ LAVARÍAS" w:date="2020-05-22T16:55:00Z">
+        <w:r>
+          <w:t>Los cuaterniones son lo que se llama un cuerpo asimétrico, esto es, parecido a un cuerpo pero no conmutativo en la multiplicación</w:t>
+        </w:r>
+        <w:r>
+          <w:t>, sin embargo sí que satisfacen el resto de propiedades de un cuerpo.</w:t>
+        </w:r>
+      </w:ins>
+    </w:p>
+    <w:p>
+      <w:pPr>
+        <w:rPr>
+          <w:ins w:id="800" w:author="DIEGO PÉREZ LAVARÍAS" w:date="2020-05-22T17:00:00Z"/>
+        </w:rPr>
+      </w:pPr>
+      <w:ins w:id="801" w:author="DIEGO PÉREZ LAVARÍAS" w:date="2020-05-22T16:58:00Z">
+        <w:r>
+          <w:t>Son muy útiles en aplicaciones de gráficos por computadora y robótica, así como</w:t>
+        </w:r>
+      </w:ins>
+      <w:ins w:id="802" w:author="DIEGO PÉREZ LAVARÍAS" w:date="2020-05-22T16:59:00Z">
+        <w:r>
+          <w:t xml:space="preserve"> en navegación.</w:t>
+        </w:r>
+      </w:ins>
+    </w:p>
+    <w:p>
+      <w:pPr>
+        <w:jc w:val="center"/>
+        <w:rPr>
+          <w:ins w:id="803" w:author="DIEGO PÉREZ LAVARÍAS" w:date="2020-05-22T17:02:00Z"/>
+        </w:rPr>
+        <w:pPrChange w:id="804" w:author="DIEGO PÉREZ LAVARÍAS" w:date="2020-05-22T17:02:00Z">
+          <w:pPr/>
+        </w:pPrChange>
+      </w:pPr>
+      <w:ins w:id="805" w:author="DIEGO PÉREZ LAVARÍAS" w:date="2020-05-22T17:02:00Z">
+        <w:r>
+          <w:rPr>
+            <w:noProof/>
+          </w:rPr>
+          <w:drawing>
+            <wp:inline distT="0" distB="0" distL="0" distR="0" wp14:anchorId="5A0D21AB" wp14:editId="3BFA7081">
+              <wp:extent cx="5400040" cy="1744980"/>
+              <wp:effectExtent l="0" t="0" r="0" b="7620"/>
+              <wp:docPr id="35" name="Imagen 35"/>
+              <wp:cNvGraphicFramePr>
+                <a:graphicFrameLocks xmlns:a="http://schemas.openxmlformats.org/drawingml/2006/main" noChangeAspect="1"/>
+              </wp:cNvGraphicFramePr>
+              <a:graphic xmlns:a="http://schemas.openxmlformats.org/drawingml/2006/main">
+                <a:graphicData uri="http://schemas.openxmlformats.org/drawingml/2006/picture">
+                  <pic:pic xmlns:pic="http://schemas.openxmlformats.org/drawingml/2006/picture">
+                    <pic:nvPicPr>
+                      <pic:cNvPr id="0" name="Picture 3"/>
+                      <pic:cNvPicPr>
+                        <a:picLocks noChangeAspect="1" noChangeArrowheads="1"/>
+                      </pic:cNvPicPr>
+                    </pic:nvPicPr>
+                    <pic:blipFill>
+                      <a:blip r:embed="rId39">
+                        <a:extLst>
+                          <a:ext uri="{28A0092B-C50C-407E-A947-70E740481C1C}">
+                            <a14:useLocalDpi xmlns:a14="http://schemas.microsoft.com/office/drawing/2010/main" val="0"/>
+                          </a:ext>
+                        </a:extLst>
+                      </a:blip>
+                      <a:srcRect/>
+                      <a:stretch>
+                        <a:fillRect/>
+                      </a:stretch>
+                    </pic:blipFill>
+                    <pic:spPr bwMode="auto">
+                      <a:xfrm>
+                        <a:off x="0" y="0"/>
+                        <a:ext cx="5400040" cy="1744980"/>
+                      </a:xfrm>
+                      <a:prstGeom prst="rect">
+                        <a:avLst/>
+                      </a:prstGeom>
+                      <a:noFill/>
+                      <a:ln>
+                        <a:noFill/>
+                      </a:ln>
+                    </pic:spPr>
+                  </pic:pic>
+                </a:graphicData>
+              </a:graphic>
+            </wp:inline>
+          </w:drawing>
+        </w:r>
+      </w:ins>
+    </w:p>
+    <w:p>
+      <w:pPr>
+        <w:rPr>
+          <w:ins w:id="806" w:author="DIEGO PÉREZ LAVARÍAS" w:date="2020-05-22T17:00:00Z"/>
+        </w:rPr>
+      </w:pPr>
+    </w:p>
+    <w:p>
+      <w:pPr>
+        <w:jc w:val="center"/>
+        <w:rPr>
+          <w:ins w:id="807" w:author="DIEGO PÉREZ LAVARÍAS" w:date="2020-05-22T17:02:00Z"/>
+          <w:b/>
+          <w:bCs/>
+          <w:sz w:val="18"/>
+          <w:szCs w:val="20"/>
+        </w:rPr>
+      </w:pPr>
+      <w:ins w:id="808" w:author="DIEGO PÉREZ LAVARÍAS" w:date="2020-05-22T17:02:00Z">
+        <w:r>
+          <w:rPr>
+            <w:b/>
+            <w:bCs/>
+            <w:sz w:val="18"/>
+            <w:szCs w:val="20"/>
+          </w:rPr>
+          <w:t>Figura 3.6. Representación de un cuaternión.</w:t>
+        </w:r>
+      </w:ins>
+      <w:ins w:id="809" w:author="DIEGO PÉREZ LAVARÍAS" w:date="2020-05-22T17:03:00Z">
+        <w:r>
+          <w:rPr>
+            <w:b/>
+            <w:bCs/>
+            <w:sz w:val="18"/>
+            <w:szCs w:val="20"/>
+          </w:rPr>
+          <w:t xml:space="preserve"> </w:t>
+        </w:r>
+      </w:ins>
+    </w:p>
+    <w:p>
+      <w:pPr>
+        <w:jc w:val="left"/>
+        <w:rPr>
+          <w:ins w:id="810" w:author="DIEGO PÉREZ LAVARÍAS" w:date="2020-05-23T15:38:00Z"/>
+        </w:rPr>
+      </w:pPr>
+      <w:ins w:id="811" w:author="DIEGO PÉREZ LAVARÍAS" w:date="2020-05-23T15:22:00Z">
+        <w:r>
+          <w:t xml:space="preserve">El algoritmo de Madgwick que vamos a utilizar en nuestro proyecto </w:t>
+        </w:r>
+      </w:ins>
+      <w:ins w:id="812" w:author="DIEGO PÉREZ LAVARÍAS" w:date="2020-05-23T15:23:00Z">
+        <w:r>
+          <w:t xml:space="preserve">implementa el uso de cuaterniones, por lo tanto evitamos el Gimbal Lock y usamos este sistema. En caso de </w:t>
+        </w:r>
+      </w:ins>
+      <w:ins w:id="813" w:author="DIEGO PÉREZ LAVARÍAS" w:date="2020-05-23T15:24:00Z">
+        <w:r>
+          <w:t>observar que la representación con cuaterniones es demasiado compleja, hay una forma simple de obtener los Ángulos de Euler a partir de cuaterniones</w:t>
+        </w:r>
+      </w:ins>
+      <w:ins w:id="814" w:author="DIEGO PÉREZ LAVARÍAS" w:date="2020-05-23T15:25:00Z">
+        <w:r>
+          <w:t>, según obtuvo Madgwick en su informe</w:t>
+        </w:r>
+      </w:ins>
+      <w:ins w:id="815" w:author="DIEGO PÉREZ LAVARÍAS" w:date="2020-05-23T15:26:00Z">
+        <w:r>
+          <w:t xml:space="preserve"> </w:t>
+        </w:r>
+        <w:r>
+          <w:rPr>
+            <w:sz w:val="18"/>
+            <w:szCs w:val="20"/>
+            <w:rPrChange w:id="816" w:author="DIEGO PÉREZ LAVARÍAS" w:date="2020-05-23T15:26:00Z">
+              <w:rPr/>
+            </w:rPrChange>
+          </w:rPr>
+          <w:t>(19)</w:t>
+        </w:r>
+        <w:r>
+          <w:t>.</w:t>
+        </w:r>
+      </w:ins>
+    </w:p>
+    <w:p>
+      <w:pPr>
+        <w:jc w:val="left"/>
+        <w:rPr>
+          <w:ins w:id="817" w:author="DIEGO PÉREZ LAVARÍAS" w:date="2020-05-23T15:33:00Z"/>
+        </w:rPr>
+      </w:pPr>
+    </w:p>
+    <w:p>
+      <w:pPr>
+        <w:jc w:val="left"/>
+        <w:rPr>
+          <w:ins w:id="818" w:author="DIEGO PÉREZ LAVARÍAS" w:date="2020-05-23T15:31:00Z"/>
+          <w:rPrChange w:id="819" w:author="DIEGO PÉREZ LAVARÍAS" w:date="2020-05-23T15:33:00Z">
+            <w:rPr>
+              <w:ins w:id="820" w:author="DIEGO PÉREZ LAVARÍAS" w:date="2020-05-23T15:31:00Z"/>
+              <w:rFonts w:eastAsiaTheme="minorEastAsia"/>
+            </w:rPr>
+          </w:rPrChange>
+        </w:rPr>
+        <w:pPrChange w:id="821" w:author="DIEGO PÉREZ LAVARÍAS" w:date="2020-05-23T15:36:00Z">
+          <w:pPr>
+            <w:jc w:val="left"/>
+          </w:pPr>
+        </w:pPrChange>
+      </w:pPr>
+      <w:ins w:id="822" w:author="DIEGO PÉREZ LAVARÍAS" w:date="2020-05-23T15:33:00Z">
+        <w:r>
+          <w:tab/>
+        </w:r>
+        <w:r>
+          <w:tab/>
+        </w:r>
+      </w:ins>
+      <w:ins w:id="823" w:author="DIEGO PÉREZ LAVARÍAS" w:date="2020-05-23T15:37:00Z">
+        <w:r>
+          <w:t xml:space="preserve">            </w:t>
+        </w:r>
+      </w:ins>
+      <w:ins w:id="824" w:author="DIEGO PÉREZ LAVARÍAS" w:date="2020-05-23T15:33:00Z">
+        <w:r>
+          <w:tab/>
+        </w:r>
+      </w:ins>
+      <w:ins w:id="825" w:author="DIEGO PÉREZ LAVARÍAS" w:date="2020-05-23T15:37:00Z">
+        <w:r>
+          <w:t xml:space="preserve">     </w:t>
+        </w:r>
+      </w:ins>
+      <m:oMath>
+        <m:r>
+          <w:ins w:id="826" w:author="DIEGO PÉREZ LAVARÍAS" w:date="2020-05-23T15:32:00Z">
+            <m:rPr>
+              <m:sty m:val="p"/>
+            </m:rPr>
+            <w:rPr>
+              <w:rFonts w:ascii="Cambria Math" w:hAnsi="Cambria Math"/>
+            </w:rPr>
+            <m:t>ψ</m:t>
+          </w:ins>
+        </m:r>
+        <m:r>
+          <w:ins w:id="827" w:author="DIEGO PÉREZ LAVARÍAS" w:date="2020-05-23T15:27:00Z">
+            <w:rPr>
+              <w:rFonts w:ascii="Cambria Math" w:hAnsi="Cambria Math"/>
+            </w:rPr>
+            <m:t>=Atan2(2</m:t>
+          </w:ins>
+        </m:r>
+        <m:sSub>
+          <m:sSubPr>
+            <m:ctrlPr>
+              <w:ins w:id="828" w:author="DIEGO PÉREZ LAVARÍAS" w:date="2020-05-23T15:29:00Z">
+                <w:rPr>
+                  <w:rFonts w:ascii="Cambria Math" w:hAnsi="Cambria Math"/>
+                  <w:i/>
+                </w:rPr>
+              </w:ins>
+            </m:ctrlPr>
+          </m:sSubPr>
+          <m:e>
+            <m:r>
+              <w:ins w:id="829" w:author="DIEGO PÉREZ LAVARÍAS" w:date="2020-05-23T15:29:00Z">
+                <w:rPr>
+                  <w:rFonts w:ascii="Cambria Math" w:hAnsi="Cambria Math"/>
+                </w:rPr>
+                <m:t>q</m:t>
+              </w:ins>
+            </m:r>
+          </m:e>
+          <m:sub>
+            <m:r>
+              <w:ins w:id="830" w:author="DIEGO PÉREZ LAVARÍAS" w:date="2020-05-23T15:29:00Z">
+                <w:rPr>
+                  <w:rFonts w:ascii="Cambria Math" w:hAnsi="Cambria Math"/>
+                </w:rPr>
+                <m:t>2</m:t>
+              </w:ins>
+            </m:r>
+          </m:sub>
+        </m:sSub>
+        <m:sSub>
+          <m:sSubPr>
+            <m:ctrlPr>
+              <w:ins w:id="831" w:author="DIEGO PÉREZ LAVARÍAS" w:date="2020-05-23T15:29:00Z">
+                <w:rPr>
+                  <w:rFonts w:ascii="Cambria Math" w:hAnsi="Cambria Math"/>
+                  <w:i/>
+                </w:rPr>
+              </w:ins>
+            </m:ctrlPr>
+          </m:sSubPr>
+          <m:e>
+            <m:r>
+              <w:ins w:id="832" w:author="DIEGO PÉREZ LAVARÍAS" w:date="2020-05-23T15:29:00Z">
+                <w:rPr>
+                  <w:rFonts w:ascii="Cambria Math" w:hAnsi="Cambria Math"/>
+                </w:rPr>
+                <m:t>q</m:t>
+              </w:ins>
+            </m:r>
+          </m:e>
+          <m:sub>
+            <m:r>
+              <w:ins w:id="833" w:author="DIEGO PÉREZ LAVARÍAS" w:date="2020-05-23T15:29:00Z">
+                <w:rPr>
+                  <w:rFonts w:ascii="Cambria Math" w:hAnsi="Cambria Math"/>
+                </w:rPr>
+                <m:t>3</m:t>
+              </w:ins>
+            </m:r>
+          </m:sub>
+        </m:sSub>
+        <m:r>
+          <w:ins w:id="834" w:author="DIEGO PÉREZ LAVARÍAS" w:date="2020-05-23T15:29:00Z">
+            <w:rPr>
+              <w:rFonts w:ascii="Cambria Math" w:hAnsi="Cambria Math"/>
+            </w:rPr>
+            <m:t xml:space="preserve"> - 2</m:t>
+          </w:ins>
+        </m:r>
+        <m:sSub>
+          <m:sSubPr>
+            <m:ctrlPr>
+              <w:ins w:id="835" w:author="DIEGO PÉREZ LAVARÍAS" w:date="2020-05-23T15:29:00Z">
+                <w:rPr>
+                  <w:rFonts w:ascii="Cambria Math" w:hAnsi="Cambria Math"/>
+                  <w:i/>
+                </w:rPr>
+              </w:ins>
+            </m:ctrlPr>
+          </m:sSubPr>
+          <m:e>
+            <m:r>
+              <w:ins w:id="836" w:author="DIEGO PÉREZ LAVARÍAS" w:date="2020-05-23T15:29:00Z">
+                <w:rPr>
+                  <w:rFonts w:ascii="Cambria Math" w:hAnsi="Cambria Math"/>
+                </w:rPr>
+                <m:t>q</m:t>
+              </w:ins>
+            </m:r>
+          </m:e>
+          <m:sub>
+            <m:r>
+              <w:ins w:id="837" w:author="DIEGO PÉREZ LAVARÍAS" w:date="2020-05-23T15:29:00Z">
+                <w:rPr>
+                  <w:rFonts w:ascii="Cambria Math" w:hAnsi="Cambria Math"/>
+                </w:rPr>
+                <m:t>1</m:t>
+              </w:ins>
+            </m:r>
+          </m:sub>
+        </m:sSub>
+        <m:sSub>
+          <m:sSubPr>
+            <m:ctrlPr>
+              <w:ins w:id="838" w:author="DIEGO PÉREZ LAVARÍAS" w:date="2020-05-23T15:29:00Z">
+                <w:rPr>
+                  <w:rFonts w:ascii="Cambria Math" w:hAnsi="Cambria Math"/>
+                  <w:i/>
+                </w:rPr>
+              </w:ins>
+            </m:ctrlPr>
+          </m:sSubPr>
+          <m:e>
+            <m:r>
+              <w:ins w:id="839" w:author="DIEGO PÉREZ LAVARÍAS" w:date="2020-05-23T15:30:00Z">
+                <w:rPr>
+                  <w:rFonts w:ascii="Cambria Math" w:hAnsi="Cambria Math"/>
+                </w:rPr>
+                <m:t>q</m:t>
+              </w:ins>
+            </m:r>
+          </m:e>
+          <m:sub>
+            <m:r>
+              <w:ins w:id="840" w:author="DIEGO PÉREZ LAVARÍAS" w:date="2020-05-23T15:30:00Z">
+                <w:rPr>
+                  <w:rFonts w:ascii="Cambria Math" w:hAnsi="Cambria Math"/>
+                </w:rPr>
+                <m:t>4</m:t>
+              </w:ins>
+            </m:r>
+          </m:sub>
+        </m:sSub>
+        <m:r>
+          <w:ins w:id="841" w:author="DIEGO PÉREZ LAVARÍAS" w:date="2020-05-23T15:30:00Z">
+            <w:rPr>
+              <w:rFonts w:ascii="Cambria Math" w:hAnsi="Cambria Math"/>
+            </w:rPr>
+            <m:t>, 2</m:t>
+          </w:ins>
+        </m:r>
+        <m:sSubSup>
+          <m:sSubSupPr>
+            <m:ctrlPr>
+              <w:ins w:id="842" w:author="DIEGO PÉREZ LAVARÍAS" w:date="2020-05-23T15:30:00Z">
+                <w:rPr>
+                  <w:rFonts w:ascii="Cambria Math" w:hAnsi="Cambria Math"/>
+                  <w:i/>
+                </w:rPr>
+              </w:ins>
+            </m:ctrlPr>
+          </m:sSubSupPr>
+          <m:e>
+            <m:r>
+              <w:ins w:id="843" w:author="DIEGO PÉREZ LAVARÍAS" w:date="2020-05-23T15:30:00Z">
+                <w:rPr>
+                  <w:rFonts w:ascii="Cambria Math" w:hAnsi="Cambria Math"/>
+                </w:rPr>
+                <m:t>q</m:t>
+              </w:ins>
+            </m:r>
+          </m:e>
+          <m:sub>
+            <m:r>
+              <w:ins w:id="844" w:author="DIEGO PÉREZ LAVARÍAS" w:date="2020-05-23T15:30:00Z">
+                <w:rPr>
+                  <w:rFonts w:ascii="Cambria Math" w:hAnsi="Cambria Math"/>
+                </w:rPr>
+                <m:t>1</m:t>
+              </w:ins>
+            </m:r>
+          </m:sub>
+          <m:sup>
+            <m:r>
+              <w:ins w:id="845" w:author="DIEGO PÉREZ LAVARÍAS" w:date="2020-05-23T15:30:00Z">
+                <w:rPr>
+                  <w:rFonts w:ascii="Cambria Math" w:hAnsi="Cambria Math"/>
+                </w:rPr>
+                <m:t>2</m:t>
+              </w:ins>
+            </m:r>
+          </m:sup>
+        </m:sSubSup>
+        <m:r>
+          <w:ins w:id="846" w:author="DIEGO PÉREZ LAVARÍAS" w:date="2020-05-23T15:30:00Z">
+            <w:rPr>
+              <w:rFonts w:ascii="Cambria Math" w:hAnsi="Cambria Math"/>
+            </w:rPr>
+            <m:t xml:space="preserve"> + 2</m:t>
+          </w:ins>
+        </m:r>
+        <m:sSubSup>
+          <m:sSubSupPr>
+            <m:ctrlPr>
+              <w:ins w:id="847" w:author="DIEGO PÉREZ LAVARÍAS" w:date="2020-05-23T15:30:00Z">
+                <w:rPr>
+                  <w:rFonts w:ascii="Cambria Math" w:hAnsi="Cambria Math"/>
+                  <w:i/>
+                </w:rPr>
+              </w:ins>
+            </m:ctrlPr>
+          </m:sSubSupPr>
+          <m:e>
+            <m:r>
+              <w:ins w:id="848" w:author="DIEGO PÉREZ LAVARÍAS" w:date="2020-05-23T15:30:00Z">
+                <w:rPr>
+                  <w:rFonts w:ascii="Cambria Math" w:hAnsi="Cambria Math"/>
+                </w:rPr>
+                <m:t>q</m:t>
+              </w:ins>
+            </m:r>
+          </m:e>
+          <m:sub>
+            <m:r>
+              <w:ins w:id="849" w:author="DIEGO PÉREZ LAVARÍAS" w:date="2020-05-23T15:30:00Z">
+                <w:rPr>
+                  <w:rFonts w:ascii="Cambria Math" w:hAnsi="Cambria Math"/>
+                </w:rPr>
+                <m:t>2</m:t>
+              </w:ins>
+            </m:r>
+          </m:sub>
+          <m:sup>
+            <m:r>
+              <w:ins w:id="850" w:author="DIEGO PÉREZ LAVARÍAS" w:date="2020-05-23T15:30:00Z">
+                <w:rPr>
+                  <w:rFonts w:ascii="Cambria Math" w:hAnsi="Cambria Math"/>
+                </w:rPr>
+                <m:t>2</m:t>
+              </w:ins>
+            </m:r>
+          </m:sup>
+        </m:sSubSup>
+        <m:r>
+          <w:ins w:id="851" w:author="DIEGO PÉREZ LAVARÍAS" w:date="2020-05-23T15:30:00Z">
+            <w:rPr>
+              <w:rFonts w:ascii="Cambria Math" w:hAnsi="Cambria Math"/>
+            </w:rPr>
+            <m:t xml:space="preserve"> - 1)</m:t>
+          </w:ins>
+        </m:r>
+      </m:oMath>
+      <w:ins w:id="852" w:author="DIEGO PÉREZ LAVARÍAS" w:date="2020-05-23T15:33:00Z">
+        <w:r>
+          <w:rPr>
+            <w:rFonts w:eastAsiaTheme="minorEastAsia"/>
+          </w:rPr>
+          <w:t xml:space="preserve">          </w:t>
+        </w:r>
+      </w:ins>
+      <w:ins w:id="853" w:author="DIEGO PÉREZ LAVARÍAS" w:date="2020-05-23T15:36:00Z">
+        <w:r>
+          <w:rPr>
+            <w:rFonts w:eastAsiaTheme="minorEastAsia"/>
+          </w:rPr>
+          <w:t xml:space="preserve">              </w:t>
+        </w:r>
+      </w:ins>
+      <w:ins w:id="854" w:author="DIEGO PÉREZ LAVARÍAS" w:date="2020-05-23T15:37:00Z">
+        <w:r>
+          <w:rPr>
+            <w:rFonts w:eastAsiaTheme="minorEastAsia"/>
+          </w:rPr>
+          <w:t xml:space="preserve">        </w:t>
+        </w:r>
+      </w:ins>
+      <w:ins w:id="855" w:author="DIEGO PÉREZ LAVARÍAS" w:date="2020-05-23T15:33:00Z">
+        <w:r>
+          <w:rPr>
+            <w:rFonts w:eastAsiaTheme="minorEastAsia"/>
+            <w:b/>
+            <w:bCs/>
+            <w:sz w:val="18"/>
+            <w:szCs w:val="18"/>
+          </w:rPr>
+          <w:t>(3.2)</w:t>
+        </w:r>
+      </w:ins>
+    </w:p>
+    <w:p>
+      <w:pPr>
+        <w:jc w:val="left"/>
+        <w:rPr>
+          <w:ins w:id="856" w:author="DIEGO PÉREZ LAVARÍAS" w:date="2020-05-23T15:31:00Z"/>
+          <w:rFonts w:eastAsiaTheme="minorEastAsia"/>
+          <w:b/>
+          <w:bCs/>
+          <w:sz w:val="18"/>
+          <w:szCs w:val="20"/>
+          <w:rPrChange w:id="857" w:author="DIEGO PÉREZ LAVARÍAS" w:date="2020-05-23T15:35:00Z">
+            <w:rPr>
+              <w:ins w:id="858" w:author="DIEGO PÉREZ LAVARÍAS" w:date="2020-05-23T15:31:00Z"/>
+              <w:rFonts w:eastAsiaTheme="minorEastAsia"/>
+            </w:rPr>
+          </w:rPrChange>
+        </w:rPr>
+        <w:pPrChange w:id="859" w:author="DIEGO PÉREZ LAVARÍAS" w:date="2020-05-23T15:36:00Z">
+          <w:pPr>
+            <w:jc w:val="left"/>
+          </w:pPr>
+        </w:pPrChange>
+      </w:pPr>
+      <m:oMath>
+        <m:r>
+          <w:ins w:id="860" w:author="DIEGO PÉREZ LAVARÍAS" w:date="2020-05-23T15:35:00Z">
+            <m:rPr>
+              <m:sty m:val="p"/>
+            </m:rPr>
+            <w:rPr>
+              <w:rFonts w:ascii="Cambria Math" w:hAnsi="Cambria Math"/>
+            </w:rPr>
+            <m:t xml:space="preserve">                                                           </m:t>
+          </w:ins>
+        </m:r>
+        <m:r>
+          <w:ins w:id="861" w:author="DIEGO PÉREZ LAVARÍAS" w:date="2020-05-23T15:31:00Z">
+            <m:rPr>
+              <m:sty m:val="p"/>
+            </m:rPr>
+            <w:rPr>
+              <w:rFonts w:ascii="Cambria Math" w:hAnsi="Cambria Math"/>
+            </w:rPr>
+            <m:t>θ</m:t>
+          </w:ins>
+        </m:r>
+        <m:r>
+          <w:ins w:id="862" w:author="DIEGO PÉREZ LAVARÍAS" w:date="2020-05-23T15:31:00Z">
+            <w:rPr>
+              <w:rFonts w:ascii="Cambria Math" w:hAnsi="Cambria Math"/>
+            </w:rPr>
+            <m:t>=</m:t>
+          </w:ins>
+        </m:r>
+        <m:sSup>
+          <m:sSupPr>
+            <m:ctrlPr>
+              <w:ins w:id="863" w:author="DIEGO PÉREZ LAVARÍAS" w:date="2020-05-23T15:31:00Z">
+                <w:rPr>
+                  <w:rFonts w:ascii="Cambria Math" w:hAnsi="Cambria Math"/>
+                  <w:i/>
+                </w:rPr>
+              </w:ins>
+            </m:ctrlPr>
+          </m:sSupPr>
+          <m:e>
+            <m:r>
+              <w:ins w:id="864" w:author="DIEGO PÉREZ LAVARÍAS" w:date="2020-05-23T15:31:00Z">
+                <w:rPr>
+                  <w:rFonts w:ascii="Cambria Math" w:hAnsi="Cambria Math"/>
+                </w:rPr>
+                <m:t>-sin</m:t>
+              </w:ins>
+            </m:r>
+          </m:e>
+          <m:sup>
+            <m:r>
+              <w:ins w:id="865" w:author="DIEGO PÉREZ LAVARÍAS" w:date="2020-05-23T15:31:00Z">
+                <w:rPr>
+                  <w:rFonts w:ascii="Cambria Math" w:hAnsi="Cambria Math"/>
+                </w:rPr>
+                <m:t>-1</m:t>
+              </w:ins>
+            </m:r>
+          </m:sup>
+        </m:sSup>
+        <m:r>
+          <w:ins w:id="866" w:author="DIEGO PÉREZ LAVARÍAS" w:date="2020-05-23T15:31:00Z">
+            <w:rPr>
+              <w:rFonts w:ascii="Cambria Math" w:hAnsi="Cambria Math"/>
+            </w:rPr>
+            <m:t>(2</m:t>
+          </w:ins>
+        </m:r>
+        <m:sSub>
+          <m:sSubPr>
+            <m:ctrlPr>
+              <w:ins w:id="867" w:author="DIEGO PÉREZ LAVARÍAS" w:date="2020-05-23T15:31:00Z">
+                <w:rPr>
+                  <w:rFonts w:ascii="Cambria Math" w:hAnsi="Cambria Math"/>
+                  <w:i/>
+                </w:rPr>
+              </w:ins>
+            </m:ctrlPr>
+          </m:sSubPr>
+          <m:e>
+            <m:r>
+              <w:ins w:id="868" w:author="DIEGO PÉREZ LAVARÍAS" w:date="2020-05-23T15:31:00Z">
+                <w:rPr>
+                  <w:rFonts w:ascii="Cambria Math" w:hAnsi="Cambria Math"/>
+                </w:rPr>
+                <m:t>q</m:t>
+              </w:ins>
+            </m:r>
+          </m:e>
+          <m:sub>
+            <m:r>
+              <w:ins w:id="869" w:author="DIEGO PÉREZ LAVARÍAS" w:date="2020-05-23T15:31:00Z">
+                <w:rPr>
+                  <w:rFonts w:ascii="Cambria Math" w:hAnsi="Cambria Math"/>
+                </w:rPr>
+                <m:t>2</m:t>
+              </w:ins>
+            </m:r>
+          </m:sub>
+        </m:sSub>
+        <m:sSub>
+          <m:sSubPr>
+            <m:ctrlPr>
+              <w:ins w:id="870" w:author="DIEGO PÉREZ LAVARÍAS" w:date="2020-05-23T15:31:00Z">
+                <w:rPr>
+                  <w:rFonts w:ascii="Cambria Math" w:hAnsi="Cambria Math"/>
+                  <w:i/>
+                </w:rPr>
+              </w:ins>
+            </m:ctrlPr>
+          </m:sSubPr>
+          <m:e>
+            <m:r>
+              <w:ins w:id="871" w:author="DIEGO PÉREZ LAVARÍAS" w:date="2020-05-23T15:31:00Z">
+                <w:rPr>
+                  <w:rFonts w:ascii="Cambria Math" w:hAnsi="Cambria Math"/>
+                </w:rPr>
+                <m:t>q</m:t>
+              </w:ins>
+            </m:r>
+          </m:e>
+          <m:sub>
+            <m:r>
+              <w:ins w:id="872" w:author="DIEGO PÉREZ LAVARÍAS" w:date="2020-05-23T15:32:00Z">
+                <w:rPr>
+                  <w:rFonts w:ascii="Cambria Math" w:hAnsi="Cambria Math"/>
+                </w:rPr>
+                <m:t>4</m:t>
+              </w:ins>
+            </m:r>
+          </m:sub>
+        </m:sSub>
+        <m:r>
+          <w:ins w:id="873" w:author="DIEGO PÉREZ LAVARÍAS" w:date="2020-05-23T15:31:00Z">
+            <w:rPr>
+              <w:rFonts w:ascii="Cambria Math" w:hAnsi="Cambria Math"/>
+            </w:rPr>
+            <m:t xml:space="preserve"> </m:t>
+          </w:ins>
+        </m:r>
+        <m:r>
+          <w:ins w:id="874" w:author="DIEGO PÉREZ LAVARÍAS" w:date="2020-05-23T15:32:00Z">
+            <w:rPr>
+              <w:rFonts w:ascii="Cambria Math" w:hAnsi="Cambria Math"/>
+            </w:rPr>
+            <m:t>+</m:t>
+          </w:ins>
+        </m:r>
+        <m:r>
+          <w:ins w:id="875" w:author="DIEGO PÉREZ LAVARÍAS" w:date="2020-05-23T15:31:00Z">
+            <w:rPr>
+              <w:rFonts w:ascii="Cambria Math" w:hAnsi="Cambria Math"/>
+            </w:rPr>
+            <m:t xml:space="preserve"> 2</m:t>
+          </w:ins>
+        </m:r>
+        <m:sSub>
+          <m:sSubPr>
+            <m:ctrlPr>
+              <w:ins w:id="876" w:author="DIEGO PÉREZ LAVARÍAS" w:date="2020-05-23T15:31:00Z">
+                <w:rPr>
+                  <w:rFonts w:ascii="Cambria Math" w:hAnsi="Cambria Math"/>
+                  <w:i/>
+                </w:rPr>
+              </w:ins>
+            </m:ctrlPr>
+          </m:sSubPr>
+          <m:e>
+            <m:r>
+              <w:ins w:id="877" w:author="DIEGO PÉREZ LAVARÍAS" w:date="2020-05-23T15:31:00Z">
+                <w:rPr>
+                  <w:rFonts w:ascii="Cambria Math" w:hAnsi="Cambria Math"/>
+                </w:rPr>
+                <m:t>q</m:t>
+              </w:ins>
+            </m:r>
+          </m:e>
+          <m:sub>
+            <m:r>
+              <w:ins w:id="878" w:author="DIEGO PÉREZ LAVARÍAS" w:date="2020-05-23T15:31:00Z">
+                <w:rPr>
+                  <w:rFonts w:ascii="Cambria Math" w:hAnsi="Cambria Math"/>
+                </w:rPr>
+                <m:t>1</m:t>
+              </w:ins>
+            </m:r>
+          </m:sub>
+        </m:sSub>
+        <m:sSub>
+          <m:sSubPr>
+            <m:ctrlPr>
+              <w:ins w:id="879" w:author="DIEGO PÉREZ LAVARÍAS" w:date="2020-05-23T15:31:00Z">
+                <w:rPr>
+                  <w:rFonts w:ascii="Cambria Math" w:hAnsi="Cambria Math"/>
+                  <w:i/>
+                </w:rPr>
+              </w:ins>
+            </m:ctrlPr>
+          </m:sSubPr>
+          <m:e>
+            <m:r>
+              <w:ins w:id="880" w:author="DIEGO PÉREZ LAVARÍAS" w:date="2020-05-23T15:31:00Z">
+                <w:rPr>
+                  <w:rFonts w:ascii="Cambria Math" w:hAnsi="Cambria Math"/>
+                </w:rPr>
+                <m:t>q</m:t>
+              </w:ins>
+            </m:r>
+          </m:e>
+          <m:sub>
+            <m:r>
+              <w:ins w:id="881" w:author="DIEGO PÉREZ LAVARÍAS" w:date="2020-05-23T15:32:00Z">
+                <w:rPr>
+                  <w:rFonts w:ascii="Cambria Math" w:hAnsi="Cambria Math"/>
+                </w:rPr>
+                <m:t>3</m:t>
+              </w:ins>
+            </m:r>
+          </m:sub>
+        </m:sSub>
+        <m:r>
+          <w:ins w:id="882" w:author="DIEGO PÉREZ LAVARÍAS" w:date="2020-05-23T15:31:00Z">
+            <w:rPr>
+              <w:rFonts w:ascii="Cambria Math" w:hAnsi="Cambria Math"/>
+              <w:rPrChange w:id="883" w:author="DIEGO PÉREZ LAVARÍAS" w:date="2020-05-23T15:34:00Z">
+                <w:rPr>
+                  <w:rFonts w:ascii="Cambria Math" w:hAnsi="Cambria Math"/>
+                </w:rPr>
+              </w:rPrChange>
+            </w:rPr>
+            <m:t>)</m:t>
+          </w:ins>
+        </m:r>
+      </m:oMath>
+      <w:ins w:id="884" w:author="DIEGO PÉREZ LAVARÍAS" w:date="2020-05-23T15:34:00Z">
+        <w:r>
+          <w:rPr>
+            <w:rFonts w:eastAsiaTheme="minorEastAsia"/>
+          </w:rPr>
+          <w:tab/>
+          <w:t xml:space="preserve">                               </w:t>
+        </w:r>
+        <w:r>
+          <w:rPr>
+            <w:rFonts w:eastAsiaTheme="minorEastAsia"/>
+            <w:b/>
+            <w:bCs/>
+            <w:sz w:val="18"/>
+            <w:szCs w:val="20"/>
+            <w:rPrChange w:id="885" w:author="DIEGO PÉREZ LAVARÍAS" w:date="2020-05-23T15:35:00Z">
+              <w:rPr>
+                <w:rFonts w:eastAsiaTheme="minorEastAsia"/>
+              </w:rPr>
+            </w:rPrChange>
+          </w:rPr>
+          <w:t xml:space="preserve">   </w:t>
+        </w:r>
+      </w:ins>
+      <w:ins w:id="886" w:author="DIEGO PÉREZ LAVARÍAS" w:date="2020-05-23T15:35:00Z">
+        <w:r>
+          <w:rPr>
+            <w:rFonts w:eastAsiaTheme="minorEastAsia"/>
+            <w:b/>
+            <w:bCs/>
+            <w:sz w:val="18"/>
+            <w:szCs w:val="20"/>
+          </w:rPr>
+          <w:t xml:space="preserve">              </w:t>
+        </w:r>
+      </w:ins>
+      <w:ins w:id="887" w:author="DIEGO PÉREZ LAVARÍAS" w:date="2020-05-23T15:34:00Z">
+        <w:r>
+          <w:rPr>
+            <w:rFonts w:eastAsiaTheme="minorEastAsia"/>
+            <w:b/>
+            <w:bCs/>
+            <w:sz w:val="18"/>
+            <w:szCs w:val="20"/>
+            <w:rPrChange w:id="888" w:author="DIEGO PÉREZ LAVARÍAS" w:date="2020-05-23T15:35:00Z">
+              <w:rPr>
+                <w:rFonts w:eastAsiaTheme="minorEastAsia"/>
+              </w:rPr>
+            </w:rPrChange>
+          </w:rPr>
+          <w:t>(3.3)</w:t>
+        </w:r>
+      </w:ins>
+    </w:p>
+    <w:p>
+      <w:pPr>
+        <w:jc w:val="left"/>
+        <w:rPr>
+          <w:ins w:id="889" w:author="DIEGO PÉREZ LAVARÍAS" w:date="2020-05-23T15:37:00Z"/>
+          <w:rFonts w:eastAsiaTheme="minorEastAsia"/>
+          <w:b/>
+          <w:bCs/>
+          <w:sz w:val="18"/>
+          <w:szCs w:val="20"/>
+        </w:rPr>
+      </w:pPr>
+      <m:oMath>
+        <m:r>
+          <w:ins w:id="890" w:author="DIEGO PÉREZ LAVARÍAS" w:date="2020-05-23T15:35:00Z">
+            <m:rPr>
+              <m:sty m:val="p"/>
+            </m:rPr>
+            <w:rPr>
+              <w:rFonts w:ascii="Cambria Math" w:hAnsi="Cambria Math"/>
+            </w:rPr>
+            <m:t xml:space="preserve">                                  </m:t>
+          </w:ins>
+        </m:r>
+        <m:r>
+          <w:ins w:id="891" w:author="DIEGO PÉREZ LAVARÍAS" w:date="2020-05-23T15:36:00Z">
+            <m:rPr>
+              <m:sty m:val="p"/>
+            </m:rPr>
+            <w:rPr>
+              <w:rFonts w:ascii="Cambria Math" w:hAnsi="Cambria Math"/>
+            </w:rPr>
+            <m:t xml:space="preserve">  </m:t>
+          </w:ins>
+        </m:r>
+        <m:r>
+          <w:ins w:id="892" w:author="DIEGO PÉREZ LAVARÍAS" w:date="2020-05-23T15:35:00Z">
+            <m:rPr>
+              <m:sty m:val="p"/>
+            </m:rPr>
+            <w:rPr>
+              <w:rFonts w:ascii="Cambria Math" w:hAnsi="Cambria Math"/>
+            </w:rPr>
+            <m:t xml:space="preserve"> </m:t>
+          </w:ins>
+        </m:r>
+        <m:r>
+          <w:ins w:id="893" w:author="DIEGO PÉREZ LAVARÍAS" w:date="2020-05-23T15:36:00Z">
+            <m:rPr>
+              <m:sty m:val="p"/>
+            </m:rPr>
+            <w:rPr>
+              <w:rFonts w:ascii="Cambria Math" w:hAnsi="Cambria Math"/>
+            </w:rPr>
+            <m:t xml:space="preserve">          </m:t>
+          </w:ins>
+        </m:r>
+        <m:r>
+          <w:ins w:id="894" w:author="DIEGO PÉREZ LAVARÍAS" w:date="2020-05-23T15:37:00Z">
+            <m:rPr>
+              <m:sty m:val="p"/>
+            </m:rPr>
+            <w:rPr>
+              <w:rFonts w:ascii="Cambria Math" w:hAnsi="Cambria Math"/>
+            </w:rPr>
+            <m:t xml:space="preserve">  </m:t>
+          </w:ins>
+        </m:r>
+        <m:r>
+          <w:ins w:id="895" w:author="DIEGO PÉREZ LAVARÍAS" w:date="2020-05-23T15:32:00Z">
+            <m:rPr>
+              <m:sty m:val="p"/>
+            </m:rPr>
+            <w:rPr>
+              <w:rFonts w:ascii="Cambria Math" w:hAnsi="Cambria Math"/>
+            </w:rPr>
+            <m:t>ϕ</m:t>
+          </w:ins>
+        </m:r>
+        <m:r>
+          <w:ins w:id="896" w:author="DIEGO PÉREZ LAVARÍAS" w:date="2020-05-23T15:31:00Z">
+            <w:rPr>
+              <w:rFonts w:ascii="Cambria Math" w:hAnsi="Cambria Math"/>
+            </w:rPr>
+            <m:t>=Atan2(2</m:t>
+          </w:ins>
+        </m:r>
+        <m:sSub>
+          <m:sSubPr>
+            <m:ctrlPr>
+              <w:ins w:id="897" w:author="DIEGO PÉREZ LAVARÍAS" w:date="2020-05-23T15:31:00Z">
+                <w:rPr>
+                  <w:rFonts w:ascii="Cambria Math" w:hAnsi="Cambria Math"/>
+                  <w:i/>
+                </w:rPr>
+              </w:ins>
+            </m:ctrlPr>
+          </m:sSubPr>
+          <m:e>
+            <m:r>
+              <w:ins w:id="898" w:author="DIEGO PÉREZ LAVARÍAS" w:date="2020-05-23T15:31:00Z">
+                <w:rPr>
+                  <w:rFonts w:ascii="Cambria Math" w:hAnsi="Cambria Math"/>
+                </w:rPr>
+                <m:t>q</m:t>
+              </w:ins>
+            </m:r>
+          </m:e>
+          <m:sub>
+            <m:r>
+              <w:ins w:id="899" w:author="DIEGO PÉREZ LAVARÍAS" w:date="2020-05-23T15:32:00Z">
+                <w:rPr>
+                  <w:rFonts w:ascii="Cambria Math" w:hAnsi="Cambria Math"/>
+                </w:rPr>
+                <m:t>3</m:t>
+              </w:ins>
+            </m:r>
+          </m:sub>
+        </m:sSub>
+        <m:sSub>
+          <m:sSubPr>
+            <m:ctrlPr>
+              <w:ins w:id="900" w:author="DIEGO PÉREZ LAVARÍAS" w:date="2020-05-23T15:31:00Z">
+                <w:rPr>
+                  <w:rFonts w:ascii="Cambria Math" w:hAnsi="Cambria Math"/>
+                  <w:i/>
+                </w:rPr>
+              </w:ins>
+            </m:ctrlPr>
+          </m:sSubPr>
+          <m:e>
+            <m:r>
+              <w:ins w:id="901" w:author="DIEGO PÉREZ LAVARÍAS" w:date="2020-05-23T15:31:00Z">
+                <w:rPr>
+                  <w:rFonts w:ascii="Cambria Math" w:hAnsi="Cambria Math"/>
+                </w:rPr>
+                <m:t>q</m:t>
+              </w:ins>
+            </m:r>
+          </m:e>
+          <m:sub>
+            <m:r>
+              <w:ins w:id="902" w:author="DIEGO PÉREZ LAVARÍAS" w:date="2020-05-23T15:32:00Z">
+                <w:rPr>
+                  <w:rFonts w:ascii="Cambria Math" w:hAnsi="Cambria Math"/>
+                </w:rPr>
+                <m:t>4</m:t>
+              </w:ins>
+            </m:r>
+          </m:sub>
+        </m:sSub>
+        <m:r>
+          <w:ins w:id="903" w:author="DIEGO PÉREZ LAVARÍAS" w:date="2020-05-23T15:31:00Z">
+            <w:rPr>
+              <w:rFonts w:ascii="Cambria Math" w:hAnsi="Cambria Math"/>
+            </w:rPr>
+            <m:t xml:space="preserve"> - 2</m:t>
+          </w:ins>
+        </m:r>
+        <m:sSub>
+          <m:sSubPr>
+            <m:ctrlPr>
+              <w:ins w:id="904" w:author="DIEGO PÉREZ LAVARÍAS" w:date="2020-05-23T15:31:00Z">
+                <w:rPr>
+                  <w:rFonts w:ascii="Cambria Math" w:hAnsi="Cambria Math"/>
+                  <w:i/>
+                </w:rPr>
+              </w:ins>
+            </m:ctrlPr>
+          </m:sSubPr>
+          <m:e>
+            <m:r>
+              <w:ins w:id="905" w:author="DIEGO PÉREZ LAVARÍAS" w:date="2020-05-23T15:31:00Z">
+                <w:rPr>
+                  <w:rFonts w:ascii="Cambria Math" w:hAnsi="Cambria Math"/>
+                </w:rPr>
+                <m:t>q</m:t>
+              </w:ins>
+            </m:r>
+          </m:e>
+          <m:sub>
+            <m:r>
+              <w:ins w:id="906" w:author="DIEGO PÉREZ LAVARÍAS" w:date="2020-05-23T15:31:00Z">
+                <w:rPr>
+                  <w:rFonts w:ascii="Cambria Math" w:hAnsi="Cambria Math"/>
+                </w:rPr>
+                <m:t>1</m:t>
+              </w:ins>
+            </m:r>
+          </m:sub>
+        </m:sSub>
+        <m:sSub>
+          <m:sSubPr>
+            <m:ctrlPr>
+              <w:ins w:id="907" w:author="DIEGO PÉREZ LAVARÍAS" w:date="2020-05-23T15:31:00Z">
+                <w:rPr>
+                  <w:rFonts w:ascii="Cambria Math" w:hAnsi="Cambria Math"/>
+                  <w:i/>
+                </w:rPr>
+              </w:ins>
+            </m:ctrlPr>
+          </m:sSubPr>
+          <m:e>
+            <m:r>
+              <w:ins w:id="908" w:author="DIEGO PÉREZ LAVARÍAS" w:date="2020-05-23T15:31:00Z">
+                <w:rPr>
+                  <w:rFonts w:ascii="Cambria Math" w:hAnsi="Cambria Math"/>
+                </w:rPr>
+                <m:t>q</m:t>
+              </w:ins>
+            </m:r>
+          </m:e>
+          <m:sub>
+            <m:r>
+              <w:ins w:id="909" w:author="DIEGO PÉREZ LAVARÍAS" w:date="2020-05-23T15:32:00Z">
+                <w:rPr>
+                  <w:rFonts w:ascii="Cambria Math" w:hAnsi="Cambria Math"/>
+                </w:rPr>
+                <m:t>2</m:t>
+              </w:ins>
+            </m:r>
+          </m:sub>
+        </m:sSub>
+        <m:r>
+          <w:ins w:id="910" w:author="DIEGO PÉREZ LAVARÍAS" w:date="2020-05-23T15:31:00Z">
+            <w:rPr>
+              <w:rFonts w:ascii="Cambria Math" w:hAnsi="Cambria Math"/>
+            </w:rPr>
+            <m:t>, 2</m:t>
+          </w:ins>
+        </m:r>
+        <m:sSubSup>
+          <m:sSubSupPr>
+            <m:ctrlPr>
+              <w:ins w:id="911" w:author="DIEGO PÉREZ LAVARÍAS" w:date="2020-05-23T15:31:00Z">
+                <w:rPr>
+                  <w:rFonts w:ascii="Cambria Math" w:hAnsi="Cambria Math"/>
+                  <w:i/>
+                </w:rPr>
+              </w:ins>
+            </m:ctrlPr>
+          </m:sSubSupPr>
+          <m:e>
+            <m:r>
+              <w:ins w:id="912" w:author="DIEGO PÉREZ LAVARÍAS" w:date="2020-05-23T15:31:00Z">
+                <w:rPr>
+                  <w:rFonts w:ascii="Cambria Math" w:hAnsi="Cambria Math"/>
+                </w:rPr>
+                <m:t>q</m:t>
+              </w:ins>
+            </m:r>
+          </m:e>
+          <m:sub>
+            <m:r>
+              <w:ins w:id="913" w:author="DIEGO PÉREZ LAVARÍAS" w:date="2020-05-23T15:31:00Z">
+                <w:rPr>
+                  <w:rFonts w:ascii="Cambria Math" w:hAnsi="Cambria Math"/>
+                </w:rPr>
+                <m:t>1</m:t>
+              </w:ins>
+            </m:r>
+          </m:sub>
+          <m:sup>
+            <m:r>
+              <w:ins w:id="914" w:author="DIEGO PÉREZ LAVARÍAS" w:date="2020-05-23T15:31:00Z">
+                <w:rPr>
+                  <w:rFonts w:ascii="Cambria Math" w:hAnsi="Cambria Math"/>
+                </w:rPr>
+                <m:t>2</m:t>
+              </w:ins>
+            </m:r>
+          </m:sup>
+        </m:sSubSup>
+        <m:r>
+          <w:ins w:id="915" w:author="DIEGO PÉREZ LAVARÍAS" w:date="2020-05-23T15:31:00Z">
+            <w:rPr>
+              <w:rFonts w:ascii="Cambria Math" w:hAnsi="Cambria Math"/>
+            </w:rPr>
+            <m:t xml:space="preserve"> + 2</m:t>
+          </w:ins>
+        </m:r>
+        <m:sSubSup>
+          <m:sSubSupPr>
+            <m:ctrlPr>
+              <w:ins w:id="916" w:author="DIEGO PÉREZ LAVARÍAS" w:date="2020-05-23T15:31:00Z">
+                <w:rPr>
+                  <w:rFonts w:ascii="Cambria Math" w:hAnsi="Cambria Math"/>
+                  <w:i/>
+                </w:rPr>
+              </w:ins>
+            </m:ctrlPr>
+          </m:sSubSupPr>
+          <m:e>
+            <m:r>
+              <w:ins w:id="917" w:author="DIEGO PÉREZ LAVARÍAS" w:date="2020-05-23T15:31:00Z">
+                <w:rPr>
+                  <w:rFonts w:ascii="Cambria Math" w:hAnsi="Cambria Math"/>
+                </w:rPr>
+                <m:t>q</m:t>
+              </w:ins>
+            </m:r>
+          </m:e>
+          <m:sub>
+            <m:r>
+              <w:ins w:id="918" w:author="DIEGO PÉREZ LAVARÍAS" w:date="2020-05-23T15:32:00Z">
+                <w:rPr>
+                  <w:rFonts w:ascii="Cambria Math" w:hAnsi="Cambria Math"/>
+                </w:rPr>
+                <m:t>4</m:t>
+              </w:ins>
+            </m:r>
+          </m:sub>
+          <m:sup>
+            <m:r>
+              <w:ins w:id="919" w:author="DIEGO PÉREZ LAVARÍAS" w:date="2020-05-23T15:31:00Z">
+                <w:rPr>
+                  <w:rFonts w:ascii="Cambria Math" w:hAnsi="Cambria Math"/>
+                </w:rPr>
+                <m:t>2</m:t>
+              </w:ins>
+            </m:r>
+          </m:sup>
+        </m:sSubSup>
+        <m:r>
+          <w:ins w:id="920" w:author="DIEGO PÉREZ LAVARÍAS" w:date="2020-05-23T15:31:00Z">
+            <w:rPr>
+              <w:rFonts w:ascii="Cambria Math" w:hAnsi="Cambria Math"/>
+            </w:rPr>
+            <m:t xml:space="preserve"> - 1</m:t>
+          </w:ins>
+        </m:r>
+        <m:r>
+          <w:ins w:id="921" w:author="DIEGO PÉREZ LAVARÍAS" w:date="2020-05-23T15:31:00Z">
+            <w:rPr>
+              <w:rFonts w:ascii="Cambria Math" w:hAnsi="Cambria Math"/>
+              <w:rPrChange w:id="922" w:author="DIEGO PÉREZ LAVARÍAS" w:date="2020-05-23T15:34:00Z">
+                <w:rPr>
+                  <w:rFonts w:ascii="Cambria Math" w:hAnsi="Cambria Math"/>
+                </w:rPr>
+              </w:rPrChange>
+            </w:rPr>
+            <m:t>)</m:t>
+          </w:ins>
+        </m:r>
+      </m:oMath>
+      <w:ins w:id="923" w:author="DIEGO PÉREZ LAVARÍAS" w:date="2020-05-23T15:34:00Z">
+        <w:r>
+          <w:rPr>
+            <w:rFonts w:eastAsiaTheme="minorEastAsia"/>
+          </w:rPr>
+          <w:tab/>
+        </w:r>
+      </w:ins>
+      <w:ins w:id="924" w:author="DIEGO PÉREZ LAVARÍAS" w:date="2020-05-23T15:35:00Z">
+        <w:r>
+          <w:rPr>
+            <w:rFonts w:eastAsiaTheme="minorEastAsia"/>
+          </w:rPr>
+          <w:t xml:space="preserve">                  </w:t>
+        </w:r>
+      </w:ins>
+      <w:ins w:id="925" w:author="DIEGO PÉREZ LAVARÍAS" w:date="2020-05-23T15:36:00Z">
+        <w:r>
+          <w:rPr>
+            <w:rFonts w:eastAsiaTheme="minorEastAsia"/>
+          </w:rPr>
+          <w:t xml:space="preserve"> </w:t>
+        </w:r>
+      </w:ins>
+      <w:ins w:id="926" w:author="DIEGO PÉREZ LAVARÍAS" w:date="2020-05-23T15:37:00Z">
+        <w:r>
+          <w:rPr>
+            <w:rFonts w:eastAsiaTheme="minorEastAsia"/>
+          </w:rPr>
+          <w:t xml:space="preserve">             </w:t>
+        </w:r>
+      </w:ins>
+      <w:ins w:id="927" w:author="DIEGO PÉREZ LAVARÍAS" w:date="2020-05-23T15:34:00Z">
+        <w:r>
+          <w:rPr>
+            <w:rFonts w:eastAsiaTheme="minorEastAsia"/>
+            <w:b/>
+            <w:bCs/>
+            <w:sz w:val="18"/>
+            <w:szCs w:val="20"/>
+            <w:rPrChange w:id="928" w:author="DIEGO PÉREZ LAVARÍAS" w:date="2020-05-23T15:35:00Z">
+              <w:rPr>
+                <w:rFonts w:eastAsiaTheme="minorEastAsia"/>
+              </w:rPr>
+            </w:rPrChange>
+          </w:rPr>
+          <w:t>(3.4)</w:t>
+        </w:r>
+      </w:ins>
+    </w:p>
+    <w:p>
+      <w:pPr>
+        <w:jc w:val="left"/>
+        <w:rPr>
+          <w:ins w:id="929" w:author="DIEGO PÉREZ LAVARÍAS" w:date="2020-05-23T15:37:00Z"/>
+          <w:rFonts w:eastAsiaTheme="minorEastAsia"/>
+          <w:b/>
+          <w:bCs/>
+          <w:sz w:val="18"/>
+          <w:szCs w:val="20"/>
+        </w:rPr>
+      </w:pPr>
+    </w:p>
+    <w:p>
+      <w:pPr>
+        <w:jc w:val="left"/>
+        <w:rPr>
+          <w:ins w:id="930" w:author="DIEGO PÉREZ LAVARÍAS" w:date="2020-05-23T15:37:00Z"/>
+          <w:rFonts w:eastAsiaTheme="minorEastAsia"/>
+          <w:b/>
+          <w:bCs/>
+          <w:sz w:val="18"/>
+          <w:szCs w:val="20"/>
+        </w:rPr>
+      </w:pPr>
+    </w:p>
+    <w:p>
+      <w:pPr>
+        <w:jc w:val="left"/>
+        <w:rPr>
+          <w:ins w:id="931" w:author="DIEGO PÉREZ LAVARÍAS" w:date="2020-05-23T15:37:00Z"/>
+          <w:rFonts w:eastAsiaTheme="minorEastAsia"/>
+          <w:b/>
+          <w:bCs/>
+          <w:sz w:val="18"/>
+          <w:szCs w:val="20"/>
+        </w:rPr>
+      </w:pPr>
+    </w:p>
+    <w:p>
+      <w:pPr>
+        <w:jc w:val="left"/>
+        <w:rPr>
+          <w:ins w:id="932" w:author="DIEGO PÉREZ LAVARÍAS" w:date="2020-05-23T15:37:00Z"/>
+          <w:rFonts w:eastAsiaTheme="minorEastAsia"/>
+          <w:b/>
+          <w:bCs/>
+          <w:sz w:val="18"/>
+          <w:szCs w:val="20"/>
+        </w:rPr>
+      </w:pPr>
+    </w:p>
+    <w:p>
+      <w:pPr>
+        <w:jc w:val="left"/>
+        <w:rPr>
+          <w:ins w:id="933" w:author="DIEGO PÉREZ LAVARÍAS" w:date="2020-05-23T15:37:00Z"/>
+          <w:rFonts w:eastAsiaTheme="minorEastAsia"/>
+          <w:b/>
+          <w:bCs/>
+          <w:sz w:val="18"/>
+          <w:szCs w:val="20"/>
+        </w:rPr>
+      </w:pPr>
+    </w:p>
+    <w:p>
+      <w:pPr>
+        <w:pStyle w:val="Ttulo2"/>
+        <w:rPr>
+          <w:ins w:id="934" w:author="DIEGO PÉREZ LAVARÍAS" w:date="2020-05-22T17:02:00Z"/>
+          <w:rPrChange w:id="935" w:author="DIEGO PÉREZ LAVARÍAS" w:date="2020-05-23T15:35:00Z">
+            <w:rPr>
+              <w:ins w:id="936" w:author="DIEGO PÉREZ LAVARÍAS" w:date="2020-05-22T17:02:00Z"/>
+              <w:b/>
+              <w:bCs/>
+              <w:sz w:val="18"/>
+              <w:szCs w:val="20"/>
+            </w:rPr>
+          </w:rPrChange>
+        </w:rPr>
+        <w:pPrChange w:id="937" w:author="DIEGO PÉREZ LAVARÍAS" w:date="2020-05-23T15:38:00Z">
+          <w:pPr>
+            <w:jc w:val="center"/>
+          </w:pPr>
+        </w:pPrChange>
+      </w:pPr>
+      <w:ins w:id="938" w:author="DIEGO PÉREZ LAVARÍAS" w:date="2020-05-23T15:38:00Z">
+        <w:r>
+          <w:t>Bluetooth Low Energy (BLE)</w:t>
+        </w:r>
+      </w:ins>
+    </w:p>
+    <w:p>
+      <w:pPr>
+        <w:jc w:val="left"/>
+        <w:rPr>
+          <w:ins w:id="939" w:author="DIEGO PÉREZ LAVARÍAS" w:date="2020-05-23T15:41:00Z"/>
+        </w:rPr>
+      </w:pPr>
+      <w:ins w:id="940" w:author="DIEGO PÉREZ LAVARÍAS" w:date="2020-05-23T15:40:00Z">
+        <w:r>
+          <w:t xml:space="preserve">En este apartado se explicará </w:t>
+        </w:r>
+      </w:ins>
+      <w:ins w:id="941" w:author="DIEGO PÉREZ LAVARÍAS" w:date="2020-05-23T15:41:00Z">
+        <w:r>
+          <w:t xml:space="preserve">el protocolo de comunicación utilizado para la conexión entre el dispositivo </w:t>
+        </w:r>
+        <w:r>
+          <w:rPr>
+            <w:i/>
+            <w:iCs/>
+            <w:rPrChange w:id="942" w:author="DIEGO PÉREZ LAVARÍAS" w:date="2020-05-23T15:41:00Z">
+              <w:rPr/>
+            </w:rPrChange>
+          </w:rPr>
+          <w:t>wearable</w:t>
+        </w:r>
+        <w:r>
+          <w:t xml:space="preserve"> y el </w:t>
+        </w:r>
+        <w:r>
+          <w:rPr>
+            <w:i/>
+            <w:iCs/>
+            <w:rPrChange w:id="943" w:author="DIEGO PÉREZ LAVARÍAS" w:date="2020-05-23T15:41:00Z">
+              <w:rPr/>
+            </w:rPrChange>
+          </w:rPr>
+          <w:t>smartphone</w:t>
+        </w:r>
+        <w:r>
+          <w:t xml:space="preserve"> en el que se implementará la </w:t>
+        </w:r>
+        <w:r>
+          <w:t>aplicación</w:t>
+        </w:r>
+        <w:r>
+          <w:t>.</w:t>
+        </w:r>
+      </w:ins>
+    </w:p>
+    <w:p>
+      <w:pPr>
+        <w:jc w:val="left"/>
+        <w:rPr>
+          <w:ins w:id="944" w:author="DIEGO PÉREZ LAVARÍAS" w:date="2020-05-23T15:54:00Z"/>
+        </w:rPr>
+      </w:pPr>
+      <w:ins w:id="945" w:author="DIEGO PÉREZ LAVARÍAS" w:date="2020-05-23T15:47:00Z">
+        <w:r>
+          <w:t xml:space="preserve">Trata de una tecnología </w:t>
+        </w:r>
+        <w:r>
+          <w:t>de Red de Área Personal (</w:t>
+        </w:r>
+      </w:ins>
+      <w:ins w:id="946" w:author="DIEGO PÉREZ LAVARÍAS" w:date="2020-05-23T15:48:00Z">
+        <w:r>
+          <w:t xml:space="preserve">PAN) e inalámbrica, dirigida especialmente a aplicaciones orientadas a la salud, ejercicio físico, seguridad y </w:t>
+        </w:r>
+      </w:ins>
+      <w:ins w:id="947" w:author="DIEGO PÉREZ LAVARÍAS" w:date="2020-05-23T15:49:00Z">
+        <w:r>
+          <w:t xml:space="preserve">domótica. Sus orígenes provienen de Nokia en 2006, bajo el nombre </w:t>
+        </w:r>
+        <w:r>
+          <w:rPr>
+            <w:i/>
+            <w:iCs/>
+          </w:rPr>
+          <w:t xml:space="preserve">Wibree </w:t>
+        </w:r>
+        <w:r>
+          <w:rPr>
+            <w:sz w:val="18"/>
+            <w:szCs w:val="20"/>
+          </w:rPr>
+          <w:t>(2</w:t>
+        </w:r>
+      </w:ins>
+      <w:ins w:id="948" w:author="DIEGO PÉREZ LAVARÍAS" w:date="2020-05-23T16:18:00Z">
+        <w:r>
+          <w:rPr>
+            <w:sz w:val="18"/>
+            <w:szCs w:val="20"/>
+          </w:rPr>
+          <w:t>2</w:t>
+        </w:r>
+      </w:ins>
+      <w:ins w:id="949" w:author="DIEGO PÉREZ LAVARÍAS" w:date="2020-05-23T15:49:00Z">
+        <w:r>
+          <w:rPr>
+            <w:sz w:val="18"/>
+            <w:szCs w:val="20"/>
+          </w:rPr>
+          <w:t>)</w:t>
+        </w:r>
+      </w:ins>
+      <w:ins w:id="950" w:author="DIEGO PÉREZ LAVARÍAS" w:date="2020-05-23T15:52:00Z">
+        <w:r>
+          <w:rPr>
+            <w:sz w:val="18"/>
+            <w:szCs w:val="20"/>
+          </w:rPr>
+          <w:t xml:space="preserve"> </w:t>
+        </w:r>
+        <w:r>
+          <w:t>e ideado como una forma de rivalizar con Bluetooth</w:t>
+        </w:r>
+      </w:ins>
+      <w:ins w:id="951" w:author="DIEGO PÉREZ LAVARÍAS" w:date="2020-05-23T15:53:00Z">
+        <w:r>
+          <w:t>. Finalmente, fue integrado en la especificación de Bluetooth 4.0 en 2009</w:t>
+        </w:r>
+      </w:ins>
+      <w:ins w:id="952" w:author="DIEGO PÉREZ LAVARÍAS" w:date="2020-05-23T15:54:00Z">
+        <w:r>
+          <w:t>, bajo el nombre de Bluetooth Low Energy.</w:t>
+        </w:r>
+      </w:ins>
+    </w:p>
+    <w:p>
+      <w:pPr>
+        <w:jc w:val="left"/>
+        <w:rPr>
+          <w:ins w:id="953" w:author="DIEGO PÉREZ LAVARÍAS" w:date="2020-05-23T15:57:00Z"/>
+        </w:rPr>
+      </w:pPr>
+      <w:ins w:id="954" w:author="DIEGO PÉREZ LAVARÍAS" w:date="2020-05-23T15:54:00Z">
+        <w:r>
+          <w:t xml:space="preserve">Su principal característica, como su nombre indica, es la de funcionar con un consumo de energía muy reducido, manteniendo un rango de comunicaciones similar. Utiliza </w:t>
+        </w:r>
+      </w:ins>
+      <w:ins w:id="955" w:author="DIEGO PÉREZ LAVARÍAS" w:date="2020-05-23T15:55:00Z">
+        <w:r>
+          <w:t>la misma banda de frecuencias que el Bluetooth clásico, la de 2.4 GHz. En cuanto a seguridad, soport</w:t>
+        </w:r>
+      </w:ins>
+      <w:ins w:id="956" w:author="DIEGO PÉREZ LAVARÍAS" w:date="2020-05-23T15:56:00Z">
+        <w:r>
+          <w:t>a el sistema de cifrado AES. La mayoría de sistemas operativos móviles, así como Windows desde Windows 8, MacOS y Linux ya soportan BLE de f</w:t>
+        </w:r>
+      </w:ins>
+      <w:ins w:id="957" w:author="DIEGO PÉREZ LAVARÍAS" w:date="2020-05-23T15:57:00Z">
+        <w:r>
+          <w:t>orma nativa.</w:t>
+        </w:r>
+      </w:ins>
+    </w:p>
+    <w:p>
+      <w:pPr>
+        <w:jc w:val="left"/>
+        <w:rPr>
+          <w:ins w:id="958" w:author="DIEGO PÉREZ LAVARÍAS" w:date="2020-05-23T15:58:00Z"/>
+        </w:rPr>
+      </w:pPr>
+      <w:ins w:id="959" w:author="DIEGO PÉREZ LAVARÍAS" w:date="2020-05-23T15:57:00Z">
+        <w:r>
+          <w:t>Estas caracteristicas de bajo consumo</w:t>
+        </w:r>
+        <w:r>
+          <w:t xml:space="preserve"> y soporte nativo en los principales siste</w:t>
+        </w:r>
+      </w:ins>
+      <w:ins w:id="960" w:author="DIEGO PÉREZ LAVARÍAS" w:date="2020-05-23T15:58:00Z">
+        <w:r>
+          <w:t>mas, así como su bajo coste de implementación, son las que nos han hecho decidirnos a utilizar un dispositivo conectado por BLE para nuestro proyecto.</w:t>
+        </w:r>
+      </w:ins>
+    </w:p>
+    <w:p>
+      <w:pPr>
+        <w:jc w:val="left"/>
+        <w:rPr>
+          <w:ins w:id="961" w:author="DIEGO PÉREZ LAVARÍAS" w:date="2020-05-23T15:59:00Z"/>
+        </w:rPr>
+      </w:pPr>
+      <w:ins w:id="962" w:author="DIEGO PÉREZ LAVARÍAS" w:date="2020-05-23T15:59:00Z">
+        <w:r>
+          <w:t>Entrando más en detalle en su funcionamiento, se observa que esta comunicación se basa en el uso de GATT</w:t>
+        </w:r>
+      </w:ins>
+      <w:ins w:id="963" w:author="DIEGO PÉREZ LAVARÍAS" w:date="2020-05-23T16:12:00Z">
+        <w:r>
+          <w:t xml:space="preserve"> </w:t>
+        </w:r>
+        <w:r>
+          <w:rPr>
+            <w:sz w:val="18"/>
+            <w:szCs w:val="20"/>
+          </w:rPr>
+          <w:t>(2</w:t>
+        </w:r>
+      </w:ins>
+      <w:ins w:id="964" w:author="DIEGO PÉREZ LAVARÍAS" w:date="2020-05-23T16:18:00Z">
+        <w:r>
+          <w:rPr>
+            <w:sz w:val="18"/>
+            <w:szCs w:val="20"/>
+          </w:rPr>
+          <w:t>3</w:t>
+        </w:r>
+      </w:ins>
+      <w:ins w:id="965" w:author="DIEGO PÉREZ LAVARÍAS" w:date="2020-05-23T16:12:00Z">
+        <w:r>
+          <w:rPr>
+            <w:sz w:val="18"/>
+            <w:szCs w:val="20"/>
+          </w:rPr>
+          <w:t>)</w:t>
+        </w:r>
+      </w:ins>
+      <w:ins w:id="966" w:author="DIEGO PÉREZ LAVARÍAS" w:date="2020-05-23T15:59:00Z">
+        <w:r>
+          <w:t>.</w:t>
+        </w:r>
+      </w:ins>
+    </w:p>
+    <w:p>
+      <w:pPr>
+        <w:jc w:val="left"/>
+        <w:rPr>
+          <w:ins w:id="967" w:author="DIEGO PÉREZ LAVARÍAS" w:date="2020-05-23T15:59:00Z"/>
+        </w:rPr>
+      </w:pPr>
+    </w:p>
+    <w:p>
+      <w:pPr>
+        <w:pStyle w:val="Ttulo3"/>
+        <w:rPr>
+          <w:ins w:id="968" w:author="DIEGO PÉREZ LAVARÍAS" w:date="2020-05-23T16:00:00Z"/>
+        </w:rPr>
+      </w:pPr>
+      <w:ins w:id="969" w:author="DIEGO PÉREZ LAVARÍAS" w:date="2020-05-23T15:59:00Z">
+        <w:r>
+          <w:t>GATT: General Attribute Profile</w:t>
+        </w:r>
+      </w:ins>
+    </w:p>
+    <w:p>
+      <w:pPr>
+        <w:rPr>
+          <w:ins w:id="970" w:author="DIEGO PÉREZ LAVARÍAS" w:date="2020-05-23T16:03:00Z"/>
+        </w:rPr>
+      </w:pPr>
+      <w:ins w:id="971" w:author="DIEGO PÉREZ LAVARÍAS" w:date="2020-05-23T16:00:00Z">
+        <w:r>
+          <w:t>GATT define el modo en que los dispositivos BLE transfieren datos, utilizando los conceptos de Servicios y Características.</w:t>
+        </w:r>
+      </w:ins>
+      <w:ins w:id="972" w:author="DIEGO PÉREZ LAVARÍAS" w:date="2020-05-23T16:01:00Z">
+        <w:r>
+          <w:t xml:space="preserve"> La conexión entre dos dispositivos se realiza mediante una estructura de Master</w:t>
+        </w:r>
+      </w:ins>
+      <w:ins w:id="973" w:author="DIEGO PÉREZ LAVARÍAS" w:date="2020-05-23T16:02:00Z">
+        <w:r>
+          <w:t xml:space="preserve"> </w:t>
+        </w:r>
+      </w:ins>
+      <w:ins w:id="974" w:author="DIEGO PÉREZ LAVARÍAS" w:date="2020-05-23T16:01:00Z">
+        <w:r>
+          <w:t>-</w:t>
+        </w:r>
+      </w:ins>
+      <w:ins w:id="975" w:author="DIEGO PÉREZ LAVARÍAS" w:date="2020-05-23T16:02:00Z">
+        <w:r>
+          <w:t xml:space="preserve"> </w:t>
+        </w:r>
+      </w:ins>
+      <w:ins w:id="976" w:author="DIEGO PÉREZ LAVARÍAS" w:date="2020-05-23T16:01:00Z">
+        <w:r>
+          <w:t>Slave, o Cliente</w:t>
+        </w:r>
+      </w:ins>
+      <w:ins w:id="977" w:author="DIEGO PÉREZ LAVARÍAS" w:date="2020-05-23T16:02:00Z">
+        <w:r>
+          <w:t xml:space="preserve"> – Servidor. El Servidor o Máster (en este caso el smartphone) podrá conec</w:t>
+        </w:r>
+      </w:ins>
+      <w:ins w:id="978" w:author="DIEGO PÉREZ LAVARÍAS" w:date="2020-05-23T16:03:00Z">
+        <w:r>
+          <w:t>tarse a varios Clientes o periféricos.</w:t>
+        </w:r>
+      </w:ins>
+    </w:p>
+    <w:p>
+      <w:pPr>
+        <w:jc w:val="center"/>
+        <w:rPr>
+          <w:ins w:id="979" w:author="DIEGO PÉREZ LAVARÍAS" w:date="2020-05-23T16:03:00Z"/>
+        </w:rPr>
+      </w:pPr>
+      <w:ins w:id="980" w:author="DIEGO PÉREZ LAVARÍAS" w:date="2020-05-23T16:03:00Z">
+        <w:r>
+          <w:rPr>
+            <w:noProof/>
+          </w:rPr>
+          <w:drawing>
+            <wp:inline distT="0" distB="0" distL="0" distR="0" wp14:anchorId="4DECEF66" wp14:editId="69DB6251">
+              <wp:extent cx="4067175" cy="2143589"/>
+              <wp:effectExtent l="0" t="0" r="0" b="9525"/>
+              <wp:docPr id="36" name="Imagen 36"/>
+              <wp:cNvGraphicFramePr>
+                <a:graphicFrameLocks xmlns:a="http://schemas.openxmlformats.org/drawingml/2006/main" noChangeAspect="1"/>
+              </wp:cNvGraphicFramePr>
+              <a:graphic xmlns:a="http://schemas.openxmlformats.org/drawingml/2006/main">
+                <a:graphicData uri="http://schemas.openxmlformats.org/drawingml/2006/picture">
+                  <pic:pic xmlns:pic="http://schemas.openxmlformats.org/drawingml/2006/picture">
+                    <pic:nvPicPr>
+                      <pic:cNvPr id="0" name="Picture 1"/>
+                      <pic:cNvPicPr>
+                        <a:picLocks noChangeAspect="1" noChangeArrowheads="1"/>
+                      </pic:cNvPicPr>
+                    </pic:nvPicPr>
+                    <pic:blipFill>
+                      <a:blip r:embed="rId40">
+                        <a:extLst>
+                          <a:ext uri="{28A0092B-C50C-407E-A947-70E740481C1C}">
+                            <a14:useLocalDpi xmlns:a14="http://schemas.microsoft.com/office/drawing/2010/main" val="0"/>
+                          </a:ext>
+                        </a:extLst>
+                      </a:blip>
+                      <a:srcRect/>
+                      <a:stretch>
+                        <a:fillRect/>
+                      </a:stretch>
+                    </pic:blipFill>
+                    <pic:spPr bwMode="auto">
+                      <a:xfrm>
+                        <a:off x="0" y="0"/>
+                        <a:ext cx="4087489" cy="2154295"/>
+                      </a:xfrm>
+                      <a:prstGeom prst="rect">
+                        <a:avLst/>
+                      </a:prstGeom>
+                      <a:noFill/>
+                      <a:ln>
+                        <a:noFill/>
+                      </a:ln>
+                    </pic:spPr>
+                  </pic:pic>
+                </a:graphicData>
+              </a:graphic>
+            </wp:inline>
+          </w:drawing>
+        </w:r>
+      </w:ins>
+    </w:p>
+    <w:p>
+      <w:pPr>
+        <w:jc w:val="center"/>
+        <w:rPr>
+          <w:ins w:id="981" w:author="DIEGO PÉREZ LAVARÍAS" w:date="2020-05-23T16:06:00Z"/>
+          <w:b/>
+          <w:bCs/>
+          <w:sz w:val="18"/>
+          <w:szCs w:val="20"/>
+        </w:rPr>
+      </w:pPr>
+      <w:ins w:id="982" w:author="DIEGO PÉREZ LAVARÍAS" w:date="2020-05-23T16:03:00Z">
+        <w:r>
+          <w:rPr>
+            <w:b/>
+            <w:bCs/>
+            <w:sz w:val="18"/>
+            <w:szCs w:val="20"/>
+          </w:rPr>
+          <w:t>Figura 3.</w:t>
+        </w:r>
+      </w:ins>
+      <w:ins w:id="983" w:author="DIEGO PÉREZ LAVARÍAS" w:date="2020-05-23T16:06:00Z">
+        <w:r>
+          <w:rPr>
+            <w:b/>
+            <w:bCs/>
+            <w:sz w:val="18"/>
+            <w:szCs w:val="20"/>
+          </w:rPr>
+          <w:t>7</w:t>
+        </w:r>
+      </w:ins>
+      <w:ins w:id="984" w:author="DIEGO PÉREZ LAVARÍAS" w:date="2020-05-23T16:03:00Z">
+        <w:r>
+          <w:rPr>
+            <w:b/>
+            <w:bCs/>
+            <w:sz w:val="18"/>
+            <w:szCs w:val="20"/>
+          </w:rPr>
+          <w:t xml:space="preserve">. Topología de </w:t>
+        </w:r>
+      </w:ins>
+      <w:ins w:id="985" w:author="DIEGO PÉREZ LAVARÍAS" w:date="2020-05-23T16:06:00Z">
+        <w:r>
+          <w:rPr>
+            <w:b/>
+            <w:bCs/>
+            <w:sz w:val="18"/>
+            <w:szCs w:val="20"/>
+          </w:rPr>
+          <w:t>red de conexión BLE</w:t>
+        </w:r>
+      </w:ins>
+      <w:ins w:id="986" w:author="DIEGO PÉREZ LAVARÍAS" w:date="2020-05-23T16:12:00Z">
+        <w:r>
+          <w:rPr>
+            <w:b/>
+            <w:bCs/>
+            <w:sz w:val="18"/>
+            <w:szCs w:val="20"/>
+          </w:rPr>
+          <w:t xml:space="preserve"> </w:t>
+        </w:r>
+        <w:r>
+          <w:rPr>
+            <w:sz w:val="18"/>
+            <w:szCs w:val="20"/>
+          </w:rPr>
+          <w:t>(2</w:t>
+        </w:r>
+      </w:ins>
+      <w:ins w:id="987" w:author="DIEGO PÉREZ LAVARÍAS" w:date="2020-05-23T16:18:00Z">
+        <w:r>
+          <w:rPr>
+            <w:sz w:val="18"/>
+            <w:szCs w:val="20"/>
+          </w:rPr>
+          <w:t>3</w:t>
+        </w:r>
+      </w:ins>
+      <w:ins w:id="988" w:author="DIEGO PÉREZ LAVARÍAS" w:date="2020-05-23T16:12:00Z">
+        <w:r>
+          <w:rPr>
+            <w:sz w:val="18"/>
+            <w:szCs w:val="20"/>
+          </w:rPr>
+          <w:t>)</w:t>
+        </w:r>
+      </w:ins>
+    </w:p>
+    <w:p>
+      <w:pPr>
+        <w:jc w:val="center"/>
+        <w:rPr>
+          <w:ins w:id="989" w:author="DIEGO PÉREZ LAVARÍAS" w:date="2020-05-23T16:06:00Z"/>
+          <w:b/>
+          <w:bCs/>
+          <w:sz w:val="18"/>
+          <w:szCs w:val="20"/>
+        </w:rPr>
+      </w:pPr>
+    </w:p>
+    <w:p>
+      <w:pPr>
+        <w:jc w:val="left"/>
+        <w:rPr>
+          <w:ins w:id="990" w:author="DIEGO PÉREZ LAVARÍAS" w:date="2020-05-23T16:08:00Z"/>
+        </w:rPr>
+      </w:pPr>
+      <w:ins w:id="991" w:author="DIEGO PÉREZ LAVARÍAS" w:date="2020-05-23T16:06:00Z">
+        <w:r>
+          <w:t>Se hace uso de</w:t>
+        </w:r>
+      </w:ins>
+      <w:ins w:id="992" w:author="DIEGO PÉREZ LAVARÍAS" w:date="2020-05-23T16:07:00Z">
+        <w:r>
+          <w:t xml:space="preserve"> un protocolo de datos llamado ATT (Attribute Protocol), en el cual se almacenan los Servicios, Características y datos relacionados en una tabla de consulta (</w:t>
+        </w:r>
+      </w:ins>
+      <w:ins w:id="993" w:author="DIEGO PÉREZ LAVARÍAS" w:date="2020-05-23T16:08:00Z">
+        <w:r>
+          <w:rPr>
+            <w:i/>
+            <w:iCs/>
+          </w:rPr>
+          <w:t>Lookup Table)</w:t>
+        </w:r>
+        <w:r>
+          <w:t xml:space="preserve"> simple </w:t>
+        </w:r>
+      </w:ins>
+      <w:ins w:id="994" w:author="DIEGO PÉREZ LAVARÍAS" w:date="2020-05-23T16:10:00Z">
+        <w:r>
+          <w:t xml:space="preserve">que usa la menor cantidad de bytes posible. Cada atributo se identifica de forma exclusiva mediante un Identificador </w:t>
+        </w:r>
+      </w:ins>
+      <w:ins w:id="995" w:author="DIEGO PÉREZ LAVARÍAS" w:date="2020-05-23T16:11:00Z">
+        <w:r>
+          <w:t>Único Universal (UUID)</w:t>
+        </w:r>
+      </w:ins>
+      <w:ins w:id="996" w:author="DIEGO PÉREZ LAVARÍAS" w:date="2020-05-23T16:19:00Z">
+        <w:r>
+          <w:t>, d</w:t>
+        </w:r>
+      </w:ins>
+      <w:ins w:id="997" w:author="DIEGO PÉREZ LAVARÍAS" w:date="2020-05-23T16:20:00Z">
+        <w:r>
+          <w:t>e 128 bits.</w:t>
+        </w:r>
+      </w:ins>
+    </w:p>
+    <w:p>
+      <w:pPr>
+        <w:jc w:val="left"/>
+        <w:rPr>
+          <w:ins w:id="998" w:author="DIEGO PÉREZ LAVARÍAS" w:date="2020-05-23T16:13:00Z"/>
+        </w:rPr>
+      </w:pPr>
+      <w:ins w:id="999" w:author="DIEGO PÉREZ LAVARÍAS" w:date="2020-05-23T16:08:00Z">
+        <w:r>
+          <w:t>Una vez que se ha realizado la conexión dedicada</w:t>
+        </w:r>
+      </w:ins>
+      <w:ins w:id="1000" w:author="DIEGO PÉREZ LAVARÍAS" w:date="2020-05-23T16:09:00Z">
+        <w:r>
+          <w:t xml:space="preserve">, </w:t>
+        </w:r>
+      </w:ins>
+      <w:ins w:id="1001" w:author="DIEGO PÉREZ LAVARÍAS" w:date="2020-05-23T16:13:00Z">
+        <w:r>
+          <w:t>comienzan las transacciones GATT.</w:t>
+        </w:r>
+      </w:ins>
+    </w:p>
+    <w:p>
+      <w:pPr>
+        <w:jc w:val="left"/>
+        <w:rPr>
+          <w:ins w:id="1002" w:author="DIEGO PÉREZ LAVARÍAS" w:date="2020-05-23T16:13:00Z"/>
+        </w:rPr>
+      </w:pPr>
+    </w:p>
+    <w:p>
+      <w:pPr>
+        <w:jc w:val="left"/>
+        <w:rPr>
+          <w:ins w:id="1003" w:author="DIEGO PÉREZ LAVARÍAS" w:date="2020-05-23T16:13:00Z"/>
+        </w:rPr>
+      </w:pPr>
+    </w:p>
+    <w:p>
+      <w:pPr>
+        <w:jc w:val="left"/>
+        <w:rPr>
+          <w:ins w:id="1004" w:author="DIEGO PÉREZ LAVARÍAS" w:date="2020-05-23T16:14:00Z"/>
+        </w:rPr>
+      </w:pPr>
+      <w:ins w:id="1005" w:author="DIEGO PÉREZ LAVARÍAS" w:date="2020-05-23T16:13:00Z">
+        <w:r>
+          <w:t>El Máster BLE actuará ahora de Cliente GATT. Esto es, actúa como Máster de la comunicación y decide cúando realiza las pet</w:t>
+        </w:r>
+      </w:ins>
+      <w:ins w:id="1006" w:author="DIEGO PÉREZ LAVARÍAS" w:date="2020-05-23T16:14:00Z">
+        <w:r>
+          <w:t>iciones GATT al Servidor situado en el Esclavo de la comunicación BLE.</w:t>
+        </w:r>
+      </w:ins>
+    </w:p>
+    <w:p>
+      <w:pPr>
+        <w:jc w:val="left"/>
+        <w:rPr>
+          <w:ins w:id="1007" w:author="DIEGO PÉREZ LAVARÍAS" w:date="2020-05-23T16:14:00Z"/>
+        </w:rPr>
+      </w:pPr>
+      <w:ins w:id="1008" w:author="DIEGO PÉREZ LAVARÍAS" w:date="2020-05-23T16:14:00Z">
+        <w:r>
+          <w:rPr>
+            <w:noProof/>
+          </w:rPr>
+          <w:drawing>
+            <wp:inline distT="0" distB="0" distL="0" distR="0" wp14:anchorId="59BED0C6" wp14:editId="4762DD9F">
+              <wp:extent cx="5400040" cy="1208405"/>
+              <wp:effectExtent l="0" t="0" r="0" b="0"/>
+              <wp:docPr id="37" name="Imagen 37"/>
+              <wp:cNvGraphicFramePr>
+                <a:graphicFrameLocks xmlns:a="http://schemas.openxmlformats.org/drawingml/2006/main" noChangeAspect="1"/>
+              </wp:cNvGraphicFramePr>
+              <a:graphic xmlns:a="http://schemas.openxmlformats.org/drawingml/2006/main">
+                <a:graphicData uri="http://schemas.openxmlformats.org/drawingml/2006/picture">
+                  <pic:pic xmlns:pic="http://schemas.openxmlformats.org/drawingml/2006/picture">
+                    <pic:nvPicPr>
+                      <pic:cNvPr id="0" name="Picture 3"/>
+                      <pic:cNvPicPr>
+                        <a:picLocks noChangeAspect="1" noChangeArrowheads="1"/>
+                      </pic:cNvPicPr>
+                    </pic:nvPicPr>
+                    <pic:blipFill>
+                      <a:blip r:embed="rId41">
+                        <a:extLst>
+                          <a:ext uri="{28A0092B-C50C-407E-A947-70E740481C1C}">
+                            <a14:useLocalDpi xmlns:a14="http://schemas.microsoft.com/office/drawing/2010/main" val="0"/>
+                          </a:ext>
+                        </a:extLst>
+                      </a:blip>
+                      <a:srcRect/>
+                      <a:stretch>
+                        <a:fillRect/>
+                      </a:stretch>
+                    </pic:blipFill>
+                    <pic:spPr bwMode="auto">
+                      <a:xfrm>
+                        <a:off x="0" y="0"/>
+                        <a:ext cx="5400040" cy="1208405"/>
+                      </a:xfrm>
+                      <a:prstGeom prst="rect">
+                        <a:avLst/>
+                      </a:prstGeom>
+                      <a:noFill/>
+                      <a:ln>
+                        <a:noFill/>
+                      </a:ln>
+                    </pic:spPr>
+                  </pic:pic>
+                </a:graphicData>
+              </a:graphic>
+            </wp:inline>
+          </w:drawing>
+        </w:r>
+      </w:ins>
+    </w:p>
+    <w:p>
+      <w:pPr>
+        <w:jc w:val="center"/>
+        <w:rPr>
+          <w:ins w:id="1009" w:author="DIEGO PÉREZ LAVARÍAS" w:date="2020-05-23T16:14:00Z"/>
+          <w:b/>
+          <w:bCs/>
+          <w:sz w:val="18"/>
+          <w:szCs w:val="20"/>
+        </w:rPr>
+      </w:pPr>
+      <w:ins w:id="1010" w:author="DIEGO PÉREZ LAVARÍAS" w:date="2020-05-23T16:14:00Z">
+        <w:r>
+          <w:rPr>
+            <w:b/>
+            <w:bCs/>
+            <w:sz w:val="18"/>
+            <w:szCs w:val="20"/>
+          </w:rPr>
+          <w:t>Figura 3.8. Transacción GATT</w:t>
+        </w:r>
+      </w:ins>
+    </w:p>
+    <w:p>
+      <w:pPr>
+        <w:jc w:val="center"/>
+        <w:rPr>
+          <w:ins w:id="1011" w:author="DIEGO PÉREZ LAVARÍAS" w:date="2020-05-23T16:14:00Z"/>
+          <w:b/>
+          <w:bCs/>
+          <w:sz w:val="18"/>
+          <w:szCs w:val="20"/>
+        </w:rPr>
+      </w:pPr>
+    </w:p>
+    <w:p>
+      <w:pPr>
+        <w:jc w:val="left"/>
+        <w:rPr>
+          <w:ins w:id="1012" w:author="DIEGO PÉREZ LAVARÍAS" w:date="2020-05-23T16:16:00Z"/>
+        </w:rPr>
+      </w:pPr>
+      <w:ins w:id="1013" w:author="DIEGO PÉREZ LAVARÍAS" w:date="2020-05-23T16:15:00Z">
+        <w:r>
+          <w:t xml:space="preserve">Los Servicios incluidos en un dispositivo BLE periférico (en nuestro caso el dispositivo WeSU) como pueden ser los </w:t>
+        </w:r>
+      </w:ins>
+      <w:ins w:id="1014" w:author="DIEGO PÉREZ LAVARÍAS" w:date="2020-05-23T16:16:00Z">
+        <w:r>
+          <w:t>datos de sensores van incluidos todos en Perfiles. Un Perfil incluye varios Servicios, que a su vez incluyen las Características, como se puede ver en la figura 3.9:</w:t>
+        </w:r>
+      </w:ins>
+    </w:p>
+    <w:p>
+      <w:pPr>
+        <w:jc w:val="center"/>
+        <w:rPr>
+          <w:ins w:id="1015" w:author="DIEGO PÉREZ LAVARÍAS" w:date="2020-05-23T16:16:00Z"/>
+        </w:rPr>
+      </w:pPr>
+      <w:ins w:id="1016" w:author="DIEGO PÉREZ LAVARÍAS" w:date="2020-05-23T16:16:00Z">
+        <w:r>
+          <w:rPr>
+            <w:noProof/>
+          </w:rPr>
+          <w:drawing>
+            <wp:inline distT="0" distB="0" distL="0" distR="0" wp14:anchorId="0514D14B" wp14:editId="60E17E79">
+              <wp:extent cx="2371725" cy="2911445"/>
+              <wp:effectExtent l="0" t="0" r="0" b="3810"/>
+              <wp:docPr id="38" name="Imagen 38"/>
+              <wp:cNvGraphicFramePr>
+                <a:graphicFrameLocks xmlns:a="http://schemas.openxmlformats.org/drawingml/2006/main" noChangeAspect="1"/>
+              </wp:cNvGraphicFramePr>
+              <a:graphic xmlns:a="http://schemas.openxmlformats.org/drawingml/2006/main">
+                <a:graphicData uri="http://schemas.openxmlformats.org/drawingml/2006/picture">
+                  <pic:pic xmlns:pic="http://schemas.openxmlformats.org/drawingml/2006/picture">
+                    <pic:nvPicPr>
+                      <pic:cNvPr id="0" name="Picture 5"/>
+                      <pic:cNvPicPr>
+                        <a:picLocks noChangeAspect="1" noChangeArrowheads="1"/>
+                      </pic:cNvPicPr>
+                    </pic:nvPicPr>
+                    <pic:blipFill>
+                      <a:blip r:embed="rId42">
+                        <a:extLst>
+                          <a:ext uri="{28A0092B-C50C-407E-A947-70E740481C1C}">
+                            <a14:useLocalDpi xmlns:a14="http://schemas.microsoft.com/office/drawing/2010/main" val="0"/>
+                          </a:ext>
+                        </a:extLst>
+                      </a:blip>
+                      <a:srcRect/>
+                      <a:stretch>
+                        <a:fillRect/>
+                      </a:stretch>
+                    </pic:blipFill>
+                    <pic:spPr bwMode="auto">
+                      <a:xfrm>
+                        <a:off x="0" y="0"/>
+                        <a:ext cx="2375459" cy="2916029"/>
+                      </a:xfrm>
+                      <a:prstGeom prst="rect">
+                        <a:avLst/>
+                      </a:prstGeom>
+                      <a:noFill/>
+                      <a:ln>
+                        <a:noFill/>
+                      </a:ln>
+                    </pic:spPr>
+                  </pic:pic>
+                </a:graphicData>
+              </a:graphic>
+            </wp:inline>
+          </w:drawing>
+        </w:r>
+      </w:ins>
+    </w:p>
+    <w:p>
+      <w:pPr>
+        <w:jc w:val="center"/>
+        <w:rPr>
+          <w:ins w:id="1017" w:author="DIEGO PÉREZ LAVARÍAS" w:date="2020-05-23T16:19:00Z"/>
+          <w:b/>
+          <w:bCs/>
+          <w:sz w:val="18"/>
+          <w:szCs w:val="20"/>
+        </w:rPr>
+      </w:pPr>
+      <w:ins w:id="1018" w:author="DIEGO PÉREZ LAVARÍAS" w:date="2020-05-23T16:17:00Z">
+        <w:r>
+          <w:rPr>
+            <w:b/>
+            <w:bCs/>
+            <w:sz w:val="18"/>
+            <w:szCs w:val="20"/>
+          </w:rPr>
+          <w:t xml:space="preserve">Figura 3.9. </w:t>
+        </w:r>
+      </w:ins>
+      <w:ins w:id="1019" w:author="DIEGO PÉREZ LAVARÍAS" w:date="2020-05-23T16:19:00Z">
+        <w:r>
+          <w:rPr>
+            <w:b/>
+            <w:bCs/>
+            <w:sz w:val="18"/>
+            <w:szCs w:val="20"/>
+          </w:rPr>
+          <w:t>Estructura de perfiles GATT</w:t>
+        </w:r>
+      </w:ins>
+    </w:p>
+    <w:p>
+      <w:pPr>
+        <w:jc w:val="center"/>
+        <w:rPr>
+          <w:ins w:id="1020" w:author="DIEGO PÉREZ LAVARÍAS" w:date="2020-05-23T16:19:00Z"/>
+          <w:b/>
+          <w:bCs/>
+          <w:sz w:val="18"/>
+          <w:szCs w:val="20"/>
+        </w:rPr>
+      </w:pPr>
+    </w:p>
+    <w:p>
+      <w:pPr>
+        <w:rPr>
+          <w:ins w:id="1021" w:author="DIEGO PÉREZ LAVARÍAS" w:date="2020-05-23T16:22:00Z"/>
+        </w:rPr>
+      </w:pPr>
+      <w:ins w:id="1022" w:author="DIEGO PÉREZ LAVARÍAS" w:date="2020-05-23T16:20:00Z">
+        <w:r>
+          <w:t>Las Característi</w:t>
+        </w:r>
+      </w:ins>
+      <w:ins w:id="1023" w:author="DIEGO PÉREZ LAVARÍAS" w:date="2020-05-23T16:21:00Z">
+        <w:r>
+          <w:t xml:space="preserve">cas son el concepto de nivel más bajo, donde se encapsulan los datos finales, como datos de sensores. Para identificar una </w:t>
+        </w:r>
+      </w:ins>
+      <w:ins w:id="1024" w:author="DIEGO PÉREZ LAVARÍAS" w:date="2020-05-23T16:22:00Z">
+        <w:r>
+          <w:t>c</w:t>
+        </w:r>
+      </w:ins>
+      <w:ins w:id="1025" w:author="DIEGO PÉREZ LAVARÍAS" w:date="2020-05-23T16:21:00Z">
+        <w:r>
+          <w:t xml:space="preserve">aracterística, se utilizan Descriptores, </w:t>
+        </w:r>
+      </w:ins>
+      <w:ins w:id="1026" w:author="DIEGO PÉREZ LAVARÍAS" w:date="2020-05-23T16:22:00Z">
+        <w:r>
+          <w:t>que describen el valor de dicha característica.</w:t>
+        </w:r>
+      </w:ins>
+    </w:p>
+    <w:p>
+      <w:pPr>
+        <w:rPr>
+          <w:ins w:id="1027" w:author="DIEGO PÉREZ LAVARÍAS" w:date="2020-05-23T15:56:00Z"/>
+          <w:rPrChange w:id="1028" w:author="DIEGO PÉREZ LAVARÍAS" w:date="2020-05-23T15:59:00Z">
+            <w:rPr>
+              <w:ins w:id="1029" w:author="DIEGO PÉREZ LAVARÍAS" w:date="2020-05-23T15:56:00Z"/>
+            </w:rPr>
+          </w:rPrChange>
+        </w:rPr>
+        <w:pPrChange w:id="1030" w:author="DIEGO PÉREZ LAVARÍAS" w:date="2020-05-23T15:59:00Z">
+          <w:pPr>
+            <w:jc w:val="left"/>
+          </w:pPr>
+        </w:pPrChange>
+      </w:pPr>
+      <w:ins w:id="1031" w:author="DIEGO PÉREZ LAVARÍAS" w:date="2020-05-23T16:22:00Z">
+        <w:r>
+          <w:t xml:space="preserve">Adaptándolo a nuestro proyecto, </w:t>
+        </w:r>
+      </w:ins>
+      <w:ins w:id="1032" w:author="DIEGO PÉREZ LAVARÍAS" w:date="2020-05-23T16:23:00Z">
+        <w:r>
+          <w:t>los datos de los sensores de acelerómetro, giróscopo y magnet</w:t>
+        </w:r>
+      </w:ins>
+      <w:ins w:id="1033" w:author="DIEGO PÉREZ LAVARÍAS" w:date="2020-05-23T16:24:00Z">
+        <w:r>
+          <w:t>ó</w:t>
+        </w:r>
+      </w:ins>
+      <w:ins w:id="1034" w:author="DIEGO PÉREZ LAVARÍAS" w:date="2020-05-23T16:23:00Z">
+        <w:r>
+          <w:t>metro se encuentran en características, por lo tanto tendremos que acceder al perfil adecuado, buscar el servicio que necesitamos, y encontrar el descriptor que acompaña a la característica de cada sensor. To</w:t>
+        </w:r>
+      </w:ins>
+      <w:ins w:id="1035" w:author="DIEGO PÉREZ LAVARÍAS" w:date="2020-05-23T16:24:00Z">
+        <w:r>
+          <w:t>do esto, utilizando las UUID, los identificadores de cada objeto.</w:t>
+        </w:r>
+      </w:ins>
+      <w:ins w:id="1036" w:author="DIEGO PÉREZ LAVARÍAS" w:date="2020-05-23T16:25:00Z">
+        <w:r>
+          <w:t xml:space="preserve"> Finalmente, estas características se pasan mediante la conexión BLE utilizando Atributos GATT.</w:t>
+        </w:r>
+      </w:ins>
+    </w:p>
+    <w:p>
+      <w:pPr>
+        <w:jc w:val="left"/>
+        <w:rPr>
+          <w:ins w:id="1037" w:author="DIEGO PÉREZ LAVARÍAS" w:date="2020-05-19T15:58:00Z"/>
+          <w:rPrChange w:id="1038" w:author="DIEGO PÉREZ LAVARÍAS" w:date="2020-05-23T15:52:00Z">
+            <w:rPr>
+              <w:ins w:id="1039" w:author="DIEGO PÉREZ LAVARÍAS" w:date="2020-05-19T15:58:00Z"/>
               <w:b/>
               <w:bCs/>
             </w:rPr>
           </w:rPrChange>
         </w:rPr>
-        <w:pPrChange w:id="764" w:author="DIEGO PÉREZ LAVARÍAS" w:date="2020-05-21T12:11:00Z">
+        <w:pPrChange w:id="1040" w:author="DIEGO PÉREZ LAVARÍAS" w:date="2020-05-22T17:02:00Z">
           <w:pPr>
             <w:jc w:val="center"/>
           </w:pPr>
@@ -14773,21 +17281,26 @@
     </w:p>
     <w:p>
       <w:pPr>
-        <w:jc w:val="center"/>
-        <w:rPr>
-          <w:ins w:id="765" w:author="DIEGO PÉREZ LAVARÍAS" w:date="2020-05-19T15:58:00Z"/>
+        <w:jc w:val="left"/>
+        <w:rPr>
+          <w:ins w:id="1041" w:author="DIEGO PÉREZ LAVARÍAS" w:date="2020-05-19T15:58:00Z"/>
           <w:b/>
           <w:bCs/>
           <w:sz w:val="18"/>
           <w:szCs w:val="20"/>
         </w:rPr>
+        <w:pPrChange w:id="1042" w:author="DIEGO PÉREZ LAVARÍAS" w:date="2020-05-23T15:40:00Z">
+          <w:pPr>
+            <w:jc w:val="center"/>
+          </w:pPr>
+        </w:pPrChange>
       </w:pPr>
     </w:p>
     <w:p>
       <w:pPr>
         <w:jc w:val="center"/>
         <w:rPr>
-          <w:ins w:id="766" w:author="DIEGO PÉREZ LAVARÍAS" w:date="2020-05-19T15:58:00Z"/>
+          <w:ins w:id="1043" w:author="DIEGO PÉREZ LAVARÍAS" w:date="2020-05-19T15:58:00Z"/>
           <w:b/>
           <w:bCs/>
           <w:sz w:val="18"/>
@@ -14799,17 +17312,17 @@
       <w:pPr>
         <w:jc w:val="center"/>
         <w:rPr>
-          <w:ins w:id="767" w:author="DIEGO PÉREZ LAVARÍAS" w:date="2020-05-19T15:38:00Z"/>
+          <w:ins w:id="1044" w:author="DIEGO PÉREZ LAVARÍAS" w:date="2020-05-19T15:38:00Z"/>
           <w:sz w:val="18"/>
           <w:szCs w:val="20"/>
-          <w:rPrChange w:id="768" w:author="DIEGO PÉREZ LAVARÍAS" w:date="2020-05-19T15:58:00Z">
+          <w:rPrChange w:id="1045" w:author="DIEGO PÉREZ LAVARÍAS" w:date="2020-05-19T15:58:00Z">
             <w:rPr>
-              <w:ins w:id="769" w:author="DIEGO PÉREZ LAVARÍAS" w:date="2020-05-19T15:38:00Z"/>
+              <w:ins w:id="1046" w:author="DIEGO PÉREZ LAVARÍAS" w:date="2020-05-19T15:38:00Z"/>
               <w:rFonts w:eastAsiaTheme="minorHAnsi"/>
             </w:rPr>
           </w:rPrChange>
         </w:rPr>
-        <w:pPrChange w:id="770" w:author="DIEGO PÉREZ LAVARÍAS" w:date="2020-05-19T15:58:00Z">
+        <w:pPrChange w:id="1047" w:author="DIEGO PÉREZ LAVARÍAS" w:date="2020-05-19T15:58:00Z">
           <w:pPr>
             <w:pStyle w:val="Ttulo1"/>
           </w:pPr>
@@ -14824,14 +17337,14 @@
           <w:numId w:val="0"/>
         </w:numPr>
         <w:rPr>
-          <w:ins w:id="771" w:author="DIEGO PÉREZ LAVARÍAS" w:date="2020-05-15T15:46:00Z"/>
-          <w:rPrChange w:id="772" w:author="DIEGO PÉREZ LAVARÍAS" w:date="2020-05-19T15:38:00Z">
+          <w:ins w:id="1048" w:author="DIEGO PÉREZ LAVARÍAS" w:date="2020-05-15T15:46:00Z"/>
+          <w:rPrChange w:id="1049" w:author="DIEGO PÉREZ LAVARÍAS" w:date="2020-05-19T15:38:00Z">
             <w:rPr>
-              <w:ins w:id="773" w:author="DIEGO PÉREZ LAVARÍAS" w:date="2020-05-15T15:46:00Z"/>
+              <w:ins w:id="1050" w:author="DIEGO PÉREZ LAVARÍAS" w:date="2020-05-15T15:46:00Z"/>
             </w:rPr>
           </w:rPrChange>
         </w:rPr>
-        <w:pPrChange w:id="774" w:author="DIEGO PÉREZ LAVARÍAS" w:date="2020-05-19T15:39:00Z">
+        <w:pPrChange w:id="1051" w:author="DIEGO PÉREZ LAVARÍAS" w:date="2020-05-19T15:39:00Z">
           <w:pPr>
             <w:pStyle w:val="Ttulo3"/>
           </w:pPr>
@@ -14841,14 +17354,14 @@
     <w:p>
       <w:pPr>
         <w:rPr>
-          <w:ins w:id="775" w:author="DIEGO PÉREZ LAVARÍAS" w:date="2020-05-15T15:46:00Z"/>
-          <w:rPrChange w:id="776" w:author="DIEGO PÉREZ LAVARÍAS" w:date="2020-05-15T15:46:00Z">
+          <w:ins w:id="1052" w:author="DIEGO PÉREZ LAVARÍAS" w:date="2020-05-15T15:46:00Z"/>
+          <w:rPrChange w:id="1053" w:author="DIEGO PÉREZ LAVARÍAS" w:date="2020-05-15T15:46:00Z">
             <w:rPr>
-              <w:ins w:id="777" w:author="DIEGO PÉREZ LAVARÍAS" w:date="2020-05-15T15:46:00Z"/>
+              <w:ins w:id="1054" w:author="DIEGO PÉREZ LAVARÍAS" w:date="2020-05-15T15:46:00Z"/>
             </w:rPr>
           </w:rPrChange>
         </w:rPr>
-        <w:pPrChange w:id="778" w:author="DIEGO PÉREZ LAVARÍAS" w:date="2020-05-15T15:46:00Z">
+        <w:pPrChange w:id="1055" w:author="DIEGO PÉREZ LAVARÍAS" w:date="2020-05-15T15:46:00Z">
           <w:pPr>
             <w:pStyle w:val="Ttulo3"/>
           </w:pPr>
@@ -14858,20 +17371,20 @@
     <w:p>
       <w:pPr>
         <w:rPr>
-          <w:rPrChange w:id="779" w:author="DIEGO PÉREZ LAVARÍAS" w:date="2020-05-15T15:46:00Z">
+          <w:rPrChange w:id="1056" w:author="DIEGO PÉREZ LAVARÍAS" w:date="2020-05-15T15:46:00Z">
             <w:rPr/>
           </w:rPrChange>
         </w:rPr>
-        <w:pPrChange w:id="780" w:author="DIEGO PÉREZ LAVARÍAS" w:date="2020-05-15T15:46:00Z">
+        <w:pPrChange w:id="1057" w:author="DIEGO PÉREZ LAVARÍAS" w:date="2020-05-15T15:46:00Z">
           <w:pPr>
             <w:pStyle w:val="Ttulo2"/>
           </w:pPr>
         </w:pPrChange>
       </w:pPr>
     </w:p>
-    <w:bookmarkStart w:id="781" w:name="_Bibliografía" w:displacedByCustomXml="next"/>
-    <w:bookmarkEnd w:id="781" w:displacedByCustomXml="next"/>
-    <w:bookmarkStart w:id="782" w:name="_Toc40795250" w:displacedByCustomXml="next"/>
+    <w:bookmarkStart w:id="1058" w:name="_Bibliografía" w:displacedByCustomXml="next"/>
+    <w:bookmarkEnd w:id="1058" w:displacedByCustomXml="next"/>
+    <w:bookmarkStart w:id="1059" w:name="_Toc40795250" w:displacedByCustomXml="next"/>
     <w:sdt>
       <w:sdtPr>
         <w:rPr>
@@ -14895,7 +17408,7 @@
           <w:r>
             <w:t>Bibliografía</w:t>
           </w:r>
-          <w:bookmarkEnd w:id="782"/>
+          <w:bookmarkEnd w:id="1059"/>
         </w:p>
         <w:sdt>
           <w:sdtPr>
@@ -14919,7 +17432,7 @@
               <w:r>
                 <w:tab/>
               </w:r>
-              <w:hyperlink r:id="rId38" w:history="1">
+              <w:hyperlink r:id="rId43" w:history="1">
                 <w:r>
                   <w:rPr>
                     <w:rStyle w:val="Hipervnculo"/>
@@ -14933,7 +17446,7 @@
               <w:r>
                 <w:tab/>
               </w:r>
-              <w:hyperlink r:id="rId39" w:history="1">
+              <w:hyperlink r:id="rId44" w:history="1">
                 <w:r>
                   <w:rPr>
                     <w:rStyle w:val="Hipervnculo"/>
@@ -14959,7 +17472,7 @@
               <w:r>
                 <w:tab/>
               </w:r>
-              <w:hyperlink r:id="rId40" w:history="1">
+              <w:hyperlink r:id="rId45" w:history="1">
                 <w:r>
                   <w:rPr>
                     <w:rStyle w:val="Hipervnculo"/>
@@ -14993,7 +17506,7 @@
               <w:r>
                 <w:tab/>
               </w:r>
-              <w:hyperlink r:id="rId41" w:history="1">
+              <w:hyperlink r:id="rId46" w:history="1">
                 <w:r>
                   <w:rPr>
                     <w:rStyle w:val="Hipervnculo"/>
@@ -15028,7 +17541,7 @@
               <w:r>
                 <w:tab/>
               </w:r>
-              <w:hyperlink r:id="rId42" w:history="1">
+              <w:hyperlink r:id="rId47" w:history="1">
                 <w:r>
                   <w:rPr>
                     <w:rStyle w:val="Hipervnculo"/>
@@ -15051,7 +17564,7 @@
               <w:r>
                 <w:t xml:space="preserve">Acelerómetro y Magnetómetro: </w:t>
               </w:r>
-              <w:hyperlink r:id="rId43" w:history="1">
+              <w:hyperlink r:id="rId48" w:history="1">
                 <w:r>
                   <w:rPr>
                     <w:rStyle w:val="Hipervnculo"/>
@@ -15077,7 +17590,7 @@
                 <w:tab/>
                 <w:t xml:space="preserve">Giróscopo: </w:t>
               </w:r>
-              <w:hyperlink r:id="rId44" w:history="1">
+              <w:hyperlink r:id="rId49" w:history="1">
                 <w:r>
                   <w:rPr>
                     <w:rStyle w:val="Hipervnculo"/>
@@ -15106,7 +17619,7 @@
               <w:r>
                 <w:tab/>
               </w:r>
-              <w:hyperlink r:id="rId45" w:history="1">
+              <w:hyperlink r:id="rId50" w:history="1">
                 <w:r>
                   <w:rPr>
                     <w:rStyle w:val="Hipervnculo"/>
@@ -15148,7 +17661,7 @@
               <w:r>
                 <w:tab/>
               </w:r>
-              <w:hyperlink r:id="rId46" w:history="1">
+              <w:hyperlink r:id="rId51" w:history="1">
                 <w:r>
                   <w:rPr>
                     <w:rStyle w:val="Hipervnculo"/>
@@ -15190,7 +17703,7 @@
               <w:r>
                 <w:tab/>
               </w:r>
-              <w:hyperlink r:id="rId47" w:history="1">
+              <w:hyperlink r:id="rId52" w:history="1">
                 <w:r>
                   <w:rPr>
                     <w:rStyle w:val="Hipervnculo"/>
@@ -15221,7 +17734,7 @@
                 </w:rPr>
                 <w:tab/>
               </w:r>
-              <w:hyperlink r:id="rId48" w:history="1">
+              <w:hyperlink r:id="rId53" w:history="1">
                 <w:r>
                   <w:rPr>
                     <w:rStyle w:val="Hipervnculo"/>
@@ -15336,7 +17849,7 @@
                 </w:rPr>
                 <w:tab/>
               </w:r>
-              <w:hyperlink r:id="rId49" w:history="1">
+              <w:hyperlink r:id="rId54" w:history="1">
                 <w:r>
                   <w:rPr>
                     <w:rStyle w:val="Hipervnculo"/>
@@ -15379,7 +17892,7 @@
                 </w:rPr>
                 <w:t xml:space="preserve"> </w:t>
               </w:r>
-              <w:hyperlink r:id="rId50" w:history="1">
+              <w:hyperlink r:id="rId55" w:history="1">
                 <w:r>
                   <w:rPr>
                     <w:rStyle w:val="Hipervnculo"/>
@@ -15402,7 +17915,7 @@
                 </w:rPr>
                 <w:tab/>
               </w:r>
-              <w:hyperlink r:id="rId51" w:history="1">
+              <w:hyperlink r:id="rId56" w:history="1">
                 <w:r>
                   <w:rPr>
                     <w:rStyle w:val="Hipervnculo"/>
@@ -15447,7 +17960,7 @@
                 </w:rPr>
                 <w:t xml:space="preserve"> </w:t>
               </w:r>
-              <w:hyperlink r:id="rId52" w:history="1">
+              <w:hyperlink r:id="rId57" w:history="1">
                 <w:r>
                   <w:rPr>
                     <w:rStyle w:val="Hipervnculo"/>
@@ -15483,7 +17996,7 @@
               <w:r>
                 <w:tab/>
               </w:r>
-              <w:hyperlink r:id="rId53" w:history="1">
+              <w:hyperlink r:id="rId58" w:history="1">
                 <w:r>
                   <w:rPr>
                     <w:rStyle w:val="Hipervnculo"/>
@@ -15503,7 +18016,7 @@
               <w:r>
                 <w:t xml:space="preserve">Datasheet: </w:t>
               </w:r>
-              <w:hyperlink r:id="rId54" w:history="1">
+              <w:hyperlink r:id="rId59" w:history="1">
                 <w:r>
                   <w:rPr>
                     <w:rStyle w:val="Hipervnculo"/>
@@ -15534,7 +18047,7 @@
               <w:r>
                 <w:tab/>
               </w:r>
-              <w:hyperlink r:id="rId55" w:history="1">
+              <w:hyperlink r:id="rId60" w:history="1">
                 <w:r>
                   <w:rPr>
                     <w:rStyle w:val="Hipervnculo"/>
@@ -15552,7 +18065,7 @@
                 <w:tab/>
                 <w:t xml:space="preserve">Datasheet: </w:t>
               </w:r>
-              <w:hyperlink r:id="rId56" w:history="1">
+              <w:hyperlink r:id="rId61" w:history="1">
                 <w:r>
                   <w:rPr>
                     <w:rStyle w:val="Hipervnculo"/>
@@ -15570,7 +18083,7 @@
                 <w:tab/>
                 <w:t xml:space="preserve">Manual de usuario: </w:t>
               </w:r>
-              <w:hyperlink r:id="rId57" w:history="1">
+              <w:hyperlink r:id="rId62" w:history="1">
                 <w:r>
                   <w:rPr>
                     <w:rStyle w:val="Hipervnculo"/>
@@ -15596,7 +18109,7 @@
                 <w:tab/>
                 <w:t xml:space="preserve">Acelerómetro y Giróscopo: </w:t>
               </w:r>
-              <w:hyperlink r:id="rId58" w:history="1">
+              <w:hyperlink r:id="rId63" w:history="1">
                 <w:r>
                   <w:rPr>
                     <w:rStyle w:val="Hipervnculo"/>
@@ -15614,7 +18127,7 @@
                 <w:tab/>
                 <w:t xml:space="preserve">Magnetómetro: </w:t>
               </w:r>
-              <w:hyperlink r:id="rId59" w:history="1">
+              <w:hyperlink r:id="rId64" w:history="1">
                 <w:r>
                   <w:rPr>
                     <w:rStyle w:val="Hipervnculo"/>
@@ -15655,7 +18168,7 @@
               <w:r>
                 <w:t xml:space="preserve">      [10] ¿Qué es Android? </w:t>
               </w:r>
-              <w:hyperlink r:id="rId60" w:history="1">
+              <w:hyperlink r:id="rId65" w:history="1">
                 <w:r>
                   <w:rPr>
                     <w:rStyle w:val="Hipervnculo"/>
@@ -15692,7 +18205,7 @@
               <w:r>
                 <w:t xml:space="preserve"> </w:t>
               </w:r>
-              <w:hyperlink r:id="rId61" w:history="1">
+              <w:hyperlink r:id="rId66" w:history="1">
                 <w:r>
                   <w:rPr>
                     <w:rStyle w:val="Hipervnculo"/>
@@ -15721,7 +18234,7 @@
     <w:p>
       <w:pPr>
         <w:rPr>
-          <w:ins w:id="783" w:author="DIEGO PÉREZ LAVARÍAS" w:date="2020-05-15T12:40:00Z"/>
+          <w:ins w:id="1060" w:author="DIEGO PÉREZ LAVARÍAS" w:date="2020-05-15T12:40:00Z"/>
         </w:rPr>
       </w:pPr>
       <w:r>
@@ -15729,7 +18242,7 @@
       </w:r>
       <w:r>
         <w:rPr>
-          <w:rPrChange w:id="784" w:author="DIEGO PÉREZ LAVARÍAS" w:date="2020-05-15T12:40:00Z">
+          <w:rPrChange w:id="1061" w:author="DIEGO PÉREZ LAVARÍAS" w:date="2020-05-15T12:40:00Z">
             <w:rPr/>
           </w:rPrChange>
         </w:rPr>
@@ -15740,7 +18253,7 @@
       </w:r>
       <w:r>
         <w:rPr>
-          <w:rPrChange w:id="785" w:author="DIEGO PÉREZ LAVARÍAS" w:date="2020-05-15T12:40:00Z">
+          <w:rPrChange w:id="1062" w:author="DIEGO PÉREZ LAVARÍAS" w:date="2020-05-15T12:40:00Z">
             <w:rPr>
               <w:rStyle w:val="Hipervnculo"/>
             </w:rPr>
@@ -15752,7 +18265,7 @@
         <w:rPr>
           <w:rStyle w:val="Hipervnculo"/>
           <w:u w:val="none"/>
-          <w:rPrChange w:id="786" w:author="DIEGO PÉREZ LAVARÍAS" w:date="2020-05-15T12:40:00Z">
+          <w:rPrChange w:id="1063" w:author="DIEGO PÉREZ LAVARÍAS" w:date="2020-05-15T12:40:00Z">
             <w:rPr>
               <w:rStyle w:val="Hipervnculo"/>
             </w:rPr>
@@ -15764,7 +18277,7 @@
         <w:rPr>
           <w:rStyle w:val="Hipervnculo"/>
           <w:u w:val="none"/>
-          <w:rPrChange w:id="787" w:author="DIEGO PÉREZ LAVARÍAS" w:date="2020-05-15T12:40:00Z">
+          <w:rPrChange w:id="1064" w:author="DIEGO PÉREZ LAVARÍAS" w:date="2020-05-15T12:40:00Z">
             <w:rPr>
               <w:rStyle w:val="Hipervnculo"/>
             </w:rPr>
@@ -15779,23 +18292,23 @@
     <w:p>
       <w:pPr>
         <w:rPr>
-          <w:ins w:id="788" w:author="DIEGO PÉREZ LAVARÍAS" w:date="2020-05-15T12:40:00Z"/>
-        </w:rPr>
-      </w:pPr>
-    </w:p>
-    <w:p>
-      <w:pPr>
-        <w:rPr>
-          <w:ins w:id="789" w:author="DIEGO PÉREZ LAVARÍAS" w:date="2020-05-15T12:49:00Z"/>
-        </w:rPr>
-      </w:pPr>
-      <w:ins w:id="790" w:author="DIEGO PÉREZ LAVARÍAS" w:date="2020-05-15T12:40:00Z">
+          <w:ins w:id="1065" w:author="DIEGO PÉREZ LAVARÍAS" w:date="2020-05-15T12:40:00Z"/>
+        </w:rPr>
+      </w:pPr>
+    </w:p>
+    <w:p>
+      <w:pPr>
+        <w:rPr>
+          <w:ins w:id="1066" w:author="DIEGO PÉREZ LAVARÍAS" w:date="2020-05-15T12:49:00Z"/>
+        </w:rPr>
+      </w:pPr>
+      <w:ins w:id="1067" w:author="DIEGO PÉREZ LAVARÍAS" w:date="2020-05-15T12:40:00Z">
         <w:r>
           <w:t xml:space="preserve">      [13] Kai OS. </w:t>
         </w:r>
         <w:r>
           <w:rPr>
-            <w:rPrChange w:id="791" w:author="DIEGO PÉREZ LAVARÍAS" w:date="2020-05-15T12:40:00Z">
+            <w:rPrChange w:id="1068" w:author="DIEGO PÉREZ LAVARÍAS" w:date="2020-05-15T12:40:00Z">
               <w:rPr/>
             </w:rPrChange>
           </w:rPr>
@@ -15806,7 +18319,7 @@
         </w:r>
         <w:r>
           <w:rPr>
-            <w:rPrChange w:id="792" w:author="DIEGO PÉREZ LAVARÍAS" w:date="2020-05-15T12:40:00Z">
+            <w:rPrChange w:id="1069" w:author="DIEGO PÉREZ LAVARÍAS" w:date="2020-05-15T12:40:00Z">
               <w:rPr/>
             </w:rPrChange>
           </w:rPr>
@@ -15816,7 +18329,7 @@
           <w:rPr>
             <w:rStyle w:val="Hipervnculo"/>
             <w:u w:val="none"/>
-            <w:rPrChange w:id="793" w:author="DIEGO PÉREZ LAVARÍAS" w:date="2020-05-15T12:40:00Z">
+            <w:rPrChange w:id="1070" w:author="DIEGO PÉREZ LAVARÍAS" w:date="2020-05-15T12:40:00Z">
               <w:rPr>
                 <w:rStyle w:val="Hipervnculo"/>
               </w:rPr>
@@ -15826,7 +18339,7 @@
         </w:r>
         <w:r>
           <w:rPr>
-            <w:rPrChange w:id="794" w:author="DIEGO PÉREZ LAVARÍAS" w:date="2020-05-15T12:40:00Z">
+            <w:rPrChange w:id="1071" w:author="DIEGO PÉREZ LAVARÍAS" w:date="2020-05-15T12:40:00Z">
               <w:rPr/>
             </w:rPrChange>
           </w:rPr>
@@ -15836,7 +18349,7 @@
           <w:t xml:space="preserve"> </w:t>
         </w:r>
       </w:ins>
-      <w:ins w:id="795" w:author="DIEGO PÉREZ LAVARÍAS" w:date="2020-05-15T12:42:00Z">
+      <w:ins w:id="1072" w:author="DIEGO PÉREZ LAVARÍAS" w:date="2020-05-15T12:42:00Z">
         <w:r>
           <w:t>KaiOS Technologies Inc, EEUU.</w:t>
         </w:r>
@@ -15845,23 +18358,23 @@
     <w:p>
       <w:pPr>
         <w:rPr>
-          <w:ins w:id="796" w:author="DIEGO PÉREZ LAVARÍAS" w:date="2020-05-15T12:49:00Z"/>
-        </w:rPr>
-      </w:pPr>
-    </w:p>
-    <w:p>
-      <w:pPr>
-        <w:rPr>
-          <w:ins w:id="797" w:author="DIEGO PÉREZ LAVARÍAS" w:date="2020-05-15T12:52:00Z"/>
-        </w:rPr>
-      </w:pPr>
-      <w:ins w:id="798" w:author="DIEGO PÉREZ LAVARÍAS" w:date="2020-05-15T12:49:00Z">
+          <w:ins w:id="1073" w:author="DIEGO PÉREZ LAVARÍAS" w:date="2020-05-15T12:49:00Z"/>
+        </w:rPr>
+      </w:pPr>
+    </w:p>
+    <w:p>
+      <w:pPr>
+        <w:rPr>
+          <w:ins w:id="1074" w:author="DIEGO PÉREZ LAVARÍAS" w:date="2020-05-15T12:52:00Z"/>
+        </w:rPr>
+      </w:pPr>
+      <w:ins w:id="1075" w:author="DIEGO PÉREZ LAVARÍAS" w:date="2020-05-15T12:49:00Z">
         <w:r>
           <w:t xml:space="preserve">      [14] Problemas entre Huawei y EEUU. </w:t>
         </w:r>
         <w:r>
           <w:rPr>
-            <w:rPrChange w:id="799" w:author="DIEGO PÉREZ LAVARÍAS" w:date="2020-05-15T12:49:00Z">
+            <w:rPrChange w:id="1076" w:author="DIEGO PÉREZ LAVARÍAS" w:date="2020-05-15T12:49:00Z">
               <w:rPr/>
             </w:rPrChange>
           </w:rPr>
@@ -15872,7 +18385,7 @@
         </w:r>
         <w:r>
           <w:rPr>
-            <w:rPrChange w:id="800" w:author="DIEGO PÉREZ LAVARÍAS" w:date="2020-05-15T12:49:00Z">
+            <w:rPrChange w:id="1077" w:author="DIEGO PÉREZ LAVARÍAS" w:date="2020-05-15T12:49:00Z">
               <w:rPr>
                 <w:rStyle w:val="Hipervnculo"/>
               </w:rPr>
@@ -15882,7 +18395,7 @@
         </w:r>
         <w:r>
           <w:rPr>
-            <w:rPrChange w:id="801" w:author="DIEGO PÉREZ LAVARÍAS" w:date="2020-05-15T12:49:00Z">
+            <w:rPrChange w:id="1078" w:author="DIEGO PÉREZ LAVARÍAS" w:date="2020-05-15T12:49:00Z">
               <w:rPr>
                 <w:rStyle w:val="Hipervnculo"/>
               </w:rPr>
@@ -15893,7 +18406,7 @@
         </w:r>
         <w:r>
           <w:rPr>
-            <w:rPrChange w:id="802" w:author="DIEGO PÉREZ LAVARÍAS" w:date="2020-05-15T12:49:00Z">
+            <w:rPrChange w:id="1079" w:author="DIEGO PÉREZ LAVARÍAS" w:date="2020-05-15T12:49:00Z">
               <w:rPr>
                 <w:rStyle w:val="Hipervnculo"/>
               </w:rPr>
@@ -15907,7 +18420,7 @@
         </w:r>
         <w:r>
           <w:rPr>
-            <w:rPrChange w:id="803" w:author="DIEGO PÉREZ LAVARÍAS" w:date="2020-05-15T12:49:00Z">
+            <w:rPrChange w:id="1080" w:author="DIEGO PÉREZ LAVARÍAS" w:date="2020-05-15T12:49:00Z">
               <w:rPr/>
             </w:rPrChange>
           </w:rPr>
@@ -15917,7 +18430,7 @@
           <w:rPr>
             <w:rStyle w:val="Hipervnculo"/>
             <w:u w:val="none"/>
-            <w:rPrChange w:id="804" w:author="DIEGO PÉREZ LAVARÍAS" w:date="2020-05-15T12:49:00Z">
+            <w:rPrChange w:id="1081" w:author="DIEGO PÉREZ LAVARÍAS" w:date="2020-05-15T12:49:00Z">
               <w:rPr>
                 <w:rStyle w:val="Hipervnculo"/>
               </w:rPr>
@@ -15929,7 +18442,7 @@
           <w:rPr>
             <w:rStyle w:val="Hipervnculo"/>
             <w:u w:val="none"/>
-            <w:rPrChange w:id="805" w:author="DIEGO PÉREZ LAVARÍAS" w:date="2020-05-15T12:49:00Z">
+            <w:rPrChange w:id="1082" w:author="DIEGO PÉREZ LAVARÍAS" w:date="2020-05-15T12:49:00Z">
               <w:rPr>
                 <w:rStyle w:val="Hipervnculo"/>
               </w:rPr>
@@ -15942,7 +18455,7 @@
           <w:rPr>
             <w:rStyle w:val="Hipervnculo"/>
             <w:u w:val="none"/>
-            <w:rPrChange w:id="806" w:author="DIEGO PÉREZ LAVARÍAS" w:date="2020-05-15T12:49:00Z">
+            <w:rPrChange w:id="1083" w:author="DIEGO PÉREZ LAVARÍAS" w:date="2020-05-15T12:49:00Z">
               <w:rPr>
                 <w:rStyle w:val="Hipervnculo"/>
               </w:rPr>
@@ -15953,7 +18466,7 @@
         </w:r>
         <w:r>
           <w:rPr>
-            <w:rPrChange w:id="807" w:author="DIEGO PÉREZ LAVARÍAS" w:date="2020-05-15T12:49:00Z">
+            <w:rPrChange w:id="1084" w:author="DIEGO PÉREZ LAVARÍAS" w:date="2020-05-15T12:49:00Z">
               <w:rPr/>
             </w:rPrChange>
           </w:rPr>
@@ -15967,7 +18480,7 @@
     <w:p>
       <w:pPr>
         <w:rPr>
-          <w:ins w:id="808" w:author="DIEGO PÉREZ LAVARÍAS" w:date="2020-05-15T12:52:00Z"/>
+          <w:ins w:id="1085" w:author="DIEGO PÉREZ LAVARÍAS" w:date="2020-05-15T12:52:00Z"/>
         </w:rPr>
       </w:pPr>
     </w:p>
@@ -15975,10 +18488,10 @@
       <w:pPr>
         <w:jc w:val="left"/>
         <w:rPr>
-          <w:ins w:id="809" w:author="DIEGO PÉREZ LAVARÍAS" w:date="2020-05-15T16:13:00Z"/>
-        </w:rPr>
-      </w:pPr>
-      <w:ins w:id="810" w:author="DIEGO PÉREZ LAVARÍAS" w:date="2020-05-15T12:52:00Z">
+          <w:ins w:id="1086" w:author="DIEGO PÉREZ LAVARÍAS" w:date="2020-05-15T16:13:00Z"/>
+        </w:rPr>
+      </w:pPr>
+      <w:ins w:id="1087" w:author="DIEGO PÉREZ LAVARÍAS" w:date="2020-05-15T12:52:00Z">
         <w:r>
           <w:t xml:space="preserve">      [15] Cuota de mercado de </w:t>
         </w:r>
@@ -15986,7 +18499,7 @@
           <w:rPr>
             <w:i/>
             <w:iCs/>
-            <w:rPrChange w:id="811" w:author="DIEGO PÉREZ LAVARÍAS" w:date="2020-05-15T12:53:00Z">
+            <w:rPrChange w:id="1088" w:author="DIEGO PÉREZ LAVARÍAS" w:date="2020-05-15T12:53:00Z">
               <w:rPr/>
             </w:rPrChange>
           </w:rPr>
@@ -15996,12 +18509,12 @@
           <w:t xml:space="preserve"> por marca</w:t>
         </w:r>
       </w:ins>
-      <w:ins w:id="812" w:author="DIEGO PÉREZ LAVARÍAS" w:date="2020-05-15T12:53:00Z">
+      <w:ins w:id="1089" w:author="DIEGO PÉREZ LAVARÍAS" w:date="2020-05-15T12:53:00Z">
         <w:r>
           <w:t>, 2019.</w:t>
         </w:r>
       </w:ins>
-      <w:ins w:id="813" w:author="DIEGO PÉREZ LAVARÍAS" w:date="2020-05-15T12:52:00Z">
+      <w:ins w:id="1090" w:author="DIEGO PÉREZ LAVARÍAS" w:date="2020-05-15T12:52:00Z">
         <w:r>
           <w:t xml:space="preserve"> </w:t>
         </w:r>
@@ -16009,10 +18522,10 @@
           <w:tab/>
         </w:r>
       </w:ins>
-      <w:ins w:id="814" w:author="DIEGO PÉREZ LAVARÍAS" w:date="2020-05-15T12:53:00Z">
+      <w:ins w:id="1091" w:author="DIEGO PÉREZ LAVARÍAS" w:date="2020-05-15T12:53:00Z">
         <w:r>
           <w:rPr>
-            <w:rPrChange w:id="815" w:author="DIEGO PÉREZ LAVARÍAS" w:date="2020-05-15T12:53:00Z">
+            <w:rPrChange w:id="1092" w:author="DIEGO PÉREZ LAVARÍAS" w:date="2020-05-15T12:53:00Z">
               <w:rPr/>
             </w:rPrChange>
           </w:rPr>
@@ -16022,10 +18535,10 @@
           <w:instrText xml:space="preserve"> HYPERLINK "</w:instrText>
         </w:r>
       </w:ins>
-      <w:ins w:id="816" w:author="DIEGO PÉREZ LAVARÍAS" w:date="2020-05-15T12:52:00Z">
+      <w:ins w:id="1093" w:author="DIEGO PÉREZ LAVARÍAS" w:date="2020-05-15T12:52:00Z">
         <w:r>
           <w:rPr>
-            <w:rPrChange w:id="817" w:author="DIEGO PÉREZ LAVARÍAS" w:date="2020-05-15T12:53:00Z">
+            <w:rPrChange w:id="1094" w:author="DIEGO PÉREZ LAVARÍAS" w:date="2020-05-15T12:53:00Z">
               <w:rPr>
                 <w:rStyle w:val="Hipervnculo"/>
                 <w:u w:val="none"/>
@@ -16035,20 +18548,20 @@
           <w:instrText>https://www.counterpointresearch.com/global-smartphone-share/</w:instrText>
         </w:r>
       </w:ins>
-      <w:ins w:id="818" w:author="DIEGO PÉREZ LAVARÍAS" w:date="2020-05-15T12:53:00Z">
+      <w:ins w:id="1095" w:author="DIEGO PÉREZ LAVARÍAS" w:date="2020-05-15T12:53:00Z">
         <w:r>
           <w:instrText xml:space="preserve">" </w:instrText>
         </w:r>
         <w:r>
           <w:rPr>
-            <w:rPrChange w:id="819" w:author="DIEGO PÉREZ LAVARÍAS" w:date="2020-05-15T12:53:00Z">
+            <w:rPrChange w:id="1096" w:author="DIEGO PÉREZ LAVARÍAS" w:date="2020-05-15T12:53:00Z">
               <w:rPr/>
             </w:rPrChange>
           </w:rPr>
           <w:fldChar w:fldCharType="separate"/>
         </w:r>
       </w:ins>
-      <w:ins w:id="820" w:author="DIEGO PÉREZ LAVARÍAS" w:date="2020-05-15T12:52:00Z">
+      <w:ins w:id="1097" w:author="DIEGO PÉREZ LAVARÍAS" w:date="2020-05-15T12:52:00Z">
         <w:r>
           <w:rPr>
             <w:rStyle w:val="Hipervnculo"/>
@@ -16057,17 +18570,17 @@
           <w:t>https://www.counterpointresearch.com/global-smartphone-share/</w:t>
         </w:r>
       </w:ins>
-      <w:ins w:id="821" w:author="DIEGO PÉREZ LAVARÍAS" w:date="2020-05-15T12:53:00Z">
+      <w:ins w:id="1098" w:author="DIEGO PÉREZ LAVARÍAS" w:date="2020-05-15T12:53:00Z">
         <w:r>
           <w:rPr>
-            <w:rPrChange w:id="822" w:author="DIEGO PÉREZ LAVARÍAS" w:date="2020-05-15T12:53:00Z">
+            <w:rPrChange w:id="1099" w:author="DIEGO PÉREZ LAVARÍAS" w:date="2020-05-15T12:53:00Z">
               <w:rPr/>
             </w:rPrChange>
           </w:rPr>
           <w:fldChar w:fldCharType="end"/>
         </w:r>
       </w:ins>
-      <w:ins w:id="823" w:author="DIEGO PÉREZ LAVARÍAS" w:date="2020-05-15T12:52:00Z">
+      <w:ins w:id="1100" w:author="DIEGO PÉREZ LAVARÍAS" w:date="2020-05-15T12:52:00Z">
         <w:r>
           <w:t xml:space="preserve"> </w:t>
         </w:r>
@@ -16077,7 +18590,7 @@
       <w:pPr>
         <w:jc w:val="left"/>
         <w:rPr>
-          <w:ins w:id="824" w:author="DIEGO PÉREZ LAVARÍAS" w:date="2020-05-15T16:13:00Z"/>
+          <w:ins w:id="1101" w:author="DIEGO PÉREZ LAVARÍAS" w:date="2020-05-15T16:13:00Z"/>
         </w:rPr>
       </w:pPr>
     </w:p>
@@ -16085,20 +18598,20 @@
       <w:pPr>
         <w:jc w:val="left"/>
         <w:rPr>
-          <w:ins w:id="825" w:author="DIEGO PÉREZ LAVARÍAS" w:date="2020-05-15T16:13:00Z"/>
-        </w:rPr>
-      </w:pPr>
-      <w:ins w:id="826" w:author="DIEGO PÉREZ LAVARÍAS" w:date="2020-05-15T16:13:00Z">
+          <w:ins w:id="1102" w:author="DIEGO PÉREZ LAVARÍAS" w:date="2020-05-15T16:13:00Z"/>
+        </w:rPr>
+      </w:pPr>
+      <w:ins w:id="1103" w:author="DIEGO PÉREZ LAVARÍAS" w:date="2020-05-15T16:13:00Z">
         <w:r>
           <w:t xml:space="preserve">      [16] Informe Anual 201</w:t>
         </w:r>
       </w:ins>
-      <w:ins w:id="827" w:author="DIEGO PÉREZ LAVARÍAS" w:date="2020-05-15T16:16:00Z">
+      <w:ins w:id="1104" w:author="DIEGO PÉREZ LAVARÍAS" w:date="2020-05-15T16:16:00Z">
         <w:r>
           <w:t>9.</w:t>
         </w:r>
       </w:ins>
-      <w:ins w:id="828" w:author="DIEGO PÉREZ LAVARÍAS" w:date="2020-05-15T16:13:00Z">
+      <w:ins w:id="1105" w:author="DIEGO PÉREZ LAVARÍAS" w:date="2020-05-15T16:13:00Z">
         <w:r>
           <w:t xml:space="preserve"> Dispositivos y comunicaciones móviles, CCN-CERT</w:t>
         </w:r>
@@ -16108,16 +18621,16 @@
       <w:pPr>
         <w:jc w:val="left"/>
         <w:rPr>
-          <w:ins w:id="829" w:author="DIEGO PÉREZ LAVARÍAS" w:date="2020-05-19T11:19:00Z"/>
-        </w:rPr>
-      </w:pPr>
-      <w:ins w:id="830" w:author="DIEGO PÉREZ LAVARÍAS" w:date="2020-05-15T16:16:00Z">
+          <w:ins w:id="1106" w:author="DIEGO PÉREZ LAVARÍAS" w:date="2020-05-19T11:19:00Z"/>
+        </w:rPr>
+      </w:pPr>
+      <w:ins w:id="1107" w:author="DIEGO PÉREZ LAVARÍAS" w:date="2020-05-15T16:16:00Z">
         <w:r>
           <w:tab/>
         </w:r>
         <w:r>
           <w:rPr>
-            <w:rPrChange w:id="831" w:author="DIEGO PÉREZ LAVARÍAS" w:date="2020-05-16T11:49:00Z">
+            <w:rPrChange w:id="1108" w:author="DIEGO PÉREZ LAVARÍAS" w:date="2020-05-16T11:49:00Z">
               <w:rPr/>
             </w:rPrChange>
           </w:rPr>
@@ -16128,7 +18641,7 @@
         </w:r>
         <w:r>
           <w:rPr>
-            <w:rPrChange w:id="832" w:author="DIEGO PÉREZ LAVARÍAS" w:date="2020-05-16T11:49:00Z">
+            <w:rPrChange w:id="1109" w:author="DIEGO PÉREZ LAVARÍAS" w:date="2020-05-16T11:49:00Z">
               <w:rPr>
                 <w:rStyle w:val="Hipervnculo"/>
               </w:rPr>
@@ -16138,7 +18651,7 @@
         </w:r>
         <w:r>
           <w:rPr>
-            <w:rPrChange w:id="833" w:author="DIEGO PÉREZ LAVARÍAS" w:date="2020-05-16T11:49:00Z">
+            <w:rPrChange w:id="1110" w:author="DIEGO PÉREZ LAVARÍAS" w:date="2020-05-16T11:49:00Z">
               <w:rPr>
                 <w:rStyle w:val="Hipervnculo"/>
               </w:rPr>
@@ -16152,7 +18665,7 @@
         </w:r>
         <w:r>
           <w:rPr>
-            <w:rPrChange w:id="834" w:author="DIEGO PÉREZ LAVARÍAS" w:date="2020-05-16T11:49:00Z">
+            <w:rPrChange w:id="1111" w:author="DIEGO PÉREZ LAVARÍAS" w:date="2020-05-16T11:49:00Z">
               <w:rPr/>
             </w:rPrChange>
           </w:rPr>
@@ -16162,7 +18675,7 @@
           <w:rPr>
             <w:rStyle w:val="Hipervnculo"/>
             <w:u w:val="none"/>
-            <w:rPrChange w:id="835" w:author="DIEGO PÉREZ LAVARÍAS" w:date="2020-05-16T11:49:00Z">
+            <w:rPrChange w:id="1112" w:author="DIEGO PÉREZ LAVARÍAS" w:date="2020-05-16T11:49:00Z">
               <w:rPr>
                 <w:rStyle w:val="Hipervnculo"/>
               </w:rPr>
@@ -16174,7 +18687,7 @@
           <w:rPr>
             <w:rStyle w:val="Hipervnculo"/>
             <w:u w:val="none"/>
-            <w:rPrChange w:id="836" w:author="DIEGO PÉREZ LAVARÍAS" w:date="2020-05-16T11:49:00Z">
+            <w:rPrChange w:id="1113" w:author="DIEGO PÉREZ LAVARÍAS" w:date="2020-05-16T11:49:00Z">
               <w:rPr>
                 <w:rStyle w:val="Hipervnculo"/>
               </w:rPr>
@@ -16185,7 +18698,7 @@
         </w:r>
         <w:r>
           <w:rPr>
-            <w:rPrChange w:id="837" w:author="DIEGO PÉREZ LAVARÍAS" w:date="2020-05-16T11:49:00Z">
+            <w:rPrChange w:id="1114" w:author="DIEGO PÉREZ LAVARÍAS" w:date="2020-05-16T11:49:00Z">
               <w:rPr/>
             </w:rPrChange>
           </w:rPr>
@@ -16200,7 +18713,7 @@
       <w:pPr>
         <w:jc w:val="left"/>
         <w:rPr>
-          <w:ins w:id="838" w:author="DIEGO PÉREZ LAVARÍAS" w:date="2020-05-19T11:19:00Z"/>
+          <w:ins w:id="1115" w:author="DIEGO PÉREZ LAVARÍAS" w:date="2020-05-19T11:19:00Z"/>
         </w:rPr>
       </w:pPr>
     </w:p>
@@ -16208,16 +18721,16 @@
       <w:pPr>
         <w:jc w:val="left"/>
         <w:rPr>
-          <w:ins w:id="839" w:author="DIEGO PÉREZ LAVARÍAS" w:date="2020-05-20T16:07:00Z"/>
-        </w:rPr>
-      </w:pPr>
-      <w:ins w:id="840" w:author="DIEGO PÉREZ LAVARÍAS" w:date="2020-05-19T11:19:00Z">
+          <w:ins w:id="1116" w:author="DIEGO PÉREZ LAVARÍAS" w:date="2020-05-20T16:07:00Z"/>
+        </w:rPr>
+      </w:pPr>
+      <w:ins w:id="1117" w:author="DIEGO PÉREZ LAVARÍAS" w:date="2020-05-19T11:19:00Z">
         <w:r>
           <w:t xml:space="preserve">      [17] Android Studio. </w:t>
         </w:r>
         <w:r>
           <w:rPr>
-            <w:rPrChange w:id="841" w:author="DIEGO PÉREZ LAVARÍAS" w:date="2020-05-19T11:19:00Z">
+            <w:rPrChange w:id="1118" w:author="DIEGO PÉREZ LAVARÍAS" w:date="2020-05-19T11:19:00Z">
               <w:rPr/>
             </w:rPrChange>
           </w:rPr>
@@ -16228,7 +18741,7 @@
         </w:r>
         <w:r>
           <w:rPr>
-            <w:rPrChange w:id="842" w:author="DIEGO PÉREZ LAVARÍAS" w:date="2020-05-19T11:19:00Z">
+            <w:rPrChange w:id="1119" w:author="DIEGO PÉREZ LAVARÍAS" w:date="2020-05-19T11:19:00Z">
               <w:rPr/>
             </w:rPrChange>
           </w:rPr>
@@ -16238,7 +18751,7 @@
           <w:rPr>
             <w:rStyle w:val="Hipervnculo"/>
             <w:u w:val="none"/>
-            <w:rPrChange w:id="843" w:author="DIEGO PÉREZ LAVARÍAS" w:date="2020-05-19T11:19:00Z">
+            <w:rPrChange w:id="1120" w:author="DIEGO PÉREZ LAVARÍAS" w:date="2020-05-19T11:19:00Z">
               <w:rPr>
                 <w:rStyle w:val="Hipervnculo"/>
               </w:rPr>
@@ -16248,7 +18761,7 @@
         </w:r>
         <w:r>
           <w:rPr>
-            <w:rPrChange w:id="844" w:author="DIEGO PÉREZ LAVARÍAS" w:date="2020-05-19T11:19:00Z">
+            <w:rPrChange w:id="1121" w:author="DIEGO PÉREZ LAVARÍAS" w:date="2020-05-19T11:19:00Z">
               <w:rPr/>
             </w:rPrChange>
           </w:rPr>
@@ -16263,7 +18776,7 @@
       <w:pPr>
         <w:jc w:val="left"/>
         <w:rPr>
-          <w:ins w:id="845" w:author="DIEGO PÉREZ LAVARÍAS" w:date="2020-05-20T16:07:00Z"/>
+          <w:ins w:id="1122" w:author="DIEGO PÉREZ LAVARÍAS" w:date="2020-05-20T16:07:00Z"/>
         </w:rPr>
       </w:pPr>
     </w:p>
@@ -16271,26 +18784,26 @@
       <w:pPr>
         <w:jc w:val="left"/>
         <w:rPr>
-          <w:ins w:id="846" w:author="DIEGO PÉREZ LAVARÍAS" w:date="2020-05-20T16:28:00Z"/>
-        </w:rPr>
-      </w:pPr>
-      <w:ins w:id="847" w:author="DIEGO PÉREZ LAVARÍAS" w:date="2020-05-20T16:07:00Z">
+          <w:ins w:id="1123" w:author="DIEGO PÉREZ LAVARÍAS" w:date="2020-05-20T16:28:00Z"/>
+        </w:rPr>
+      </w:pPr>
+      <w:ins w:id="1124" w:author="DIEGO PÉREZ LAVARÍAS" w:date="2020-05-20T16:07:00Z">
         <w:r>
           <w:t xml:space="preserve">      [18] Documento explicativo Filtro de </w:t>
         </w:r>
       </w:ins>
-      <w:ins w:id="848" w:author="DIEGO PÉREZ LAVARÍAS" w:date="2020-05-20T16:08:00Z">
+      <w:ins w:id="1125" w:author="DIEGO PÉREZ LAVARÍAS" w:date="2020-05-20T16:08:00Z">
         <w:r>
           <w:t>Kalman. Ciclo extraído de aquí.</w:t>
         </w:r>
       </w:ins>
-      <w:ins w:id="849" w:author="DIEGO PÉREZ LAVARÍAS" w:date="2020-05-20T16:07:00Z">
+      <w:ins w:id="1126" w:author="DIEGO PÉREZ LAVARÍAS" w:date="2020-05-20T16:07:00Z">
         <w:r>
           <w:tab/>
         </w:r>
         <w:r>
           <w:rPr>
-            <w:rPrChange w:id="850" w:author="DIEGO PÉREZ LAVARÍAS" w:date="2020-05-20T16:08:00Z">
+            <w:rPrChange w:id="1127" w:author="DIEGO PÉREZ LAVARÍAS" w:date="2020-05-20T16:08:00Z">
               <w:rPr/>
             </w:rPrChange>
           </w:rPr>
@@ -16301,7 +18814,7 @@
         </w:r>
         <w:r>
           <w:rPr>
-            <w:rPrChange w:id="851" w:author="DIEGO PÉREZ LAVARÍAS" w:date="2020-05-20T16:08:00Z">
+            <w:rPrChange w:id="1128" w:author="DIEGO PÉREZ LAVARÍAS" w:date="2020-05-20T16:08:00Z">
               <w:rPr>
                 <w:rStyle w:val="Hipervnculo"/>
               </w:rPr>
@@ -16311,7 +18824,7 @@
         </w:r>
         <w:r>
           <w:rPr>
-            <w:rPrChange w:id="852" w:author="DIEGO PÉREZ LAVARÍAS" w:date="2020-05-20T16:08:00Z">
+            <w:rPrChange w:id="1129" w:author="DIEGO PÉREZ LAVARÍAS" w:date="2020-05-20T16:08:00Z">
               <w:rPr>
                 <w:rStyle w:val="Hipervnculo"/>
               </w:rPr>
@@ -16325,7 +18838,7 @@
         </w:r>
         <w:r>
           <w:rPr>
-            <w:rPrChange w:id="853" w:author="DIEGO PÉREZ LAVARÍAS" w:date="2020-05-20T16:08:00Z">
+            <w:rPrChange w:id="1130" w:author="DIEGO PÉREZ LAVARÍAS" w:date="2020-05-20T16:08:00Z">
               <w:rPr/>
             </w:rPrChange>
           </w:rPr>
@@ -16335,7 +18848,7 @@
           <w:rPr>
             <w:rStyle w:val="Hipervnculo"/>
             <w:u w:val="none"/>
-            <w:rPrChange w:id="854" w:author="DIEGO PÉREZ LAVARÍAS" w:date="2020-05-20T16:08:00Z">
+            <w:rPrChange w:id="1131" w:author="DIEGO PÉREZ LAVARÍAS" w:date="2020-05-20T16:08:00Z">
               <w:rPr>
                 <w:rStyle w:val="Hipervnculo"/>
               </w:rPr>
@@ -16347,7 +18860,7 @@
           <w:rPr>
             <w:rStyle w:val="Hipervnculo"/>
             <w:u w:val="none"/>
-            <w:rPrChange w:id="855" w:author="DIEGO PÉREZ LAVARÍAS" w:date="2020-05-20T16:08:00Z">
+            <w:rPrChange w:id="1132" w:author="DIEGO PÉREZ LAVARÍAS" w:date="2020-05-20T16:08:00Z">
               <w:rPr>
                 <w:rStyle w:val="Hipervnculo"/>
               </w:rPr>
@@ -16358,7 +18871,7 @@
         </w:r>
         <w:r>
           <w:rPr>
-            <w:rPrChange w:id="856" w:author="DIEGO PÉREZ LAVARÍAS" w:date="2020-05-20T16:08:00Z">
+            <w:rPrChange w:id="1133" w:author="DIEGO PÉREZ LAVARÍAS" w:date="2020-05-20T16:08:00Z">
               <w:rPr/>
             </w:rPrChange>
           </w:rPr>
@@ -16373,7 +18886,7 @@
       <w:pPr>
         <w:jc w:val="left"/>
         <w:rPr>
-          <w:ins w:id="857" w:author="DIEGO PÉREZ LAVARÍAS" w:date="2020-05-20T16:28:00Z"/>
+          <w:ins w:id="1134" w:author="DIEGO PÉREZ LAVARÍAS" w:date="2020-05-20T16:28:00Z"/>
         </w:rPr>
       </w:pPr>
     </w:p>
@@ -16381,10 +18894,10 @@
       <w:pPr>
         <w:jc w:val="left"/>
         <w:rPr>
-          <w:ins w:id="858" w:author="DIEGO PÉREZ LAVARÍAS" w:date="2020-05-20T16:29:00Z"/>
-        </w:rPr>
-      </w:pPr>
-      <w:ins w:id="859" w:author="DIEGO PÉREZ LAVARÍAS" w:date="2020-05-20T16:28:00Z">
+          <w:ins w:id="1135" w:author="DIEGO PÉREZ LAVARÍAS" w:date="2020-05-20T16:29:00Z"/>
+        </w:rPr>
+      </w:pPr>
+      <w:ins w:id="1136" w:author="DIEGO PÉREZ LAVARÍAS" w:date="2020-05-20T16:28:00Z">
         <w:r>
           <w:t xml:space="preserve">      [19] Algoritmo de Madgwick, código libre. </w:t>
         </w:r>
@@ -16393,17 +18906,17 @@
     <w:p>
       <w:pPr>
         <w:jc w:val="left"/>
-        <w:pPrChange w:id="860" w:author="DIEGO PÉREZ LAVARÍAS" w:date="2020-05-15T12:52:00Z">
-          <w:pPr/>
-        </w:pPrChange>
-      </w:pPr>
-      <w:ins w:id="861" w:author="DIEGO PÉREZ LAVARÍAS" w:date="2020-05-20T16:29:00Z">
+        <w:rPr>
+          <w:ins w:id="1137" w:author="DIEGO PÉREZ LAVARÍAS" w:date="2020-05-23T15:26:00Z"/>
+        </w:rPr>
+      </w:pPr>
+      <w:ins w:id="1138" w:author="DIEGO PÉREZ LAVARÍAS" w:date="2020-05-20T16:29:00Z">
         <w:r>
           <w:tab/>
         </w:r>
         <w:r>
           <w:rPr>
-            <w:rPrChange w:id="862" w:author="DIEGO PÉREZ LAVARÍAS" w:date="2020-05-20T16:29:00Z">
+            <w:rPrChange w:id="1139" w:author="DIEGO PÉREZ LAVARÍAS" w:date="2020-05-20T16:29:00Z">
               <w:rPr/>
             </w:rPrChange>
           </w:rPr>
@@ -16414,7 +18927,7 @@
         </w:r>
         <w:r>
           <w:rPr>
-            <w:rPrChange w:id="863" w:author="DIEGO PÉREZ LAVARÍAS" w:date="2020-05-20T16:29:00Z">
+            <w:rPrChange w:id="1140" w:author="DIEGO PÉREZ LAVARÍAS" w:date="2020-05-20T16:29:00Z">
               <w:rPr/>
             </w:rPrChange>
           </w:rPr>
@@ -16424,7 +18937,7 @@
           <w:rPr>
             <w:rStyle w:val="Hipervnculo"/>
             <w:u w:val="none"/>
-            <w:rPrChange w:id="864" w:author="DIEGO PÉREZ LAVARÍAS" w:date="2020-05-20T16:29:00Z">
+            <w:rPrChange w:id="1141" w:author="DIEGO PÉREZ LAVARÍAS" w:date="2020-05-20T16:29:00Z">
               <w:rPr>
                 <w:rStyle w:val="Hipervnculo"/>
               </w:rPr>
@@ -16434,13 +18947,525 @@
         </w:r>
         <w:r>
           <w:rPr>
-            <w:rPrChange w:id="865" w:author="DIEGO PÉREZ LAVARÍAS" w:date="2020-05-20T16:29:00Z">
+            <w:rPrChange w:id="1142" w:author="DIEGO PÉREZ LAVARÍAS" w:date="2020-05-20T16:29:00Z">
               <w:rPr/>
             </w:rPrChange>
           </w:rPr>
           <w:fldChar w:fldCharType="end"/>
         </w:r>
         <w:r>
+          <w:t xml:space="preserve"> </w:t>
+        </w:r>
+      </w:ins>
+    </w:p>
+    <w:p>
+      <w:pPr>
+        <w:jc w:val="left"/>
+        <w:rPr>
+          <w:ins w:id="1143" w:author="DIEGO PÉREZ LAVARÍAS" w:date="2020-05-22T16:40:00Z"/>
+        </w:rPr>
+      </w:pPr>
+      <w:ins w:id="1144" w:author="DIEGO PÉREZ LAVARÍAS" w:date="2020-05-23T15:26:00Z">
+        <w:r>
+          <w:tab/>
+          <w:t xml:space="preserve">Informe: </w:t>
+        </w:r>
+        <w:r>
+          <w:rPr>
+            <w:rPrChange w:id="1145" w:author="DIEGO PÉREZ LAVARÍAS" w:date="2020-05-23T15:26:00Z">
+              <w:rPr/>
+            </w:rPrChange>
+          </w:rPr>
+          <w:fldChar w:fldCharType="begin"/>
+        </w:r>
+        <w:r>
+          <w:rPr>
+            <w:rPrChange w:id="1146" w:author="DIEGO PÉREZ LAVARÍAS" w:date="2020-05-23T15:26:00Z">
+              <w:rPr/>
+            </w:rPrChange>
+          </w:rPr>
+          <w:instrText xml:space="preserve"> HYPERLINK "https://www.x-io.co.uk/res/doc/madgwick_internal_report.pdf" </w:instrText>
+        </w:r>
+        <w:r>
+          <w:rPr>
+            <w:rPrChange w:id="1147" w:author="DIEGO PÉREZ LAVARÍAS" w:date="2020-05-23T15:26:00Z">
+              <w:rPr/>
+            </w:rPrChange>
+          </w:rPr>
+          <w:fldChar w:fldCharType="separate"/>
+        </w:r>
+        <w:r>
+          <w:rPr>
+            <w:rStyle w:val="Hipervnculo"/>
+            <w:u w:val="none"/>
+            <w:rPrChange w:id="1148" w:author="DIEGO PÉREZ LAVARÍAS" w:date="2020-05-23T15:26:00Z">
+              <w:rPr>
+                <w:rStyle w:val="Hipervnculo"/>
+              </w:rPr>
+            </w:rPrChange>
+          </w:rPr>
+          <w:t>https://www.x-io.co.uk/res/doc/madgwick_internal_report.pdf</w:t>
+        </w:r>
+        <w:r>
+          <w:rPr>
+            <w:rPrChange w:id="1149" w:author="DIEGO PÉREZ LAVARÍAS" w:date="2020-05-23T15:26:00Z">
+              <w:rPr/>
+            </w:rPrChange>
+          </w:rPr>
+          <w:fldChar w:fldCharType="end"/>
+        </w:r>
+        <w:r>
+          <w:t xml:space="preserve"> </w:t>
+        </w:r>
+      </w:ins>
+    </w:p>
+    <w:p>
+      <w:pPr>
+        <w:jc w:val="left"/>
+        <w:rPr>
+          <w:ins w:id="1150" w:author="DIEGO PÉREZ LAVARÍAS" w:date="2020-05-22T16:40:00Z"/>
+        </w:rPr>
+      </w:pPr>
+    </w:p>
+    <w:p>
+      <w:pPr>
+        <w:jc w:val="left"/>
+        <w:rPr>
+          <w:ins w:id="1151" w:author="DIEGO PÉREZ LAVARÍAS" w:date="2020-05-22T16:40:00Z"/>
+        </w:rPr>
+      </w:pPr>
+      <w:ins w:id="1152" w:author="DIEGO PÉREZ LAVARÍAS" w:date="2020-05-22T16:40:00Z">
+        <w:r>
+          <w:t xml:space="preserve">      [20] Vídeo donde se observa el problema del </w:t>
+        </w:r>
+        <w:r>
+          <w:rPr>
+            <w:i/>
+            <w:iCs/>
+            <w:rPrChange w:id="1153" w:author="DIEGO PÉREZ LAVARÍAS" w:date="2020-05-22T16:40:00Z">
+              <w:rPr/>
+            </w:rPrChange>
+          </w:rPr>
+          <w:t>gimbal lock</w:t>
+        </w:r>
+        <w:r>
+          <w:t>.</w:t>
+        </w:r>
+      </w:ins>
+    </w:p>
+    <w:p>
+      <w:pPr>
+        <w:jc w:val="left"/>
+        <w:rPr>
+          <w:ins w:id="1154" w:author="DIEGO PÉREZ LAVARÍAS" w:date="2020-05-23T15:49:00Z"/>
+        </w:rPr>
+      </w:pPr>
+      <w:ins w:id="1155" w:author="DIEGO PÉREZ LAVARÍAS" w:date="2020-05-22T16:40:00Z">
+        <w:r>
+          <w:tab/>
+        </w:r>
+        <w:r>
+          <w:rPr>
+            <w:rPrChange w:id="1156" w:author="DIEGO PÉREZ LAVARÍAS" w:date="2020-05-22T16:40:00Z">
+              <w:rPr/>
+            </w:rPrChange>
+          </w:rPr>
+          <w:fldChar w:fldCharType="begin"/>
+        </w:r>
+        <w:r>
+          <w:instrText xml:space="preserve"> HYPERLINK "https://www.youtube.com/watch?v=N5PDboNJwks" </w:instrText>
+        </w:r>
+        <w:r>
+          <w:rPr>
+            <w:rPrChange w:id="1157" w:author="DIEGO PÉREZ LAVARÍAS" w:date="2020-05-22T16:40:00Z">
+              <w:rPr/>
+            </w:rPrChange>
+          </w:rPr>
+          <w:fldChar w:fldCharType="separate"/>
+        </w:r>
+        <w:r>
+          <w:rPr>
+            <w:rStyle w:val="Hipervnculo"/>
+            <w:u w:val="none"/>
+            <w:rPrChange w:id="1158" w:author="DIEGO PÉREZ LAVARÍAS" w:date="2020-05-22T16:40:00Z">
+              <w:rPr>
+                <w:rStyle w:val="Hipervnculo"/>
+              </w:rPr>
+            </w:rPrChange>
+          </w:rPr>
+          <w:t>https://www.youtube.com/watch?v=N5PDboNJwks</w:t>
+        </w:r>
+        <w:r>
+          <w:rPr>
+            <w:rPrChange w:id="1159" w:author="DIEGO PÉREZ LAVARÍAS" w:date="2020-05-22T16:40:00Z">
+              <w:rPr/>
+            </w:rPrChange>
+          </w:rPr>
+          <w:fldChar w:fldCharType="end"/>
+        </w:r>
+        <w:r>
+          <w:t xml:space="preserve"> </w:t>
+        </w:r>
+      </w:ins>
+    </w:p>
+    <w:p>
+      <w:pPr>
+        <w:jc w:val="left"/>
+        <w:rPr>
+          <w:ins w:id="1160" w:author="DIEGO PÉREZ LAVARÍAS" w:date="2020-05-23T15:51:00Z"/>
+        </w:rPr>
+      </w:pPr>
+    </w:p>
+    <w:p>
+      <w:pPr>
+        <w:jc w:val="left"/>
+        <w:rPr>
+          <w:ins w:id="1161" w:author="DIEGO PÉREZ LAVARÍAS" w:date="2020-05-23T15:51:00Z"/>
+        </w:rPr>
+      </w:pPr>
+      <w:ins w:id="1162" w:author="DIEGO PÉREZ LAVARÍAS" w:date="2020-05-23T15:51:00Z">
+        <w:r>
+          <w:t xml:space="preserve">      [21] Especificaciones BLE</w:t>
+        </w:r>
+      </w:ins>
+    </w:p>
+    <w:p>
+      <w:pPr>
+        <w:jc w:val="left"/>
+        <w:rPr>
+          <w:ins w:id="1163" w:author="DIEGO PÉREZ LAVARÍAS" w:date="2020-05-23T15:51:00Z"/>
+          <w:rPrChange w:id="1164" w:author="DIEGO PÉREZ LAVARÍAS" w:date="2020-05-23T15:51:00Z">
+            <w:rPr>
+              <w:ins w:id="1165" w:author="DIEGO PÉREZ LAVARÍAS" w:date="2020-05-23T15:51:00Z"/>
+            </w:rPr>
+          </w:rPrChange>
+        </w:rPr>
+      </w:pPr>
+      <w:ins w:id="1166" w:author="DIEGO PÉREZ LAVARÍAS" w:date="2020-05-23T15:51:00Z">
+        <w:r>
+          <w:tab/>
+        </w:r>
+        <w:r>
+          <w:rPr>
+            <w:rPrChange w:id="1167" w:author="DIEGO PÉREZ LAVARÍAS" w:date="2020-05-23T15:51:00Z">
+              <w:rPr/>
+            </w:rPrChange>
+          </w:rPr>
+          <w:fldChar w:fldCharType="begin"/>
+        </w:r>
+        <w:r>
+          <w:rPr>
+            <w:rPrChange w:id="1168" w:author="DIEGO PÉREZ LAVARÍAS" w:date="2020-05-23T15:51:00Z">
+              <w:rPr/>
+            </w:rPrChange>
+          </w:rPr>
+          <w:instrText xml:space="preserve"> HYPERLINK "</w:instrText>
+        </w:r>
+        <w:r>
+          <w:rPr>
+            <w:rPrChange w:id="1169" w:author="DIEGO PÉREZ LAVARÍAS" w:date="2020-05-23T15:51:00Z">
+              <w:rPr>
+                <w:rStyle w:val="Hipervnculo"/>
+              </w:rPr>
+            </w:rPrChange>
+          </w:rPr>
+          <w:instrText>https://web.archive.org/web/20170310111443/https://www.bluetooth.com/what-is-</w:instrText>
+        </w:r>
+        <w:r>
+          <w:rPr>
+            <w:rPrChange w:id="1170" w:author="DIEGO PÉREZ LAVARÍAS" w:date="2020-05-23T15:51:00Z">
+              <w:rPr>
+                <w:rStyle w:val="Hipervnculo"/>
+              </w:rPr>
+            </w:rPrChange>
+          </w:rPr>
+          <w:tab/>
+          <w:instrText>bluetooth-technology/how-it-works/low-energy</w:instrText>
+        </w:r>
+        <w:r>
+          <w:rPr>
+            <w:rPrChange w:id="1171" w:author="DIEGO PÉREZ LAVARÍAS" w:date="2020-05-23T15:51:00Z">
+              <w:rPr/>
+            </w:rPrChange>
+          </w:rPr>
+          <w:instrText xml:space="preserve">" </w:instrText>
+        </w:r>
+        <w:r>
+          <w:rPr>
+            <w:rPrChange w:id="1172" w:author="DIEGO PÉREZ LAVARÍAS" w:date="2020-05-23T15:51:00Z">
+              <w:rPr/>
+            </w:rPrChange>
+          </w:rPr>
+          <w:fldChar w:fldCharType="separate"/>
+        </w:r>
+        <w:r>
+          <w:rPr>
+            <w:rStyle w:val="Hipervnculo"/>
+            <w:u w:val="none"/>
+            <w:rPrChange w:id="1173" w:author="DIEGO PÉREZ LAVARÍAS" w:date="2020-05-23T15:51:00Z">
+              <w:rPr>
+                <w:rStyle w:val="Hipervnculo"/>
+              </w:rPr>
+            </w:rPrChange>
+          </w:rPr>
+          <w:t>https://web.archive.org/web/20170310111443/https://www.bluetooth.com/what-is-</w:t>
+        </w:r>
+        <w:r>
+          <w:rPr>
+            <w:rStyle w:val="Hipervnculo"/>
+            <w:u w:val="none"/>
+            <w:rPrChange w:id="1174" w:author="DIEGO PÉREZ LAVARÍAS" w:date="2020-05-23T15:51:00Z">
+              <w:rPr>
+                <w:rStyle w:val="Hipervnculo"/>
+              </w:rPr>
+            </w:rPrChange>
+          </w:rPr>
+          <w:tab/>
+          <w:t>bluetooth-technology/how-it-works/low-energy</w:t>
+        </w:r>
+        <w:r>
+          <w:rPr>
+            <w:rPrChange w:id="1175" w:author="DIEGO PÉREZ LAVARÍAS" w:date="2020-05-23T15:51:00Z">
+              <w:rPr/>
+            </w:rPrChange>
+          </w:rPr>
+          <w:fldChar w:fldCharType="end"/>
+        </w:r>
+        <w:r>
+          <w:rPr>
+            <w:rPrChange w:id="1176" w:author="DIEGO PÉREZ LAVARÍAS" w:date="2020-05-23T15:51:00Z">
+              <w:rPr/>
+            </w:rPrChange>
+          </w:rPr>
+          <w:t xml:space="preserve"> </w:t>
+        </w:r>
+      </w:ins>
+    </w:p>
+    <w:p>
+      <w:pPr>
+        <w:jc w:val="left"/>
+        <w:rPr>
+          <w:ins w:id="1177" w:author="DIEGO PÉREZ LAVARÍAS" w:date="2020-05-23T15:49:00Z"/>
+        </w:rPr>
+      </w:pPr>
+    </w:p>
+    <w:p>
+      <w:pPr>
+        <w:jc w:val="left"/>
+        <w:rPr>
+          <w:ins w:id="1178" w:author="DIEGO PÉREZ LAVARÍAS" w:date="2020-05-23T15:50:00Z"/>
+        </w:rPr>
+      </w:pPr>
+      <w:ins w:id="1179" w:author="DIEGO PÉREZ LAVARÍAS" w:date="2020-05-23T15:49:00Z">
+        <w:r>
+          <w:t xml:space="preserve">      [2</w:t>
+        </w:r>
+      </w:ins>
+      <w:ins w:id="1180" w:author="DIEGO PÉREZ LAVARÍAS" w:date="2020-05-23T15:51:00Z">
+        <w:r>
+          <w:t>2</w:t>
+        </w:r>
+      </w:ins>
+      <w:ins w:id="1181" w:author="DIEGO PÉREZ LAVARÍAS" w:date="2020-05-23T15:50:00Z">
+        <w:r>
+          <w:t xml:space="preserve">] </w:t>
+        </w:r>
+        <w:r>
+          <w:rPr>
+            <w:i/>
+            <w:iCs/>
+          </w:rPr>
+          <w:t xml:space="preserve">Is Wibree going to rival Bluetooth?, </w:t>
+        </w:r>
+        <w:r>
+          <w:t>How stuff works, diciembre 2006.</w:t>
+        </w:r>
+      </w:ins>
+    </w:p>
+    <w:p>
+      <w:pPr>
+        <w:jc w:val="left"/>
+        <w:rPr>
+          <w:ins w:id="1182" w:author="DIEGO PÉREZ LAVARÍAS" w:date="2020-05-23T16:17:00Z"/>
+        </w:rPr>
+      </w:pPr>
+      <w:ins w:id="1183" w:author="DIEGO PÉREZ LAVARÍAS" w:date="2020-05-23T15:50:00Z">
+        <w:r>
+          <w:tab/>
+        </w:r>
+        <w:r>
+          <w:rPr>
+            <w:rPrChange w:id="1184" w:author="DIEGO PÉREZ LAVARÍAS" w:date="2020-05-23T15:51:00Z">
+              <w:rPr/>
+            </w:rPrChange>
+          </w:rPr>
+          <w:fldChar w:fldCharType="begin"/>
+        </w:r>
+        <w:r>
+          <w:rPr>
+            <w:rPrChange w:id="1185" w:author="DIEGO PÉREZ LAVARÍAS" w:date="2020-05-23T15:51:00Z">
+              <w:rPr/>
+            </w:rPrChange>
+          </w:rPr>
+          <w:instrText xml:space="preserve"> HYPERLINK "</w:instrText>
+        </w:r>
+        <w:r>
+          <w:rPr>
+            <w:rPrChange w:id="1186" w:author="DIEGO PÉREZ LAVARÍAS" w:date="2020-05-23T15:51:00Z">
+              <w:rPr/>
+            </w:rPrChange>
+          </w:rPr>
+          <w:instrText>https://electronics.howstuffworks.com/wibree.htm</w:instrText>
+        </w:r>
+        <w:r>
+          <w:rPr>
+            <w:rPrChange w:id="1187" w:author="DIEGO PÉREZ LAVARÍAS" w:date="2020-05-23T15:51:00Z">
+              <w:rPr/>
+            </w:rPrChange>
+          </w:rPr>
+          <w:instrText xml:space="preserve">" </w:instrText>
+        </w:r>
+        <w:r>
+          <w:rPr>
+            <w:rPrChange w:id="1188" w:author="DIEGO PÉREZ LAVARÍAS" w:date="2020-05-23T15:51:00Z">
+              <w:rPr/>
+            </w:rPrChange>
+          </w:rPr>
+          <w:fldChar w:fldCharType="separate"/>
+        </w:r>
+        <w:r>
+          <w:rPr>
+            <w:rStyle w:val="Hipervnculo"/>
+            <w:u w:val="none"/>
+            <w:rPrChange w:id="1189" w:author="DIEGO PÉREZ LAVARÍAS" w:date="2020-05-23T15:51:00Z">
+              <w:rPr>
+                <w:rStyle w:val="Hipervnculo"/>
+              </w:rPr>
+            </w:rPrChange>
+          </w:rPr>
+          <w:t>https://electronics.howstuffworks.com/wibree.htm</w:t>
+        </w:r>
+        <w:r>
+          <w:rPr>
+            <w:rPrChange w:id="1190" w:author="DIEGO PÉREZ LAVARÍAS" w:date="2020-05-23T15:51:00Z">
+              <w:rPr/>
+            </w:rPrChange>
+          </w:rPr>
+          <w:fldChar w:fldCharType="end"/>
+        </w:r>
+        <w:r>
+          <w:rPr>
+            <w:rPrChange w:id="1191" w:author="DIEGO PÉREZ LAVARÍAS" w:date="2020-05-23T15:51:00Z">
+              <w:rPr/>
+            </w:rPrChange>
+          </w:rPr>
+          <w:t xml:space="preserve"> </w:t>
+        </w:r>
+      </w:ins>
+    </w:p>
+    <w:p>
+      <w:pPr>
+        <w:jc w:val="left"/>
+        <w:rPr>
+          <w:ins w:id="1192" w:author="DIEGO PÉREZ LAVARÍAS" w:date="2020-05-23T16:17:00Z"/>
+        </w:rPr>
+      </w:pPr>
+    </w:p>
+    <w:p>
+      <w:pPr>
+        <w:jc w:val="left"/>
+        <w:rPr>
+          <w:ins w:id="1193" w:author="DIEGO PÉREZ LAVARÍAS" w:date="2020-05-23T16:17:00Z"/>
+        </w:rPr>
+      </w:pPr>
+      <w:ins w:id="1194" w:author="DIEGO PÉREZ LAVARÍAS" w:date="2020-05-23T16:17:00Z">
+        <w:r>
+          <w:t xml:space="preserve">      [23] Introducción a GATT.</w:t>
+        </w:r>
+      </w:ins>
+    </w:p>
+    <w:p>
+      <w:pPr>
+        <w:jc w:val="left"/>
+        <w:rPr>
+          <w:rPrChange w:id="1195" w:author="DIEGO PÉREZ LAVARÍAS" w:date="2020-05-23T16:17:00Z">
+            <w:rPr/>
+          </w:rPrChange>
+        </w:rPr>
+        <w:pPrChange w:id="1196" w:author="DIEGO PÉREZ LAVARÍAS" w:date="2020-05-15T12:52:00Z">
+          <w:pPr/>
+        </w:pPrChange>
+      </w:pPr>
+      <w:ins w:id="1197" w:author="DIEGO PÉREZ LAVARÍAS" w:date="2020-05-23T16:17:00Z">
+        <w:r>
+          <w:tab/>
+        </w:r>
+        <w:r>
+          <w:rPr>
+            <w:rPrChange w:id="1198" w:author="DIEGO PÉREZ LAVARÍAS" w:date="2020-05-23T16:17:00Z">
+              <w:rPr/>
+            </w:rPrChange>
+          </w:rPr>
+          <w:fldChar w:fldCharType="begin"/>
+        </w:r>
+        <w:r>
+          <w:rPr>
+            <w:rPrChange w:id="1199" w:author="DIEGO PÉREZ LAVARÍAS" w:date="2020-05-23T16:17:00Z">
+              <w:rPr/>
+            </w:rPrChange>
+          </w:rPr>
+          <w:instrText xml:space="preserve"> HYPERLINK "</w:instrText>
+        </w:r>
+        <w:r>
+          <w:rPr>
+            <w:rPrChange w:id="1200" w:author="DIEGO PÉREZ LAVARÍAS" w:date="2020-05-23T16:17:00Z">
+              <w:rPr/>
+            </w:rPrChange>
+          </w:rPr>
+          <w:instrText>https://learn.adafruit.com/introduction-to-bluetooth-low-energy/gatt</w:instrText>
+        </w:r>
+        <w:r>
+          <w:rPr>
+            <w:rPrChange w:id="1201" w:author="DIEGO PÉREZ LAVARÍAS" w:date="2020-05-23T16:17:00Z">
+              <w:rPr/>
+            </w:rPrChange>
+          </w:rPr>
+          <w:instrText xml:space="preserve">" </w:instrText>
+        </w:r>
+        <w:r>
+          <w:rPr>
+            <w:rPrChange w:id="1202" w:author="DIEGO PÉREZ LAVARÍAS" w:date="2020-05-23T16:17:00Z">
+              <w:rPr/>
+            </w:rPrChange>
+          </w:rPr>
+          <w:fldChar w:fldCharType="separate"/>
+        </w:r>
+        <w:r>
+          <w:rPr>
+            <w:rStyle w:val="Hipervnculo"/>
+            <w:u w:val="none"/>
+            <w:rPrChange w:id="1203" w:author="DIEGO PÉREZ LAVARÍAS" w:date="2020-05-23T16:17:00Z">
+              <w:rPr>
+                <w:rStyle w:val="Hipervnculo"/>
+              </w:rPr>
+            </w:rPrChange>
+          </w:rPr>
+          <w:t>https://learn.adafruit.com/introduction-to-bluetooth-low-energy/gatt</w:t>
+        </w:r>
+        <w:r>
+          <w:rPr>
+            <w:rPrChange w:id="1204" w:author="DIEGO PÉREZ LAVARÍAS" w:date="2020-05-23T16:17:00Z">
+              <w:rPr/>
+            </w:rPrChange>
+          </w:rPr>
+          <w:fldChar w:fldCharType="end"/>
+        </w:r>
+        <w:r>
+          <w:rPr>
+            <w:rPrChange w:id="1205" w:author="DIEGO PÉREZ LAVARÍAS" w:date="2020-05-23T16:17:00Z">
+              <w:rPr/>
+            </w:rPrChange>
+          </w:rPr>
           <w:t xml:space="preserve"> </w:t>
         </w:r>
       </w:ins>
@@ -20362,6 +23387,16 @@
       <w:rFonts w:ascii="Times New Roman" w:hAnsi="Times New Roman" w:cs="Times New Roman"/>
       <w:szCs w:val="24"/>
       <w:lang w:eastAsia="es-ES"/>
+    </w:rPr>
+  </w:style>
+  <w:style w:type="character" w:styleId="Textodelmarcadordeposicin">
+    <w:name w:val="Placeholder Text"/>
+    <w:basedOn w:val="Fuentedeprrafopredeter"/>
+    <w:uiPriority w:val="99"/>
+    <w:semiHidden/>
+    <w:rsid w:val="003E6403"/>
+    <w:rPr>
+      <w:color w:val="808080"/>
     </w:rPr>
   </w:style>
 </w:styles>
@@ -21792,7 +24827,7 @@
 </file>
 
 <file path=customXml/itemProps1.xml><?xml version="1.0" encoding="utf-8"?>
-<ds:datastoreItem xmlns:ds="http://schemas.openxmlformats.org/officeDocument/2006/customXml" ds:itemID="{F402D092-4750-4F92-8C77-3B7BDA57BFAB}">
+<ds:datastoreItem xmlns:ds="http://schemas.openxmlformats.org/officeDocument/2006/customXml" ds:itemID="{251794D3-90C2-47FE-A743-87CFFA137EA6}">
   <ds:schemaRefs>
     <ds:schemaRef ds:uri="http://schemas.openxmlformats.org/officeDocument/2006/bibliography"/>
   </ds:schemaRefs>

</xml_diff>